<commit_message>
Added way to expose your localhost as HTTPS url using ngrok for easily testing PWA from Phone
</commit_message>
<xml_diff>
--- a/Resources/PWA - Notes.docx
+++ b/Resources/PWA - Notes.docx
@@ -7134,6 +7134,224 @@
         <w:pStyle w:val="ListParagraph"/>
         <w:numPr>
           <w:ilvl w:val="0"/>
+          <w:numId w:val="35"/>
+        </w:numPr>
+      </w:pPr>
+      <w:r>
+        <w:t xml:space="preserve">Use </w:t>
+      </w:r>
+      <w:proofErr w:type="spellStart"/>
+      <w:r>
+        <w:t>ngrok</w:t>
+      </w:r>
+      <w:proofErr w:type="spellEnd"/>
+      <w:r>
+        <w:t xml:space="preserve"> to open HTTPS connection to your </w:t>
+      </w:r>
+      <w:proofErr w:type="spellStart"/>
+      <w:r>
+        <w:t>localhost</w:t>
+      </w:r>
+      <w:proofErr w:type="spellEnd"/>
+      <w:r>
+        <w:t>.</w:t>
+      </w:r>
+    </w:p>
+    <w:p>
+      <w:pPr>
+        <w:pStyle w:val="ListParagraph"/>
+        <w:numPr>
+          <w:ilvl w:val="0"/>
+          <w:numId w:val="35"/>
+        </w:numPr>
+      </w:pPr>
+      <w:r>
+        <w:t xml:space="preserve">Login to </w:t>
+      </w:r>
+      <w:hyperlink r:id="rId26" w:history="1">
+        <w:r>
+          <w:rPr>
+            <w:rStyle w:val="Hyperlink"/>
+          </w:rPr>
+          <w:t>https://ngrok.com/</w:t>
+        </w:r>
+      </w:hyperlink>
+      <w:r>
+        <w:t xml:space="preserve"> </w:t>
+      </w:r>
+    </w:p>
+    <w:p>
+      <w:pPr>
+        <w:pStyle w:val="ListParagraph"/>
+        <w:numPr>
+          <w:ilvl w:val="0"/>
+          <w:numId w:val="35"/>
+        </w:numPr>
+      </w:pPr>
+      <w:r>
+        <w:t>Download the zip file for your OS.</w:t>
+      </w:r>
+    </w:p>
+    <w:p>
+      <w:pPr>
+        <w:pStyle w:val="ListParagraph"/>
+        <w:numPr>
+          <w:ilvl w:val="0"/>
+          <w:numId w:val="35"/>
+        </w:numPr>
+      </w:pPr>
+      <w:r>
+        <w:t>Copy the extracted content into say C:\ngrok. (On unzipping you will only see ngrok.exe)</w:t>
+      </w:r>
+    </w:p>
+    <w:p>
+      <w:pPr>
+        <w:pStyle w:val="ListParagraph"/>
+        <w:numPr>
+          <w:ilvl w:val="0"/>
+          <w:numId w:val="35"/>
+        </w:numPr>
+      </w:pPr>
+      <w:r>
+        <w:t xml:space="preserve">Whichever application you want to test, make sure it is running. E.g. </w:t>
+      </w:r>
+      <w:proofErr w:type="spellStart"/>
+      <w:r>
+        <w:t>lets</w:t>
+      </w:r>
+      <w:proofErr w:type="spellEnd"/>
+      <w:r>
+        <w:t xml:space="preserve"> say we are running PWA app from </w:t>
+      </w:r>
+      <w:proofErr w:type="spellStart"/>
+      <w:r>
+        <w:t>vscode</w:t>
+      </w:r>
+      <w:proofErr w:type="spellEnd"/>
+      <w:r>
+        <w:t xml:space="preserve"> on port 8080</w:t>
+      </w:r>
+    </w:p>
+    <w:p>
+      <w:pPr>
+        <w:pStyle w:val="ListParagraph"/>
+        <w:numPr>
+          <w:ilvl w:val="0"/>
+          <w:numId w:val="35"/>
+        </w:numPr>
+      </w:pPr>
+      <w:r>
+        <w:t xml:space="preserve">Open command prompt and go to folder where you have kept the ngrok.exe and then run command </w:t>
+      </w:r>
+      <w:proofErr w:type="spellStart"/>
+      <w:r>
+        <w:t>ngrok</w:t>
+      </w:r>
+      <w:proofErr w:type="spellEnd"/>
+      <w:r>
+        <w:t xml:space="preserve"> http &lt;port&gt;</w:t>
+      </w:r>
+    </w:p>
+    <w:p>
+      <w:pPr>
+        <w:pStyle w:val="ListParagraph"/>
+      </w:pPr>
+      <w:r>
+        <w:t xml:space="preserve">E.g. </w:t>
+      </w:r>
+      <w:r>
+        <w:rPr>
+          <w:rFonts w:ascii="Courier New" w:hAnsi="Courier New" w:cs="Courier New"/>
+        </w:rPr>
+        <w:t>C:\ngrok&gt;ngrok http 8080</w:t>
+      </w:r>
+    </w:p>
+    <w:p>
+      <w:pPr>
+        <w:pStyle w:val="ListParagraph"/>
+        <w:numPr>
+          <w:ilvl w:val="0"/>
+          <w:numId w:val="35"/>
+        </w:numPr>
+      </w:pPr>
+      <w:r>
+        <w:t>It will open both HTTP and HTTPS forwards which you can access from your phone directly. See below screenshot.</w:t>
+      </w:r>
+    </w:p>
+    <w:p>
+      <w:pPr>
+        <w:pStyle w:val="ListParagraph"/>
+      </w:pPr>
+      <w:r>
+        <w:rPr>
+          <w:noProof/>
+        </w:rPr>
+        <w:drawing>
+          <wp:inline distT="0" distB="0" distL="0" distR="0">
+            <wp:extent cx="5934075" cy="1381125"/>
+            <wp:effectExtent l="0" t="0" r="9525" b="9525"/>
+            <wp:docPr id="11" name="Picture 11"/>
+            <wp:cNvGraphicFramePr>
+              <a:graphicFrameLocks xmlns:a="http://schemas.openxmlformats.org/drawingml/2006/main" noChangeAspect="1"/>
+            </wp:cNvGraphicFramePr>
+            <a:graphic xmlns:a="http://schemas.openxmlformats.org/drawingml/2006/main">
+              <a:graphicData uri="http://schemas.openxmlformats.org/drawingml/2006/picture">
+                <pic:pic xmlns:pic="http://schemas.openxmlformats.org/drawingml/2006/picture">
+                  <pic:nvPicPr>
+                    <pic:cNvPr id="0" name="Picture 1"/>
+                    <pic:cNvPicPr>
+                      <a:picLocks noChangeAspect="1" noChangeArrowheads="1"/>
+                    </pic:cNvPicPr>
+                  </pic:nvPicPr>
+                  <pic:blipFill>
+                    <a:blip r:embed="rId27">
+                      <a:extLst>
+                        <a:ext uri="{28A0092B-C50C-407E-A947-70E740481C1C}">
+                          <a14:useLocalDpi xmlns:a14="http://schemas.microsoft.com/office/drawing/2010/main" val="0"/>
+                        </a:ext>
+                      </a:extLst>
+                    </a:blip>
+                    <a:srcRect/>
+                    <a:stretch>
+                      <a:fillRect/>
+                    </a:stretch>
+                  </pic:blipFill>
+                  <pic:spPr bwMode="auto">
+                    <a:xfrm>
+                      <a:off x="0" y="0"/>
+                      <a:ext cx="5934075" cy="1381125"/>
+                    </a:xfrm>
+                    <a:prstGeom prst="rect">
+                      <a:avLst/>
+                    </a:prstGeom>
+                    <a:noFill/>
+                    <a:ln>
+                      <a:noFill/>
+                    </a:ln>
+                  </pic:spPr>
+                </pic:pic>
+              </a:graphicData>
+            </a:graphic>
+          </wp:inline>
+        </w:drawing>
+      </w:r>
+    </w:p>
+    <w:p>
+      <w:pPr>
+        <w:pStyle w:val="Heading3"/>
+      </w:pPr>
+      <w:r>
+        <w:t xml:space="preserve">Way </w:t>
+      </w:r>
+      <w:r>
+        <w:t>2</w:t>
+      </w:r>
+    </w:p>
+    <w:p>
+      <w:pPr>
+        <w:pStyle w:val="ListParagraph"/>
+        <w:numPr>
+          <w:ilvl w:val="0"/>
           <w:numId w:val="26"/>
         </w:numPr>
       </w:pPr>
@@ -7143,7 +7361,7 @@
       <w:r>
         <w:br/>
       </w:r>
-      <w:hyperlink r:id="rId26" w:history="1">
+      <w:hyperlink r:id="rId28" w:history="1">
         <w:r>
           <w:rPr>
             <w:rStyle w:val="Hyperlink"/>
@@ -7167,12 +7385,17 @@
         <w:t>Make sure you enabled "Developer Mode" on your Device! You do that by tapping your Android Build Number (in the Settings) 7 times.</w:t>
       </w:r>
     </w:p>
+    <w:p/>
     <w:p>
       <w:pPr>
         <w:pStyle w:val="Heading3"/>
       </w:pPr>
       <w:r>
-        <w:t>Way 2</w:t>
+        <w:lastRenderedPageBreak/>
+        <w:t xml:space="preserve">Way </w:t>
+      </w:r>
+      <w:r>
+        <w:t>3</w:t>
       </w:r>
     </w:p>
     <w:p>
@@ -7311,14 +7534,11 @@
         <w:t xml:space="preserve"> you refresh the page, it won't install the service worker if the service worker file hasn't changed. If it only changed by 1 byte though, it'll install it as a new service worker (but wait with the activation as explained).</w:t>
       </w:r>
     </w:p>
-    <w:p/>
-    <w:p/>
     <w:p>
       <w:pPr>
         <w:pStyle w:val="Heading3"/>
       </w:pPr>
       <w:r>
-        <w:lastRenderedPageBreak/>
         <w:t>Can I unregister a Service Worker?</w:t>
       </w:r>
     </w:p>
@@ -7643,6 +7863,7 @@
         <w:pStyle w:val="Heading3"/>
       </w:pPr>
       <w:r>
+        <w:lastRenderedPageBreak/>
         <w:t>Can Service Workers communicate with my Page/ the "normal" JavaScript code there?</w:t>
       </w:r>
     </w:p>
@@ -7658,7 +7879,7 @@
       <w:r>
         <w:t xml:space="preserve">: </w:t>
       </w:r>
-      <w:hyperlink r:id="rId27" w:history="1">
+      <w:hyperlink r:id="rId29" w:history="1">
         <w:r>
           <w:rPr>
             <w:rStyle w:val="Hyperlink"/>
@@ -7688,6 +7909,20 @@
     <w:p/>
     <w:p/>
     <w:p/>
+    <w:p/>
+    <w:p/>
+    <w:p/>
+    <w:p/>
+    <w:p/>
+    <w:p/>
+    <w:p/>
+    <w:p/>
+    <w:p>
+      <w:bookmarkStart w:id="0" w:name="_GoBack"/>
+      <w:bookmarkEnd w:id="0"/>
+    </w:p>
+    <w:p/>
+    <w:p/>
     <w:p>
       <w:pPr>
         <w:pStyle w:val="Heading1"/>
@@ -8840,7 +9075,7 @@
       <w:r>
         <w:t xml:space="preserve">MDN: Introduction to Promises: </w:t>
       </w:r>
-      <w:hyperlink r:id="rId28" w:history="1">
+      <w:hyperlink r:id="rId30" w:history="1">
         <w:r>
           <w:rPr>
             <w:rStyle w:val="Hyperlink"/>
@@ -8863,7 +9098,7 @@
       <w:r>
         <w:t xml:space="preserve">Google: Introduction to Promises: </w:t>
       </w:r>
-      <w:hyperlink r:id="rId29" w:history="1">
+      <w:hyperlink r:id="rId31" w:history="1">
         <w:r>
           <w:rPr>
             <w:rStyle w:val="Hyperlink"/>
@@ -11815,7 +12050,7 @@
       <w:r>
         <w:br/>
       </w:r>
-      <w:hyperlink r:id="rId30" w:history="1">
+      <w:hyperlink r:id="rId32" w:history="1">
         <w:r>
           <w:rPr>
             <w:rStyle w:val="Hyperlink"/>
@@ -11841,7 +12076,7 @@
       <w:r>
         <w:br/>
       </w:r>
-      <w:hyperlink r:id="rId31" w:history="1">
+      <w:hyperlink r:id="rId33" w:history="1">
         <w:r>
           <w:rPr>
             <w:rStyle w:val="Hyperlink"/>
@@ -11872,7 +12107,7 @@
       <w:r>
         <w:t xml:space="preserve">): </w:t>
       </w:r>
-      <w:hyperlink r:id="rId32" w:history="1">
+      <w:hyperlink r:id="rId34" w:history="1">
         <w:r>
           <w:rPr>
             <w:rStyle w:val="Hyperlink"/>
@@ -11895,7 +12130,7 @@
       <w:r>
         <w:t xml:space="preserve">Introduction to Fetch (Google): </w:t>
       </w:r>
-      <w:hyperlink r:id="rId33" w:history="1">
+      <w:hyperlink r:id="rId35" w:history="1">
         <w:r>
           <w:rPr>
             <w:rStyle w:val="Hyperlink"/>
@@ -12107,14 +12342,6 @@
       <w:r>
         <w:t>, first include promise.js and then fetch.js because latter depends on former.</w:t>
       </w:r>
-    </w:p>
-    <w:p/>
-    <w:p/>
-    <w:p/>
-    <w:p/>
-    <w:p>
-      <w:bookmarkStart w:id="0" w:name="_GoBack"/>
-      <w:bookmarkEnd w:id="0"/>
     </w:p>
     <w:p/>
     <w:p/>
@@ -12139,6 +12366,11 @@
     <w:p/>
     <w:p/>
     <w:p/>
+    <w:p/>
+    <w:p/>
+    <w:p/>
+    <w:p/>
+    <w:p/>
     <w:p>
       <w:pPr>
         <w:pStyle w:val="Heading1"/>
@@ -12169,7 +12401,7 @@
       <w:r>
         <w:br/>
       </w:r>
-      <w:hyperlink r:id="rId34" w:history="1">
+      <w:hyperlink r:id="rId36" w:history="1">
         <w:r>
           <w:rPr>
             <w:rStyle w:val="Hyperlink"/>
@@ -12201,7 +12433,7 @@
       <w:r>
         <w:br/>
       </w:r>
-      <w:hyperlink r:id="rId35" w:history="1">
+      <w:hyperlink r:id="rId37" w:history="1">
         <w:r>
           <w:rPr>
             <w:rStyle w:val="Hyperlink"/>
@@ -12227,7 +12459,7 @@
       <w:r>
         <w:br/>
       </w:r>
-      <w:hyperlink r:id="rId36" w:history="1">
+      <w:hyperlink r:id="rId38" w:history="1">
         <w:r>
           <w:rPr>
             <w:rStyle w:val="Hyperlink"/>
@@ -14842,6 +15074,119 @@
     </w:lvl>
   </w:abstractNum>
   <w:abstractNum w:abstractNumId="22">
+    <w:nsid w:val="4BD2002D"/>
+    <w:multiLevelType w:val="hybridMultilevel"/>
+    <w:tmpl w:val="E58AA666"/>
+    <w:lvl w:ilvl="0" w:tplc="04090001">
+      <w:start w:val="1"/>
+      <w:numFmt w:val="bullet"/>
+      <w:lvlText w:val=""/>
+      <w:lvlJc w:val="left"/>
+      <w:pPr>
+        <w:ind w:left="720" w:hanging="360"/>
+      </w:pPr>
+      <w:rPr>
+        <w:rFonts w:ascii="Symbol" w:hAnsi="Symbol" w:hint="default"/>
+      </w:rPr>
+    </w:lvl>
+    <w:lvl w:ilvl="1" w:tplc="04090003" w:tentative="1">
+      <w:start w:val="1"/>
+      <w:numFmt w:val="bullet"/>
+      <w:lvlText w:val="o"/>
+      <w:lvlJc w:val="left"/>
+      <w:pPr>
+        <w:ind w:left="1440" w:hanging="360"/>
+      </w:pPr>
+      <w:rPr>
+        <w:rFonts w:ascii="Courier New" w:hAnsi="Courier New" w:cs="Courier New" w:hint="default"/>
+      </w:rPr>
+    </w:lvl>
+    <w:lvl w:ilvl="2" w:tplc="04090005" w:tentative="1">
+      <w:start w:val="1"/>
+      <w:numFmt w:val="bullet"/>
+      <w:lvlText w:val=""/>
+      <w:lvlJc w:val="left"/>
+      <w:pPr>
+        <w:ind w:left="2160" w:hanging="360"/>
+      </w:pPr>
+      <w:rPr>
+        <w:rFonts w:ascii="Wingdings" w:hAnsi="Wingdings" w:hint="default"/>
+      </w:rPr>
+    </w:lvl>
+    <w:lvl w:ilvl="3" w:tplc="04090001" w:tentative="1">
+      <w:start w:val="1"/>
+      <w:numFmt w:val="bullet"/>
+      <w:lvlText w:val=""/>
+      <w:lvlJc w:val="left"/>
+      <w:pPr>
+        <w:ind w:left="2880" w:hanging="360"/>
+      </w:pPr>
+      <w:rPr>
+        <w:rFonts w:ascii="Symbol" w:hAnsi="Symbol" w:hint="default"/>
+      </w:rPr>
+    </w:lvl>
+    <w:lvl w:ilvl="4" w:tplc="04090003" w:tentative="1">
+      <w:start w:val="1"/>
+      <w:numFmt w:val="bullet"/>
+      <w:lvlText w:val="o"/>
+      <w:lvlJc w:val="left"/>
+      <w:pPr>
+        <w:ind w:left="3600" w:hanging="360"/>
+      </w:pPr>
+      <w:rPr>
+        <w:rFonts w:ascii="Courier New" w:hAnsi="Courier New" w:cs="Courier New" w:hint="default"/>
+      </w:rPr>
+    </w:lvl>
+    <w:lvl w:ilvl="5" w:tplc="04090005" w:tentative="1">
+      <w:start w:val="1"/>
+      <w:numFmt w:val="bullet"/>
+      <w:lvlText w:val=""/>
+      <w:lvlJc w:val="left"/>
+      <w:pPr>
+        <w:ind w:left="4320" w:hanging="360"/>
+      </w:pPr>
+      <w:rPr>
+        <w:rFonts w:ascii="Wingdings" w:hAnsi="Wingdings" w:hint="default"/>
+      </w:rPr>
+    </w:lvl>
+    <w:lvl w:ilvl="6" w:tplc="04090001" w:tentative="1">
+      <w:start w:val="1"/>
+      <w:numFmt w:val="bullet"/>
+      <w:lvlText w:val=""/>
+      <w:lvlJc w:val="left"/>
+      <w:pPr>
+        <w:ind w:left="5040" w:hanging="360"/>
+      </w:pPr>
+      <w:rPr>
+        <w:rFonts w:ascii="Symbol" w:hAnsi="Symbol" w:hint="default"/>
+      </w:rPr>
+    </w:lvl>
+    <w:lvl w:ilvl="7" w:tplc="04090003" w:tentative="1">
+      <w:start w:val="1"/>
+      <w:numFmt w:val="bullet"/>
+      <w:lvlText w:val="o"/>
+      <w:lvlJc w:val="left"/>
+      <w:pPr>
+        <w:ind w:left="5760" w:hanging="360"/>
+      </w:pPr>
+      <w:rPr>
+        <w:rFonts w:ascii="Courier New" w:hAnsi="Courier New" w:cs="Courier New" w:hint="default"/>
+      </w:rPr>
+    </w:lvl>
+    <w:lvl w:ilvl="8" w:tplc="04090005" w:tentative="1">
+      <w:start w:val="1"/>
+      <w:numFmt w:val="bullet"/>
+      <w:lvlText w:val=""/>
+      <w:lvlJc w:val="left"/>
+      <w:pPr>
+        <w:ind w:left="6480" w:hanging="360"/>
+      </w:pPr>
+      <w:rPr>
+        <w:rFonts w:ascii="Wingdings" w:hAnsi="Wingdings" w:hint="default"/>
+      </w:rPr>
+    </w:lvl>
+  </w:abstractNum>
+  <w:abstractNum w:abstractNumId="23">
     <w:nsid w:val="4CB220A7"/>
     <w:multiLevelType w:val="hybridMultilevel"/>
     <w:tmpl w:val="3B7A22CE"/>
@@ -14954,7 +15299,7 @@
       </w:rPr>
     </w:lvl>
   </w:abstractNum>
-  <w:abstractNum w:abstractNumId="23">
+  <w:abstractNum w:abstractNumId="24">
     <w:nsid w:val="56D7499C"/>
     <w:multiLevelType w:val="hybridMultilevel"/>
     <w:tmpl w:val="268C1F86"/>
@@ -15067,7 +15412,7 @@
       </w:rPr>
     </w:lvl>
   </w:abstractNum>
-  <w:abstractNum w:abstractNumId="24">
+  <w:abstractNum w:abstractNumId="25">
     <w:nsid w:val="58FB5C2F"/>
     <w:multiLevelType w:val="hybridMultilevel"/>
     <w:tmpl w:val="90B62C16"/>
@@ -15180,7 +15525,7 @@
       </w:rPr>
     </w:lvl>
   </w:abstractNum>
-  <w:abstractNum w:abstractNumId="25">
+  <w:abstractNum w:abstractNumId="26">
     <w:nsid w:val="5A314FEC"/>
     <w:multiLevelType w:val="hybridMultilevel"/>
     <w:tmpl w:val="9A88F572"/>
@@ -15266,7 +15611,7 @@
       </w:pPr>
     </w:lvl>
   </w:abstractNum>
-  <w:abstractNum w:abstractNumId="26">
+  <w:abstractNum w:abstractNumId="27">
     <w:nsid w:val="604F03AB"/>
     <w:multiLevelType w:val="hybridMultilevel"/>
     <w:tmpl w:val="AA1A3C9C"/>
@@ -15379,7 +15724,7 @@
       </w:rPr>
     </w:lvl>
   </w:abstractNum>
-  <w:abstractNum w:abstractNumId="27">
+  <w:abstractNum w:abstractNumId="28">
     <w:nsid w:val="61986130"/>
     <w:multiLevelType w:val="hybridMultilevel"/>
     <w:tmpl w:val="8EB40B32"/>
@@ -15492,7 +15837,7 @@
       </w:rPr>
     </w:lvl>
   </w:abstractNum>
-  <w:abstractNum w:abstractNumId="28">
+  <w:abstractNum w:abstractNumId="29">
     <w:nsid w:val="62A63BFE"/>
     <w:multiLevelType w:val="hybridMultilevel"/>
     <w:tmpl w:val="7FD2092C"/>
@@ -15605,7 +15950,7 @@
       </w:rPr>
     </w:lvl>
   </w:abstractNum>
-  <w:abstractNum w:abstractNumId="29">
+  <w:abstractNum w:abstractNumId="30">
     <w:nsid w:val="68CD3EEE"/>
     <w:multiLevelType w:val="hybridMultilevel"/>
     <w:tmpl w:val="E01C5224"/>
@@ -15718,7 +16063,7 @@
       </w:rPr>
     </w:lvl>
   </w:abstractNum>
-  <w:abstractNum w:abstractNumId="30">
+  <w:abstractNum w:abstractNumId="31">
     <w:nsid w:val="6DE36A16"/>
     <w:multiLevelType w:val="hybridMultilevel"/>
     <w:tmpl w:val="3DD0C60A"/>
@@ -15831,7 +16176,7 @@
       </w:rPr>
     </w:lvl>
   </w:abstractNum>
-  <w:abstractNum w:abstractNumId="31">
+  <w:abstractNum w:abstractNumId="32">
     <w:nsid w:val="73BF42D4"/>
     <w:multiLevelType w:val="hybridMultilevel"/>
     <w:tmpl w:val="F9A6D91E"/>
@@ -15944,7 +16289,7 @@
       </w:rPr>
     </w:lvl>
   </w:abstractNum>
-  <w:abstractNum w:abstractNumId="32">
+  <w:abstractNum w:abstractNumId="33">
     <w:nsid w:val="78E53B5F"/>
     <w:multiLevelType w:val="hybridMultilevel"/>
     <w:tmpl w:val="76D8B5B0"/>
@@ -16057,7 +16402,7 @@
       </w:rPr>
     </w:lvl>
   </w:abstractNum>
-  <w:abstractNum w:abstractNumId="33">
+  <w:abstractNum w:abstractNumId="34">
     <w:nsid w:val="79516258"/>
     <w:multiLevelType w:val="hybridMultilevel"/>
     <w:tmpl w:val="302A0A36"/>
@@ -16174,7 +16519,7 @@
     <w:abstractNumId w:val="20"/>
   </w:num>
   <w:num w:numId="2">
-    <w:abstractNumId w:val="25"/>
+    <w:abstractNumId w:val="26"/>
   </w:num>
   <w:num w:numId="3">
     <w:abstractNumId w:val="18"/>
@@ -16183,16 +16528,16 @@
     <w:abstractNumId w:val="2"/>
   </w:num>
   <w:num w:numId="5">
-    <w:abstractNumId w:val="30"/>
+    <w:abstractNumId w:val="31"/>
   </w:num>
   <w:num w:numId="6">
     <w:abstractNumId w:val="0"/>
   </w:num>
   <w:num w:numId="7">
-    <w:abstractNumId w:val="29"/>
+    <w:abstractNumId w:val="30"/>
   </w:num>
   <w:num w:numId="8">
-    <w:abstractNumId w:val="23"/>
+    <w:abstractNumId w:val="24"/>
   </w:num>
   <w:num w:numId="9">
     <w:abstractNumId w:val="12"/>
@@ -16213,7 +16558,7 @@
     <w:abstractNumId w:val="1"/>
   </w:num>
   <w:num w:numId="15">
-    <w:abstractNumId w:val="28"/>
+    <w:abstractNumId w:val="29"/>
   </w:num>
   <w:num w:numId="16">
     <w:abstractNumId w:val="10"/>
@@ -16225,7 +16570,7 @@
     <w:abstractNumId w:val="17"/>
   </w:num>
   <w:num w:numId="19">
-    <w:abstractNumId w:val="31"/>
+    <w:abstractNumId w:val="32"/>
   </w:num>
   <w:num w:numId="20">
     <w:abstractNumId w:val="7"/>
@@ -16234,19 +16579,19 @@
     <w:abstractNumId w:val="5"/>
   </w:num>
   <w:num w:numId="22">
-    <w:abstractNumId w:val="26"/>
+    <w:abstractNumId w:val="27"/>
   </w:num>
   <w:num w:numId="23">
-    <w:abstractNumId w:val="33"/>
+    <w:abstractNumId w:val="34"/>
   </w:num>
   <w:num w:numId="24">
     <w:abstractNumId w:val="9"/>
   </w:num>
   <w:num w:numId="25">
-    <w:abstractNumId w:val="22"/>
+    <w:abstractNumId w:val="23"/>
   </w:num>
   <w:num w:numId="26">
-    <w:abstractNumId w:val="32"/>
+    <w:abstractNumId w:val="33"/>
   </w:num>
   <w:num w:numId="27">
     <w:abstractNumId w:val="11"/>
@@ -16258,13 +16603,13 @@
     <w:abstractNumId w:val="15"/>
   </w:num>
   <w:num w:numId="30">
-    <w:abstractNumId w:val="27"/>
+    <w:abstractNumId w:val="28"/>
   </w:num>
   <w:num w:numId="31">
     <w:abstractNumId w:val="13"/>
   </w:num>
   <w:num w:numId="32">
-    <w:abstractNumId w:val="24"/>
+    <w:abstractNumId w:val="25"/>
   </w:num>
   <w:num w:numId="33">
     <w:abstractNumId w:val="4"/>
@@ -16272,7 +16617,10 @@
   <w:num w:numId="34">
     <w:abstractNumId w:val="14"/>
   </w:num>
-  <w:numIdMacAtCleanup w:val="34"/>
+  <w:num w:numId="35">
+    <w:abstractNumId w:val="22"/>
+  </w:num>
+  <w:numIdMacAtCleanup w:val="35"/>
 </w:numbering>
 </file>
 
@@ -17838,7 +18186,7 @@
 </file>
 
 <file path=customXml/itemProps1.xml><?xml version="1.0" encoding="utf-8"?>
-<ds:datastoreItem xmlns:ds="http://schemas.openxmlformats.org/officeDocument/2006/customXml" ds:itemID="{E600DD84-CE7F-4470-BD68-8421A586C041}">
+<ds:datastoreItem xmlns:ds="http://schemas.openxmlformats.org/officeDocument/2006/customXml" ds:itemID="{EC7955E1-8C1D-4A5E-84C5-040497991ED6}">
   <ds:schemaRefs>
     <ds:schemaRef ds:uri="http://schemas.openxmlformats.org/officeDocument/2006/bibliography"/>
   </ds:schemaRefs>

</xml_diff>

<commit_message>
Notes till - IndexedDB and Dynamic Data
</commit_message>
<xml_diff>
--- a/Resources/PWA - Notes.docx
+++ b/Resources/PWA - Notes.docx
@@ -13670,28 +13670,7 @@
         </w:numPr>
       </w:pPr>
       <w:r>
-        <w:t>S</w:t>
-      </w:r>
-      <w:r>
-        <w:t>o you can return more than just fallback pages</w:t>
-      </w:r>
-      <w:r>
-        <w:t xml:space="preserve"> (.html)</w:t>
-      </w:r>
-      <w:r>
-        <w:t>,</w:t>
-      </w:r>
-      <w:r>
-        <w:t xml:space="preserve"> </w:t>
-      </w:r>
-      <w:r>
-        <w:t>you can return any fallback file and the image example is pretty good,</w:t>
-      </w:r>
-      <w:r>
-        <w:t xml:space="preserve"> </w:t>
-      </w:r>
-      <w:r>
-        <w:t>if the image is missing, maybe an avatar or some dummy image does it for now.</w:t>
+        <w:t>So you can return more than just fallback pages (.html), you can return any fallback file and the image example is pretty good, if the image is missing, maybe an avatar or some dummy image does it for now.</w:t>
       </w:r>
     </w:p>
     <w:p>
@@ -14496,108 +14475,63 @@
         </w:numPr>
       </w:pPr>
       <w:r>
-        <w:t>T</w:t>
-      </w:r>
-      <w:r>
-        <w:t>heoretically you</w:t>
+        <w:t>Theoretically you can't store post requests in the cache, it can store the response of the post request though, but it's not storing the post request itself.</w:t>
+      </w:r>
+    </w:p>
+    <w:p>
+      <w:pPr>
+        <w:pStyle w:val="ListParagraph"/>
+        <w:numPr>
+          <w:ilvl w:val="0"/>
+          <w:numId w:val="53"/>
+        </w:numPr>
+      </w:pPr>
+      <w:r>
+        <w:t xml:space="preserve">So if you go offline and hit the POST request, it will fail as you can see in the network tab, but if </w:t>
+      </w:r>
+      <w:r>
+        <w:t>its</w:t>
+      </w:r>
+      <w:r>
+        <w:t xml:space="preserve"> response if already cached, then application will work properly.</w:t>
+      </w:r>
+    </w:p>
+    <w:p>
+      <w:pPr>
+        <w:pStyle w:val="Heading2"/>
+      </w:pPr>
+      <w:r>
+        <w:t>Cleaning/Trimming the Cache</w:t>
+      </w:r>
+    </w:p>
+    <w:p>
+      <w:pPr>
+        <w:pStyle w:val="ListParagraph"/>
+        <w:numPr>
+          <w:ilvl w:val="0"/>
+          <w:numId w:val="54"/>
+        </w:numPr>
+      </w:pPr>
+      <w:r>
+        <w:t xml:space="preserve">(With </w:t>
+      </w:r>
+      <w:r>
+        <w:t xml:space="preserve">Cache </w:t>
+      </w:r>
+      <w:r>
+        <w:t>with Network Fallback</w:t>
       </w:r>
       <w:r>
         <w:t xml:space="preserve"> </w:t>
       </w:r>
       <w:r>
-        <w:t xml:space="preserve">can't store post requests in the cache, it </w:t>
-      </w:r>
-      <w:r>
-        <w:t xml:space="preserve">can </w:t>
-      </w:r>
-      <w:r>
-        <w:t>stor</w:t>
-      </w:r>
-      <w:r>
-        <w:t>e</w:t>
-      </w:r>
-      <w:r>
-        <w:t xml:space="preserve"> the response of the post request though, </w:t>
-      </w:r>
-      <w:r>
-        <w:t xml:space="preserve">but </w:t>
-      </w:r>
-      <w:r>
-        <w:t>it's</w:t>
-      </w:r>
-      <w:r>
-        <w:t xml:space="preserve"> </w:t>
-      </w:r>
-      <w:r>
-        <w:t>not storing the post request itself</w:t>
-      </w:r>
-      <w:r>
-        <w:t>.</w:t>
-      </w:r>
-    </w:p>
-    <w:p>
-      <w:pPr>
-        <w:pStyle w:val="ListParagraph"/>
-        <w:numPr>
-          <w:ilvl w:val="0"/>
-          <w:numId w:val="53"/>
-        </w:numPr>
-      </w:pPr>
-      <w:r>
-        <w:t xml:space="preserve">So if you go offline and hit the POST request, it will fail as you can see in the network tab, but if </w:t>
-      </w:r>
-      <w:r>
-        <w:t>its</w:t>
-      </w:r>
-      <w:r>
-        <w:t xml:space="preserve"> response if already cached, then application will work properly.</w:t>
-      </w:r>
-    </w:p>
-    <w:p>
-      <w:pPr>
-        <w:pStyle w:val="Heading2"/>
-      </w:pPr>
-      <w:r>
-        <w:t>Cleaning/Trimming the Cache</w:t>
-      </w:r>
-    </w:p>
-    <w:p>
-      <w:pPr>
-        <w:pStyle w:val="ListParagraph"/>
-        <w:numPr>
-          <w:ilvl w:val="0"/>
-          <w:numId w:val="54"/>
-        </w:numPr>
-      </w:pPr>
-      <w:r>
-        <w:t xml:space="preserve">(With </w:t>
-      </w:r>
-      <w:r>
-        <w:t xml:space="preserve">Cache </w:t>
-      </w:r>
-      <w:r>
-        <w:t>with Network Fallback</w:t>
-      </w:r>
-      <w:r>
-        <w:t xml:space="preserve"> </w:t>
-      </w:r>
-      <w:r>
         <w:t>and</w:t>
       </w:r>
       <w:r>
         <w:t xml:space="preserve"> Dynamic Caching</w:t>
       </w:r>
       <w:r>
-        <w:t>) The more pages your app has</w:t>
-      </w:r>
-      <w:r>
-        <w:t xml:space="preserve"> the more you're going to</w:t>
-      </w:r>
-      <w:r>
-        <w:t xml:space="preserve"> </w:t>
-      </w:r>
-      <w:r>
-        <w:t>load into the dynamic cache.</w:t>
+        <w:t>) The more pages your app has the more you're going to load into the dynamic cache.</w:t>
       </w:r>
       <w:r>
         <w:t xml:space="preserve"> </w:t>
@@ -14673,25 +14607,7 @@
         </w:numPr>
       </w:pPr>
       <w:r>
-        <w:t>I</w:t>
-      </w:r>
-      <w:r>
-        <w:t>t's important to be aware of the possibility of trimming or managing your cache</w:t>
-      </w:r>
-      <w:r>
-        <w:t>. So</w:t>
-      </w:r>
-      <w:r>
-        <w:t xml:space="preserve"> you can control</w:t>
-      </w:r>
-      <w:r>
-        <w:t xml:space="preserve"> </w:t>
-      </w:r>
-      <w:r>
-        <w:t>how it grows, how it behaves</w:t>
-      </w:r>
-      <w:r>
-        <w:t>.</w:t>
+        <w:t>It's important to be aware of the possibility of trimming or managing your cache. So you can control how it grows, how it behaves.</w:t>
       </w:r>
     </w:p>
     <w:p>
@@ -14703,10 +14619,7 @@
         </w:numPr>
       </w:pPr>
       <w:r>
-        <w:t>S</w:t>
-      </w:r>
-      <w:r>
-        <w:t xml:space="preserve">o keep in mind, since you can access caches from your normal </w:t>
+        <w:t xml:space="preserve">So keep in mind, since you can access caches from your normal </w:t>
       </w:r>
       <w:proofErr w:type="spellStart"/>
       <w:r>
@@ -14714,16 +14627,7 @@
       </w:r>
       <w:proofErr w:type="spellEnd"/>
       <w:r>
-        <w:t xml:space="preserve"> code too, you could also</w:t>
-      </w:r>
-      <w:r>
-        <w:t xml:space="preserve"> </w:t>
-      </w:r>
-      <w:r>
-        <w:t>implement some logic there, not just in the service worker</w:t>
-      </w:r>
-      <w:r>
-        <w:t>.</w:t>
+        <w:t xml:space="preserve"> code too, you could also implement some logic there, not just in the service worker.</w:t>
       </w:r>
     </w:p>
     <w:p>
@@ -15538,6 +15442,1633 @@
     </w:p>
     <w:p/>
     <w:p/>
+    <w:p>
+      <w:pPr>
+        <w:pStyle w:val="Heading1"/>
+      </w:pPr>
+      <w:proofErr w:type="spellStart"/>
+      <w:r>
+        <w:lastRenderedPageBreak/>
+        <w:t>IndexedDB</w:t>
+      </w:r>
+      <w:proofErr w:type="spellEnd"/>
+      <w:r>
+        <w:t xml:space="preserve"> and Dynamic Data</w:t>
+      </w:r>
+    </w:p>
+    <w:p>
+      <w:pPr>
+        <w:pStyle w:val="ListParagraph"/>
+        <w:numPr>
+          <w:ilvl w:val="0"/>
+          <w:numId w:val="57"/>
+        </w:numPr>
+      </w:pPr>
+      <w:r>
+        <w:t>The cache</w:t>
+      </w:r>
+      <w:r>
+        <w:t xml:space="preserve"> </w:t>
+      </w:r>
+      <w:r>
+        <w:t>API is awesome for caching assets like script files, CSS files or images.</w:t>
+      </w:r>
+    </w:p>
+    <w:p>
+      <w:pPr>
+        <w:pStyle w:val="ListParagraph"/>
+        <w:numPr>
+          <w:ilvl w:val="0"/>
+          <w:numId w:val="57"/>
+        </w:numPr>
+      </w:pPr>
+      <w:r>
+        <w:t xml:space="preserve">But </w:t>
+      </w:r>
+      <w:r>
+        <w:t>what about dynamic data</w:t>
+      </w:r>
+      <w:r>
+        <w:t xml:space="preserve">, so the </w:t>
+      </w:r>
+      <w:r>
+        <w:t>data we get from a server. We can also cache this but it's best to not use</w:t>
+      </w:r>
+      <w:r>
+        <w:t xml:space="preserve"> the cache API for that but </w:t>
+      </w:r>
+      <w:proofErr w:type="spellStart"/>
+      <w:r>
+        <w:t>I</w:t>
+      </w:r>
+      <w:r>
+        <w:t>ndexedDB</w:t>
+      </w:r>
+      <w:proofErr w:type="spellEnd"/>
+      <w:r>
+        <w:t>.</w:t>
+      </w:r>
+    </w:p>
+    <w:p>
+      <w:pPr>
+        <w:pStyle w:val="Heading2"/>
+      </w:pPr>
+      <w:r>
+        <w:t>Setting up Firebase as Backend</w:t>
+      </w:r>
+    </w:p>
+    <w:p>
+      <w:pPr>
+        <w:pStyle w:val="ListParagraph"/>
+        <w:numPr>
+          <w:ilvl w:val="0"/>
+          <w:numId w:val="58"/>
+        </w:numPr>
+      </w:pPr>
+      <w:r>
+        <w:t xml:space="preserve">We can use </w:t>
+      </w:r>
+      <w:r>
+        <w:t>Firebase as a dummy/ easy-to-use backend.</w:t>
+      </w:r>
+    </w:p>
+    <w:p>
+      <w:pPr>
+        <w:pStyle w:val="ListParagraph"/>
+        <w:numPr>
+          <w:ilvl w:val="0"/>
+          <w:numId w:val="58"/>
+        </w:numPr>
+      </w:pPr>
+      <w:r>
+        <w:t xml:space="preserve">Firebase is a </w:t>
+      </w:r>
+      <w:r>
+        <w:t>managed server solution by Google</w:t>
+      </w:r>
+      <w:r>
+        <w:t>.</w:t>
+      </w:r>
+    </w:p>
+    <w:p>
+      <w:pPr>
+        <w:pStyle w:val="ListParagraph"/>
+        <w:numPr>
+          <w:ilvl w:val="0"/>
+          <w:numId w:val="58"/>
+        </w:numPr>
+      </w:pPr>
+      <w:r>
+        <w:t>O</w:t>
+      </w:r>
+      <w:r>
+        <w:t>n Firebase, we can basically build a real back-end</w:t>
+      </w:r>
+      <w:r>
+        <w:t xml:space="preserve"> </w:t>
+      </w:r>
+      <w:r>
+        <w:t xml:space="preserve">but without creating the whole </w:t>
+      </w:r>
+      <w:proofErr w:type="spellStart"/>
+      <w:r>
+        <w:t>NodeJS</w:t>
+      </w:r>
+      <w:proofErr w:type="spellEnd"/>
+      <w:r>
+        <w:t xml:space="preserve"> server from scratch</w:t>
+      </w:r>
+      <w:r>
+        <w:t>.</w:t>
+      </w:r>
+    </w:p>
+    <w:p>
+      <w:pPr>
+        <w:pStyle w:val="ListParagraph"/>
+        <w:numPr>
+          <w:ilvl w:val="0"/>
+          <w:numId w:val="58"/>
+        </w:numPr>
+      </w:pPr>
+      <w:r>
+        <w:t>So with Firebase, we can easily set up a back-end which offers us a database, file storage and even the</w:t>
+      </w:r>
+      <w:r>
+        <w:t xml:space="preserve"> </w:t>
+      </w:r>
+      <w:r>
+        <w:t>possibility to run some code and build our own restful en</w:t>
+      </w:r>
+      <w:r>
+        <w:t>dpoints.</w:t>
+      </w:r>
+      <w:r>
+        <w:t xml:space="preserve"> </w:t>
+      </w:r>
+      <w:r>
+        <w:t>A</w:t>
+      </w:r>
+      <w:r>
+        <w:t>nd under the hood, it</w:t>
+      </w:r>
+      <w:r>
+        <w:t xml:space="preserve"> use</w:t>
+      </w:r>
+      <w:r>
+        <w:t>s</w:t>
+      </w:r>
+      <w:r>
+        <w:t xml:space="preserve"> </w:t>
+      </w:r>
+      <w:proofErr w:type="spellStart"/>
+      <w:r>
+        <w:t>NodeJS</w:t>
+      </w:r>
+      <w:proofErr w:type="spellEnd"/>
+      <w:r>
+        <w:t>.</w:t>
+      </w:r>
+    </w:p>
+    <w:p>
+      <w:pPr>
+        <w:pStyle w:val="Heading2"/>
+      </w:pPr>
+      <w:r>
+        <w:t>Dynamic Caching vs. Caching Dynamic Content</w:t>
+      </w:r>
+    </w:p>
+    <w:p>
+      <w:r>
+        <w:rPr>
+          <w:noProof/>
+        </w:rPr>
+        <w:drawing>
+          <wp:inline distT="0" distB="0" distL="0" distR="0">
+            <wp:extent cx="5943600" cy="3295650"/>
+            <wp:effectExtent l="0" t="0" r="0" b="0"/>
+            <wp:docPr id="16" name="Picture 16"/>
+            <wp:cNvGraphicFramePr>
+              <a:graphicFrameLocks xmlns:a="http://schemas.openxmlformats.org/drawingml/2006/main" noChangeAspect="1"/>
+            </wp:cNvGraphicFramePr>
+            <a:graphic xmlns:a="http://schemas.openxmlformats.org/drawingml/2006/main">
+              <a:graphicData uri="http://schemas.openxmlformats.org/drawingml/2006/picture">
+                <pic:pic xmlns:pic="http://schemas.openxmlformats.org/drawingml/2006/picture">
+                  <pic:nvPicPr>
+                    <pic:cNvPr id="0" name="Picture 1"/>
+                    <pic:cNvPicPr>
+                      <a:picLocks noChangeAspect="1" noChangeArrowheads="1"/>
+                    </pic:cNvPicPr>
+                  </pic:nvPicPr>
+                  <pic:blipFill>
+                    <a:blip r:embed="rId47">
+                      <a:extLst>
+                        <a:ext uri="{28A0092B-C50C-407E-A947-70E740481C1C}">
+                          <a14:useLocalDpi xmlns:a14="http://schemas.microsoft.com/office/drawing/2010/main" val="0"/>
+                        </a:ext>
+                      </a:extLst>
+                    </a:blip>
+                    <a:srcRect/>
+                    <a:stretch>
+                      <a:fillRect/>
+                    </a:stretch>
+                  </pic:blipFill>
+                  <pic:spPr bwMode="auto">
+                    <a:xfrm>
+                      <a:off x="0" y="0"/>
+                      <a:ext cx="5943600" cy="3295650"/>
+                    </a:xfrm>
+                    <a:prstGeom prst="rect">
+                      <a:avLst/>
+                    </a:prstGeom>
+                    <a:noFill/>
+                    <a:ln>
+                      <a:noFill/>
+                    </a:ln>
+                  </pic:spPr>
+                </pic:pic>
+              </a:graphicData>
+            </a:graphic>
+          </wp:inline>
+        </w:drawing>
+      </w:r>
+    </w:p>
+    <w:p>
+      <w:pPr>
+        <w:pStyle w:val="Heading3"/>
+      </w:pPr>
+      <w:r>
+        <w:rPr>
+          <w:rStyle w:val="Heading3Char"/>
+        </w:rPr>
+        <w:t>Dynamic</w:t>
+      </w:r>
+      <w:r>
+        <w:t xml:space="preserve"> C</w:t>
+      </w:r>
+      <w:r>
+        <w:t xml:space="preserve">aching </w:t>
+      </w:r>
+    </w:p>
+    <w:p>
+      <w:pPr>
+        <w:pStyle w:val="ListParagraph"/>
+        <w:numPr>
+          <w:ilvl w:val="0"/>
+          <w:numId w:val="59"/>
+        </w:numPr>
+      </w:pPr>
+      <w:r>
+        <w:t xml:space="preserve">Dynamic Caching </w:t>
+      </w:r>
+      <w:r>
+        <w:t>simply means if we have our page</w:t>
+      </w:r>
+      <w:r>
+        <w:t xml:space="preserve"> </w:t>
+      </w:r>
+      <w:r>
+        <w:t>and we send a network request which is intercepted by the service worker, therefore the service worker</w:t>
+      </w:r>
+      <w:r>
+        <w:t xml:space="preserve"> </w:t>
+      </w:r>
+      <w:r>
+        <w:t xml:space="preserve">reaches out to the network and we then get </w:t>
+      </w:r>
+      <w:r>
+        <w:t>the response</w:t>
+      </w:r>
+      <w:r>
+        <w:t xml:space="preserve"> back and store this in the </w:t>
+      </w:r>
+      <w:r>
+        <w:t xml:space="preserve">cache and return it to the page </w:t>
+      </w:r>
+      <w:r>
+        <w:t xml:space="preserve">like in </w:t>
+      </w:r>
+      <w:r>
+        <w:t xml:space="preserve">our cache then network strategy. </w:t>
+      </w:r>
+    </w:p>
+    <w:p>
+      <w:pPr>
+        <w:pStyle w:val="ListParagraph"/>
+        <w:numPr>
+          <w:ilvl w:val="0"/>
+          <w:numId w:val="59"/>
+        </w:numPr>
+      </w:pPr>
+      <w:r>
+        <w:lastRenderedPageBreak/>
+        <w:t>W</w:t>
+      </w:r>
+      <w:r>
+        <w:t>e make sure that we store assets, resources the user requests in the cache</w:t>
+      </w:r>
+      <w:r>
+        <w:t xml:space="preserve"> </w:t>
+      </w:r>
+      <w:r>
+        <w:t xml:space="preserve">once we got them. </w:t>
+      </w:r>
+    </w:p>
+    <w:p>
+      <w:pPr>
+        <w:pStyle w:val="ListParagraph"/>
+        <w:numPr>
+          <w:ilvl w:val="0"/>
+          <w:numId w:val="59"/>
+        </w:numPr>
+      </w:pPr>
+      <w:r>
+        <w:t>We use that not only in the cache then network strategy but in other strategies</w:t>
+      </w:r>
+      <w:r>
+        <w:t xml:space="preserve"> </w:t>
+      </w:r>
+      <w:r>
+        <w:t xml:space="preserve">too. </w:t>
+      </w:r>
+    </w:p>
+    <w:p>
+      <w:pPr>
+        <w:pStyle w:val="ListParagraph"/>
+        <w:numPr>
+          <w:ilvl w:val="0"/>
+          <w:numId w:val="59"/>
+        </w:numPr>
+      </w:pPr>
+      <w:r>
+        <w:t>Basically dynamic caching always happens whenever you not just pre-cache files during the installation</w:t>
+      </w:r>
+      <w:r>
+        <w:t xml:space="preserve"> </w:t>
+      </w:r>
+      <w:r>
+        <w:t>but you add files, resources to the cache once you've got a response during a fetch request.</w:t>
+      </w:r>
+    </w:p>
+    <w:p>
+      <w:pPr>
+        <w:pStyle w:val="ListParagraph"/>
+        <w:numPr>
+          <w:ilvl w:val="0"/>
+          <w:numId w:val="59"/>
+        </w:numPr>
+      </w:pPr>
+      <w:r>
+        <w:t>This is dynamic caching, it just means you dynamically add items to your cache,</w:t>
+      </w:r>
+      <w:r>
+        <w:t xml:space="preserve"> </w:t>
+      </w:r>
+      <w:r>
+        <w:t>that's all.</w:t>
+      </w:r>
+    </w:p>
+    <w:p>
+      <w:pPr>
+        <w:pStyle w:val="Heading3"/>
+      </w:pPr>
+      <w:r>
+        <w:t>Caching Dynamic Content</w:t>
+      </w:r>
+    </w:p>
+    <w:p>
+      <w:pPr>
+        <w:pStyle w:val="ListParagraph"/>
+        <w:numPr>
+          <w:ilvl w:val="0"/>
+          <w:numId w:val="60"/>
+        </w:numPr>
+      </w:pPr>
+      <w:r>
+        <w:t xml:space="preserve">Here we still you the same pattern. So </w:t>
+      </w:r>
+      <w:r>
+        <w:t>we have a page and we send a network request which gets intercepted by the service worker but we</w:t>
+      </w:r>
+      <w:r>
+        <w:t xml:space="preserve"> </w:t>
+      </w:r>
+      <w:r>
+        <w:t>don't use the cache API,</w:t>
+      </w:r>
+      <w:r>
+        <w:t xml:space="preserve"> </w:t>
+      </w:r>
+      <w:r>
+        <w:t xml:space="preserve">instead we use a new tool, </w:t>
+      </w:r>
+      <w:proofErr w:type="spellStart"/>
+      <w:r>
+        <w:t>indexedDB</w:t>
+      </w:r>
+      <w:proofErr w:type="spellEnd"/>
+      <w:r>
+        <w:t xml:space="preserve"> which is an in-browser database, a key-value database.</w:t>
+      </w:r>
+    </w:p>
+    <w:p>
+      <w:pPr>
+        <w:pStyle w:val="ListParagraph"/>
+        <w:numPr>
+          <w:ilvl w:val="0"/>
+          <w:numId w:val="60"/>
+        </w:numPr>
+      </w:pPr>
+      <w:r>
+        <w:t>It runs in the browser an</w:t>
+      </w:r>
+      <w:r>
+        <w:t xml:space="preserve">d it's there to help you store </w:t>
+      </w:r>
+      <w:r>
+        <w:t>data as all</w:t>
+      </w:r>
+      <w:r>
+        <w:t xml:space="preserve"> other</w:t>
+      </w:r>
+      <w:r>
+        <w:t xml:space="preserve"> databases</w:t>
+      </w:r>
+      <w:r>
+        <w:t>.</w:t>
+      </w:r>
+    </w:p>
+    <w:p>
+      <w:pPr>
+        <w:pStyle w:val="ListParagraph"/>
+        <w:numPr>
+          <w:ilvl w:val="0"/>
+          <w:numId w:val="60"/>
+        </w:numPr>
+      </w:pPr>
+      <w:r>
+        <w:t>The difference</w:t>
+      </w:r>
+      <w:r>
+        <w:t xml:space="preserve"> </w:t>
+      </w:r>
+      <w:r>
+        <w:t xml:space="preserve">to the cache API is that </w:t>
+      </w:r>
+      <w:proofErr w:type="spellStart"/>
+      <w:r>
+        <w:t>indexedDB</w:t>
+      </w:r>
+      <w:proofErr w:type="spellEnd"/>
+      <w:r>
+        <w:t xml:space="preserve"> is used differently</w:t>
+      </w:r>
+      <w:r>
+        <w:t xml:space="preserve"> </w:t>
+      </w:r>
+      <w:r>
+        <w:t>and that it's not so much about storing CSS or script files or images in there but instead storing JSON</w:t>
+      </w:r>
+      <w:r>
+        <w:t xml:space="preserve"> </w:t>
+      </w:r>
+      <w:r>
+        <w:t>data, XML data,</w:t>
+      </w:r>
+      <w:r>
+        <w:t xml:space="preserve"> </w:t>
+      </w:r>
+      <w:r>
+        <w:t xml:space="preserve">so basically the structured or unstructured data you're getting back from your back-end, </w:t>
+      </w:r>
+      <w:r>
+        <w:t>which defines</w:t>
+      </w:r>
+      <w:r>
+        <w:t xml:space="preserve"> the meat of your application</w:t>
+      </w:r>
+      <w:r>
+        <w:t xml:space="preserve"> so</w:t>
+      </w:r>
+      <w:r>
+        <w:t xml:space="preserve"> the content</w:t>
+      </w:r>
+      <w:r>
+        <w:t xml:space="preserve"> and not the look and feel</w:t>
+      </w:r>
+      <w:r>
+        <w:t>.</w:t>
+      </w:r>
+    </w:p>
+    <w:p>
+      <w:pPr>
+        <w:pStyle w:val="ListParagraph"/>
+        <w:numPr>
+          <w:ilvl w:val="0"/>
+          <w:numId w:val="60"/>
+        </w:numPr>
+      </w:pPr>
+      <w:r>
+        <w:t>So basically this still is a cache then network strategy, just that our cache is no longer the application</w:t>
+      </w:r>
+      <w:r>
+        <w:t xml:space="preserve"> </w:t>
+      </w:r>
+      <w:r>
+        <w:t>cache we used with the cache API</w:t>
+      </w:r>
+      <w:r>
+        <w:t xml:space="preserve"> </w:t>
+      </w:r>
+      <w:r>
+        <w:t xml:space="preserve">but instead </w:t>
+      </w:r>
+      <w:proofErr w:type="spellStart"/>
+      <w:r>
+        <w:t>indexedDB</w:t>
+      </w:r>
+      <w:proofErr w:type="spellEnd"/>
+      <w:r>
+        <w:t>.</w:t>
+      </w:r>
+    </w:p>
+    <w:p>
+      <w:pPr>
+        <w:pStyle w:val="ListParagraph"/>
+        <w:numPr>
+          <w:ilvl w:val="0"/>
+          <w:numId w:val="60"/>
+        </w:numPr>
+      </w:pPr>
+      <w:r>
+        <w:t>The Dynamic Content means the data that changes frequently.</w:t>
+      </w:r>
+      <w:r>
+        <w:t xml:space="preserve"> That data is typically in JSON format, though can also have XML.</w:t>
+      </w:r>
+      <w:r>
+        <w:t xml:space="preserve"> </w:t>
+      </w:r>
+      <w:r>
+        <w:t xml:space="preserve">And for that, the </w:t>
+      </w:r>
+      <w:proofErr w:type="spellStart"/>
+      <w:r>
+        <w:t>indexedDB</w:t>
+      </w:r>
+      <w:proofErr w:type="spellEnd"/>
+      <w:r>
+        <w:t xml:space="preserve"> just happens to be really good because it's a key-value database, we can</w:t>
+      </w:r>
+      <w:r>
+        <w:t xml:space="preserve"> </w:t>
+      </w:r>
+      <w:r>
+        <w:t>store JSON data there and we can have more power over it than we have in the normal cache API.</w:t>
+      </w:r>
+    </w:p>
+    <w:p>
+      <w:pPr>
+        <w:pStyle w:val="ListParagraph"/>
+        <w:numPr>
+          <w:ilvl w:val="0"/>
+          <w:numId w:val="60"/>
+        </w:numPr>
+      </w:pPr>
+      <w:r>
+        <w:t xml:space="preserve">In </w:t>
+      </w:r>
+      <w:r>
+        <w:rPr>
+          <w:b/>
+        </w:rPr>
+        <w:t>cache API</w:t>
+      </w:r>
+      <w:r>
+        <w:t xml:space="preserve">, </w:t>
+      </w:r>
+      <w:r>
+        <w:t>we can just store the response and we have to parse the response, we never really use it, it's the whole HTTP</w:t>
+      </w:r>
+      <w:r>
+        <w:t xml:space="preserve"> </w:t>
+      </w:r>
+      <w:r>
+        <w:t xml:space="preserve">response. In </w:t>
+      </w:r>
+      <w:proofErr w:type="spellStart"/>
+      <w:r>
+        <w:rPr>
+          <w:b/>
+        </w:rPr>
+        <w:t>indexedDB</w:t>
+      </w:r>
+      <w:proofErr w:type="spellEnd"/>
+      <w:r>
+        <w:t xml:space="preserve">, we can already store the formatted </w:t>
+      </w:r>
+      <w:r>
+        <w:t xml:space="preserve">or transformed </w:t>
+      </w:r>
+      <w:r>
+        <w:t>response or whatever we want,</w:t>
+      </w:r>
+      <w:r>
+        <w:t xml:space="preserve"> </w:t>
+      </w:r>
+      <w:r>
+        <w:t>we can store pieces of the response,</w:t>
+      </w:r>
+      <w:r>
+        <w:t xml:space="preserve"> </w:t>
+      </w:r>
+      <w:r>
+        <w:t>we have the full power over what we want to store,</w:t>
+      </w:r>
+      <w:r>
+        <w:t xml:space="preserve"> </w:t>
+      </w:r>
+      <w:r>
+        <w:t>which part of the response we want to store</w:t>
+      </w:r>
+      <w:r>
+        <w:t>.</w:t>
+      </w:r>
+    </w:p>
+    <w:p>
+      <w:pPr>
+        <w:pStyle w:val="ListParagraph"/>
+        <w:numPr>
+          <w:ilvl w:val="0"/>
+          <w:numId w:val="60"/>
+        </w:numPr>
+      </w:pPr>
+      <w:proofErr w:type="spellStart"/>
+      <w:r>
+        <w:t>I</w:t>
+      </w:r>
+      <w:r>
+        <w:t>ndexedDB</w:t>
+      </w:r>
+      <w:proofErr w:type="spellEnd"/>
+      <w:r>
+        <w:t xml:space="preserve"> is a great choice for dynamic content</w:t>
+      </w:r>
+      <w:r>
+        <w:t xml:space="preserve"> </w:t>
+      </w:r>
+      <w:r>
+        <w:t>typically in a JSON format, we can transform a</w:t>
+      </w:r>
+      <w:r>
+        <w:t>nd we have more control over it. T</w:t>
+      </w:r>
+      <w:r>
+        <w:t>he cache API is possible to be used and it's not necessarily wrong or bad but you can definitely use</w:t>
+      </w:r>
+      <w:r>
+        <w:t xml:space="preserve"> </w:t>
+      </w:r>
+      <w:proofErr w:type="spellStart"/>
+      <w:r>
+        <w:t>indexedDB</w:t>
+      </w:r>
+      <w:proofErr w:type="spellEnd"/>
+      <w:r>
+        <w:t xml:space="preserve"> for that</w:t>
+      </w:r>
+      <w:r>
+        <w:t xml:space="preserve"> </w:t>
+      </w:r>
+      <w:r>
+        <w:t>and it might hold some significant advantages.</w:t>
+      </w:r>
+    </w:p>
+    <w:p>
+      <w:pPr>
+        <w:pStyle w:val="ListParagraph"/>
+        <w:numPr>
+          <w:ilvl w:val="0"/>
+          <w:numId w:val="60"/>
+        </w:numPr>
+      </w:pPr>
+      <w:r>
+        <w:t xml:space="preserve">The </w:t>
+      </w:r>
+      <w:r>
+        <w:t>approach</w:t>
+      </w:r>
+      <w:r>
+        <w:t xml:space="preserve"> (Caching Dynamic Content)</w:t>
+      </w:r>
+      <w:r>
+        <w:t xml:space="preserve"> is the same</w:t>
+      </w:r>
+      <w:r>
+        <w:t xml:space="preserve"> (as Dynamic Caching) that is </w:t>
+      </w:r>
+      <w:r>
+        <w:t>cache then network but the</w:t>
+      </w:r>
+      <w:r>
+        <w:t xml:space="preserve"> </w:t>
+      </w:r>
+      <w:r>
+        <w:t xml:space="preserve">nature and format </w:t>
+      </w:r>
+      <w:r>
+        <w:t xml:space="preserve">of </w:t>
+      </w:r>
+      <w:r>
+        <w:t>data</w:t>
+      </w:r>
+      <w:r>
+        <w:t xml:space="preserve"> </w:t>
+      </w:r>
+      <w:r>
+        <w:t>is different and therefore</w:t>
+      </w:r>
+      <w:r>
+        <w:t xml:space="preserve"> </w:t>
+      </w:r>
+      <w:r>
+        <w:t>we might want to store it differently.</w:t>
+      </w:r>
+      <w:r>
+        <w:t xml:space="preserve"> </w:t>
+      </w:r>
+    </w:p>
+    <w:p>
+      <w:pPr>
+        <w:pStyle w:val="ListParagraph"/>
+        <w:numPr>
+          <w:ilvl w:val="0"/>
+          <w:numId w:val="60"/>
+        </w:numPr>
+      </w:pPr>
+      <w:r>
+        <w:t xml:space="preserve">Of course, we can use </w:t>
+      </w:r>
+      <w:proofErr w:type="spellStart"/>
+      <w:r>
+        <w:t>indexedDB</w:t>
+      </w:r>
+      <w:proofErr w:type="spellEnd"/>
+      <w:r>
+        <w:t xml:space="preserve"> not only with the cache then network approach, you can basically use it</w:t>
+      </w:r>
+      <w:r>
+        <w:t xml:space="preserve"> </w:t>
+      </w:r>
+      <w:r>
+        <w:t>whenever you use th</w:t>
+      </w:r>
+      <w:r>
+        <w:t>e cache API, just for JSON data.</w:t>
+      </w:r>
+    </w:p>
+    <w:p>
+      <w:pPr>
+        <w:pStyle w:val="Heading2"/>
+      </w:pPr>
+      <w:r>
+        <w:lastRenderedPageBreak/>
+        <w:t xml:space="preserve">Introducing </w:t>
+      </w:r>
+      <w:proofErr w:type="spellStart"/>
+      <w:r>
+        <w:t>IndexedDB</w:t>
+      </w:r>
+      <w:proofErr w:type="spellEnd"/>
+    </w:p>
+    <w:p>
+      <w:pPr>
+        <w:ind w:left="360"/>
+      </w:pPr>
+      <w:r>
+        <w:rPr>
+          <w:noProof/>
+        </w:rPr>
+        <w:drawing>
+          <wp:inline distT="0" distB="0" distL="0" distR="0">
+            <wp:extent cx="5111496" cy="3529584"/>
+            <wp:effectExtent l="0" t="0" r="0" b="0"/>
+            <wp:docPr id="18" name="Picture 18"/>
+            <wp:cNvGraphicFramePr>
+              <a:graphicFrameLocks xmlns:a="http://schemas.openxmlformats.org/drawingml/2006/main" noChangeAspect="1"/>
+            </wp:cNvGraphicFramePr>
+            <a:graphic xmlns:a="http://schemas.openxmlformats.org/drawingml/2006/main">
+              <a:graphicData uri="http://schemas.openxmlformats.org/drawingml/2006/picture">
+                <pic:pic xmlns:pic="http://schemas.openxmlformats.org/drawingml/2006/picture">
+                  <pic:nvPicPr>
+                    <pic:cNvPr id="0" name="Picture 2"/>
+                    <pic:cNvPicPr>
+                      <a:picLocks noChangeAspect="1" noChangeArrowheads="1"/>
+                    </pic:cNvPicPr>
+                  </pic:nvPicPr>
+                  <pic:blipFill>
+                    <a:blip r:embed="rId48">
+                      <a:extLst>
+                        <a:ext uri="{28A0092B-C50C-407E-A947-70E740481C1C}">
+                          <a14:useLocalDpi xmlns:a14="http://schemas.microsoft.com/office/drawing/2010/main" val="0"/>
+                        </a:ext>
+                      </a:extLst>
+                    </a:blip>
+                    <a:srcRect/>
+                    <a:stretch>
+                      <a:fillRect/>
+                    </a:stretch>
+                  </pic:blipFill>
+                  <pic:spPr bwMode="auto">
+                    <a:xfrm>
+                      <a:off x="0" y="0"/>
+                      <a:ext cx="5111496" cy="3529584"/>
+                    </a:xfrm>
+                    <a:prstGeom prst="rect">
+                      <a:avLst/>
+                    </a:prstGeom>
+                    <a:noFill/>
+                    <a:ln>
+                      <a:noFill/>
+                    </a:ln>
+                  </pic:spPr>
+                </pic:pic>
+              </a:graphicData>
+            </a:graphic>
+          </wp:inline>
+        </w:drawing>
+      </w:r>
+    </w:p>
+    <w:p>
+      <w:pPr>
+        <w:pStyle w:val="ListParagraph"/>
+        <w:numPr>
+          <w:ilvl w:val="0"/>
+          <w:numId w:val="61"/>
+        </w:numPr>
+      </w:pPr>
+      <w:r>
+        <w:t>I</w:t>
+      </w:r>
+      <w:r>
+        <w:t>t's a transactional key-value database running in the browser</w:t>
+      </w:r>
+      <w:r>
+        <w:t>.</w:t>
+      </w:r>
+    </w:p>
+    <w:p>
+      <w:pPr>
+        <w:pStyle w:val="ListParagraph"/>
+        <w:numPr>
+          <w:ilvl w:val="0"/>
+          <w:numId w:val="61"/>
+        </w:numPr>
+      </w:pPr>
+      <w:r>
+        <w:t>Transactional simply means that if one of the actions in a given transaction</w:t>
+      </w:r>
+      <w:r>
+        <w:t xml:space="preserve"> </w:t>
+      </w:r>
+      <w:r>
+        <w:t>fails, none of the actions are applied to keep database integrity.</w:t>
+      </w:r>
+    </w:p>
+    <w:p>
+      <w:pPr>
+        <w:pStyle w:val="ListParagraph"/>
+        <w:numPr>
+          <w:ilvl w:val="0"/>
+          <w:numId w:val="61"/>
+        </w:numPr>
+      </w:pPr>
+      <w:r>
+        <w:t xml:space="preserve">This is because </w:t>
+      </w:r>
+      <w:r>
+        <w:t>you want to ensure that the database doesn't enter some invalid state thereafter so therefore you have this transactional approach, every operation of a given transaction has to succeed</w:t>
+      </w:r>
+      <w:r>
+        <w:t xml:space="preserve"> </w:t>
+      </w:r>
+      <w:r>
+        <w:t>for the whole transaction to succeed.</w:t>
+      </w:r>
+    </w:p>
+    <w:p>
+      <w:pPr>
+        <w:pStyle w:val="ListParagraph"/>
+        <w:numPr>
+          <w:ilvl w:val="0"/>
+          <w:numId w:val="61"/>
+        </w:numPr>
+      </w:pPr>
+      <w:r>
+        <w:t>Y</w:t>
+      </w:r>
+      <w:r>
+        <w:t>ou can store significant amounts of unstructured data including</w:t>
+      </w:r>
+      <w:r>
+        <w:t xml:space="preserve"> </w:t>
+      </w:r>
+      <w:r>
+        <w:t>files and blobs.</w:t>
+      </w:r>
+      <w:r>
+        <w:t xml:space="preserve"> So e.g. </w:t>
+      </w:r>
+      <w:r>
+        <w:t>If you have some data which is like a title, description and a content of a text field</w:t>
+      </w:r>
+      <w:r>
+        <w:t xml:space="preserve"> </w:t>
+      </w:r>
+      <w:r>
+        <w:t xml:space="preserve">but you also have an image of the post or course or whatever you're storing in </w:t>
+      </w:r>
+      <w:proofErr w:type="spellStart"/>
+      <w:r>
+        <w:t>indexedDB</w:t>
+      </w:r>
+      <w:proofErr w:type="spellEnd"/>
+      <w:r>
+        <w:t>, you can store</w:t>
+      </w:r>
+      <w:r>
+        <w:t xml:space="preserve"> </w:t>
+      </w:r>
+      <w:r>
+        <w:t>that file directly in the database.</w:t>
+      </w:r>
+      <w:r>
+        <w:t xml:space="preserve"> </w:t>
+      </w:r>
+      <w:r>
+        <w:t>And unstructured data just means y</w:t>
+      </w:r>
+      <w:r>
+        <w:t xml:space="preserve">ou don't have to define a schema </w:t>
+      </w:r>
+      <w:r>
+        <w:t>upfront,</w:t>
+      </w:r>
+      <w:r>
+        <w:t xml:space="preserve"> </w:t>
+      </w:r>
+      <w:r>
+        <w:t>you can store whichever data in whichever structure you want to store.</w:t>
+      </w:r>
+    </w:p>
+    <w:p>
+      <w:pPr>
+        <w:pStyle w:val="ListParagraph"/>
+        <w:numPr>
+          <w:ilvl w:val="0"/>
+          <w:numId w:val="61"/>
+        </w:numPr>
+      </w:pPr>
+      <w:r>
+        <w:t>Due to this key-value nature,</w:t>
+      </w:r>
+      <w:r>
+        <w:t xml:space="preserve"> </w:t>
+      </w:r>
+      <w:r>
+        <w:t>it's basicall</w:t>
+      </w:r>
+      <w:r>
+        <w:t xml:space="preserve">y like a </w:t>
+      </w:r>
+      <w:proofErr w:type="spellStart"/>
+      <w:r>
+        <w:t>Javascript</w:t>
+      </w:r>
+      <w:proofErr w:type="spellEnd"/>
+      <w:r>
+        <w:t xml:space="preserve"> object. Y</w:t>
+      </w:r>
+      <w:r>
+        <w:t>ou can have nested objects, nested properties,</w:t>
+      </w:r>
+      <w:r>
+        <w:t xml:space="preserve"> </w:t>
+      </w:r>
+      <w:r>
+        <w:t xml:space="preserve">you can have arrays in there, </w:t>
+      </w:r>
+      <w:proofErr w:type="gramStart"/>
+      <w:r>
+        <w:t>you</w:t>
+      </w:r>
+      <w:proofErr w:type="gramEnd"/>
+      <w:r>
+        <w:t xml:space="preserve"> can store all of that in </w:t>
+      </w:r>
+      <w:proofErr w:type="spellStart"/>
+      <w:r>
+        <w:t>indexedDB</w:t>
+      </w:r>
+      <w:proofErr w:type="spellEnd"/>
+      <w:r>
+        <w:t>.</w:t>
+      </w:r>
+    </w:p>
+    <w:p>
+      <w:pPr>
+        <w:pStyle w:val="ListParagraph"/>
+        <w:numPr>
+          <w:ilvl w:val="0"/>
+          <w:numId w:val="61"/>
+        </w:numPr>
+      </w:pPr>
+      <w:proofErr w:type="spellStart"/>
+      <w:r>
+        <w:t>IndexedDB</w:t>
+      </w:r>
+      <w:proofErr w:type="spellEnd"/>
+      <w:r>
+        <w:t xml:space="preserve"> can also be accessed asynchronously.</w:t>
+      </w:r>
+      <w:r>
+        <w:t xml:space="preserve"> </w:t>
+      </w:r>
+      <w:r>
+        <w:t>Now this is important because whilst you can access it synchronously too, due to it being accessible asynchronously,</w:t>
+      </w:r>
+      <w:r>
+        <w:t xml:space="preserve"> </w:t>
+      </w:r>
+      <w:r>
+        <w:t>you can use it in a service worker because remember, service workers are all about listening events,</w:t>
+      </w:r>
+      <w:r>
+        <w:t xml:space="preserve"> </w:t>
+      </w:r>
+      <w:r>
+        <w:t>they have this asynchronous nature, therefore it's synchronous only code can't be run in service workers.</w:t>
+      </w:r>
+    </w:p>
+    <w:p>
+      <w:pPr>
+        <w:pStyle w:val="ListParagraph"/>
+        <w:numPr>
+          <w:ilvl w:val="0"/>
+          <w:numId w:val="61"/>
+        </w:numPr>
+      </w:pPr>
+      <w:r>
+        <w:lastRenderedPageBreak/>
+        <w:t>Y</w:t>
+      </w:r>
+      <w:r>
+        <w:t xml:space="preserve">ou can use it from both your normal </w:t>
+      </w:r>
+      <w:proofErr w:type="spellStart"/>
+      <w:r>
+        <w:t>Javascript</w:t>
+      </w:r>
+      <w:proofErr w:type="spellEnd"/>
+      <w:r>
+        <w:t xml:space="preserve"> code which is loaded through your pages as well as through</w:t>
+      </w:r>
+      <w:r>
+        <w:t xml:space="preserve"> </w:t>
+      </w:r>
+      <w:r>
+        <w:t>service workers.</w:t>
+      </w:r>
+    </w:p>
+    <w:p>
+      <w:pPr>
+        <w:pStyle w:val="ListParagraph"/>
+        <w:numPr>
+          <w:ilvl w:val="0"/>
+          <w:numId w:val="61"/>
+        </w:numPr>
+      </w:pPr>
+      <w:r>
+        <w:t>That as a side note is also the difference to local storage.</w:t>
+      </w:r>
+      <w:r>
+        <w:t xml:space="preserve"> In</w:t>
+      </w:r>
+      <w:r>
+        <w:t xml:space="preserve"> the browser there is local storage and session storage,</w:t>
+      </w:r>
+      <w:r>
+        <w:t xml:space="preserve"> </w:t>
+      </w:r>
+      <w:r>
+        <w:t>now both of these are accessed synchronously and therefore can't be used in service workers,</w:t>
+      </w:r>
+      <w:r>
+        <w:t xml:space="preserve"> </w:t>
+      </w:r>
+      <w:r>
+        <w:t xml:space="preserve">that's the reason why you typically use </w:t>
+      </w:r>
+      <w:proofErr w:type="spellStart"/>
+      <w:r>
+        <w:t>indexedDB</w:t>
+      </w:r>
+      <w:proofErr w:type="spellEnd"/>
+      <w:r>
+        <w:t>.</w:t>
+      </w:r>
+    </w:p>
+    <w:p>
+      <w:pPr>
+        <w:pStyle w:val="ListParagraph"/>
+        <w:numPr>
+          <w:ilvl w:val="0"/>
+          <w:numId w:val="61"/>
+        </w:numPr>
+      </w:pPr>
+      <w:r>
+        <w:t xml:space="preserve">Inside an </w:t>
+      </w:r>
+      <w:proofErr w:type="spellStart"/>
+      <w:r>
+        <w:t>indexedDB</w:t>
+      </w:r>
+      <w:proofErr w:type="spellEnd"/>
+      <w:r>
+        <w:t>, you can actually have multiple databases but typically,</w:t>
+      </w:r>
+      <w:r>
+        <w:t xml:space="preserve"> </w:t>
+      </w:r>
+      <w:r>
+        <w:t>you have one per application. In a given database though, you ag</w:t>
+      </w:r>
+      <w:r>
+        <w:t xml:space="preserve">ain have multiple object stores which </w:t>
+      </w:r>
+      <w:r>
+        <w:t>s is something like a table</w:t>
+      </w:r>
+      <w:r>
+        <w:t>.</w:t>
+      </w:r>
+      <w:r>
+        <w:t xml:space="preserve"> A</w:t>
+      </w:r>
+      <w:r>
+        <w:t>nd since your data can be unstructured and doesn't have to follow a schema, you can basically put whichever</w:t>
+      </w:r>
+      <w:r>
+        <w:t xml:space="preserve"> </w:t>
+      </w:r>
+      <w:r>
+        <w:t>data you want into a database and into an object store.</w:t>
+      </w:r>
+    </w:p>
+    <w:p>
+      <w:pPr>
+        <w:pStyle w:val="Heading2"/>
+      </w:pPr>
+      <w:r>
+        <w:t xml:space="preserve">Using </w:t>
+      </w:r>
+      <w:proofErr w:type="spellStart"/>
+      <w:r>
+        <w:t>IndexDB</w:t>
+      </w:r>
+      <w:proofErr w:type="spellEnd"/>
+    </w:p>
+    <w:p>
+      <w:pPr>
+        <w:pStyle w:val="ListParagraph"/>
+        <w:numPr>
+          <w:ilvl w:val="0"/>
+          <w:numId w:val="62"/>
+        </w:numPr>
+      </w:pPr>
+      <w:r>
+        <w:t>You c</w:t>
+      </w:r>
+      <w:r>
+        <w:t xml:space="preserve">an use </w:t>
+      </w:r>
+      <w:proofErr w:type="spellStart"/>
+      <w:r>
+        <w:t>indexedDB</w:t>
+      </w:r>
+      <w:proofErr w:type="spellEnd"/>
+      <w:r>
+        <w:t xml:space="preserve"> just like that. I</w:t>
+      </w:r>
+      <w:r>
+        <w:t xml:space="preserve">t's a normal browser feature and therefore you can access it directly in </w:t>
+      </w:r>
+      <w:proofErr w:type="spellStart"/>
+      <w:r>
+        <w:t>Javascript</w:t>
+      </w:r>
+      <w:proofErr w:type="spellEnd"/>
+      <w:r>
+        <w:t>.</w:t>
+      </w:r>
+      <w:r>
+        <w:t xml:space="preserve"> </w:t>
+      </w:r>
+    </w:p>
+    <w:p>
+      <w:pPr>
+        <w:pStyle w:val="ListParagraph"/>
+        <w:numPr>
+          <w:ilvl w:val="0"/>
+          <w:numId w:val="62"/>
+        </w:numPr>
+      </w:pPr>
+      <w:r>
+        <w:t xml:space="preserve">The normal </w:t>
+      </w:r>
+      <w:proofErr w:type="spellStart"/>
+      <w:r>
+        <w:t>indexedDB</w:t>
+      </w:r>
+      <w:proofErr w:type="spellEnd"/>
+      <w:r>
+        <w:t xml:space="preserve"> API is a bit clunky and it also uses a lot of callbacks.</w:t>
+      </w:r>
+      <w:r>
+        <w:t xml:space="preserve"> </w:t>
+      </w:r>
+      <w:r>
+        <w:t>I</w:t>
+      </w:r>
+      <w:r>
+        <w:t>t's better if we use a spe</w:t>
+      </w:r>
+      <w:r>
+        <w:t xml:space="preserve">cial package wrapping </w:t>
+      </w:r>
+      <w:proofErr w:type="spellStart"/>
+      <w:r>
+        <w:t>indexedDB</w:t>
+      </w:r>
+      <w:proofErr w:type="spellEnd"/>
+      <w:r>
+        <w:t>. T</w:t>
+      </w:r>
+      <w:r>
+        <w:t xml:space="preserve">his is optional and the general way you use </w:t>
+      </w:r>
+      <w:proofErr w:type="spellStart"/>
+      <w:r>
+        <w:t>indexedDB</w:t>
+      </w:r>
+      <w:proofErr w:type="spellEnd"/>
+      <w:r>
+        <w:t xml:space="preserve"> won't change but it gives us a nicer</w:t>
+      </w:r>
+      <w:r>
+        <w:t xml:space="preserve"> way of using it.</w:t>
+      </w:r>
+      <w:r>
+        <w:t xml:space="preserve"> The </w:t>
+      </w:r>
+      <w:proofErr w:type="spellStart"/>
+      <w:r>
+        <w:t>npm</w:t>
+      </w:r>
+      <w:proofErr w:type="spellEnd"/>
+      <w:r>
+        <w:t xml:space="preserve"> package name is ‘</w:t>
+      </w:r>
+      <w:proofErr w:type="spellStart"/>
+      <w:r>
+        <w:t>idb</w:t>
+      </w:r>
+      <w:proofErr w:type="spellEnd"/>
+      <w:r>
+        <w:t>’.</w:t>
+      </w:r>
+      <w:r>
+        <w:t xml:space="preserve"> This ‘</w:t>
+      </w:r>
+      <w:proofErr w:type="spellStart"/>
+      <w:r>
+        <w:t>idb</w:t>
+      </w:r>
+      <w:proofErr w:type="spellEnd"/>
+      <w:r>
+        <w:t xml:space="preserve">’ </w:t>
+      </w:r>
+      <w:r>
+        <w:t xml:space="preserve">package simply wraps </w:t>
+      </w:r>
+      <w:proofErr w:type="spellStart"/>
+      <w:r>
+        <w:t>indexedDB</w:t>
+      </w:r>
+      <w:proofErr w:type="spellEnd"/>
+      <w:r>
+        <w:t xml:space="preserve"> and allows you to use promises</w:t>
+      </w:r>
+      <w:r>
+        <w:t>.</w:t>
+      </w:r>
+    </w:p>
+    <w:p>
+      <w:pPr>
+        <w:pStyle w:val="ListParagraph"/>
+        <w:numPr>
+          <w:ilvl w:val="0"/>
+          <w:numId w:val="62"/>
+        </w:numPr>
+      </w:pPr>
+      <w:r>
+        <w:t xml:space="preserve">Third party package – </w:t>
+      </w:r>
+      <w:hyperlink r:id="rId49" w:history="1">
+        <w:r>
+          <w:rPr>
+            <w:rStyle w:val="Hyperlink"/>
+          </w:rPr>
+          <w:t>https://github.com/jakearchibald/idb#readme</w:t>
+        </w:r>
+      </w:hyperlink>
+      <w:r>
+        <w:t xml:space="preserve"> </w:t>
+      </w:r>
+    </w:p>
+    <w:p>
+      <w:pPr>
+        <w:pStyle w:val="ListParagraph"/>
+        <w:numPr>
+          <w:ilvl w:val="0"/>
+          <w:numId w:val="62"/>
+        </w:numPr>
+      </w:pPr>
+      <w:r>
+        <w:t xml:space="preserve">To Access </w:t>
+      </w:r>
+      <w:proofErr w:type="spellStart"/>
+      <w:r>
+        <w:t>IndexedDB</w:t>
+      </w:r>
+      <w:proofErr w:type="spellEnd"/>
+      <w:r>
+        <w:t xml:space="preserve"> in browser, Open </w:t>
+      </w:r>
+      <w:proofErr w:type="spellStart"/>
+      <w:r>
+        <w:t>DevTools</w:t>
+      </w:r>
+      <w:proofErr w:type="spellEnd"/>
+      <w:r>
+        <w:t xml:space="preserve"> -&gt; Application tab -&gt; See ‘</w:t>
+      </w:r>
+      <w:proofErr w:type="spellStart"/>
+      <w:r>
+        <w:t>IndexedDB</w:t>
+      </w:r>
+      <w:proofErr w:type="spellEnd"/>
+      <w:r>
+        <w:t>’ in left pane under ‘Storage’</w:t>
+      </w:r>
+      <w:r>
+        <w:t>.</w:t>
+      </w:r>
+    </w:p>
+    <w:p>
+      <w:pPr>
+        <w:pStyle w:val="Heading2"/>
+      </w:pPr>
+      <w:r>
+        <w:t>Handling Deleted Data in Firebase</w:t>
+      </w:r>
+    </w:p>
+    <w:p>
+      <w:pPr>
+        <w:pStyle w:val="ListParagraph"/>
+        <w:numPr>
+          <w:ilvl w:val="0"/>
+          <w:numId w:val="63"/>
+        </w:numPr>
+      </w:pPr>
+      <w:r>
+        <w:t xml:space="preserve">Any inserts on updates in Firebase will reflect properly in browser. But what is data is actually deleted in the Firebase (server). In this case, we would still have the deleted data in browser’s </w:t>
+      </w:r>
+      <w:proofErr w:type="spellStart"/>
+      <w:r>
+        <w:t>indexedDB</w:t>
+      </w:r>
+      <w:proofErr w:type="spellEnd"/>
+      <w:r>
+        <w:t>. How should be delete that?</w:t>
+      </w:r>
+    </w:p>
+    <w:p>
+      <w:pPr>
+        <w:pStyle w:val="ListParagraph"/>
+        <w:numPr>
+          <w:ilvl w:val="0"/>
+          <w:numId w:val="63"/>
+        </w:numPr>
+      </w:pPr>
+      <w:r>
+        <w:t>O</w:t>
+      </w:r>
+      <w:r>
+        <w:t>ne easy and good way to handle this</w:t>
+      </w:r>
+      <w:r>
+        <w:t xml:space="preserve"> </w:t>
+      </w:r>
+      <w:r>
+        <w:t xml:space="preserve">is to simply go to the service worker and whenever we write new data into our </w:t>
+      </w:r>
+      <w:proofErr w:type="spellStart"/>
+      <w:r>
+        <w:t>indexedDB</w:t>
+      </w:r>
+      <w:proofErr w:type="spellEnd"/>
+      <w:r>
+        <w:t>, before</w:t>
+      </w:r>
+      <w:r>
+        <w:t xml:space="preserve"> </w:t>
+      </w:r>
+      <w:r>
+        <w:t xml:space="preserve">we do so, we could clear the entire database because we're fetching all the data we </w:t>
+      </w:r>
+      <w:r>
+        <w:t>want to store anyways. S</w:t>
+      </w:r>
+      <w:r>
+        <w:t>o we could clear it and then we're writing all the new entries anyway, so we would have a clear database</w:t>
+      </w:r>
+      <w:r>
+        <w:t xml:space="preserve"> </w:t>
+      </w:r>
+      <w:r>
+        <w:t>and re-populate it every time we get back data.</w:t>
+      </w:r>
+    </w:p>
+    <w:p>
+      <w:pPr>
+        <w:pStyle w:val="Heading2"/>
+      </w:pPr>
+      <w:r>
+        <w:t>Useful Resources:</w:t>
+      </w:r>
+    </w:p>
+    <w:p>
+      <w:pPr>
+        <w:numPr>
+          <w:ilvl w:val="0"/>
+          <w:numId w:val="64"/>
+        </w:numPr>
+        <w:shd w:val="clear" w:color="auto" w:fill="FFFFFF"/>
+        <w:spacing w:after="0" w:line="240" w:lineRule="auto"/>
+        <w:rPr>
+          <w:rFonts w:cs="Segoe UI"/>
+          <w:color w:val="3C3B37"/>
+          <w:sz w:val="24"/>
+          <w:szCs w:val="24"/>
+        </w:rPr>
+      </w:pPr>
+      <w:proofErr w:type="spellStart"/>
+      <w:r>
+        <w:rPr>
+          <w:rFonts w:cs="Segoe UI"/>
+          <w:color w:val="3C3B37"/>
+        </w:rPr>
+        <w:t>IndexedDB</w:t>
+      </w:r>
+      <w:proofErr w:type="spellEnd"/>
+      <w:r>
+        <w:rPr>
+          <w:rFonts w:cs="Segoe UI"/>
+          <w:color w:val="3C3B37"/>
+        </w:rPr>
+        <w:t> Browser Support: </w:t>
+      </w:r>
+      <w:hyperlink r:id="rId50" w:anchor="feat=indexeddb" w:tgtFrame="_blank" w:history="1">
+        <w:r>
+          <w:rPr>
+            <w:rStyle w:val="Hyperlink"/>
+          </w:rPr>
+          <w:t>http://caniuse.com/#feat=indexeddb</w:t>
+        </w:r>
+      </w:hyperlink>
+    </w:p>
+    <w:p>
+      <w:pPr>
+        <w:numPr>
+          <w:ilvl w:val="0"/>
+          <w:numId w:val="64"/>
+        </w:numPr>
+        <w:shd w:val="clear" w:color="auto" w:fill="FFFFFF"/>
+        <w:spacing w:beforeAutospacing="1" w:after="0" w:afterAutospacing="1" w:line="240" w:lineRule="auto"/>
+        <w:rPr>
+          <w:rFonts w:cs="Segoe UI"/>
+          <w:color w:val="3C3B37"/>
+        </w:rPr>
+      </w:pPr>
+      <w:r>
+        <w:rPr>
+          <w:rFonts w:cs="Segoe UI"/>
+          <w:color w:val="3C3B37"/>
+        </w:rPr>
+        <w:t xml:space="preserve">IDB on </w:t>
+      </w:r>
+      <w:proofErr w:type="spellStart"/>
+      <w:r>
+        <w:rPr>
+          <w:rFonts w:cs="Segoe UI"/>
+          <w:color w:val="3C3B37"/>
+        </w:rPr>
+        <w:t>Github</w:t>
+      </w:r>
+      <w:proofErr w:type="spellEnd"/>
+      <w:r>
+        <w:rPr>
+          <w:rFonts w:cs="Segoe UI"/>
+          <w:color w:val="3C3B37"/>
+        </w:rPr>
+        <w:t>: </w:t>
+      </w:r>
+      <w:hyperlink r:id="rId51" w:tgtFrame="_blank" w:history="1">
+        <w:r>
+          <w:rPr>
+            <w:rStyle w:val="Hyperlink"/>
+          </w:rPr>
+          <w:t>https://github.com/jakearchibald/idb</w:t>
+        </w:r>
+      </w:hyperlink>
+    </w:p>
+    <w:p>
+      <w:pPr>
+        <w:numPr>
+          <w:ilvl w:val="0"/>
+          <w:numId w:val="64"/>
+        </w:numPr>
+        <w:shd w:val="clear" w:color="auto" w:fill="FFFFFF"/>
+        <w:spacing w:beforeAutospacing="1" w:after="0" w:afterAutospacing="1" w:line="240" w:lineRule="auto"/>
+        <w:rPr>
+          <w:rFonts w:cs="Segoe UI"/>
+          <w:color w:val="3C3B37"/>
+        </w:rPr>
+      </w:pPr>
+      <w:proofErr w:type="spellStart"/>
+      <w:r>
+        <w:rPr>
+          <w:rFonts w:cs="Segoe UI"/>
+          <w:color w:val="3C3B37"/>
+        </w:rPr>
+        <w:t>IndexedDB</w:t>
+      </w:r>
+      <w:proofErr w:type="spellEnd"/>
+      <w:r>
+        <w:rPr>
+          <w:rFonts w:cs="Segoe UI"/>
+          <w:color w:val="3C3B37"/>
+        </w:rPr>
+        <w:t> explained on MDN: </w:t>
+      </w:r>
+      <w:hyperlink r:id="rId52" w:tgtFrame="_blank" w:history="1">
+        <w:r>
+          <w:rPr>
+            <w:rStyle w:val="Hyperlink"/>
+          </w:rPr>
+          <w:t>https://developer.mozilla.org/en-US/docs/Web/API/IndexedDB_API</w:t>
+        </w:r>
+      </w:hyperlink>
+    </w:p>
+    <w:p>
+      <w:pPr>
+        <w:numPr>
+          <w:ilvl w:val="0"/>
+          <w:numId w:val="64"/>
+        </w:numPr>
+        <w:shd w:val="clear" w:color="auto" w:fill="FFFFFF"/>
+        <w:spacing w:beforeAutospacing="1" w:after="0" w:afterAutospacing="1" w:line="240" w:lineRule="auto"/>
+        <w:rPr>
+          <w:rFonts w:cs="Segoe UI"/>
+          <w:color w:val="3C3B37"/>
+        </w:rPr>
+      </w:pPr>
+      <w:r>
+        <w:rPr>
+          <w:rFonts w:cs="Segoe UI"/>
+          <w:color w:val="3C3B37"/>
+        </w:rPr>
+        <w:t>Alternative to IDB: </w:t>
+      </w:r>
+      <w:hyperlink r:id="rId53" w:tgtFrame="_blank" w:history="1">
+        <w:r>
+          <w:rPr>
+            <w:rStyle w:val="Hyperlink"/>
+          </w:rPr>
+          <w:t>http://dexie.org/</w:t>
+        </w:r>
+      </w:hyperlink>
+    </w:p>
     <w:p>
       <w:bookmarkStart w:id="0" w:name="_GoBack"/>
       <w:bookmarkEnd w:id="0"/>
@@ -15563,8 +17094,6 @@
     <w:p/>
     <w:p/>
     <w:p/>
-    <w:p/>
-    <w:p/>
     <w:p>
       <w:pPr>
         <w:pStyle w:val="Heading1"/>
@@ -15572,7 +17101,6 @@
       <w:bookmarkStart w:id="1" w:name="_Toc60666887"/>
       <w:bookmarkStart w:id="2" w:name="_Toc62489510"/>
       <w:r>
-        <w:lastRenderedPageBreak/>
         <w:t>T</w:t>
       </w:r>
       <w:r>
@@ -15595,7 +17123,7 @@
       <w:r>
         <w:br/>
       </w:r>
-      <w:hyperlink r:id="rId47" w:history="1">
+      <w:hyperlink r:id="rId54" w:history="1">
         <w:r>
           <w:rPr>
             <w:rStyle w:val="Hyperlink"/>
@@ -15616,6 +17144,7 @@
         </w:numPr>
       </w:pPr>
       <w:r>
+        <w:lastRenderedPageBreak/>
         <w:t xml:space="preserve">MDN </w:t>
       </w:r>
       <w:r>
@@ -15627,7 +17156,7 @@
       <w:r>
         <w:br/>
       </w:r>
-      <w:hyperlink r:id="rId48" w:history="1">
+      <w:hyperlink r:id="rId55" w:history="1">
         <w:r>
           <w:rPr>
             <w:rStyle w:val="Hyperlink"/>
@@ -15655,7 +17184,7 @@
       <w:r>
         <w:br/>
       </w:r>
-      <w:hyperlink r:id="rId49" w:history="1">
+      <w:hyperlink r:id="rId56" w:history="1">
         <w:r>
           <w:rPr>
             <w:rStyle w:val="Hyperlink"/>
@@ -15683,7 +17212,7 @@
       <w:r>
         <w:br/>
       </w:r>
-      <w:hyperlink r:id="rId50" w:anchor="cache-persistence" w:tgtFrame="_blank" w:history="1">
+      <w:hyperlink r:id="rId57" w:anchor="cache-persistence" w:tgtFrame="_blank" w:history="1">
         <w:r>
           <w:rPr>
             <w:rStyle w:val="Hyperlink"/>
@@ -15707,7 +17236,7 @@
       <w:r>
         <w:br/>
       </w:r>
-      <w:hyperlink r:id="rId51" w:tgtFrame="_blank" w:history="1">
+      <w:hyperlink r:id="rId58" w:tgtFrame="_blank" w:history="1">
         <w:r>
           <w:rPr>
             <w:rStyle w:val="Hyperlink"/>
@@ -15736,7 +17265,7 @@
       <w:r>
         <w:br/>
       </w:r>
-      <w:hyperlink r:id="rId52" w:tgtFrame="_blank" w:history="1">
+      <w:hyperlink r:id="rId59" w:tgtFrame="_blank" w:history="1">
         <w:r>
           <w:rPr>
             <w:rStyle w:val="Hyperlink"/>
@@ -15766,7 +17295,7 @@
         </w:rPr>
         <w:br/>
       </w:r>
-      <w:hyperlink r:id="rId53" w:history="1">
+      <w:hyperlink r:id="rId60" w:history="1">
         <w:r>
           <w:rPr>
             <w:rStyle w:val="Hyperlink"/>
@@ -15954,6 +17483,44 @@
       </w:pPr>
       <w:r>
         <w:t>Service Worker file will and should never be cached otherwise we would never get latest Service Worker changes from server.</w:t>
+      </w:r>
+    </w:p>
+    <w:p>
+      <w:pPr>
+        <w:pStyle w:val="ListParagraph"/>
+        <w:numPr>
+          <w:ilvl w:val="0"/>
+          <w:numId w:val="14"/>
+        </w:numPr>
+      </w:pPr>
+      <w:r>
+        <w:t>L</w:t>
+      </w:r>
+      <w:r>
+        <w:t>ocal storage and session storage</w:t>
+      </w:r>
+      <w:r>
+        <w:t xml:space="preserve"> can be accessed synchronously only. </w:t>
+      </w:r>
+      <w:proofErr w:type="spellStart"/>
+      <w:r>
+        <w:t>IndexedDB</w:t>
+      </w:r>
+      <w:proofErr w:type="spellEnd"/>
+      <w:r>
+        <w:t xml:space="preserve"> can be accessed </w:t>
+      </w:r>
+      <w:r>
+        <w:t>synchronously</w:t>
+      </w:r>
+      <w:r>
+        <w:t xml:space="preserve"> or a</w:t>
+      </w:r>
+      <w:r>
+        <w:t>synchronously</w:t>
+      </w:r>
+      <w:r>
+        <w:t>.</w:t>
       </w:r>
     </w:p>
     <w:p/>
@@ -16648,6 +18215,119 @@
     </w:lvl>
   </w:abstractNum>
   <w:abstractNum w:abstractNumId="6">
+    <w:nsid w:val="155E5FC5"/>
+    <w:multiLevelType w:val="hybridMultilevel"/>
+    <w:tmpl w:val="D0C0D96C"/>
+    <w:lvl w:ilvl="0" w:tplc="04090001">
+      <w:start w:val="1"/>
+      <w:numFmt w:val="bullet"/>
+      <w:lvlText w:val=""/>
+      <w:lvlJc w:val="left"/>
+      <w:pPr>
+        <w:ind w:left="720" w:hanging="360"/>
+      </w:pPr>
+      <w:rPr>
+        <w:rFonts w:ascii="Symbol" w:hAnsi="Symbol" w:hint="default"/>
+      </w:rPr>
+    </w:lvl>
+    <w:lvl w:ilvl="1" w:tplc="04090003" w:tentative="1">
+      <w:start w:val="1"/>
+      <w:numFmt w:val="bullet"/>
+      <w:lvlText w:val="o"/>
+      <w:lvlJc w:val="left"/>
+      <w:pPr>
+        <w:ind w:left="1440" w:hanging="360"/>
+      </w:pPr>
+      <w:rPr>
+        <w:rFonts w:ascii="Courier New" w:hAnsi="Courier New" w:cs="Courier New" w:hint="default"/>
+      </w:rPr>
+    </w:lvl>
+    <w:lvl w:ilvl="2" w:tplc="04090005" w:tentative="1">
+      <w:start w:val="1"/>
+      <w:numFmt w:val="bullet"/>
+      <w:lvlText w:val=""/>
+      <w:lvlJc w:val="left"/>
+      <w:pPr>
+        <w:ind w:left="2160" w:hanging="360"/>
+      </w:pPr>
+      <w:rPr>
+        <w:rFonts w:ascii="Wingdings" w:hAnsi="Wingdings" w:hint="default"/>
+      </w:rPr>
+    </w:lvl>
+    <w:lvl w:ilvl="3" w:tplc="04090001" w:tentative="1">
+      <w:start w:val="1"/>
+      <w:numFmt w:val="bullet"/>
+      <w:lvlText w:val=""/>
+      <w:lvlJc w:val="left"/>
+      <w:pPr>
+        <w:ind w:left="2880" w:hanging="360"/>
+      </w:pPr>
+      <w:rPr>
+        <w:rFonts w:ascii="Symbol" w:hAnsi="Symbol" w:hint="default"/>
+      </w:rPr>
+    </w:lvl>
+    <w:lvl w:ilvl="4" w:tplc="04090003" w:tentative="1">
+      <w:start w:val="1"/>
+      <w:numFmt w:val="bullet"/>
+      <w:lvlText w:val="o"/>
+      <w:lvlJc w:val="left"/>
+      <w:pPr>
+        <w:ind w:left="3600" w:hanging="360"/>
+      </w:pPr>
+      <w:rPr>
+        <w:rFonts w:ascii="Courier New" w:hAnsi="Courier New" w:cs="Courier New" w:hint="default"/>
+      </w:rPr>
+    </w:lvl>
+    <w:lvl w:ilvl="5" w:tplc="04090005" w:tentative="1">
+      <w:start w:val="1"/>
+      <w:numFmt w:val="bullet"/>
+      <w:lvlText w:val=""/>
+      <w:lvlJc w:val="left"/>
+      <w:pPr>
+        <w:ind w:left="4320" w:hanging="360"/>
+      </w:pPr>
+      <w:rPr>
+        <w:rFonts w:ascii="Wingdings" w:hAnsi="Wingdings" w:hint="default"/>
+      </w:rPr>
+    </w:lvl>
+    <w:lvl w:ilvl="6" w:tplc="04090001" w:tentative="1">
+      <w:start w:val="1"/>
+      <w:numFmt w:val="bullet"/>
+      <w:lvlText w:val=""/>
+      <w:lvlJc w:val="left"/>
+      <w:pPr>
+        <w:ind w:left="5040" w:hanging="360"/>
+      </w:pPr>
+      <w:rPr>
+        <w:rFonts w:ascii="Symbol" w:hAnsi="Symbol" w:hint="default"/>
+      </w:rPr>
+    </w:lvl>
+    <w:lvl w:ilvl="7" w:tplc="04090003" w:tentative="1">
+      <w:start w:val="1"/>
+      <w:numFmt w:val="bullet"/>
+      <w:lvlText w:val="o"/>
+      <w:lvlJc w:val="left"/>
+      <w:pPr>
+        <w:ind w:left="5760" w:hanging="360"/>
+      </w:pPr>
+      <w:rPr>
+        <w:rFonts w:ascii="Courier New" w:hAnsi="Courier New" w:cs="Courier New" w:hint="default"/>
+      </w:rPr>
+    </w:lvl>
+    <w:lvl w:ilvl="8" w:tplc="04090005" w:tentative="1">
+      <w:start w:val="1"/>
+      <w:numFmt w:val="bullet"/>
+      <w:lvlText w:val=""/>
+      <w:lvlJc w:val="left"/>
+      <w:pPr>
+        <w:ind w:left="6480" w:hanging="360"/>
+      </w:pPr>
+      <w:rPr>
+        <w:rFonts w:ascii="Wingdings" w:hAnsi="Wingdings" w:hint="default"/>
+      </w:rPr>
+    </w:lvl>
+  </w:abstractNum>
+  <w:abstractNum w:abstractNumId="7">
     <w:nsid w:val="18233E92"/>
     <w:multiLevelType w:val="hybridMultilevel"/>
     <w:tmpl w:val="B088EC88"/>
@@ -16760,7 +18440,7 @@
       </w:rPr>
     </w:lvl>
   </w:abstractNum>
-  <w:abstractNum w:abstractNumId="7">
+  <w:abstractNum w:abstractNumId="8">
     <w:nsid w:val="185B7F99"/>
     <w:multiLevelType w:val="hybridMultilevel"/>
     <w:tmpl w:val="D1346EA6"/>
@@ -16873,7 +18553,7 @@
       </w:rPr>
     </w:lvl>
   </w:abstractNum>
-  <w:abstractNum w:abstractNumId="8">
+  <w:abstractNum w:abstractNumId="9">
     <w:nsid w:val="19CD7535"/>
     <w:multiLevelType w:val="hybridMultilevel"/>
     <w:tmpl w:val="78EEB6A4"/>
@@ -16986,7 +18666,7 @@
       </w:rPr>
     </w:lvl>
   </w:abstractNum>
-  <w:abstractNum w:abstractNumId="9">
+  <w:abstractNum w:abstractNumId="10">
     <w:nsid w:val="1B011C5F"/>
     <w:multiLevelType w:val="hybridMultilevel"/>
     <w:tmpl w:val="2222F3E8"/>
@@ -17099,7 +18779,7 @@
       </w:rPr>
     </w:lvl>
   </w:abstractNum>
-  <w:abstractNum w:abstractNumId="10">
+  <w:abstractNum w:abstractNumId="11">
     <w:nsid w:val="1F8B3D02"/>
     <w:multiLevelType w:val="hybridMultilevel"/>
     <w:tmpl w:val="8C984B96"/>
@@ -17212,7 +18892,7 @@
       </w:rPr>
     </w:lvl>
   </w:abstractNum>
-  <w:abstractNum w:abstractNumId="11">
+  <w:abstractNum w:abstractNumId="12">
     <w:nsid w:val="20910C1B"/>
     <w:multiLevelType w:val="hybridMultilevel"/>
     <w:tmpl w:val="E45C3770"/>
@@ -17325,7 +19005,7 @@
       </w:rPr>
     </w:lvl>
   </w:abstractNum>
-  <w:abstractNum w:abstractNumId="12">
+  <w:abstractNum w:abstractNumId="13">
     <w:nsid w:val="218828E0"/>
     <w:multiLevelType w:val="hybridMultilevel"/>
     <w:tmpl w:val="AC20D370"/>
@@ -17438,7 +19118,7 @@
       </w:rPr>
     </w:lvl>
   </w:abstractNum>
-  <w:abstractNum w:abstractNumId="13">
+  <w:abstractNum w:abstractNumId="14">
     <w:nsid w:val="26AD7D21"/>
     <w:multiLevelType w:val="hybridMultilevel"/>
     <w:tmpl w:val="647EC0E0"/>
@@ -17551,7 +19231,7 @@
       </w:rPr>
     </w:lvl>
   </w:abstractNum>
-  <w:abstractNum w:abstractNumId="14">
+  <w:abstractNum w:abstractNumId="15">
     <w:nsid w:val="28EA5D9E"/>
     <w:multiLevelType w:val="hybridMultilevel"/>
     <w:tmpl w:val="9C82AB08"/>
@@ -17664,7 +19344,7 @@
       </w:rPr>
     </w:lvl>
   </w:abstractNum>
-  <w:abstractNum w:abstractNumId="15">
+  <w:abstractNum w:abstractNumId="16">
     <w:nsid w:val="2C601C38"/>
     <w:multiLevelType w:val="hybridMultilevel"/>
     <w:tmpl w:val="49523DDC"/>
@@ -17777,7 +19457,7 @@
       </w:rPr>
     </w:lvl>
   </w:abstractNum>
-  <w:abstractNum w:abstractNumId="16">
+  <w:abstractNum w:abstractNumId="17">
     <w:nsid w:val="2ED43104"/>
     <w:multiLevelType w:val="hybridMultilevel"/>
     <w:tmpl w:val="23D02A8E"/>
@@ -17890,7 +19570,7 @@
       </w:rPr>
     </w:lvl>
   </w:abstractNum>
-  <w:abstractNum w:abstractNumId="17">
+  <w:abstractNum w:abstractNumId="18">
     <w:nsid w:val="2F5878A9"/>
     <w:multiLevelType w:val="hybridMultilevel"/>
     <w:tmpl w:val="9D544E7C"/>
@@ -18003,7 +19683,120 @@
       </w:rPr>
     </w:lvl>
   </w:abstractNum>
-  <w:abstractNum w:abstractNumId="18">
+  <w:abstractNum w:abstractNumId="19">
+    <w:nsid w:val="2FDA73EE"/>
+    <w:multiLevelType w:val="hybridMultilevel"/>
+    <w:tmpl w:val="9EB86EB6"/>
+    <w:lvl w:ilvl="0" w:tplc="04090001">
+      <w:start w:val="1"/>
+      <w:numFmt w:val="bullet"/>
+      <w:lvlText w:val=""/>
+      <w:lvlJc w:val="left"/>
+      <w:pPr>
+        <w:ind w:left="720" w:hanging="360"/>
+      </w:pPr>
+      <w:rPr>
+        <w:rFonts w:ascii="Symbol" w:hAnsi="Symbol" w:hint="default"/>
+      </w:rPr>
+    </w:lvl>
+    <w:lvl w:ilvl="1" w:tplc="04090003" w:tentative="1">
+      <w:start w:val="1"/>
+      <w:numFmt w:val="bullet"/>
+      <w:lvlText w:val="o"/>
+      <w:lvlJc w:val="left"/>
+      <w:pPr>
+        <w:ind w:left="1440" w:hanging="360"/>
+      </w:pPr>
+      <w:rPr>
+        <w:rFonts w:ascii="Courier New" w:hAnsi="Courier New" w:cs="Courier New" w:hint="default"/>
+      </w:rPr>
+    </w:lvl>
+    <w:lvl w:ilvl="2" w:tplc="04090005" w:tentative="1">
+      <w:start w:val="1"/>
+      <w:numFmt w:val="bullet"/>
+      <w:lvlText w:val=""/>
+      <w:lvlJc w:val="left"/>
+      <w:pPr>
+        <w:ind w:left="2160" w:hanging="360"/>
+      </w:pPr>
+      <w:rPr>
+        <w:rFonts w:ascii="Wingdings" w:hAnsi="Wingdings" w:hint="default"/>
+      </w:rPr>
+    </w:lvl>
+    <w:lvl w:ilvl="3" w:tplc="04090001" w:tentative="1">
+      <w:start w:val="1"/>
+      <w:numFmt w:val="bullet"/>
+      <w:lvlText w:val=""/>
+      <w:lvlJc w:val="left"/>
+      <w:pPr>
+        <w:ind w:left="2880" w:hanging="360"/>
+      </w:pPr>
+      <w:rPr>
+        <w:rFonts w:ascii="Symbol" w:hAnsi="Symbol" w:hint="default"/>
+      </w:rPr>
+    </w:lvl>
+    <w:lvl w:ilvl="4" w:tplc="04090003" w:tentative="1">
+      <w:start w:val="1"/>
+      <w:numFmt w:val="bullet"/>
+      <w:lvlText w:val="o"/>
+      <w:lvlJc w:val="left"/>
+      <w:pPr>
+        <w:ind w:left="3600" w:hanging="360"/>
+      </w:pPr>
+      <w:rPr>
+        <w:rFonts w:ascii="Courier New" w:hAnsi="Courier New" w:cs="Courier New" w:hint="default"/>
+      </w:rPr>
+    </w:lvl>
+    <w:lvl w:ilvl="5" w:tplc="04090005" w:tentative="1">
+      <w:start w:val="1"/>
+      <w:numFmt w:val="bullet"/>
+      <w:lvlText w:val=""/>
+      <w:lvlJc w:val="left"/>
+      <w:pPr>
+        <w:ind w:left="4320" w:hanging="360"/>
+      </w:pPr>
+      <w:rPr>
+        <w:rFonts w:ascii="Wingdings" w:hAnsi="Wingdings" w:hint="default"/>
+      </w:rPr>
+    </w:lvl>
+    <w:lvl w:ilvl="6" w:tplc="04090001" w:tentative="1">
+      <w:start w:val="1"/>
+      <w:numFmt w:val="bullet"/>
+      <w:lvlText w:val=""/>
+      <w:lvlJc w:val="left"/>
+      <w:pPr>
+        <w:ind w:left="5040" w:hanging="360"/>
+      </w:pPr>
+      <w:rPr>
+        <w:rFonts w:ascii="Symbol" w:hAnsi="Symbol" w:hint="default"/>
+      </w:rPr>
+    </w:lvl>
+    <w:lvl w:ilvl="7" w:tplc="04090003" w:tentative="1">
+      <w:start w:val="1"/>
+      <w:numFmt w:val="bullet"/>
+      <w:lvlText w:val="o"/>
+      <w:lvlJc w:val="left"/>
+      <w:pPr>
+        <w:ind w:left="5760" w:hanging="360"/>
+      </w:pPr>
+      <w:rPr>
+        <w:rFonts w:ascii="Courier New" w:hAnsi="Courier New" w:cs="Courier New" w:hint="default"/>
+      </w:rPr>
+    </w:lvl>
+    <w:lvl w:ilvl="8" w:tplc="04090005" w:tentative="1">
+      <w:start w:val="1"/>
+      <w:numFmt w:val="bullet"/>
+      <w:lvlText w:val=""/>
+      <w:lvlJc w:val="left"/>
+      <w:pPr>
+        <w:ind w:left="6480" w:hanging="360"/>
+      </w:pPr>
+      <w:rPr>
+        <w:rFonts w:ascii="Wingdings" w:hAnsi="Wingdings" w:hint="default"/>
+      </w:rPr>
+    </w:lvl>
+  </w:abstractNum>
+  <w:abstractNum w:abstractNumId="20">
     <w:nsid w:val="34294785"/>
     <w:multiLevelType w:val="hybridMultilevel"/>
     <w:tmpl w:val="E0ACB9CC"/>
@@ -18116,7 +19909,7 @@
       </w:rPr>
     </w:lvl>
   </w:abstractNum>
-  <w:abstractNum w:abstractNumId="19">
+  <w:abstractNum w:abstractNumId="21">
     <w:nsid w:val="34CF37B9"/>
     <w:multiLevelType w:val="hybridMultilevel"/>
     <w:tmpl w:val="CC0C768C"/>
@@ -18229,7 +20022,7 @@
       </w:rPr>
     </w:lvl>
   </w:abstractNum>
-  <w:abstractNum w:abstractNumId="20">
+  <w:abstractNum w:abstractNumId="22">
     <w:nsid w:val="34FE336B"/>
     <w:multiLevelType w:val="hybridMultilevel"/>
     <w:tmpl w:val="C0F650A0"/>
@@ -18342,7 +20135,7 @@
       </w:rPr>
     </w:lvl>
   </w:abstractNum>
-  <w:abstractNum w:abstractNumId="21">
+  <w:abstractNum w:abstractNumId="23">
     <w:nsid w:val="352634F2"/>
     <w:multiLevelType w:val="hybridMultilevel"/>
     <w:tmpl w:val="A6AA47FC"/>
@@ -18455,7 +20248,7 @@
       </w:rPr>
     </w:lvl>
   </w:abstractNum>
-  <w:abstractNum w:abstractNumId="22">
+  <w:abstractNum w:abstractNumId="24">
     <w:nsid w:val="36C85DF4"/>
     <w:multiLevelType w:val="hybridMultilevel"/>
     <w:tmpl w:val="7A9C2CCE"/>
@@ -18568,7 +20361,7 @@
       </w:rPr>
     </w:lvl>
   </w:abstractNum>
-  <w:abstractNum w:abstractNumId="23">
+  <w:abstractNum w:abstractNumId="25">
     <w:nsid w:val="37945576"/>
     <w:multiLevelType w:val="hybridMultilevel"/>
     <w:tmpl w:val="C63ED920"/>
@@ -18681,7 +20474,7 @@
       </w:rPr>
     </w:lvl>
   </w:abstractNum>
-  <w:abstractNum w:abstractNumId="24">
+  <w:abstractNum w:abstractNumId="26">
     <w:nsid w:val="38F53EA4"/>
     <w:multiLevelType w:val="hybridMultilevel"/>
     <w:tmpl w:val="C6205B62"/>
@@ -18794,7 +20587,7 @@
       </w:rPr>
     </w:lvl>
   </w:abstractNum>
-  <w:abstractNum w:abstractNumId="25">
+  <w:abstractNum w:abstractNumId="27">
     <w:nsid w:val="390524BD"/>
     <w:multiLevelType w:val="hybridMultilevel"/>
     <w:tmpl w:val="2EC239A6"/>
@@ -18907,7 +20700,7 @@
       </w:rPr>
     </w:lvl>
   </w:abstractNum>
-  <w:abstractNum w:abstractNumId="26">
+  <w:abstractNum w:abstractNumId="28">
     <w:nsid w:val="3B240733"/>
     <w:multiLevelType w:val="hybridMultilevel"/>
     <w:tmpl w:val="CAA80F4C"/>
@@ -19020,7 +20813,7 @@
       </w:rPr>
     </w:lvl>
   </w:abstractNum>
-  <w:abstractNum w:abstractNumId="27">
+  <w:abstractNum w:abstractNumId="29">
     <w:nsid w:val="3B655072"/>
     <w:multiLevelType w:val="hybridMultilevel"/>
     <w:tmpl w:val="CAEE83D8"/>
@@ -19133,7 +20926,7 @@
       </w:rPr>
     </w:lvl>
   </w:abstractNum>
-  <w:abstractNum w:abstractNumId="28">
+  <w:abstractNum w:abstractNumId="30">
     <w:nsid w:val="3DCB4281"/>
     <w:multiLevelType w:val="hybridMultilevel"/>
     <w:tmpl w:val="FC74A362"/>
@@ -19246,7 +21039,7 @@
       </w:rPr>
     </w:lvl>
   </w:abstractNum>
-  <w:abstractNum w:abstractNumId="29">
+  <w:abstractNum w:abstractNumId="31">
     <w:nsid w:val="404A2786"/>
     <w:multiLevelType w:val="hybridMultilevel"/>
     <w:tmpl w:val="10107708"/>
@@ -19359,7 +21152,7 @@
       </w:rPr>
     </w:lvl>
   </w:abstractNum>
-  <w:abstractNum w:abstractNumId="30">
+  <w:abstractNum w:abstractNumId="32">
     <w:nsid w:val="427658D2"/>
     <w:multiLevelType w:val="hybridMultilevel"/>
     <w:tmpl w:val="6A663536"/>
@@ -19472,7 +21265,7 @@
       </w:rPr>
     </w:lvl>
   </w:abstractNum>
-  <w:abstractNum w:abstractNumId="31">
+  <w:abstractNum w:abstractNumId="33">
     <w:nsid w:val="43FC677B"/>
     <w:multiLevelType w:val="hybridMultilevel"/>
     <w:tmpl w:val="589CB73C"/>
@@ -19585,7 +21378,7 @@
       </w:rPr>
     </w:lvl>
   </w:abstractNum>
-  <w:abstractNum w:abstractNumId="32">
+  <w:abstractNum w:abstractNumId="34">
     <w:nsid w:val="45284040"/>
     <w:multiLevelType w:val="hybridMultilevel"/>
     <w:tmpl w:val="43CE924E"/>
@@ -19698,7 +21491,7 @@
       </w:rPr>
     </w:lvl>
   </w:abstractNum>
-  <w:abstractNum w:abstractNumId="33">
+  <w:abstractNum w:abstractNumId="35">
     <w:nsid w:val="47F0126A"/>
     <w:multiLevelType w:val="hybridMultilevel"/>
     <w:tmpl w:val="4EDE2390"/>
@@ -19811,7 +21604,7 @@
       </w:rPr>
     </w:lvl>
   </w:abstractNum>
-  <w:abstractNum w:abstractNumId="34">
+  <w:abstractNum w:abstractNumId="36">
     <w:nsid w:val="47FE23A8"/>
     <w:multiLevelType w:val="hybridMultilevel"/>
     <w:tmpl w:val="47CE422E"/>
@@ -19924,7 +21717,7 @@
       </w:rPr>
     </w:lvl>
   </w:abstractNum>
-  <w:abstractNum w:abstractNumId="35">
+  <w:abstractNum w:abstractNumId="37">
     <w:nsid w:val="490F04B8"/>
     <w:multiLevelType w:val="hybridMultilevel"/>
     <w:tmpl w:val="70C010F6"/>
@@ -20037,7 +21830,7 @@
       </w:rPr>
     </w:lvl>
   </w:abstractNum>
-  <w:abstractNum w:abstractNumId="36">
+  <w:abstractNum w:abstractNumId="38">
     <w:nsid w:val="491C74D9"/>
     <w:multiLevelType w:val="hybridMultilevel"/>
     <w:tmpl w:val="00749C1C"/>
@@ -20150,7 +21943,120 @@
       </w:rPr>
     </w:lvl>
   </w:abstractNum>
-  <w:abstractNum w:abstractNumId="37">
+  <w:abstractNum w:abstractNumId="39">
+    <w:nsid w:val="4A8803DC"/>
+    <w:multiLevelType w:val="hybridMultilevel"/>
+    <w:tmpl w:val="872630BA"/>
+    <w:lvl w:ilvl="0" w:tplc="04090001">
+      <w:start w:val="1"/>
+      <w:numFmt w:val="bullet"/>
+      <w:lvlText w:val=""/>
+      <w:lvlJc w:val="left"/>
+      <w:pPr>
+        <w:ind w:left="720" w:hanging="360"/>
+      </w:pPr>
+      <w:rPr>
+        <w:rFonts w:ascii="Symbol" w:hAnsi="Symbol" w:hint="default"/>
+      </w:rPr>
+    </w:lvl>
+    <w:lvl w:ilvl="1" w:tplc="04090003" w:tentative="1">
+      <w:start w:val="1"/>
+      <w:numFmt w:val="bullet"/>
+      <w:lvlText w:val="o"/>
+      <w:lvlJc w:val="left"/>
+      <w:pPr>
+        <w:ind w:left="1440" w:hanging="360"/>
+      </w:pPr>
+      <w:rPr>
+        <w:rFonts w:ascii="Courier New" w:hAnsi="Courier New" w:cs="Courier New" w:hint="default"/>
+      </w:rPr>
+    </w:lvl>
+    <w:lvl w:ilvl="2" w:tplc="04090005" w:tentative="1">
+      <w:start w:val="1"/>
+      <w:numFmt w:val="bullet"/>
+      <w:lvlText w:val=""/>
+      <w:lvlJc w:val="left"/>
+      <w:pPr>
+        <w:ind w:left="2160" w:hanging="360"/>
+      </w:pPr>
+      <w:rPr>
+        <w:rFonts w:ascii="Wingdings" w:hAnsi="Wingdings" w:hint="default"/>
+      </w:rPr>
+    </w:lvl>
+    <w:lvl w:ilvl="3" w:tplc="04090001" w:tentative="1">
+      <w:start w:val="1"/>
+      <w:numFmt w:val="bullet"/>
+      <w:lvlText w:val=""/>
+      <w:lvlJc w:val="left"/>
+      <w:pPr>
+        <w:ind w:left="2880" w:hanging="360"/>
+      </w:pPr>
+      <w:rPr>
+        <w:rFonts w:ascii="Symbol" w:hAnsi="Symbol" w:hint="default"/>
+      </w:rPr>
+    </w:lvl>
+    <w:lvl w:ilvl="4" w:tplc="04090003" w:tentative="1">
+      <w:start w:val="1"/>
+      <w:numFmt w:val="bullet"/>
+      <w:lvlText w:val="o"/>
+      <w:lvlJc w:val="left"/>
+      <w:pPr>
+        <w:ind w:left="3600" w:hanging="360"/>
+      </w:pPr>
+      <w:rPr>
+        <w:rFonts w:ascii="Courier New" w:hAnsi="Courier New" w:cs="Courier New" w:hint="default"/>
+      </w:rPr>
+    </w:lvl>
+    <w:lvl w:ilvl="5" w:tplc="04090005" w:tentative="1">
+      <w:start w:val="1"/>
+      <w:numFmt w:val="bullet"/>
+      <w:lvlText w:val=""/>
+      <w:lvlJc w:val="left"/>
+      <w:pPr>
+        <w:ind w:left="4320" w:hanging="360"/>
+      </w:pPr>
+      <w:rPr>
+        <w:rFonts w:ascii="Wingdings" w:hAnsi="Wingdings" w:hint="default"/>
+      </w:rPr>
+    </w:lvl>
+    <w:lvl w:ilvl="6" w:tplc="04090001" w:tentative="1">
+      <w:start w:val="1"/>
+      <w:numFmt w:val="bullet"/>
+      <w:lvlText w:val=""/>
+      <w:lvlJc w:val="left"/>
+      <w:pPr>
+        <w:ind w:left="5040" w:hanging="360"/>
+      </w:pPr>
+      <w:rPr>
+        <w:rFonts w:ascii="Symbol" w:hAnsi="Symbol" w:hint="default"/>
+      </w:rPr>
+    </w:lvl>
+    <w:lvl w:ilvl="7" w:tplc="04090003" w:tentative="1">
+      <w:start w:val="1"/>
+      <w:numFmt w:val="bullet"/>
+      <w:lvlText w:val="o"/>
+      <w:lvlJc w:val="left"/>
+      <w:pPr>
+        <w:ind w:left="5760" w:hanging="360"/>
+      </w:pPr>
+      <w:rPr>
+        <w:rFonts w:ascii="Courier New" w:hAnsi="Courier New" w:cs="Courier New" w:hint="default"/>
+      </w:rPr>
+    </w:lvl>
+    <w:lvl w:ilvl="8" w:tplc="04090005" w:tentative="1">
+      <w:start w:val="1"/>
+      <w:numFmt w:val="bullet"/>
+      <w:lvlText w:val=""/>
+      <w:lvlJc w:val="left"/>
+      <w:pPr>
+        <w:ind w:left="6480" w:hanging="360"/>
+      </w:pPr>
+      <w:rPr>
+        <w:rFonts w:ascii="Wingdings" w:hAnsi="Wingdings" w:hint="default"/>
+      </w:rPr>
+    </w:lvl>
+  </w:abstractNum>
+  <w:abstractNum w:abstractNumId="40">
     <w:nsid w:val="4BD2002D"/>
     <w:multiLevelType w:val="hybridMultilevel"/>
     <w:tmpl w:val="E58AA666"/>
@@ -20263,7 +22169,7 @@
       </w:rPr>
     </w:lvl>
   </w:abstractNum>
-  <w:abstractNum w:abstractNumId="38">
+  <w:abstractNum w:abstractNumId="41">
     <w:nsid w:val="4CB220A7"/>
     <w:multiLevelType w:val="hybridMultilevel"/>
     <w:tmpl w:val="3B7A22CE"/>
@@ -20376,7 +22282,7 @@
       </w:rPr>
     </w:lvl>
   </w:abstractNum>
-  <w:abstractNum w:abstractNumId="39">
+  <w:abstractNum w:abstractNumId="42">
     <w:nsid w:val="56D7499C"/>
     <w:multiLevelType w:val="hybridMultilevel"/>
     <w:tmpl w:val="268C1F86"/>
@@ -20489,7 +22395,7 @@
       </w:rPr>
     </w:lvl>
   </w:abstractNum>
-  <w:abstractNum w:abstractNumId="40">
+  <w:abstractNum w:abstractNumId="43">
     <w:nsid w:val="58FB5C2F"/>
     <w:multiLevelType w:val="hybridMultilevel"/>
     <w:tmpl w:val="90B62C16"/>
@@ -20602,7 +22508,7 @@
       </w:rPr>
     </w:lvl>
   </w:abstractNum>
-  <w:abstractNum w:abstractNumId="41">
+  <w:abstractNum w:abstractNumId="44">
     <w:nsid w:val="5A314FEC"/>
     <w:multiLevelType w:val="hybridMultilevel"/>
     <w:tmpl w:val="9A88F572"/>
@@ -20688,7 +22594,7 @@
       </w:pPr>
     </w:lvl>
   </w:abstractNum>
-  <w:abstractNum w:abstractNumId="42">
+  <w:abstractNum w:abstractNumId="45">
     <w:nsid w:val="5C6C7124"/>
     <w:multiLevelType w:val="hybridMultilevel"/>
     <w:tmpl w:val="4754F40E"/>
@@ -20801,7 +22707,156 @@
       </w:rPr>
     </w:lvl>
   </w:abstractNum>
-  <w:abstractNum w:abstractNumId="43">
+  <w:abstractNum w:abstractNumId="46">
+    <w:nsid w:val="5DE27796"/>
+    <w:multiLevelType w:val="multilevel"/>
+    <w:tmpl w:val="07744378"/>
+    <w:lvl w:ilvl="0">
+      <w:start w:val="1"/>
+      <w:numFmt w:val="bullet"/>
+      <w:lvlText w:val=""/>
+      <w:lvlJc w:val="left"/>
+      <w:pPr>
+        <w:tabs>
+          <w:tab w:val="num" w:pos="720"/>
+        </w:tabs>
+        <w:ind w:left="720" w:hanging="360"/>
+      </w:pPr>
+      <w:rPr>
+        <w:rFonts w:ascii="Symbol" w:hAnsi="Symbol" w:hint="default"/>
+        <w:sz w:val="20"/>
+      </w:rPr>
+    </w:lvl>
+    <w:lvl w:ilvl="1" w:tentative="1">
+      <w:start w:val="1"/>
+      <w:numFmt w:val="bullet"/>
+      <w:lvlText w:val=""/>
+      <w:lvlJc w:val="left"/>
+      <w:pPr>
+        <w:tabs>
+          <w:tab w:val="num" w:pos="1440"/>
+        </w:tabs>
+        <w:ind w:left="1440" w:hanging="360"/>
+      </w:pPr>
+      <w:rPr>
+        <w:rFonts w:ascii="Symbol" w:hAnsi="Symbol" w:hint="default"/>
+        <w:sz w:val="20"/>
+      </w:rPr>
+    </w:lvl>
+    <w:lvl w:ilvl="2" w:tentative="1">
+      <w:start w:val="1"/>
+      <w:numFmt w:val="bullet"/>
+      <w:lvlText w:val=""/>
+      <w:lvlJc w:val="left"/>
+      <w:pPr>
+        <w:tabs>
+          <w:tab w:val="num" w:pos="2160"/>
+        </w:tabs>
+        <w:ind w:left="2160" w:hanging="360"/>
+      </w:pPr>
+      <w:rPr>
+        <w:rFonts w:ascii="Symbol" w:hAnsi="Symbol" w:hint="default"/>
+        <w:sz w:val="20"/>
+      </w:rPr>
+    </w:lvl>
+    <w:lvl w:ilvl="3" w:tentative="1">
+      <w:start w:val="1"/>
+      <w:numFmt w:val="bullet"/>
+      <w:lvlText w:val=""/>
+      <w:lvlJc w:val="left"/>
+      <w:pPr>
+        <w:tabs>
+          <w:tab w:val="num" w:pos="2880"/>
+        </w:tabs>
+        <w:ind w:left="2880" w:hanging="360"/>
+      </w:pPr>
+      <w:rPr>
+        <w:rFonts w:ascii="Symbol" w:hAnsi="Symbol" w:hint="default"/>
+        <w:sz w:val="20"/>
+      </w:rPr>
+    </w:lvl>
+    <w:lvl w:ilvl="4" w:tentative="1">
+      <w:start w:val="1"/>
+      <w:numFmt w:val="bullet"/>
+      <w:lvlText w:val=""/>
+      <w:lvlJc w:val="left"/>
+      <w:pPr>
+        <w:tabs>
+          <w:tab w:val="num" w:pos="3600"/>
+        </w:tabs>
+        <w:ind w:left="3600" w:hanging="360"/>
+      </w:pPr>
+      <w:rPr>
+        <w:rFonts w:ascii="Symbol" w:hAnsi="Symbol" w:hint="default"/>
+        <w:sz w:val="20"/>
+      </w:rPr>
+    </w:lvl>
+    <w:lvl w:ilvl="5" w:tentative="1">
+      <w:start w:val="1"/>
+      <w:numFmt w:val="bullet"/>
+      <w:lvlText w:val=""/>
+      <w:lvlJc w:val="left"/>
+      <w:pPr>
+        <w:tabs>
+          <w:tab w:val="num" w:pos="4320"/>
+        </w:tabs>
+        <w:ind w:left="4320" w:hanging="360"/>
+      </w:pPr>
+      <w:rPr>
+        <w:rFonts w:ascii="Symbol" w:hAnsi="Symbol" w:hint="default"/>
+        <w:sz w:val="20"/>
+      </w:rPr>
+    </w:lvl>
+    <w:lvl w:ilvl="6" w:tentative="1">
+      <w:start w:val="1"/>
+      <w:numFmt w:val="bullet"/>
+      <w:lvlText w:val=""/>
+      <w:lvlJc w:val="left"/>
+      <w:pPr>
+        <w:tabs>
+          <w:tab w:val="num" w:pos="5040"/>
+        </w:tabs>
+        <w:ind w:left="5040" w:hanging="360"/>
+      </w:pPr>
+      <w:rPr>
+        <w:rFonts w:ascii="Symbol" w:hAnsi="Symbol" w:hint="default"/>
+        <w:sz w:val="20"/>
+      </w:rPr>
+    </w:lvl>
+    <w:lvl w:ilvl="7" w:tentative="1">
+      <w:start w:val="1"/>
+      <w:numFmt w:val="bullet"/>
+      <w:lvlText w:val=""/>
+      <w:lvlJc w:val="left"/>
+      <w:pPr>
+        <w:tabs>
+          <w:tab w:val="num" w:pos="5760"/>
+        </w:tabs>
+        <w:ind w:left="5760" w:hanging="360"/>
+      </w:pPr>
+      <w:rPr>
+        <w:rFonts w:ascii="Symbol" w:hAnsi="Symbol" w:hint="default"/>
+        <w:sz w:val="20"/>
+      </w:rPr>
+    </w:lvl>
+    <w:lvl w:ilvl="8" w:tentative="1">
+      <w:start w:val="1"/>
+      <w:numFmt w:val="bullet"/>
+      <w:lvlText w:val=""/>
+      <w:lvlJc w:val="left"/>
+      <w:pPr>
+        <w:tabs>
+          <w:tab w:val="num" w:pos="6480"/>
+        </w:tabs>
+        <w:ind w:left="6480" w:hanging="360"/>
+      </w:pPr>
+      <w:rPr>
+        <w:rFonts w:ascii="Symbol" w:hAnsi="Symbol" w:hint="default"/>
+        <w:sz w:val="20"/>
+      </w:rPr>
+    </w:lvl>
+  </w:abstractNum>
+  <w:abstractNum w:abstractNumId="47">
     <w:nsid w:val="604F03AB"/>
     <w:multiLevelType w:val="hybridMultilevel"/>
     <w:tmpl w:val="AA1A3C9C"/>
@@ -20914,7 +22969,120 @@
       </w:rPr>
     </w:lvl>
   </w:abstractNum>
-  <w:abstractNum w:abstractNumId="44">
+  <w:abstractNum w:abstractNumId="48">
+    <w:nsid w:val="610D0905"/>
+    <w:multiLevelType w:val="hybridMultilevel"/>
+    <w:tmpl w:val="4C3287AA"/>
+    <w:lvl w:ilvl="0" w:tplc="04090001">
+      <w:start w:val="1"/>
+      <w:numFmt w:val="bullet"/>
+      <w:lvlText w:val=""/>
+      <w:lvlJc w:val="left"/>
+      <w:pPr>
+        <w:ind w:left="720" w:hanging="360"/>
+      </w:pPr>
+      <w:rPr>
+        <w:rFonts w:ascii="Symbol" w:hAnsi="Symbol" w:hint="default"/>
+      </w:rPr>
+    </w:lvl>
+    <w:lvl w:ilvl="1" w:tplc="04090003" w:tentative="1">
+      <w:start w:val="1"/>
+      <w:numFmt w:val="bullet"/>
+      <w:lvlText w:val="o"/>
+      <w:lvlJc w:val="left"/>
+      <w:pPr>
+        <w:ind w:left="1440" w:hanging="360"/>
+      </w:pPr>
+      <w:rPr>
+        <w:rFonts w:ascii="Courier New" w:hAnsi="Courier New" w:cs="Courier New" w:hint="default"/>
+      </w:rPr>
+    </w:lvl>
+    <w:lvl w:ilvl="2" w:tplc="04090005" w:tentative="1">
+      <w:start w:val="1"/>
+      <w:numFmt w:val="bullet"/>
+      <w:lvlText w:val=""/>
+      <w:lvlJc w:val="left"/>
+      <w:pPr>
+        <w:ind w:left="2160" w:hanging="360"/>
+      </w:pPr>
+      <w:rPr>
+        <w:rFonts w:ascii="Wingdings" w:hAnsi="Wingdings" w:hint="default"/>
+      </w:rPr>
+    </w:lvl>
+    <w:lvl w:ilvl="3" w:tplc="04090001" w:tentative="1">
+      <w:start w:val="1"/>
+      <w:numFmt w:val="bullet"/>
+      <w:lvlText w:val=""/>
+      <w:lvlJc w:val="left"/>
+      <w:pPr>
+        <w:ind w:left="2880" w:hanging="360"/>
+      </w:pPr>
+      <w:rPr>
+        <w:rFonts w:ascii="Symbol" w:hAnsi="Symbol" w:hint="default"/>
+      </w:rPr>
+    </w:lvl>
+    <w:lvl w:ilvl="4" w:tplc="04090003" w:tentative="1">
+      <w:start w:val="1"/>
+      <w:numFmt w:val="bullet"/>
+      <w:lvlText w:val="o"/>
+      <w:lvlJc w:val="left"/>
+      <w:pPr>
+        <w:ind w:left="3600" w:hanging="360"/>
+      </w:pPr>
+      <w:rPr>
+        <w:rFonts w:ascii="Courier New" w:hAnsi="Courier New" w:cs="Courier New" w:hint="default"/>
+      </w:rPr>
+    </w:lvl>
+    <w:lvl w:ilvl="5" w:tplc="04090005" w:tentative="1">
+      <w:start w:val="1"/>
+      <w:numFmt w:val="bullet"/>
+      <w:lvlText w:val=""/>
+      <w:lvlJc w:val="left"/>
+      <w:pPr>
+        <w:ind w:left="4320" w:hanging="360"/>
+      </w:pPr>
+      <w:rPr>
+        <w:rFonts w:ascii="Wingdings" w:hAnsi="Wingdings" w:hint="default"/>
+      </w:rPr>
+    </w:lvl>
+    <w:lvl w:ilvl="6" w:tplc="04090001" w:tentative="1">
+      <w:start w:val="1"/>
+      <w:numFmt w:val="bullet"/>
+      <w:lvlText w:val=""/>
+      <w:lvlJc w:val="left"/>
+      <w:pPr>
+        <w:ind w:left="5040" w:hanging="360"/>
+      </w:pPr>
+      <w:rPr>
+        <w:rFonts w:ascii="Symbol" w:hAnsi="Symbol" w:hint="default"/>
+      </w:rPr>
+    </w:lvl>
+    <w:lvl w:ilvl="7" w:tplc="04090003" w:tentative="1">
+      <w:start w:val="1"/>
+      <w:numFmt w:val="bullet"/>
+      <w:lvlText w:val="o"/>
+      <w:lvlJc w:val="left"/>
+      <w:pPr>
+        <w:ind w:left="5760" w:hanging="360"/>
+      </w:pPr>
+      <w:rPr>
+        <w:rFonts w:ascii="Courier New" w:hAnsi="Courier New" w:cs="Courier New" w:hint="default"/>
+      </w:rPr>
+    </w:lvl>
+    <w:lvl w:ilvl="8" w:tplc="04090005" w:tentative="1">
+      <w:start w:val="1"/>
+      <w:numFmt w:val="bullet"/>
+      <w:lvlText w:val=""/>
+      <w:lvlJc w:val="left"/>
+      <w:pPr>
+        <w:ind w:left="6480" w:hanging="360"/>
+      </w:pPr>
+      <w:rPr>
+        <w:rFonts w:ascii="Wingdings" w:hAnsi="Wingdings" w:hint="default"/>
+      </w:rPr>
+    </w:lvl>
+  </w:abstractNum>
+  <w:abstractNum w:abstractNumId="49">
     <w:nsid w:val="61986130"/>
     <w:multiLevelType w:val="hybridMultilevel"/>
     <w:tmpl w:val="8EB40B32"/>
@@ -21027,7 +23195,7 @@
       </w:rPr>
     </w:lvl>
   </w:abstractNum>
-  <w:abstractNum w:abstractNumId="45">
+  <w:abstractNum w:abstractNumId="50">
     <w:nsid w:val="62A63BFE"/>
     <w:multiLevelType w:val="hybridMultilevel"/>
     <w:tmpl w:val="7FD2092C"/>
@@ -21140,7 +23308,7 @@
       </w:rPr>
     </w:lvl>
   </w:abstractNum>
-  <w:abstractNum w:abstractNumId="46">
+  <w:abstractNum w:abstractNumId="51">
     <w:nsid w:val="62F92890"/>
     <w:multiLevelType w:val="hybridMultilevel"/>
     <w:tmpl w:val="37AAFC16"/>
@@ -21253,7 +23421,7 @@
       </w:rPr>
     </w:lvl>
   </w:abstractNum>
-  <w:abstractNum w:abstractNumId="47">
+  <w:abstractNum w:abstractNumId="52">
     <w:nsid w:val="65E71B79"/>
     <w:multiLevelType w:val="hybridMultilevel"/>
     <w:tmpl w:val="3BCC5574"/>
@@ -21366,7 +23534,7 @@
       </w:rPr>
     </w:lvl>
   </w:abstractNum>
-  <w:abstractNum w:abstractNumId="48">
+  <w:abstractNum w:abstractNumId="53">
     <w:nsid w:val="68CD3EEE"/>
     <w:multiLevelType w:val="hybridMultilevel"/>
     <w:tmpl w:val="E01C5224"/>
@@ -21479,7 +23647,7 @@
       </w:rPr>
     </w:lvl>
   </w:abstractNum>
-  <w:abstractNum w:abstractNumId="49">
+  <w:abstractNum w:abstractNumId="54">
     <w:nsid w:val="6AE51B38"/>
     <w:multiLevelType w:val="hybridMultilevel"/>
     <w:tmpl w:val="AFA60F58"/>
@@ -21592,7 +23760,7 @@
       </w:rPr>
     </w:lvl>
   </w:abstractNum>
-  <w:abstractNum w:abstractNumId="50">
+  <w:abstractNum w:abstractNumId="55">
     <w:nsid w:val="6BCC3BBB"/>
     <w:multiLevelType w:val="multilevel"/>
     <w:tmpl w:val="501A6D78"/>
@@ -21741,7 +23909,7 @@
       </w:rPr>
     </w:lvl>
   </w:abstractNum>
-  <w:abstractNum w:abstractNumId="51">
+  <w:abstractNum w:abstractNumId="56">
     <w:nsid w:val="6DE36A16"/>
     <w:multiLevelType w:val="hybridMultilevel"/>
     <w:tmpl w:val="3DD0C60A"/>
@@ -21854,7 +24022,233 @@
       </w:rPr>
     </w:lvl>
   </w:abstractNum>
-  <w:abstractNum w:abstractNumId="52">
+  <w:abstractNum w:abstractNumId="57">
+    <w:nsid w:val="716D2AD0"/>
+    <w:multiLevelType w:val="hybridMultilevel"/>
+    <w:tmpl w:val="32C2B7B0"/>
+    <w:lvl w:ilvl="0" w:tplc="04090001">
+      <w:start w:val="1"/>
+      <w:numFmt w:val="bullet"/>
+      <w:lvlText w:val=""/>
+      <w:lvlJc w:val="left"/>
+      <w:pPr>
+        <w:ind w:left="720" w:hanging="360"/>
+      </w:pPr>
+      <w:rPr>
+        <w:rFonts w:ascii="Symbol" w:hAnsi="Symbol" w:hint="default"/>
+      </w:rPr>
+    </w:lvl>
+    <w:lvl w:ilvl="1" w:tplc="04090003" w:tentative="1">
+      <w:start w:val="1"/>
+      <w:numFmt w:val="bullet"/>
+      <w:lvlText w:val="o"/>
+      <w:lvlJc w:val="left"/>
+      <w:pPr>
+        <w:ind w:left="1440" w:hanging="360"/>
+      </w:pPr>
+      <w:rPr>
+        <w:rFonts w:ascii="Courier New" w:hAnsi="Courier New" w:cs="Courier New" w:hint="default"/>
+      </w:rPr>
+    </w:lvl>
+    <w:lvl w:ilvl="2" w:tplc="04090005" w:tentative="1">
+      <w:start w:val="1"/>
+      <w:numFmt w:val="bullet"/>
+      <w:lvlText w:val=""/>
+      <w:lvlJc w:val="left"/>
+      <w:pPr>
+        <w:ind w:left="2160" w:hanging="360"/>
+      </w:pPr>
+      <w:rPr>
+        <w:rFonts w:ascii="Wingdings" w:hAnsi="Wingdings" w:hint="default"/>
+      </w:rPr>
+    </w:lvl>
+    <w:lvl w:ilvl="3" w:tplc="04090001" w:tentative="1">
+      <w:start w:val="1"/>
+      <w:numFmt w:val="bullet"/>
+      <w:lvlText w:val=""/>
+      <w:lvlJc w:val="left"/>
+      <w:pPr>
+        <w:ind w:left="2880" w:hanging="360"/>
+      </w:pPr>
+      <w:rPr>
+        <w:rFonts w:ascii="Symbol" w:hAnsi="Symbol" w:hint="default"/>
+      </w:rPr>
+    </w:lvl>
+    <w:lvl w:ilvl="4" w:tplc="04090003" w:tentative="1">
+      <w:start w:val="1"/>
+      <w:numFmt w:val="bullet"/>
+      <w:lvlText w:val="o"/>
+      <w:lvlJc w:val="left"/>
+      <w:pPr>
+        <w:ind w:left="3600" w:hanging="360"/>
+      </w:pPr>
+      <w:rPr>
+        <w:rFonts w:ascii="Courier New" w:hAnsi="Courier New" w:cs="Courier New" w:hint="default"/>
+      </w:rPr>
+    </w:lvl>
+    <w:lvl w:ilvl="5" w:tplc="04090005" w:tentative="1">
+      <w:start w:val="1"/>
+      <w:numFmt w:val="bullet"/>
+      <w:lvlText w:val=""/>
+      <w:lvlJc w:val="left"/>
+      <w:pPr>
+        <w:ind w:left="4320" w:hanging="360"/>
+      </w:pPr>
+      <w:rPr>
+        <w:rFonts w:ascii="Wingdings" w:hAnsi="Wingdings" w:hint="default"/>
+      </w:rPr>
+    </w:lvl>
+    <w:lvl w:ilvl="6" w:tplc="04090001" w:tentative="1">
+      <w:start w:val="1"/>
+      <w:numFmt w:val="bullet"/>
+      <w:lvlText w:val=""/>
+      <w:lvlJc w:val="left"/>
+      <w:pPr>
+        <w:ind w:left="5040" w:hanging="360"/>
+      </w:pPr>
+      <w:rPr>
+        <w:rFonts w:ascii="Symbol" w:hAnsi="Symbol" w:hint="default"/>
+      </w:rPr>
+    </w:lvl>
+    <w:lvl w:ilvl="7" w:tplc="04090003" w:tentative="1">
+      <w:start w:val="1"/>
+      <w:numFmt w:val="bullet"/>
+      <w:lvlText w:val="o"/>
+      <w:lvlJc w:val="left"/>
+      <w:pPr>
+        <w:ind w:left="5760" w:hanging="360"/>
+      </w:pPr>
+      <w:rPr>
+        <w:rFonts w:ascii="Courier New" w:hAnsi="Courier New" w:cs="Courier New" w:hint="default"/>
+      </w:rPr>
+    </w:lvl>
+    <w:lvl w:ilvl="8" w:tplc="04090005" w:tentative="1">
+      <w:start w:val="1"/>
+      <w:numFmt w:val="bullet"/>
+      <w:lvlText w:val=""/>
+      <w:lvlJc w:val="left"/>
+      <w:pPr>
+        <w:ind w:left="6480" w:hanging="360"/>
+      </w:pPr>
+      <w:rPr>
+        <w:rFonts w:ascii="Wingdings" w:hAnsi="Wingdings" w:hint="default"/>
+      </w:rPr>
+    </w:lvl>
+  </w:abstractNum>
+  <w:abstractNum w:abstractNumId="58">
+    <w:nsid w:val="73043EAC"/>
+    <w:multiLevelType w:val="hybridMultilevel"/>
+    <w:tmpl w:val="3A72A704"/>
+    <w:lvl w:ilvl="0" w:tplc="04090001">
+      <w:start w:val="1"/>
+      <w:numFmt w:val="bullet"/>
+      <w:lvlText w:val=""/>
+      <w:lvlJc w:val="left"/>
+      <w:pPr>
+        <w:ind w:left="720" w:hanging="360"/>
+      </w:pPr>
+      <w:rPr>
+        <w:rFonts w:ascii="Symbol" w:hAnsi="Symbol" w:hint="default"/>
+      </w:rPr>
+    </w:lvl>
+    <w:lvl w:ilvl="1" w:tplc="04090003" w:tentative="1">
+      <w:start w:val="1"/>
+      <w:numFmt w:val="bullet"/>
+      <w:lvlText w:val="o"/>
+      <w:lvlJc w:val="left"/>
+      <w:pPr>
+        <w:ind w:left="1440" w:hanging="360"/>
+      </w:pPr>
+      <w:rPr>
+        <w:rFonts w:ascii="Courier New" w:hAnsi="Courier New" w:cs="Courier New" w:hint="default"/>
+      </w:rPr>
+    </w:lvl>
+    <w:lvl w:ilvl="2" w:tplc="04090005" w:tentative="1">
+      <w:start w:val="1"/>
+      <w:numFmt w:val="bullet"/>
+      <w:lvlText w:val=""/>
+      <w:lvlJc w:val="left"/>
+      <w:pPr>
+        <w:ind w:left="2160" w:hanging="360"/>
+      </w:pPr>
+      <w:rPr>
+        <w:rFonts w:ascii="Wingdings" w:hAnsi="Wingdings" w:hint="default"/>
+      </w:rPr>
+    </w:lvl>
+    <w:lvl w:ilvl="3" w:tplc="04090001" w:tentative="1">
+      <w:start w:val="1"/>
+      <w:numFmt w:val="bullet"/>
+      <w:lvlText w:val=""/>
+      <w:lvlJc w:val="left"/>
+      <w:pPr>
+        <w:ind w:left="2880" w:hanging="360"/>
+      </w:pPr>
+      <w:rPr>
+        <w:rFonts w:ascii="Symbol" w:hAnsi="Symbol" w:hint="default"/>
+      </w:rPr>
+    </w:lvl>
+    <w:lvl w:ilvl="4" w:tplc="04090003" w:tentative="1">
+      <w:start w:val="1"/>
+      <w:numFmt w:val="bullet"/>
+      <w:lvlText w:val="o"/>
+      <w:lvlJc w:val="left"/>
+      <w:pPr>
+        <w:ind w:left="3600" w:hanging="360"/>
+      </w:pPr>
+      <w:rPr>
+        <w:rFonts w:ascii="Courier New" w:hAnsi="Courier New" w:cs="Courier New" w:hint="default"/>
+      </w:rPr>
+    </w:lvl>
+    <w:lvl w:ilvl="5" w:tplc="04090005" w:tentative="1">
+      <w:start w:val="1"/>
+      <w:numFmt w:val="bullet"/>
+      <w:lvlText w:val=""/>
+      <w:lvlJc w:val="left"/>
+      <w:pPr>
+        <w:ind w:left="4320" w:hanging="360"/>
+      </w:pPr>
+      <w:rPr>
+        <w:rFonts w:ascii="Wingdings" w:hAnsi="Wingdings" w:hint="default"/>
+      </w:rPr>
+    </w:lvl>
+    <w:lvl w:ilvl="6" w:tplc="04090001" w:tentative="1">
+      <w:start w:val="1"/>
+      <w:numFmt w:val="bullet"/>
+      <w:lvlText w:val=""/>
+      <w:lvlJc w:val="left"/>
+      <w:pPr>
+        <w:ind w:left="5040" w:hanging="360"/>
+      </w:pPr>
+      <w:rPr>
+        <w:rFonts w:ascii="Symbol" w:hAnsi="Symbol" w:hint="default"/>
+      </w:rPr>
+    </w:lvl>
+    <w:lvl w:ilvl="7" w:tplc="04090003" w:tentative="1">
+      <w:start w:val="1"/>
+      <w:numFmt w:val="bullet"/>
+      <w:lvlText w:val="o"/>
+      <w:lvlJc w:val="left"/>
+      <w:pPr>
+        <w:ind w:left="5760" w:hanging="360"/>
+      </w:pPr>
+      <w:rPr>
+        <w:rFonts w:ascii="Courier New" w:hAnsi="Courier New" w:cs="Courier New" w:hint="default"/>
+      </w:rPr>
+    </w:lvl>
+    <w:lvl w:ilvl="8" w:tplc="04090005" w:tentative="1">
+      <w:start w:val="1"/>
+      <w:numFmt w:val="bullet"/>
+      <w:lvlText w:val=""/>
+      <w:lvlJc w:val="left"/>
+      <w:pPr>
+        <w:ind w:left="6480" w:hanging="360"/>
+      </w:pPr>
+      <w:rPr>
+        <w:rFonts w:ascii="Wingdings" w:hAnsi="Wingdings" w:hint="default"/>
+      </w:rPr>
+    </w:lvl>
+  </w:abstractNum>
+  <w:abstractNum w:abstractNumId="59">
     <w:nsid w:val="73BF42D4"/>
     <w:multiLevelType w:val="hybridMultilevel"/>
     <w:tmpl w:val="F9A6D91E"/>
@@ -21967,7 +24361,7 @@
       </w:rPr>
     </w:lvl>
   </w:abstractNum>
-  <w:abstractNum w:abstractNumId="53">
+  <w:abstractNum w:abstractNumId="60">
     <w:nsid w:val="751030B3"/>
     <w:multiLevelType w:val="hybridMultilevel"/>
     <w:tmpl w:val="7E38A67A"/>
@@ -22080,7 +24474,7 @@
       </w:rPr>
     </w:lvl>
   </w:abstractNum>
-  <w:abstractNum w:abstractNumId="54">
+  <w:abstractNum w:abstractNumId="61">
     <w:nsid w:val="78E53B5F"/>
     <w:multiLevelType w:val="hybridMultilevel"/>
     <w:tmpl w:val="76D8B5B0"/>
@@ -22193,7 +24587,120 @@
       </w:rPr>
     </w:lvl>
   </w:abstractNum>
-  <w:abstractNum w:abstractNumId="55">
+  <w:abstractNum w:abstractNumId="62">
+    <w:nsid w:val="79493C52"/>
+    <w:multiLevelType w:val="hybridMultilevel"/>
+    <w:tmpl w:val="AB3CA9E6"/>
+    <w:lvl w:ilvl="0" w:tplc="04090001">
+      <w:start w:val="1"/>
+      <w:numFmt w:val="bullet"/>
+      <w:lvlText w:val=""/>
+      <w:lvlJc w:val="left"/>
+      <w:pPr>
+        <w:ind w:left="720" w:hanging="360"/>
+      </w:pPr>
+      <w:rPr>
+        <w:rFonts w:ascii="Symbol" w:hAnsi="Symbol" w:hint="default"/>
+      </w:rPr>
+    </w:lvl>
+    <w:lvl w:ilvl="1" w:tplc="04090003">
+      <w:start w:val="1"/>
+      <w:numFmt w:val="bullet"/>
+      <w:lvlText w:val="o"/>
+      <w:lvlJc w:val="left"/>
+      <w:pPr>
+        <w:ind w:left="1440" w:hanging="360"/>
+      </w:pPr>
+      <w:rPr>
+        <w:rFonts w:ascii="Courier New" w:hAnsi="Courier New" w:cs="Courier New" w:hint="default"/>
+      </w:rPr>
+    </w:lvl>
+    <w:lvl w:ilvl="2" w:tplc="04090005" w:tentative="1">
+      <w:start w:val="1"/>
+      <w:numFmt w:val="bullet"/>
+      <w:lvlText w:val=""/>
+      <w:lvlJc w:val="left"/>
+      <w:pPr>
+        <w:ind w:left="2160" w:hanging="360"/>
+      </w:pPr>
+      <w:rPr>
+        <w:rFonts w:ascii="Wingdings" w:hAnsi="Wingdings" w:hint="default"/>
+      </w:rPr>
+    </w:lvl>
+    <w:lvl w:ilvl="3" w:tplc="04090001" w:tentative="1">
+      <w:start w:val="1"/>
+      <w:numFmt w:val="bullet"/>
+      <w:lvlText w:val=""/>
+      <w:lvlJc w:val="left"/>
+      <w:pPr>
+        <w:ind w:left="2880" w:hanging="360"/>
+      </w:pPr>
+      <w:rPr>
+        <w:rFonts w:ascii="Symbol" w:hAnsi="Symbol" w:hint="default"/>
+      </w:rPr>
+    </w:lvl>
+    <w:lvl w:ilvl="4" w:tplc="04090003" w:tentative="1">
+      <w:start w:val="1"/>
+      <w:numFmt w:val="bullet"/>
+      <w:lvlText w:val="o"/>
+      <w:lvlJc w:val="left"/>
+      <w:pPr>
+        <w:ind w:left="3600" w:hanging="360"/>
+      </w:pPr>
+      <w:rPr>
+        <w:rFonts w:ascii="Courier New" w:hAnsi="Courier New" w:cs="Courier New" w:hint="default"/>
+      </w:rPr>
+    </w:lvl>
+    <w:lvl w:ilvl="5" w:tplc="04090005" w:tentative="1">
+      <w:start w:val="1"/>
+      <w:numFmt w:val="bullet"/>
+      <w:lvlText w:val=""/>
+      <w:lvlJc w:val="left"/>
+      <w:pPr>
+        <w:ind w:left="4320" w:hanging="360"/>
+      </w:pPr>
+      <w:rPr>
+        <w:rFonts w:ascii="Wingdings" w:hAnsi="Wingdings" w:hint="default"/>
+      </w:rPr>
+    </w:lvl>
+    <w:lvl w:ilvl="6" w:tplc="04090001" w:tentative="1">
+      <w:start w:val="1"/>
+      <w:numFmt w:val="bullet"/>
+      <w:lvlText w:val=""/>
+      <w:lvlJc w:val="left"/>
+      <w:pPr>
+        <w:ind w:left="5040" w:hanging="360"/>
+      </w:pPr>
+      <w:rPr>
+        <w:rFonts w:ascii="Symbol" w:hAnsi="Symbol" w:hint="default"/>
+      </w:rPr>
+    </w:lvl>
+    <w:lvl w:ilvl="7" w:tplc="04090003" w:tentative="1">
+      <w:start w:val="1"/>
+      <w:numFmt w:val="bullet"/>
+      <w:lvlText w:val="o"/>
+      <w:lvlJc w:val="left"/>
+      <w:pPr>
+        <w:ind w:left="5760" w:hanging="360"/>
+      </w:pPr>
+      <w:rPr>
+        <w:rFonts w:ascii="Courier New" w:hAnsi="Courier New" w:cs="Courier New" w:hint="default"/>
+      </w:rPr>
+    </w:lvl>
+    <w:lvl w:ilvl="8" w:tplc="04090005" w:tentative="1">
+      <w:start w:val="1"/>
+      <w:numFmt w:val="bullet"/>
+      <w:lvlText w:val=""/>
+      <w:lvlJc w:val="left"/>
+      <w:pPr>
+        <w:ind w:left="6480" w:hanging="360"/>
+      </w:pPr>
+      <w:rPr>
+        <w:rFonts w:ascii="Wingdings" w:hAnsi="Wingdings" w:hint="default"/>
+      </w:rPr>
+    </w:lvl>
+  </w:abstractNum>
+  <w:abstractNum w:abstractNumId="63">
     <w:nsid w:val="79516258"/>
     <w:multiLevelType w:val="hybridMultilevel"/>
     <w:tmpl w:val="302A0A36"/>
@@ -22307,174 +24814,198 @@
     </w:lvl>
   </w:abstractNum>
   <w:num w:numId="1">
-    <w:abstractNumId w:val="35"/>
+    <w:abstractNumId w:val="37"/>
   </w:num>
   <w:num w:numId="2">
-    <w:abstractNumId w:val="41"/>
+    <w:abstractNumId w:val="44"/>
   </w:num>
   <w:num w:numId="3">
-    <w:abstractNumId w:val="32"/>
+    <w:abstractNumId w:val="34"/>
   </w:num>
   <w:num w:numId="4">
     <w:abstractNumId w:val="4"/>
   </w:num>
   <w:num w:numId="5">
-    <w:abstractNumId w:val="51"/>
+    <w:abstractNumId w:val="56"/>
   </w:num>
   <w:num w:numId="6">
     <w:abstractNumId w:val="0"/>
   </w:num>
   <w:num w:numId="7">
-    <w:abstractNumId w:val="48"/>
+    <w:abstractNumId w:val="53"/>
   </w:num>
   <w:num w:numId="8">
-    <w:abstractNumId w:val="39"/>
+    <w:abstractNumId w:val="42"/>
   </w:num>
   <w:num w:numId="9">
-    <w:abstractNumId w:val="22"/>
+    <w:abstractNumId w:val="24"/>
   </w:num>
   <w:num w:numId="10">
-    <w:abstractNumId w:val="9"/>
+    <w:abstractNumId w:val="10"/>
   </w:num>
   <w:num w:numId="11">
-    <w:abstractNumId w:val="34"/>
+    <w:abstractNumId w:val="36"/>
   </w:num>
   <w:num w:numId="12">
-    <w:abstractNumId w:val="14"/>
+    <w:abstractNumId w:val="15"/>
   </w:num>
   <w:num w:numId="13">
-    <w:abstractNumId w:val="29"/>
+    <w:abstractNumId w:val="31"/>
   </w:num>
   <w:num w:numId="14">
     <w:abstractNumId w:val="1"/>
   </w:num>
   <w:num w:numId="15">
-    <w:abstractNumId w:val="45"/>
+    <w:abstractNumId w:val="50"/>
   </w:num>
   <w:num w:numId="16">
+    <w:abstractNumId w:val="22"/>
+  </w:num>
+  <w:num w:numId="17">
+    <w:abstractNumId w:val="18"/>
+  </w:num>
+  <w:num w:numId="18">
+    <w:abstractNumId w:val="32"/>
+  </w:num>
+  <w:num w:numId="19">
+    <w:abstractNumId w:val="59"/>
+  </w:num>
+  <w:num w:numId="20">
+    <w:abstractNumId w:val="17"/>
+  </w:num>
+  <w:num w:numId="21">
+    <w:abstractNumId w:val="13"/>
+  </w:num>
+  <w:num w:numId="22">
+    <w:abstractNumId w:val="47"/>
+  </w:num>
+  <w:num w:numId="23">
+    <w:abstractNumId w:val="63"/>
+  </w:num>
+  <w:num w:numId="24">
     <w:abstractNumId w:val="20"/>
   </w:num>
-  <w:num w:numId="17">
-    <w:abstractNumId w:val="17"/>
+  <w:num w:numId="25">
+    <w:abstractNumId w:val="41"/>
   </w:num>
-  <w:num w:numId="18">
-    <w:abstractNumId w:val="30"/>
+  <w:num w:numId="26">
+    <w:abstractNumId w:val="61"/>
   </w:num>
-  <w:num w:numId="19">
-    <w:abstractNumId w:val="52"/>
+  <w:num w:numId="27">
+    <w:abstractNumId w:val="23"/>
   </w:num>
-  <w:num w:numId="20">
-    <w:abstractNumId w:val="16"/>
+  <w:num w:numId="28">
+    <w:abstractNumId w:val="38"/>
   </w:num>
-  <w:num w:numId="21">
-    <w:abstractNumId w:val="12"/>
+  <w:num w:numId="29">
+    <w:abstractNumId w:val="29"/>
   </w:num>
-  <w:num w:numId="22">
+  <w:num w:numId="30">
+    <w:abstractNumId w:val="49"/>
+  </w:num>
+  <w:num w:numId="31">
+    <w:abstractNumId w:val="26"/>
+  </w:num>
+  <w:num w:numId="32">
     <w:abstractNumId w:val="43"/>
   </w:num>
-  <w:num w:numId="23">
-    <w:abstractNumId w:val="55"/>
+  <w:num w:numId="33">
+    <w:abstractNumId w:val="11"/>
   </w:num>
-  <w:num w:numId="24">
-    <w:abstractNumId w:val="18"/>
+  <w:num w:numId="34">
+    <w:abstractNumId w:val="27"/>
   </w:num>
-  <w:num w:numId="25">
-    <w:abstractNumId w:val="38"/>
+  <w:num w:numId="35">
+    <w:abstractNumId w:val="40"/>
   </w:num>
-  <w:num w:numId="26">
+  <w:num w:numId="36">
+    <w:abstractNumId w:val="21"/>
+  </w:num>
+  <w:num w:numId="37">
+    <w:abstractNumId w:val="60"/>
+  </w:num>
+  <w:num w:numId="38">
     <w:abstractNumId w:val="54"/>
   </w:num>
-  <w:num w:numId="27">
-    <w:abstractNumId w:val="21"/>
-  </w:num>
-  <w:num w:numId="28">
-    <w:abstractNumId w:val="36"/>
-  </w:num>
-  <w:num w:numId="29">
-    <w:abstractNumId w:val="27"/>
-  </w:num>
-  <w:num w:numId="30">
-    <w:abstractNumId w:val="44"/>
-  </w:num>
-  <w:num w:numId="31">
-    <w:abstractNumId w:val="24"/>
-  </w:num>
-  <w:num w:numId="32">
-    <w:abstractNumId w:val="40"/>
-  </w:num>
-  <w:num w:numId="33">
-    <w:abstractNumId w:val="10"/>
-  </w:num>
-  <w:num w:numId="34">
-    <w:abstractNumId w:val="25"/>
-  </w:num>
-  <w:num w:numId="35">
-    <w:abstractNumId w:val="37"/>
-  </w:num>
-  <w:num w:numId="36">
-    <w:abstractNumId w:val="19"/>
-  </w:num>
-  <w:num w:numId="37">
-    <w:abstractNumId w:val="53"/>
-  </w:num>
-  <w:num w:numId="38">
-    <w:abstractNumId w:val="49"/>
-  </w:num>
   <w:num w:numId="39">
-    <w:abstractNumId w:val="8"/>
+    <w:abstractNumId w:val="9"/>
   </w:num>
   <w:num w:numId="40">
-    <w:abstractNumId w:val="46"/>
+    <w:abstractNumId w:val="51"/>
   </w:num>
   <w:num w:numId="41">
-    <w:abstractNumId w:val="42"/>
+    <w:abstractNumId w:val="45"/>
   </w:num>
   <w:num w:numId="42">
     <w:abstractNumId w:val="3"/>
   </w:num>
   <w:num w:numId="43">
-    <w:abstractNumId w:val="50"/>
+    <w:abstractNumId w:val="55"/>
   </w:num>
   <w:num w:numId="44">
-    <w:abstractNumId w:val="31"/>
+    <w:abstractNumId w:val="33"/>
   </w:num>
   <w:num w:numId="45">
-    <w:abstractNumId w:val="13"/>
+    <w:abstractNumId w:val="14"/>
   </w:num>
   <w:num w:numId="46">
-    <w:abstractNumId w:val="47"/>
+    <w:abstractNumId w:val="52"/>
   </w:num>
   <w:num w:numId="47">
-    <w:abstractNumId w:val="33"/>
+    <w:abstractNumId w:val="35"/>
   </w:num>
   <w:num w:numId="48">
-    <w:abstractNumId w:val="7"/>
+    <w:abstractNumId w:val="8"/>
   </w:num>
   <w:num w:numId="49">
-    <w:abstractNumId w:val="23"/>
+    <w:abstractNumId w:val="25"/>
   </w:num>
   <w:num w:numId="50">
     <w:abstractNumId w:val="2"/>
   </w:num>
   <w:num w:numId="51">
-    <w:abstractNumId w:val="11"/>
+    <w:abstractNumId w:val="12"/>
   </w:num>
   <w:num w:numId="52">
-    <w:abstractNumId w:val="15"/>
+    <w:abstractNumId w:val="16"/>
   </w:num>
   <w:num w:numId="53">
-    <w:abstractNumId w:val="26"/>
+    <w:abstractNumId w:val="28"/>
   </w:num>
   <w:num w:numId="54">
     <w:abstractNumId w:val="5"/>
   </w:num>
   <w:num w:numId="55">
-    <w:abstractNumId w:val="28"/>
+    <w:abstractNumId w:val="30"/>
   </w:num>
   <w:num w:numId="56">
+    <w:abstractNumId w:val="7"/>
+  </w:num>
+  <w:num w:numId="57">
+    <w:abstractNumId w:val="48"/>
+  </w:num>
+  <w:num w:numId="58">
+    <w:abstractNumId w:val="19"/>
+  </w:num>
+  <w:num w:numId="59">
+    <w:abstractNumId w:val="62"/>
+  </w:num>
+  <w:num w:numId="60">
+    <w:abstractNumId w:val="57"/>
+  </w:num>
+  <w:num w:numId="61">
+    <w:abstractNumId w:val="58"/>
+  </w:num>
+  <w:num w:numId="62">
     <w:abstractNumId w:val="6"/>
   </w:num>
-  <w:numIdMacAtCleanup w:val="53"/>
+  <w:num w:numId="63">
+    <w:abstractNumId w:val="39"/>
+  </w:num>
+  <w:num w:numId="64">
+    <w:abstractNumId w:val="46"/>
+  </w:num>
+  <w:numIdMacAtCleanup w:val="64"/>
 </w:numbering>
 </file>
 
@@ -24040,7 +26571,7 @@
 </file>
 
 <file path=customXml/itemProps1.xml><?xml version="1.0" encoding="utf-8"?>
-<ds:datastoreItem xmlns:ds="http://schemas.openxmlformats.org/officeDocument/2006/customXml" ds:itemID="{72BEAA8B-4674-44C8-8345-10EF26BFA810}">
+<ds:datastoreItem xmlns:ds="http://schemas.openxmlformats.org/officeDocument/2006/customXml" ds:itemID="{69B8FC79-5BC5-4D59-AF3E-5142E63ABE32}">
   <ds:schemaRefs>
     <ds:schemaRef ds:uri="http://schemas.openxmlformats.org/officeDocument/2006/bibliography"/>
   </ds:schemaRefs>

</xml_diff>

<commit_message>
Notes till - Creating Response User Interface
</commit_message>
<xml_diff>
--- a/Resources/PWA - Notes.docx
+++ b/Resources/PWA - Notes.docx
@@ -17070,6 +17070,234 @@
       </w:hyperlink>
     </w:p>
     <w:p>
+      <w:pPr>
+        <w:pStyle w:val="Heading1"/>
+      </w:pPr>
+      <w:r>
+        <w:lastRenderedPageBreak/>
+        <w:t>Creating Response User Interface</w:t>
+      </w:r>
+    </w:p>
+    <w:p>
+      <w:pPr>
+        <w:pStyle w:val="ListParagraph"/>
+        <w:numPr>
+          <w:ilvl w:val="0"/>
+          <w:numId w:val="66"/>
+        </w:numPr>
+      </w:pPr>
+      <w:r>
+        <w:t xml:space="preserve">For PWA, we should follow mobile first approach of UI design. </w:t>
+      </w:r>
+    </w:p>
+    <w:p>
+      <w:pPr>
+        <w:pStyle w:val="ListParagraph"/>
+        <w:numPr>
+          <w:ilvl w:val="0"/>
+          <w:numId w:val="66"/>
+        </w:numPr>
+      </w:pPr>
+      <w:r>
+        <w:t>Consider adding animations to have a feel of native mobile apps.</w:t>
+      </w:r>
+    </w:p>
+    <w:p>
+      <w:pPr>
+        <w:pStyle w:val="Heading2"/>
+      </w:pPr>
+      <w:r>
+        <w:t>Useful Resources</w:t>
+      </w:r>
+    </w:p>
+    <w:p>
+      <w:pPr>
+        <w:pStyle w:val="ListParagraph"/>
+        <w:numPr>
+          <w:ilvl w:val="0"/>
+          <w:numId w:val="65"/>
+        </w:numPr>
+      </w:pPr>
+      <w:r>
+        <w:t xml:space="preserve">Responsive Design Basics by Google: </w:t>
+      </w:r>
+      <w:hyperlink r:id="rId54" w:history="1">
+        <w:r>
+          <w:rPr>
+            <w:rStyle w:val="Hyperlink"/>
+          </w:rPr>
+          <w:t>https://developers.google.com/web/fundamentals/design-and-ui/responsive/</w:t>
+        </w:r>
+      </w:hyperlink>
+      <w:r>
+        <w:t xml:space="preserve"> </w:t>
+      </w:r>
+    </w:p>
+    <w:p>
+      <w:pPr>
+        <w:pStyle w:val="ListParagraph"/>
+        <w:numPr>
+          <w:ilvl w:val="0"/>
+          <w:numId w:val="65"/>
+        </w:numPr>
+      </w:pPr>
+      <w:r>
+        <w:t xml:space="preserve">Responsive Design Patterns (Google): </w:t>
+      </w:r>
+      <w:hyperlink r:id="rId55" w:history="1">
+        <w:r>
+          <w:rPr>
+            <w:rStyle w:val="Hyperlink"/>
+          </w:rPr>
+          <w:t>https://developers.google.com/web/fundamentals/design-and-ui/responsive/patterns</w:t>
+        </w:r>
+      </w:hyperlink>
+      <w:r>
+        <w:t xml:space="preserve"> </w:t>
+      </w:r>
+    </w:p>
+    <w:p>
+      <w:pPr>
+        <w:pStyle w:val="ListParagraph"/>
+        <w:numPr>
+          <w:ilvl w:val="0"/>
+          <w:numId w:val="65"/>
+        </w:numPr>
+      </w:pPr>
+      <w:r>
+        <w:t xml:space="preserve">Responsive Images (Google): </w:t>
+      </w:r>
+      <w:r>
+        <w:br/>
+      </w:r>
+      <w:hyperlink r:id="rId56" w:history="1">
+        <w:r>
+          <w:rPr>
+            <w:rStyle w:val="Hyperlink"/>
+          </w:rPr>
+          <w:t>https://developers.google.com/web/fundamentals/design-and-ui/responsive/images</w:t>
+        </w:r>
+      </w:hyperlink>
+      <w:r>
+        <w:t xml:space="preserve"> </w:t>
+      </w:r>
+    </w:p>
+    <w:p>
+      <w:pPr>
+        <w:pStyle w:val="ListParagraph"/>
+        <w:numPr>
+          <w:ilvl w:val="0"/>
+          <w:numId w:val="65"/>
+        </w:numPr>
+      </w:pPr>
+      <w:r>
+        <w:t xml:space="preserve">Using CSS Media Queries: </w:t>
+      </w:r>
+      <w:r>
+        <w:br/>
+      </w:r>
+      <w:hyperlink r:id="rId57" w:history="1">
+        <w:r>
+          <w:rPr>
+            <w:rStyle w:val="Hyperlink"/>
+          </w:rPr>
+          <w:t>https://developer.mozilla.org/en-US/docs/Web/CSS/Media_Queries/Using_media_queries</w:t>
+        </w:r>
+      </w:hyperlink>
+      <w:r>
+        <w:t xml:space="preserve"> </w:t>
+      </w:r>
+    </w:p>
+    <w:p>
+      <w:pPr>
+        <w:pStyle w:val="ListParagraph"/>
+        <w:numPr>
+          <w:ilvl w:val="0"/>
+          <w:numId w:val="65"/>
+        </w:numPr>
+      </w:pPr>
+      <w:r>
+        <w:t xml:space="preserve">Responsive Images (MDN): </w:t>
+      </w:r>
+      <w:r>
+        <w:br/>
+      </w:r>
+      <w:hyperlink r:id="rId58" w:history="1">
+        <w:r>
+          <w:rPr>
+            <w:rStyle w:val="Hyperlink"/>
+          </w:rPr>
+          <w:t>https://developer.mozilla.org/en-US/docs/Learn/HTML/Multimedia_and_embedding/Responsive_images</w:t>
+        </w:r>
+      </w:hyperlink>
+      <w:r>
+        <w:t xml:space="preserve"> </w:t>
+      </w:r>
+    </w:p>
+    <w:p>
+      <w:pPr>
+        <w:pStyle w:val="ListParagraph"/>
+        <w:numPr>
+          <w:ilvl w:val="0"/>
+          <w:numId w:val="65"/>
+        </w:numPr>
+      </w:pPr>
+      <w:r>
+        <w:t xml:space="preserve">Responsive Images in CSS: </w:t>
+      </w:r>
+      <w:r>
+        <w:br/>
+      </w:r>
+      <w:hyperlink r:id="rId59" w:history="1">
+        <w:r>
+          <w:rPr>
+            <w:rStyle w:val="Hyperlink"/>
+          </w:rPr>
+          <w:t>https://css-tricks.com/responsive-images-css/</w:t>
+        </w:r>
+      </w:hyperlink>
+      <w:r>
+        <w:t xml:space="preserve"> </w:t>
+      </w:r>
+    </w:p>
+    <w:p>
+      <w:pPr>
+        <w:pStyle w:val="ListParagraph"/>
+        <w:numPr>
+          <w:ilvl w:val="0"/>
+          <w:numId w:val="65"/>
+        </w:numPr>
+      </w:pPr>
+      <w:r>
+        <w:t xml:space="preserve">Using CSS Animations: </w:t>
+      </w:r>
+      <w:r>
+        <w:br/>
+      </w:r>
+      <w:hyperlink r:id="rId60" w:history="1">
+        <w:r>
+          <w:rPr>
+            <w:rStyle w:val="Hyperlink"/>
+          </w:rPr>
+          <w:t>http://learn.shayhowe.com/advanced-html-css/transitions-animations/</w:t>
+        </w:r>
+      </w:hyperlink>
+      <w:r>
+        <w:t xml:space="preserve"> </w:t>
+      </w:r>
+    </w:p>
+    <w:p/>
+    <w:p/>
+    <w:p/>
+    <w:p/>
+    <w:p/>
+    <w:p/>
+    <w:p/>
+    <w:p/>
+    <w:p/>
+    <w:p/>
+    <w:p/>
+    <w:p>
       <w:bookmarkStart w:id="0" w:name="_GoBack"/>
       <w:bookmarkEnd w:id="0"/>
     </w:p>
@@ -17094,6 +17322,8 @@
     <w:p/>
     <w:p/>
     <w:p/>
+    <w:p/>
+    <w:p/>
     <w:p>
       <w:pPr>
         <w:pStyle w:val="Heading1"/>
@@ -17101,6 +17331,7 @@
       <w:bookmarkStart w:id="1" w:name="_Toc60666887"/>
       <w:bookmarkStart w:id="2" w:name="_Toc62489510"/>
       <w:r>
+        <w:lastRenderedPageBreak/>
         <w:t>T</w:t>
       </w:r>
       <w:r>
@@ -17123,7 +17354,7 @@
       <w:r>
         <w:br/>
       </w:r>
-      <w:hyperlink r:id="rId54" w:history="1">
+      <w:hyperlink r:id="rId61" w:history="1">
         <w:r>
           <w:rPr>
             <w:rStyle w:val="Hyperlink"/>
@@ -17144,7 +17375,6 @@
         </w:numPr>
       </w:pPr>
       <w:r>
-        <w:lastRenderedPageBreak/>
         <w:t xml:space="preserve">MDN </w:t>
       </w:r>
       <w:r>
@@ -17156,7 +17386,7 @@
       <w:r>
         <w:br/>
       </w:r>
-      <w:hyperlink r:id="rId55" w:history="1">
+      <w:hyperlink r:id="rId62" w:history="1">
         <w:r>
           <w:rPr>
             <w:rStyle w:val="Hyperlink"/>
@@ -17184,7 +17414,7 @@
       <w:r>
         <w:br/>
       </w:r>
-      <w:hyperlink r:id="rId56" w:history="1">
+      <w:hyperlink r:id="rId63" w:history="1">
         <w:r>
           <w:rPr>
             <w:rStyle w:val="Hyperlink"/>
@@ -17212,7 +17442,7 @@
       <w:r>
         <w:br/>
       </w:r>
-      <w:hyperlink r:id="rId57" w:anchor="cache-persistence" w:tgtFrame="_blank" w:history="1">
+      <w:hyperlink r:id="rId64" w:anchor="cache-persistence" w:tgtFrame="_blank" w:history="1">
         <w:r>
           <w:rPr>
             <w:rStyle w:val="Hyperlink"/>
@@ -17236,7 +17466,7 @@
       <w:r>
         <w:br/>
       </w:r>
-      <w:hyperlink r:id="rId58" w:tgtFrame="_blank" w:history="1">
+      <w:hyperlink r:id="rId65" w:tgtFrame="_blank" w:history="1">
         <w:r>
           <w:rPr>
             <w:rStyle w:val="Hyperlink"/>
@@ -17265,7 +17495,7 @@
       <w:r>
         <w:br/>
       </w:r>
-      <w:hyperlink r:id="rId59" w:tgtFrame="_blank" w:history="1">
+      <w:hyperlink r:id="rId66" w:tgtFrame="_blank" w:history="1">
         <w:r>
           <w:rPr>
             <w:rStyle w:val="Hyperlink"/>
@@ -17295,7 +17525,7 @@
         </w:rPr>
         <w:br/>
       </w:r>
-      <w:hyperlink r:id="rId60" w:history="1">
+      <w:hyperlink r:id="rId67" w:history="1">
         <w:r>
           <w:rPr>
             <w:rStyle w:val="Hyperlink"/>
@@ -17521,6 +17751,21 @@
       </w:r>
       <w:r>
         <w:t>.</w:t>
+      </w:r>
+    </w:p>
+    <w:p>
+      <w:pPr>
+        <w:pStyle w:val="ListParagraph"/>
+        <w:numPr>
+          <w:ilvl w:val="0"/>
+          <w:numId w:val="14"/>
+        </w:numPr>
+      </w:pPr>
+      <w:r>
+        <w:t>For PWA, we should follow mobile first approach of UI design.</w:t>
+      </w:r>
+      <w:r>
+        <w:t xml:space="preserve"> Consider adding animations to have a feel of native mobile apps.</w:t>
       </w:r>
     </w:p>
     <w:p/>
@@ -19345,6 +19590,119 @@
     </w:lvl>
   </w:abstractNum>
   <w:abstractNum w:abstractNumId="16">
+    <w:nsid w:val="29B36BD7"/>
+    <w:multiLevelType w:val="hybridMultilevel"/>
+    <w:tmpl w:val="AD285B7C"/>
+    <w:lvl w:ilvl="0" w:tplc="04090001">
+      <w:start w:val="1"/>
+      <w:numFmt w:val="bullet"/>
+      <w:lvlText w:val=""/>
+      <w:lvlJc w:val="left"/>
+      <w:pPr>
+        <w:ind w:left="720" w:hanging="360"/>
+      </w:pPr>
+      <w:rPr>
+        <w:rFonts w:ascii="Symbol" w:hAnsi="Symbol" w:hint="default"/>
+      </w:rPr>
+    </w:lvl>
+    <w:lvl w:ilvl="1" w:tplc="04090003" w:tentative="1">
+      <w:start w:val="1"/>
+      <w:numFmt w:val="bullet"/>
+      <w:lvlText w:val="o"/>
+      <w:lvlJc w:val="left"/>
+      <w:pPr>
+        <w:ind w:left="1440" w:hanging="360"/>
+      </w:pPr>
+      <w:rPr>
+        <w:rFonts w:ascii="Courier New" w:hAnsi="Courier New" w:cs="Courier New" w:hint="default"/>
+      </w:rPr>
+    </w:lvl>
+    <w:lvl w:ilvl="2" w:tplc="04090005" w:tentative="1">
+      <w:start w:val="1"/>
+      <w:numFmt w:val="bullet"/>
+      <w:lvlText w:val=""/>
+      <w:lvlJc w:val="left"/>
+      <w:pPr>
+        <w:ind w:left="2160" w:hanging="360"/>
+      </w:pPr>
+      <w:rPr>
+        <w:rFonts w:ascii="Wingdings" w:hAnsi="Wingdings" w:hint="default"/>
+      </w:rPr>
+    </w:lvl>
+    <w:lvl w:ilvl="3" w:tplc="04090001" w:tentative="1">
+      <w:start w:val="1"/>
+      <w:numFmt w:val="bullet"/>
+      <w:lvlText w:val=""/>
+      <w:lvlJc w:val="left"/>
+      <w:pPr>
+        <w:ind w:left="2880" w:hanging="360"/>
+      </w:pPr>
+      <w:rPr>
+        <w:rFonts w:ascii="Symbol" w:hAnsi="Symbol" w:hint="default"/>
+      </w:rPr>
+    </w:lvl>
+    <w:lvl w:ilvl="4" w:tplc="04090003" w:tentative="1">
+      <w:start w:val="1"/>
+      <w:numFmt w:val="bullet"/>
+      <w:lvlText w:val="o"/>
+      <w:lvlJc w:val="left"/>
+      <w:pPr>
+        <w:ind w:left="3600" w:hanging="360"/>
+      </w:pPr>
+      <w:rPr>
+        <w:rFonts w:ascii="Courier New" w:hAnsi="Courier New" w:cs="Courier New" w:hint="default"/>
+      </w:rPr>
+    </w:lvl>
+    <w:lvl w:ilvl="5" w:tplc="04090005" w:tentative="1">
+      <w:start w:val="1"/>
+      <w:numFmt w:val="bullet"/>
+      <w:lvlText w:val=""/>
+      <w:lvlJc w:val="left"/>
+      <w:pPr>
+        <w:ind w:left="4320" w:hanging="360"/>
+      </w:pPr>
+      <w:rPr>
+        <w:rFonts w:ascii="Wingdings" w:hAnsi="Wingdings" w:hint="default"/>
+      </w:rPr>
+    </w:lvl>
+    <w:lvl w:ilvl="6" w:tplc="04090001" w:tentative="1">
+      <w:start w:val="1"/>
+      <w:numFmt w:val="bullet"/>
+      <w:lvlText w:val=""/>
+      <w:lvlJc w:val="left"/>
+      <w:pPr>
+        <w:ind w:left="5040" w:hanging="360"/>
+      </w:pPr>
+      <w:rPr>
+        <w:rFonts w:ascii="Symbol" w:hAnsi="Symbol" w:hint="default"/>
+      </w:rPr>
+    </w:lvl>
+    <w:lvl w:ilvl="7" w:tplc="04090003" w:tentative="1">
+      <w:start w:val="1"/>
+      <w:numFmt w:val="bullet"/>
+      <w:lvlText w:val="o"/>
+      <w:lvlJc w:val="left"/>
+      <w:pPr>
+        <w:ind w:left="5760" w:hanging="360"/>
+      </w:pPr>
+      <w:rPr>
+        <w:rFonts w:ascii="Courier New" w:hAnsi="Courier New" w:cs="Courier New" w:hint="default"/>
+      </w:rPr>
+    </w:lvl>
+    <w:lvl w:ilvl="8" w:tplc="04090005" w:tentative="1">
+      <w:start w:val="1"/>
+      <w:numFmt w:val="bullet"/>
+      <w:lvlText w:val=""/>
+      <w:lvlJc w:val="left"/>
+      <w:pPr>
+        <w:ind w:left="6480" w:hanging="360"/>
+      </w:pPr>
+      <w:rPr>
+        <w:rFonts w:ascii="Wingdings" w:hAnsi="Wingdings" w:hint="default"/>
+      </w:rPr>
+    </w:lvl>
+  </w:abstractNum>
+  <w:abstractNum w:abstractNumId="17">
     <w:nsid w:val="2C601C38"/>
     <w:multiLevelType w:val="hybridMultilevel"/>
     <w:tmpl w:val="49523DDC"/>
@@ -19457,7 +19815,7 @@
       </w:rPr>
     </w:lvl>
   </w:abstractNum>
-  <w:abstractNum w:abstractNumId="17">
+  <w:abstractNum w:abstractNumId="18">
     <w:nsid w:val="2ED43104"/>
     <w:multiLevelType w:val="hybridMultilevel"/>
     <w:tmpl w:val="23D02A8E"/>
@@ -19570,7 +19928,7 @@
       </w:rPr>
     </w:lvl>
   </w:abstractNum>
-  <w:abstractNum w:abstractNumId="18">
+  <w:abstractNum w:abstractNumId="19">
     <w:nsid w:val="2F5878A9"/>
     <w:multiLevelType w:val="hybridMultilevel"/>
     <w:tmpl w:val="9D544E7C"/>
@@ -19683,7 +20041,7 @@
       </w:rPr>
     </w:lvl>
   </w:abstractNum>
-  <w:abstractNum w:abstractNumId="19">
+  <w:abstractNum w:abstractNumId="20">
     <w:nsid w:val="2FDA73EE"/>
     <w:multiLevelType w:val="hybridMultilevel"/>
     <w:tmpl w:val="9EB86EB6"/>
@@ -19796,7 +20154,7 @@
       </w:rPr>
     </w:lvl>
   </w:abstractNum>
-  <w:abstractNum w:abstractNumId="20">
+  <w:abstractNum w:abstractNumId="21">
     <w:nsid w:val="34294785"/>
     <w:multiLevelType w:val="hybridMultilevel"/>
     <w:tmpl w:val="E0ACB9CC"/>
@@ -19909,7 +20267,7 @@
       </w:rPr>
     </w:lvl>
   </w:abstractNum>
-  <w:abstractNum w:abstractNumId="21">
+  <w:abstractNum w:abstractNumId="22">
     <w:nsid w:val="34CF37B9"/>
     <w:multiLevelType w:val="hybridMultilevel"/>
     <w:tmpl w:val="CC0C768C"/>
@@ -20022,7 +20380,7 @@
       </w:rPr>
     </w:lvl>
   </w:abstractNum>
-  <w:abstractNum w:abstractNumId="22">
+  <w:abstractNum w:abstractNumId="23">
     <w:nsid w:val="34FE336B"/>
     <w:multiLevelType w:val="hybridMultilevel"/>
     <w:tmpl w:val="C0F650A0"/>
@@ -20135,7 +20493,7 @@
       </w:rPr>
     </w:lvl>
   </w:abstractNum>
-  <w:abstractNum w:abstractNumId="23">
+  <w:abstractNum w:abstractNumId="24">
     <w:nsid w:val="352634F2"/>
     <w:multiLevelType w:val="hybridMultilevel"/>
     <w:tmpl w:val="A6AA47FC"/>
@@ -20248,7 +20606,7 @@
       </w:rPr>
     </w:lvl>
   </w:abstractNum>
-  <w:abstractNum w:abstractNumId="24">
+  <w:abstractNum w:abstractNumId="25">
     <w:nsid w:val="36C85DF4"/>
     <w:multiLevelType w:val="hybridMultilevel"/>
     <w:tmpl w:val="7A9C2CCE"/>
@@ -20361,7 +20719,7 @@
       </w:rPr>
     </w:lvl>
   </w:abstractNum>
-  <w:abstractNum w:abstractNumId="25">
+  <w:abstractNum w:abstractNumId="26">
     <w:nsid w:val="37945576"/>
     <w:multiLevelType w:val="hybridMultilevel"/>
     <w:tmpl w:val="C63ED920"/>
@@ -20474,7 +20832,7 @@
       </w:rPr>
     </w:lvl>
   </w:abstractNum>
-  <w:abstractNum w:abstractNumId="26">
+  <w:abstractNum w:abstractNumId="27">
     <w:nsid w:val="38F53EA4"/>
     <w:multiLevelType w:val="hybridMultilevel"/>
     <w:tmpl w:val="C6205B62"/>
@@ -20587,7 +20945,7 @@
       </w:rPr>
     </w:lvl>
   </w:abstractNum>
-  <w:abstractNum w:abstractNumId="27">
+  <w:abstractNum w:abstractNumId="28">
     <w:nsid w:val="390524BD"/>
     <w:multiLevelType w:val="hybridMultilevel"/>
     <w:tmpl w:val="2EC239A6"/>
@@ -20700,7 +21058,7 @@
       </w:rPr>
     </w:lvl>
   </w:abstractNum>
-  <w:abstractNum w:abstractNumId="28">
+  <w:abstractNum w:abstractNumId="29">
     <w:nsid w:val="3B240733"/>
     <w:multiLevelType w:val="hybridMultilevel"/>
     <w:tmpl w:val="CAA80F4C"/>
@@ -20813,7 +21171,7 @@
       </w:rPr>
     </w:lvl>
   </w:abstractNum>
-  <w:abstractNum w:abstractNumId="29">
+  <w:abstractNum w:abstractNumId="30">
     <w:nsid w:val="3B655072"/>
     <w:multiLevelType w:val="hybridMultilevel"/>
     <w:tmpl w:val="CAEE83D8"/>
@@ -20926,7 +21284,7 @@
       </w:rPr>
     </w:lvl>
   </w:abstractNum>
-  <w:abstractNum w:abstractNumId="30">
+  <w:abstractNum w:abstractNumId="31">
     <w:nsid w:val="3DCB4281"/>
     <w:multiLevelType w:val="hybridMultilevel"/>
     <w:tmpl w:val="FC74A362"/>
@@ -21039,7 +21397,7 @@
       </w:rPr>
     </w:lvl>
   </w:abstractNum>
-  <w:abstractNum w:abstractNumId="31">
+  <w:abstractNum w:abstractNumId="32">
     <w:nsid w:val="404A2786"/>
     <w:multiLevelType w:val="hybridMultilevel"/>
     <w:tmpl w:val="10107708"/>
@@ -21152,7 +21510,7 @@
       </w:rPr>
     </w:lvl>
   </w:abstractNum>
-  <w:abstractNum w:abstractNumId="32">
+  <w:abstractNum w:abstractNumId="33">
     <w:nsid w:val="427658D2"/>
     <w:multiLevelType w:val="hybridMultilevel"/>
     <w:tmpl w:val="6A663536"/>
@@ -21265,7 +21623,7 @@
       </w:rPr>
     </w:lvl>
   </w:abstractNum>
-  <w:abstractNum w:abstractNumId="33">
+  <w:abstractNum w:abstractNumId="34">
     <w:nsid w:val="43FC677B"/>
     <w:multiLevelType w:val="hybridMultilevel"/>
     <w:tmpl w:val="589CB73C"/>
@@ -21378,7 +21736,7 @@
       </w:rPr>
     </w:lvl>
   </w:abstractNum>
-  <w:abstractNum w:abstractNumId="34">
+  <w:abstractNum w:abstractNumId="35">
     <w:nsid w:val="45284040"/>
     <w:multiLevelType w:val="hybridMultilevel"/>
     <w:tmpl w:val="43CE924E"/>
@@ -21491,7 +21849,7 @@
       </w:rPr>
     </w:lvl>
   </w:abstractNum>
-  <w:abstractNum w:abstractNumId="35">
+  <w:abstractNum w:abstractNumId="36">
     <w:nsid w:val="47F0126A"/>
     <w:multiLevelType w:val="hybridMultilevel"/>
     <w:tmpl w:val="4EDE2390"/>
@@ -21604,7 +21962,7 @@
       </w:rPr>
     </w:lvl>
   </w:abstractNum>
-  <w:abstractNum w:abstractNumId="36">
+  <w:abstractNum w:abstractNumId="37">
     <w:nsid w:val="47FE23A8"/>
     <w:multiLevelType w:val="hybridMultilevel"/>
     <w:tmpl w:val="47CE422E"/>
@@ -21717,7 +22075,7 @@
       </w:rPr>
     </w:lvl>
   </w:abstractNum>
-  <w:abstractNum w:abstractNumId="37">
+  <w:abstractNum w:abstractNumId="38">
     <w:nsid w:val="490F04B8"/>
     <w:multiLevelType w:val="hybridMultilevel"/>
     <w:tmpl w:val="70C010F6"/>
@@ -21830,7 +22188,7 @@
       </w:rPr>
     </w:lvl>
   </w:abstractNum>
-  <w:abstractNum w:abstractNumId="38">
+  <w:abstractNum w:abstractNumId="39">
     <w:nsid w:val="491C74D9"/>
     <w:multiLevelType w:val="hybridMultilevel"/>
     <w:tmpl w:val="00749C1C"/>
@@ -21943,7 +22301,7 @@
       </w:rPr>
     </w:lvl>
   </w:abstractNum>
-  <w:abstractNum w:abstractNumId="39">
+  <w:abstractNum w:abstractNumId="40">
     <w:nsid w:val="4A8803DC"/>
     <w:multiLevelType w:val="hybridMultilevel"/>
     <w:tmpl w:val="872630BA"/>
@@ -22056,7 +22414,7 @@
       </w:rPr>
     </w:lvl>
   </w:abstractNum>
-  <w:abstractNum w:abstractNumId="40">
+  <w:abstractNum w:abstractNumId="41">
     <w:nsid w:val="4BD2002D"/>
     <w:multiLevelType w:val="hybridMultilevel"/>
     <w:tmpl w:val="E58AA666"/>
@@ -22169,7 +22527,7 @@
       </w:rPr>
     </w:lvl>
   </w:abstractNum>
-  <w:abstractNum w:abstractNumId="41">
+  <w:abstractNum w:abstractNumId="42">
     <w:nsid w:val="4CB220A7"/>
     <w:multiLevelType w:val="hybridMultilevel"/>
     <w:tmpl w:val="3B7A22CE"/>
@@ -22282,7 +22640,7 @@
       </w:rPr>
     </w:lvl>
   </w:abstractNum>
-  <w:abstractNum w:abstractNumId="42">
+  <w:abstractNum w:abstractNumId="43">
     <w:nsid w:val="56D7499C"/>
     <w:multiLevelType w:val="hybridMultilevel"/>
     <w:tmpl w:val="268C1F86"/>
@@ -22395,7 +22753,7 @@
       </w:rPr>
     </w:lvl>
   </w:abstractNum>
-  <w:abstractNum w:abstractNumId="43">
+  <w:abstractNum w:abstractNumId="44">
     <w:nsid w:val="58FB5C2F"/>
     <w:multiLevelType w:val="hybridMultilevel"/>
     <w:tmpl w:val="90B62C16"/>
@@ -22508,7 +22866,7 @@
       </w:rPr>
     </w:lvl>
   </w:abstractNum>
-  <w:abstractNum w:abstractNumId="44">
+  <w:abstractNum w:abstractNumId="45">
     <w:nsid w:val="5A314FEC"/>
     <w:multiLevelType w:val="hybridMultilevel"/>
     <w:tmpl w:val="9A88F572"/>
@@ -22594,7 +22952,7 @@
       </w:pPr>
     </w:lvl>
   </w:abstractNum>
-  <w:abstractNum w:abstractNumId="45">
+  <w:abstractNum w:abstractNumId="46">
     <w:nsid w:val="5C6C7124"/>
     <w:multiLevelType w:val="hybridMultilevel"/>
     <w:tmpl w:val="4754F40E"/>
@@ -22707,7 +23065,7 @@
       </w:rPr>
     </w:lvl>
   </w:abstractNum>
-  <w:abstractNum w:abstractNumId="46">
+  <w:abstractNum w:abstractNumId="47">
     <w:nsid w:val="5DE27796"/>
     <w:multiLevelType w:val="multilevel"/>
     <w:tmpl w:val="07744378"/>
@@ -22856,7 +23214,7 @@
       </w:rPr>
     </w:lvl>
   </w:abstractNum>
-  <w:abstractNum w:abstractNumId="47">
+  <w:abstractNum w:abstractNumId="48">
     <w:nsid w:val="604F03AB"/>
     <w:multiLevelType w:val="hybridMultilevel"/>
     <w:tmpl w:val="AA1A3C9C"/>
@@ -22969,7 +23327,7 @@
       </w:rPr>
     </w:lvl>
   </w:abstractNum>
-  <w:abstractNum w:abstractNumId="48">
+  <w:abstractNum w:abstractNumId="49">
     <w:nsid w:val="610D0905"/>
     <w:multiLevelType w:val="hybridMultilevel"/>
     <w:tmpl w:val="4C3287AA"/>
@@ -23082,7 +23440,7 @@
       </w:rPr>
     </w:lvl>
   </w:abstractNum>
-  <w:abstractNum w:abstractNumId="49">
+  <w:abstractNum w:abstractNumId="50">
     <w:nsid w:val="61986130"/>
     <w:multiLevelType w:val="hybridMultilevel"/>
     <w:tmpl w:val="8EB40B32"/>
@@ -23195,7 +23553,7 @@
       </w:rPr>
     </w:lvl>
   </w:abstractNum>
-  <w:abstractNum w:abstractNumId="50">
+  <w:abstractNum w:abstractNumId="51">
     <w:nsid w:val="62A63BFE"/>
     <w:multiLevelType w:val="hybridMultilevel"/>
     <w:tmpl w:val="7FD2092C"/>
@@ -23308,7 +23666,7 @@
       </w:rPr>
     </w:lvl>
   </w:abstractNum>
-  <w:abstractNum w:abstractNumId="51">
+  <w:abstractNum w:abstractNumId="52">
     <w:nsid w:val="62F92890"/>
     <w:multiLevelType w:val="hybridMultilevel"/>
     <w:tmpl w:val="37AAFC16"/>
@@ -23421,7 +23779,7 @@
       </w:rPr>
     </w:lvl>
   </w:abstractNum>
-  <w:abstractNum w:abstractNumId="52">
+  <w:abstractNum w:abstractNumId="53">
     <w:nsid w:val="65E71B79"/>
     <w:multiLevelType w:val="hybridMultilevel"/>
     <w:tmpl w:val="3BCC5574"/>
@@ -23534,7 +23892,7 @@
       </w:rPr>
     </w:lvl>
   </w:abstractNum>
-  <w:abstractNum w:abstractNumId="53">
+  <w:abstractNum w:abstractNumId="54">
     <w:nsid w:val="68CD3EEE"/>
     <w:multiLevelType w:val="hybridMultilevel"/>
     <w:tmpl w:val="E01C5224"/>
@@ -23647,7 +24005,7 @@
       </w:rPr>
     </w:lvl>
   </w:abstractNum>
-  <w:abstractNum w:abstractNumId="54">
+  <w:abstractNum w:abstractNumId="55">
     <w:nsid w:val="6AE51B38"/>
     <w:multiLevelType w:val="hybridMultilevel"/>
     <w:tmpl w:val="AFA60F58"/>
@@ -23760,7 +24118,7 @@
       </w:rPr>
     </w:lvl>
   </w:abstractNum>
-  <w:abstractNum w:abstractNumId="55">
+  <w:abstractNum w:abstractNumId="56">
     <w:nsid w:val="6BCC3BBB"/>
     <w:multiLevelType w:val="multilevel"/>
     <w:tmpl w:val="501A6D78"/>
@@ -23909,7 +24267,7 @@
       </w:rPr>
     </w:lvl>
   </w:abstractNum>
-  <w:abstractNum w:abstractNumId="56">
+  <w:abstractNum w:abstractNumId="57">
     <w:nsid w:val="6DE36A16"/>
     <w:multiLevelType w:val="hybridMultilevel"/>
     <w:tmpl w:val="3DD0C60A"/>
@@ -24022,7 +24380,7 @@
       </w:rPr>
     </w:lvl>
   </w:abstractNum>
-  <w:abstractNum w:abstractNumId="57">
+  <w:abstractNum w:abstractNumId="58">
     <w:nsid w:val="716D2AD0"/>
     <w:multiLevelType w:val="hybridMultilevel"/>
     <w:tmpl w:val="32C2B7B0"/>
@@ -24135,7 +24493,120 @@
       </w:rPr>
     </w:lvl>
   </w:abstractNum>
-  <w:abstractNum w:abstractNumId="58">
+  <w:abstractNum w:abstractNumId="59">
+    <w:nsid w:val="72271A28"/>
+    <w:multiLevelType w:val="hybridMultilevel"/>
+    <w:tmpl w:val="4B8CA2DE"/>
+    <w:lvl w:ilvl="0" w:tplc="04090001">
+      <w:start w:val="1"/>
+      <w:numFmt w:val="bullet"/>
+      <w:lvlText w:val=""/>
+      <w:lvlJc w:val="left"/>
+      <w:pPr>
+        <w:ind w:left="720" w:hanging="360"/>
+      </w:pPr>
+      <w:rPr>
+        <w:rFonts w:ascii="Symbol" w:hAnsi="Symbol" w:hint="default"/>
+      </w:rPr>
+    </w:lvl>
+    <w:lvl w:ilvl="1" w:tplc="04090003" w:tentative="1">
+      <w:start w:val="1"/>
+      <w:numFmt w:val="bullet"/>
+      <w:lvlText w:val="o"/>
+      <w:lvlJc w:val="left"/>
+      <w:pPr>
+        <w:ind w:left="1440" w:hanging="360"/>
+      </w:pPr>
+      <w:rPr>
+        <w:rFonts w:ascii="Courier New" w:hAnsi="Courier New" w:cs="Courier New" w:hint="default"/>
+      </w:rPr>
+    </w:lvl>
+    <w:lvl w:ilvl="2" w:tplc="04090005" w:tentative="1">
+      <w:start w:val="1"/>
+      <w:numFmt w:val="bullet"/>
+      <w:lvlText w:val=""/>
+      <w:lvlJc w:val="left"/>
+      <w:pPr>
+        <w:ind w:left="2160" w:hanging="360"/>
+      </w:pPr>
+      <w:rPr>
+        <w:rFonts w:ascii="Wingdings" w:hAnsi="Wingdings" w:hint="default"/>
+      </w:rPr>
+    </w:lvl>
+    <w:lvl w:ilvl="3" w:tplc="04090001" w:tentative="1">
+      <w:start w:val="1"/>
+      <w:numFmt w:val="bullet"/>
+      <w:lvlText w:val=""/>
+      <w:lvlJc w:val="left"/>
+      <w:pPr>
+        <w:ind w:left="2880" w:hanging="360"/>
+      </w:pPr>
+      <w:rPr>
+        <w:rFonts w:ascii="Symbol" w:hAnsi="Symbol" w:hint="default"/>
+      </w:rPr>
+    </w:lvl>
+    <w:lvl w:ilvl="4" w:tplc="04090003" w:tentative="1">
+      <w:start w:val="1"/>
+      <w:numFmt w:val="bullet"/>
+      <w:lvlText w:val="o"/>
+      <w:lvlJc w:val="left"/>
+      <w:pPr>
+        <w:ind w:left="3600" w:hanging="360"/>
+      </w:pPr>
+      <w:rPr>
+        <w:rFonts w:ascii="Courier New" w:hAnsi="Courier New" w:cs="Courier New" w:hint="default"/>
+      </w:rPr>
+    </w:lvl>
+    <w:lvl w:ilvl="5" w:tplc="04090005" w:tentative="1">
+      <w:start w:val="1"/>
+      <w:numFmt w:val="bullet"/>
+      <w:lvlText w:val=""/>
+      <w:lvlJc w:val="left"/>
+      <w:pPr>
+        <w:ind w:left="4320" w:hanging="360"/>
+      </w:pPr>
+      <w:rPr>
+        <w:rFonts w:ascii="Wingdings" w:hAnsi="Wingdings" w:hint="default"/>
+      </w:rPr>
+    </w:lvl>
+    <w:lvl w:ilvl="6" w:tplc="04090001" w:tentative="1">
+      <w:start w:val="1"/>
+      <w:numFmt w:val="bullet"/>
+      <w:lvlText w:val=""/>
+      <w:lvlJc w:val="left"/>
+      <w:pPr>
+        <w:ind w:left="5040" w:hanging="360"/>
+      </w:pPr>
+      <w:rPr>
+        <w:rFonts w:ascii="Symbol" w:hAnsi="Symbol" w:hint="default"/>
+      </w:rPr>
+    </w:lvl>
+    <w:lvl w:ilvl="7" w:tplc="04090003" w:tentative="1">
+      <w:start w:val="1"/>
+      <w:numFmt w:val="bullet"/>
+      <w:lvlText w:val="o"/>
+      <w:lvlJc w:val="left"/>
+      <w:pPr>
+        <w:ind w:left="5760" w:hanging="360"/>
+      </w:pPr>
+      <w:rPr>
+        <w:rFonts w:ascii="Courier New" w:hAnsi="Courier New" w:cs="Courier New" w:hint="default"/>
+      </w:rPr>
+    </w:lvl>
+    <w:lvl w:ilvl="8" w:tplc="04090005" w:tentative="1">
+      <w:start w:val="1"/>
+      <w:numFmt w:val="bullet"/>
+      <w:lvlText w:val=""/>
+      <w:lvlJc w:val="left"/>
+      <w:pPr>
+        <w:ind w:left="6480" w:hanging="360"/>
+      </w:pPr>
+      <w:rPr>
+        <w:rFonts w:ascii="Wingdings" w:hAnsi="Wingdings" w:hint="default"/>
+      </w:rPr>
+    </w:lvl>
+  </w:abstractNum>
+  <w:abstractNum w:abstractNumId="60">
     <w:nsid w:val="73043EAC"/>
     <w:multiLevelType w:val="hybridMultilevel"/>
     <w:tmpl w:val="3A72A704"/>
@@ -24248,7 +24719,7 @@
       </w:rPr>
     </w:lvl>
   </w:abstractNum>
-  <w:abstractNum w:abstractNumId="59">
+  <w:abstractNum w:abstractNumId="61">
     <w:nsid w:val="73BF42D4"/>
     <w:multiLevelType w:val="hybridMultilevel"/>
     <w:tmpl w:val="F9A6D91E"/>
@@ -24361,7 +24832,7 @@
       </w:rPr>
     </w:lvl>
   </w:abstractNum>
-  <w:abstractNum w:abstractNumId="60">
+  <w:abstractNum w:abstractNumId="62">
     <w:nsid w:val="751030B3"/>
     <w:multiLevelType w:val="hybridMultilevel"/>
     <w:tmpl w:val="7E38A67A"/>
@@ -24474,7 +24945,7 @@
       </w:rPr>
     </w:lvl>
   </w:abstractNum>
-  <w:abstractNum w:abstractNumId="61">
+  <w:abstractNum w:abstractNumId="63">
     <w:nsid w:val="78E53B5F"/>
     <w:multiLevelType w:val="hybridMultilevel"/>
     <w:tmpl w:val="76D8B5B0"/>
@@ -24587,7 +25058,7 @@
       </w:rPr>
     </w:lvl>
   </w:abstractNum>
-  <w:abstractNum w:abstractNumId="62">
+  <w:abstractNum w:abstractNumId="64">
     <w:nsid w:val="79493C52"/>
     <w:multiLevelType w:val="hybridMultilevel"/>
     <w:tmpl w:val="AB3CA9E6"/>
@@ -24700,7 +25171,7 @@
       </w:rPr>
     </w:lvl>
   </w:abstractNum>
-  <w:abstractNum w:abstractNumId="63">
+  <w:abstractNum w:abstractNumId="65">
     <w:nsid w:val="79516258"/>
     <w:multiLevelType w:val="hybridMultilevel"/>
     <w:tmpl w:val="302A0A36"/>
@@ -24814,151 +25285,151 @@
     </w:lvl>
   </w:abstractNum>
   <w:num w:numId="1">
-    <w:abstractNumId w:val="37"/>
+    <w:abstractNumId w:val="38"/>
   </w:num>
   <w:num w:numId="2">
-    <w:abstractNumId w:val="44"/>
+    <w:abstractNumId w:val="45"/>
   </w:num>
   <w:num w:numId="3">
-    <w:abstractNumId w:val="34"/>
+    <w:abstractNumId w:val="35"/>
   </w:num>
   <w:num w:numId="4">
     <w:abstractNumId w:val="4"/>
   </w:num>
   <w:num w:numId="5">
-    <w:abstractNumId w:val="56"/>
+    <w:abstractNumId w:val="57"/>
   </w:num>
   <w:num w:numId="6">
     <w:abstractNumId w:val="0"/>
   </w:num>
   <w:num w:numId="7">
-    <w:abstractNumId w:val="53"/>
+    <w:abstractNumId w:val="54"/>
   </w:num>
   <w:num w:numId="8">
-    <w:abstractNumId w:val="42"/>
+    <w:abstractNumId w:val="43"/>
   </w:num>
   <w:num w:numId="9">
-    <w:abstractNumId w:val="24"/>
+    <w:abstractNumId w:val="25"/>
   </w:num>
   <w:num w:numId="10">
     <w:abstractNumId w:val="10"/>
   </w:num>
   <w:num w:numId="11">
-    <w:abstractNumId w:val="36"/>
+    <w:abstractNumId w:val="37"/>
   </w:num>
   <w:num w:numId="12">
     <w:abstractNumId w:val="15"/>
   </w:num>
   <w:num w:numId="13">
-    <w:abstractNumId w:val="31"/>
+    <w:abstractNumId w:val="32"/>
   </w:num>
   <w:num w:numId="14">
     <w:abstractNumId w:val="1"/>
   </w:num>
   <w:num w:numId="15">
-    <w:abstractNumId w:val="50"/>
+    <w:abstractNumId w:val="51"/>
   </w:num>
   <w:num w:numId="16">
-    <w:abstractNumId w:val="22"/>
+    <w:abstractNumId w:val="23"/>
   </w:num>
   <w:num w:numId="17">
-    <w:abstractNumId w:val="18"/>
+    <w:abstractNumId w:val="19"/>
   </w:num>
   <w:num w:numId="18">
-    <w:abstractNumId w:val="32"/>
+    <w:abstractNumId w:val="33"/>
   </w:num>
   <w:num w:numId="19">
-    <w:abstractNumId w:val="59"/>
+    <w:abstractNumId w:val="61"/>
   </w:num>
   <w:num w:numId="20">
-    <w:abstractNumId w:val="17"/>
+    <w:abstractNumId w:val="18"/>
   </w:num>
   <w:num w:numId="21">
     <w:abstractNumId w:val="13"/>
   </w:num>
   <w:num w:numId="22">
-    <w:abstractNumId w:val="47"/>
+    <w:abstractNumId w:val="48"/>
   </w:num>
   <w:num w:numId="23">
+    <w:abstractNumId w:val="65"/>
+  </w:num>
+  <w:num w:numId="24">
+    <w:abstractNumId w:val="21"/>
+  </w:num>
+  <w:num w:numId="25">
+    <w:abstractNumId w:val="42"/>
+  </w:num>
+  <w:num w:numId="26">
     <w:abstractNumId w:val="63"/>
   </w:num>
-  <w:num w:numId="24">
-    <w:abstractNumId w:val="20"/>
-  </w:num>
-  <w:num w:numId="25">
-    <w:abstractNumId w:val="41"/>
-  </w:num>
-  <w:num w:numId="26">
-    <w:abstractNumId w:val="61"/>
-  </w:num>
   <w:num w:numId="27">
-    <w:abstractNumId w:val="23"/>
+    <w:abstractNumId w:val="24"/>
   </w:num>
   <w:num w:numId="28">
-    <w:abstractNumId w:val="38"/>
+    <w:abstractNumId w:val="39"/>
   </w:num>
   <w:num w:numId="29">
-    <w:abstractNumId w:val="29"/>
+    <w:abstractNumId w:val="30"/>
   </w:num>
   <w:num w:numId="30">
-    <w:abstractNumId w:val="49"/>
+    <w:abstractNumId w:val="50"/>
   </w:num>
   <w:num w:numId="31">
-    <w:abstractNumId w:val="26"/>
+    <w:abstractNumId w:val="27"/>
   </w:num>
   <w:num w:numId="32">
-    <w:abstractNumId w:val="43"/>
+    <w:abstractNumId w:val="44"/>
   </w:num>
   <w:num w:numId="33">
     <w:abstractNumId w:val="11"/>
   </w:num>
   <w:num w:numId="34">
-    <w:abstractNumId w:val="27"/>
+    <w:abstractNumId w:val="28"/>
   </w:num>
   <w:num w:numId="35">
-    <w:abstractNumId w:val="40"/>
+    <w:abstractNumId w:val="41"/>
   </w:num>
   <w:num w:numId="36">
-    <w:abstractNumId w:val="21"/>
+    <w:abstractNumId w:val="22"/>
   </w:num>
   <w:num w:numId="37">
-    <w:abstractNumId w:val="60"/>
+    <w:abstractNumId w:val="62"/>
   </w:num>
   <w:num w:numId="38">
-    <w:abstractNumId w:val="54"/>
+    <w:abstractNumId w:val="55"/>
   </w:num>
   <w:num w:numId="39">
     <w:abstractNumId w:val="9"/>
   </w:num>
   <w:num w:numId="40">
-    <w:abstractNumId w:val="51"/>
+    <w:abstractNumId w:val="52"/>
   </w:num>
   <w:num w:numId="41">
-    <w:abstractNumId w:val="45"/>
+    <w:abstractNumId w:val="46"/>
   </w:num>
   <w:num w:numId="42">
     <w:abstractNumId w:val="3"/>
   </w:num>
   <w:num w:numId="43">
-    <w:abstractNumId w:val="55"/>
+    <w:abstractNumId w:val="56"/>
   </w:num>
   <w:num w:numId="44">
-    <w:abstractNumId w:val="33"/>
+    <w:abstractNumId w:val="34"/>
   </w:num>
   <w:num w:numId="45">
     <w:abstractNumId w:val="14"/>
   </w:num>
   <w:num w:numId="46">
-    <w:abstractNumId w:val="52"/>
+    <w:abstractNumId w:val="53"/>
   </w:num>
   <w:num w:numId="47">
-    <w:abstractNumId w:val="35"/>
+    <w:abstractNumId w:val="36"/>
   </w:num>
   <w:num w:numId="48">
     <w:abstractNumId w:val="8"/>
   </w:num>
   <w:num w:numId="49">
-    <w:abstractNumId w:val="25"/>
+    <w:abstractNumId w:val="26"/>
   </w:num>
   <w:num w:numId="50">
     <w:abstractNumId w:val="2"/>
@@ -24967,45 +25438,51 @@
     <w:abstractNumId w:val="12"/>
   </w:num>
   <w:num w:numId="52">
-    <w:abstractNumId w:val="16"/>
+    <w:abstractNumId w:val="17"/>
   </w:num>
   <w:num w:numId="53">
-    <w:abstractNumId w:val="28"/>
+    <w:abstractNumId w:val="29"/>
   </w:num>
   <w:num w:numId="54">
     <w:abstractNumId w:val="5"/>
   </w:num>
   <w:num w:numId="55">
-    <w:abstractNumId w:val="30"/>
+    <w:abstractNumId w:val="31"/>
   </w:num>
   <w:num w:numId="56">
     <w:abstractNumId w:val="7"/>
   </w:num>
   <w:num w:numId="57">
-    <w:abstractNumId w:val="48"/>
+    <w:abstractNumId w:val="49"/>
   </w:num>
   <w:num w:numId="58">
-    <w:abstractNumId w:val="19"/>
+    <w:abstractNumId w:val="20"/>
   </w:num>
   <w:num w:numId="59">
-    <w:abstractNumId w:val="62"/>
+    <w:abstractNumId w:val="64"/>
   </w:num>
   <w:num w:numId="60">
-    <w:abstractNumId w:val="57"/>
+    <w:abstractNumId w:val="58"/>
   </w:num>
   <w:num w:numId="61">
-    <w:abstractNumId w:val="58"/>
+    <w:abstractNumId w:val="60"/>
   </w:num>
   <w:num w:numId="62">
     <w:abstractNumId w:val="6"/>
   </w:num>
   <w:num w:numId="63">
-    <w:abstractNumId w:val="39"/>
+    <w:abstractNumId w:val="40"/>
   </w:num>
   <w:num w:numId="64">
-    <w:abstractNumId w:val="46"/>
+    <w:abstractNumId w:val="47"/>
   </w:num>
-  <w:numIdMacAtCleanup w:val="64"/>
+  <w:num w:numId="65">
+    <w:abstractNumId w:val="59"/>
+  </w:num>
+  <w:num w:numId="66">
+    <w:abstractNumId w:val="16"/>
+  </w:num>
+  <w:numIdMacAtCleanup w:val="66"/>
 </w:numbering>
 </file>
 
@@ -26571,7 +27048,7 @@
 </file>
 
 <file path=customXml/itemProps1.xml><?xml version="1.0" encoding="utf-8"?>
-<ds:datastoreItem xmlns:ds="http://schemas.openxmlformats.org/officeDocument/2006/customXml" ds:itemID="{69B8FC79-5BC5-4D59-AF3E-5142E63ABE32}">
+<ds:datastoreItem xmlns:ds="http://schemas.openxmlformats.org/officeDocument/2006/customXml" ds:itemID="{4F8ECAAE-0382-4D2C-8EA8-5E769ACD750D}">
   <ds:schemaRefs>
     <ds:schemaRef ds:uri="http://schemas.openxmlformats.org/officeDocument/2006/bibliography"/>
   </ds:schemaRefs>

</xml_diff>

<commit_message>
Notes till - Background Sync
</commit_message>
<xml_diff>
--- a/Resources/PWA - Notes.docx
+++ b/Resources/PWA - Notes.docx
@@ -15465,13 +15465,7 @@
         </w:numPr>
       </w:pPr>
       <w:r>
-        <w:t>The cache</w:t>
-      </w:r>
-      <w:r>
-        <w:t xml:space="preserve"> </w:t>
-      </w:r>
-      <w:r>
-        <w:t>API is awesome for caching assets like script files, CSS files or images.</w:t>
+        <w:t>The cache API is awesome for caching assets like script files, CSS files or images.</w:t>
       </w:r>
     </w:p>
     <w:p>
@@ -15483,26 +15477,11 @@
         </w:numPr>
       </w:pPr>
       <w:r>
-        <w:t xml:space="preserve">But </w:t>
-      </w:r>
-      <w:r>
-        <w:t>what about dynamic data</w:t>
-      </w:r>
-      <w:r>
-        <w:t xml:space="preserve">, so the </w:t>
-      </w:r>
-      <w:r>
-        <w:t>data we get from a server. We can also cache this but it's best to not use</w:t>
-      </w:r>
-      <w:r>
-        <w:t xml:space="preserve"> the cache API for that but </w:t>
+        <w:t xml:space="preserve">But what about dynamic data, so the data we get from a server. We can also cache this but it's best to not use the cache API for that but </w:t>
       </w:r>
       <w:proofErr w:type="spellStart"/>
       <w:r>
-        <w:t>I</w:t>
-      </w:r>
-      <w:r>
-        <w:t>ndexedDB</w:t>
+        <w:t>IndexedDB</w:t>
       </w:r>
       <w:proofErr w:type="spellEnd"/>
       <w:r>
@@ -15559,16 +15538,7 @@
         </w:numPr>
       </w:pPr>
       <w:r>
-        <w:t>O</w:t>
-      </w:r>
-      <w:r>
-        <w:t>n Firebase, we can basically build a real back-end</w:t>
-      </w:r>
-      <w:r>
-        <w:t xml:space="preserve"> </w:t>
-      </w:r>
-      <w:r>
-        <w:t xml:space="preserve">but without creating the whole </w:t>
+        <w:t xml:space="preserve">On Firebase, we can basically build a real back-end but without creating the whole </w:t>
       </w:r>
       <w:proofErr w:type="spellStart"/>
       <w:r>
@@ -15576,10 +15546,7 @@
       </w:r>
       <w:proofErr w:type="spellEnd"/>
       <w:r>
-        <w:t xml:space="preserve"> server from scratch</w:t>
-      </w:r>
-      <w:r>
-        <w:t>.</w:t>
+        <w:t xml:space="preserve"> server from scratch.</w:t>
       </w:r>
     </w:p>
     <w:p>
@@ -15703,10 +15670,7 @@
         <w:t>Dynamic</w:t>
       </w:r>
       <w:r>
-        <w:t xml:space="preserve"> C</w:t>
-      </w:r>
-      <w:r>
-        <w:t xml:space="preserve">aching </w:t>
+        <w:t xml:space="preserve"> Caching </w:t>
       </w:r>
     </w:p>
     <w:p>
@@ -15718,122 +15682,256 @@
         </w:numPr>
       </w:pPr>
       <w:r>
-        <w:t xml:space="preserve">Dynamic Caching </w:t>
-      </w:r>
-      <w:r>
-        <w:t>simply means if we have our page</w:t>
+        <w:t xml:space="preserve">Dynamic Caching simply means if we have our page and we send a network request which is intercepted by the service worker, therefore the service worker reaches out to the network and we then get the response back and store this in the cache and return it to the page like in our cache then network strategy. </w:t>
+      </w:r>
+    </w:p>
+    <w:p>
+      <w:pPr>
+        <w:pStyle w:val="ListParagraph"/>
+        <w:numPr>
+          <w:ilvl w:val="0"/>
+          <w:numId w:val="59"/>
+        </w:numPr>
+      </w:pPr>
+      <w:r>
+        <w:lastRenderedPageBreak/>
+        <w:t xml:space="preserve">We make sure that we store assets, resources the user requests in the cache once we got them. </w:t>
+      </w:r>
+    </w:p>
+    <w:p>
+      <w:pPr>
+        <w:pStyle w:val="ListParagraph"/>
+        <w:numPr>
+          <w:ilvl w:val="0"/>
+          <w:numId w:val="59"/>
+        </w:numPr>
+      </w:pPr>
+      <w:r>
+        <w:t xml:space="preserve">We use that not only in the cache then network strategy but in other strategies too. </w:t>
+      </w:r>
+    </w:p>
+    <w:p>
+      <w:pPr>
+        <w:pStyle w:val="ListParagraph"/>
+        <w:numPr>
+          <w:ilvl w:val="0"/>
+          <w:numId w:val="59"/>
+        </w:numPr>
+      </w:pPr>
+      <w:r>
+        <w:t>Basically dynamic caching always happens whenever you not just pre-cache files during the installation but you add files, resources to the cache once you've got a response during a fetch request.</w:t>
+      </w:r>
+    </w:p>
+    <w:p>
+      <w:pPr>
+        <w:pStyle w:val="ListParagraph"/>
+        <w:numPr>
+          <w:ilvl w:val="0"/>
+          <w:numId w:val="59"/>
+        </w:numPr>
+      </w:pPr>
+      <w:r>
+        <w:t>This is dynamic caching, it just means you dynamically add items to your cache, that's all.</w:t>
+      </w:r>
+    </w:p>
+    <w:p>
+      <w:pPr>
+        <w:pStyle w:val="Heading3"/>
+      </w:pPr>
+      <w:r>
+        <w:t>Caching Dynamic Content</w:t>
+      </w:r>
+    </w:p>
+    <w:p>
+      <w:pPr>
+        <w:pStyle w:val="ListParagraph"/>
+        <w:numPr>
+          <w:ilvl w:val="0"/>
+          <w:numId w:val="60"/>
+        </w:numPr>
+      </w:pPr>
+      <w:r>
+        <w:t xml:space="preserve">Here we still you the same pattern. So we have a page and we send a network request which gets intercepted by the service worker but we don't use the cache API, instead we use a new tool, </w:t>
+      </w:r>
+      <w:proofErr w:type="spellStart"/>
+      <w:r>
+        <w:t>indexedDB</w:t>
+      </w:r>
+      <w:proofErr w:type="spellEnd"/>
+      <w:r>
+        <w:t xml:space="preserve"> which is an in-browser database, a key-value database.</w:t>
+      </w:r>
+    </w:p>
+    <w:p>
+      <w:pPr>
+        <w:pStyle w:val="ListParagraph"/>
+        <w:numPr>
+          <w:ilvl w:val="0"/>
+          <w:numId w:val="60"/>
+        </w:numPr>
+      </w:pPr>
+      <w:r>
+        <w:t>It runs in the browser an</w:t>
+      </w:r>
+      <w:r>
+        <w:t xml:space="preserve">d it's there to help you store </w:t>
+      </w:r>
+      <w:r>
+        <w:t>data as all</w:t>
+      </w:r>
+      <w:r>
+        <w:t xml:space="preserve"> other</w:t>
+      </w:r>
+      <w:r>
+        <w:t xml:space="preserve"> databases</w:t>
+      </w:r>
+      <w:r>
+        <w:t>.</w:t>
+      </w:r>
+    </w:p>
+    <w:p>
+      <w:pPr>
+        <w:pStyle w:val="ListParagraph"/>
+        <w:numPr>
+          <w:ilvl w:val="0"/>
+          <w:numId w:val="60"/>
+        </w:numPr>
+      </w:pPr>
+      <w:r>
+        <w:t xml:space="preserve">The difference to the cache API is that </w:t>
+      </w:r>
+      <w:proofErr w:type="spellStart"/>
+      <w:r>
+        <w:t>indexedDB</w:t>
+      </w:r>
+      <w:proofErr w:type="spellEnd"/>
+      <w:r>
+        <w:t xml:space="preserve"> is used differently and that it's not so much about storing CSS or script files or images in there but instead storing JSON data, XML data, so basically the structured or unstructured data you're getting back from your back-end, which defines the meat of your application so the content and not the look and feel.</w:t>
+      </w:r>
+    </w:p>
+    <w:p>
+      <w:pPr>
+        <w:pStyle w:val="ListParagraph"/>
+        <w:numPr>
+          <w:ilvl w:val="0"/>
+          <w:numId w:val="60"/>
+        </w:numPr>
+      </w:pPr>
+      <w:r>
+        <w:t xml:space="preserve">So basically this still is a cache then network strategy, just that our cache is no longer the application cache we used with the cache API but instead </w:t>
+      </w:r>
+      <w:proofErr w:type="spellStart"/>
+      <w:r>
+        <w:t>indexedDB</w:t>
+      </w:r>
+      <w:proofErr w:type="spellEnd"/>
+      <w:r>
+        <w:t>.</w:t>
+      </w:r>
+    </w:p>
+    <w:p>
+      <w:pPr>
+        <w:pStyle w:val="ListParagraph"/>
+        <w:numPr>
+          <w:ilvl w:val="0"/>
+          <w:numId w:val="60"/>
+        </w:numPr>
+      </w:pPr>
+      <w:r>
+        <w:t>The Dynamic Content means the data that changes frequently.</w:t>
+      </w:r>
+      <w:r>
+        <w:t xml:space="preserve"> That data is typically in JSON format, though can also have XML.</w:t>
+      </w:r>
+      <w:r>
+        <w:t xml:space="preserve"> And for that, the </w:t>
+      </w:r>
+      <w:proofErr w:type="spellStart"/>
+      <w:r>
+        <w:t>indexedDB</w:t>
+      </w:r>
+      <w:proofErr w:type="spellEnd"/>
+      <w:r>
+        <w:t xml:space="preserve"> just happens to be really good because it's a key-value database, we can store JSON data there and we can have more power over it than we have in the normal cache API.</w:t>
+      </w:r>
+    </w:p>
+    <w:p>
+      <w:pPr>
+        <w:pStyle w:val="ListParagraph"/>
+        <w:numPr>
+          <w:ilvl w:val="0"/>
+          <w:numId w:val="60"/>
+        </w:numPr>
+      </w:pPr>
+      <w:r>
+        <w:t xml:space="preserve">In </w:t>
+      </w:r>
+      <w:r>
+        <w:rPr>
+          <w:b/>
+        </w:rPr>
+        <w:t>cache API</w:t>
+      </w:r>
+      <w:r>
+        <w:t xml:space="preserve">, we can just store the response and we have to parse the response, we never really use it, it's the whole HTTP response. In </w:t>
+      </w:r>
+      <w:proofErr w:type="spellStart"/>
+      <w:r>
+        <w:rPr>
+          <w:b/>
+        </w:rPr>
+        <w:t>indexedDB</w:t>
+      </w:r>
+      <w:proofErr w:type="spellEnd"/>
+      <w:r>
+        <w:t xml:space="preserve">, we can already store the formatted </w:t>
+      </w:r>
+      <w:r>
+        <w:t xml:space="preserve">or transformed </w:t>
+      </w:r>
+      <w:r>
+        <w:t>response or whatever we want, we can store pieces of the response, we have the full power over what we want to store, which part of the response we want to store.</w:t>
+      </w:r>
+    </w:p>
+    <w:p>
+      <w:pPr>
+        <w:pStyle w:val="ListParagraph"/>
+        <w:numPr>
+          <w:ilvl w:val="0"/>
+          <w:numId w:val="60"/>
+        </w:numPr>
+      </w:pPr>
+      <w:proofErr w:type="spellStart"/>
+      <w:r>
+        <w:t>IndexedDB</w:t>
+      </w:r>
+      <w:proofErr w:type="spellEnd"/>
+      <w:r>
+        <w:t xml:space="preserve"> is a great choice for dynamic content typically in a JSON format, we can transform and we have more control over it. The cache API is possible to be used and it's not necessarily wrong or bad but you can definitely use </w:t>
+      </w:r>
+      <w:proofErr w:type="spellStart"/>
+      <w:r>
+        <w:t>indexedDB</w:t>
+      </w:r>
+      <w:proofErr w:type="spellEnd"/>
+      <w:r>
+        <w:t xml:space="preserve"> for that and it might hold some significant advantages.</w:t>
+      </w:r>
+    </w:p>
+    <w:p>
+      <w:pPr>
+        <w:pStyle w:val="ListParagraph"/>
+        <w:numPr>
+          <w:ilvl w:val="0"/>
+          <w:numId w:val="60"/>
+        </w:numPr>
+      </w:pPr>
+      <w:r>
+        <w:t>The approach (Caching Dynamic Content) is the same (as Dynamic Caching) that is cache then network but the nature and format of data is different and therefore we might want to store it differently.</w:t>
       </w:r>
       <w:r>
         <w:t xml:space="preserve"> </w:t>
       </w:r>
-      <w:r>
-        <w:t>and we send a network request which is intercepted by the service worker, therefore the service worker</w:t>
-      </w:r>
-      <w:r>
-        <w:t xml:space="preserve"> </w:t>
-      </w:r>
-      <w:r>
-        <w:t xml:space="preserve">reaches out to the network and we then get </w:t>
-      </w:r>
-      <w:r>
-        <w:t>the response</w:t>
-      </w:r>
-      <w:r>
-        <w:t xml:space="preserve"> back and store this in the </w:t>
-      </w:r>
-      <w:r>
-        <w:t xml:space="preserve">cache and return it to the page </w:t>
-      </w:r>
-      <w:r>
-        <w:t xml:space="preserve">like in </w:t>
-      </w:r>
-      <w:r>
-        <w:t xml:space="preserve">our cache then network strategy. </w:t>
-      </w:r>
-    </w:p>
-    <w:p>
-      <w:pPr>
-        <w:pStyle w:val="ListParagraph"/>
-        <w:numPr>
-          <w:ilvl w:val="0"/>
-          <w:numId w:val="59"/>
-        </w:numPr>
-      </w:pPr>
-      <w:r>
-        <w:lastRenderedPageBreak/>
-        <w:t>W</w:t>
-      </w:r>
-      <w:r>
-        <w:t>e make sure that we store assets, resources the user requests in the cache</w:t>
-      </w:r>
-      <w:r>
-        <w:t xml:space="preserve"> </w:t>
-      </w:r>
-      <w:r>
-        <w:t xml:space="preserve">once we got them. </w:t>
-      </w:r>
-    </w:p>
-    <w:p>
-      <w:pPr>
-        <w:pStyle w:val="ListParagraph"/>
-        <w:numPr>
-          <w:ilvl w:val="0"/>
-          <w:numId w:val="59"/>
-        </w:numPr>
-      </w:pPr>
-      <w:r>
-        <w:t>We use that not only in the cache then network strategy but in other strategies</w:t>
-      </w:r>
-      <w:r>
-        <w:t xml:space="preserve"> </w:t>
-      </w:r>
-      <w:r>
-        <w:t xml:space="preserve">too. </w:t>
-      </w:r>
-    </w:p>
-    <w:p>
-      <w:pPr>
-        <w:pStyle w:val="ListParagraph"/>
-        <w:numPr>
-          <w:ilvl w:val="0"/>
-          <w:numId w:val="59"/>
-        </w:numPr>
-      </w:pPr>
-      <w:r>
-        <w:t>Basically dynamic caching always happens whenever you not just pre-cache files during the installation</w:t>
-      </w:r>
-      <w:r>
-        <w:t xml:space="preserve"> </w:t>
-      </w:r>
-      <w:r>
-        <w:t>but you add files, resources to the cache once you've got a response during a fetch request.</w:t>
-      </w:r>
-    </w:p>
-    <w:p>
-      <w:pPr>
-        <w:pStyle w:val="ListParagraph"/>
-        <w:numPr>
-          <w:ilvl w:val="0"/>
-          <w:numId w:val="59"/>
-        </w:numPr>
-      </w:pPr>
-      <w:r>
-        <w:t>This is dynamic caching, it just means you dynamically add items to your cache,</w:t>
-      </w:r>
-      <w:r>
-        <w:t xml:space="preserve"> </w:t>
-      </w:r>
-      <w:r>
-        <w:t>that's all.</w:t>
-      </w:r>
-    </w:p>
-    <w:p>
-      <w:pPr>
-        <w:pStyle w:val="Heading3"/>
-      </w:pPr>
-      <w:r>
-        <w:t>Caching Dynamic Content</w:t>
-      </w:r>
     </w:p>
     <w:p>
       <w:pPr>
@@ -15844,22 +15942,7 @@
         </w:numPr>
       </w:pPr>
       <w:r>
-        <w:t xml:space="preserve">Here we still you the same pattern. So </w:t>
-      </w:r>
-      <w:r>
-        <w:t>we have a page and we send a network request which gets intercepted by the service worker but we</w:t>
-      </w:r>
-      <w:r>
-        <w:t xml:space="preserve"> </w:t>
-      </w:r>
-      <w:r>
-        <w:t>don't use the cache API,</w:t>
-      </w:r>
-      <w:r>
-        <w:t xml:space="preserve"> </w:t>
-      </w:r>
-      <w:r>
-        <w:t xml:space="preserve">instead we use a new tool, </w:t>
+        <w:t xml:space="preserve">Of course, we can use </w:t>
       </w:r>
       <w:proofErr w:type="spellStart"/>
       <w:r>
@@ -15867,363 +15950,7 @@
       </w:r>
       <w:proofErr w:type="spellEnd"/>
       <w:r>
-        <w:t xml:space="preserve"> which is an in-browser database, a key-value database.</w:t>
-      </w:r>
-    </w:p>
-    <w:p>
-      <w:pPr>
-        <w:pStyle w:val="ListParagraph"/>
-        <w:numPr>
-          <w:ilvl w:val="0"/>
-          <w:numId w:val="60"/>
-        </w:numPr>
-      </w:pPr>
-      <w:r>
-        <w:t>It runs in the browser an</w:t>
-      </w:r>
-      <w:r>
-        <w:t xml:space="preserve">d it's there to help you store </w:t>
-      </w:r>
-      <w:r>
-        <w:t>data as all</w:t>
-      </w:r>
-      <w:r>
-        <w:t xml:space="preserve"> other</w:t>
-      </w:r>
-      <w:r>
-        <w:t xml:space="preserve"> databases</w:t>
-      </w:r>
-      <w:r>
-        <w:t>.</w:t>
-      </w:r>
-    </w:p>
-    <w:p>
-      <w:pPr>
-        <w:pStyle w:val="ListParagraph"/>
-        <w:numPr>
-          <w:ilvl w:val="0"/>
-          <w:numId w:val="60"/>
-        </w:numPr>
-      </w:pPr>
-      <w:r>
-        <w:t>The difference</w:t>
-      </w:r>
-      <w:r>
-        <w:t xml:space="preserve"> </w:t>
-      </w:r>
-      <w:r>
-        <w:t xml:space="preserve">to the cache API is that </w:t>
-      </w:r>
-      <w:proofErr w:type="spellStart"/>
-      <w:r>
-        <w:t>indexedDB</w:t>
-      </w:r>
-      <w:proofErr w:type="spellEnd"/>
-      <w:r>
-        <w:t xml:space="preserve"> is used differently</w:t>
-      </w:r>
-      <w:r>
-        <w:t xml:space="preserve"> </w:t>
-      </w:r>
-      <w:r>
-        <w:t>and that it's not so much about storing CSS or script files or images in there but instead storing JSON</w:t>
-      </w:r>
-      <w:r>
-        <w:t xml:space="preserve"> </w:t>
-      </w:r>
-      <w:r>
-        <w:t>data, XML data,</w:t>
-      </w:r>
-      <w:r>
-        <w:t xml:space="preserve"> </w:t>
-      </w:r>
-      <w:r>
-        <w:t xml:space="preserve">so basically the structured or unstructured data you're getting back from your back-end, </w:t>
-      </w:r>
-      <w:r>
-        <w:t>which defines</w:t>
-      </w:r>
-      <w:r>
-        <w:t xml:space="preserve"> the meat of your application</w:t>
-      </w:r>
-      <w:r>
-        <w:t xml:space="preserve"> so</w:t>
-      </w:r>
-      <w:r>
-        <w:t xml:space="preserve"> the content</w:t>
-      </w:r>
-      <w:r>
-        <w:t xml:space="preserve"> and not the look and feel</w:t>
-      </w:r>
-      <w:r>
-        <w:t>.</w:t>
-      </w:r>
-    </w:p>
-    <w:p>
-      <w:pPr>
-        <w:pStyle w:val="ListParagraph"/>
-        <w:numPr>
-          <w:ilvl w:val="0"/>
-          <w:numId w:val="60"/>
-        </w:numPr>
-      </w:pPr>
-      <w:r>
-        <w:t>So basically this still is a cache then network strategy, just that our cache is no longer the application</w:t>
-      </w:r>
-      <w:r>
-        <w:t xml:space="preserve"> </w:t>
-      </w:r>
-      <w:r>
-        <w:t>cache we used with the cache API</w:t>
-      </w:r>
-      <w:r>
-        <w:t xml:space="preserve"> </w:t>
-      </w:r>
-      <w:r>
-        <w:t xml:space="preserve">but instead </w:t>
-      </w:r>
-      <w:proofErr w:type="spellStart"/>
-      <w:r>
-        <w:t>indexedDB</w:t>
-      </w:r>
-      <w:proofErr w:type="spellEnd"/>
-      <w:r>
-        <w:t>.</w:t>
-      </w:r>
-    </w:p>
-    <w:p>
-      <w:pPr>
-        <w:pStyle w:val="ListParagraph"/>
-        <w:numPr>
-          <w:ilvl w:val="0"/>
-          <w:numId w:val="60"/>
-        </w:numPr>
-      </w:pPr>
-      <w:r>
-        <w:t>The Dynamic Content means the data that changes frequently.</w:t>
-      </w:r>
-      <w:r>
-        <w:t xml:space="preserve"> That data is typically in JSON format, though can also have XML.</w:t>
-      </w:r>
-      <w:r>
-        <w:t xml:space="preserve"> </w:t>
-      </w:r>
-      <w:r>
-        <w:t xml:space="preserve">And for that, the </w:t>
-      </w:r>
-      <w:proofErr w:type="spellStart"/>
-      <w:r>
-        <w:t>indexedDB</w:t>
-      </w:r>
-      <w:proofErr w:type="spellEnd"/>
-      <w:r>
-        <w:t xml:space="preserve"> just happens to be really good because it's a key-value database, we can</w:t>
-      </w:r>
-      <w:r>
-        <w:t xml:space="preserve"> </w:t>
-      </w:r>
-      <w:r>
-        <w:t>store JSON data there and we can have more power over it than we have in the normal cache API.</w:t>
-      </w:r>
-    </w:p>
-    <w:p>
-      <w:pPr>
-        <w:pStyle w:val="ListParagraph"/>
-        <w:numPr>
-          <w:ilvl w:val="0"/>
-          <w:numId w:val="60"/>
-        </w:numPr>
-      </w:pPr>
-      <w:r>
-        <w:t xml:space="preserve">In </w:t>
-      </w:r>
-      <w:r>
-        <w:rPr>
-          <w:b/>
-        </w:rPr>
-        <w:t>cache API</w:t>
-      </w:r>
-      <w:r>
-        <w:t xml:space="preserve">, </w:t>
-      </w:r>
-      <w:r>
-        <w:t>we can just store the response and we have to parse the response, we never really use it, it's the whole HTTP</w:t>
-      </w:r>
-      <w:r>
-        <w:t xml:space="preserve"> </w:t>
-      </w:r>
-      <w:r>
-        <w:t xml:space="preserve">response. In </w:t>
-      </w:r>
-      <w:proofErr w:type="spellStart"/>
-      <w:r>
-        <w:rPr>
-          <w:b/>
-        </w:rPr>
-        <w:t>indexedDB</w:t>
-      </w:r>
-      <w:proofErr w:type="spellEnd"/>
-      <w:r>
-        <w:t xml:space="preserve">, we can already store the formatted </w:t>
-      </w:r>
-      <w:r>
-        <w:t xml:space="preserve">or transformed </w:t>
-      </w:r>
-      <w:r>
-        <w:t>response or whatever we want,</w:t>
-      </w:r>
-      <w:r>
-        <w:t xml:space="preserve"> </w:t>
-      </w:r>
-      <w:r>
-        <w:t>we can store pieces of the response,</w:t>
-      </w:r>
-      <w:r>
-        <w:t xml:space="preserve"> </w:t>
-      </w:r>
-      <w:r>
-        <w:t>we have the full power over what we want to store,</w:t>
-      </w:r>
-      <w:r>
-        <w:t xml:space="preserve"> </w:t>
-      </w:r>
-      <w:r>
-        <w:t>which part of the response we want to store</w:t>
-      </w:r>
-      <w:r>
-        <w:t>.</w:t>
-      </w:r>
-    </w:p>
-    <w:p>
-      <w:pPr>
-        <w:pStyle w:val="ListParagraph"/>
-        <w:numPr>
-          <w:ilvl w:val="0"/>
-          <w:numId w:val="60"/>
-        </w:numPr>
-      </w:pPr>
-      <w:proofErr w:type="spellStart"/>
-      <w:r>
-        <w:t>I</w:t>
-      </w:r>
-      <w:r>
-        <w:t>ndexedDB</w:t>
-      </w:r>
-      <w:proofErr w:type="spellEnd"/>
-      <w:r>
-        <w:t xml:space="preserve"> is a great choice for dynamic content</w:t>
-      </w:r>
-      <w:r>
-        <w:t xml:space="preserve"> </w:t>
-      </w:r>
-      <w:r>
-        <w:t>typically in a JSON format, we can transform a</w:t>
-      </w:r>
-      <w:r>
-        <w:t>nd we have more control over it. T</w:t>
-      </w:r>
-      <w:r>
-        <w:t>he cache API is possible to be used and it's not necessarily wrong or bad but you can definitely use</w:t>
-      </w:r>
-      <w:r>
-        <w:t xml:space="preserve"> </w:t>
-      </w:r>
-      <w:proofErr w:type="spellStart"/>
-      <w:r>
-        <w:t>indexedDB</w:t>
-      </w:r>
-      <w:proofErr w:type="spellEnd"/>
-      <w:r>
-        <w:t xml:space="preserve"> for that</w:t>
-      </w:r>
-      <w:r>
-        <w:t xml:space="preserve"> </w:t>
-      </w:r>
-      <w:r>
-        <w:t>and it might hold some significant advantages.</w:t>
-      </w:r>
-    </w:p>
-    <w:p>
-      <w:pPr>
-        <w:pStyle w:val="ListParagraph"/>
-        <w:numPr>
-          <w:ilvl w:val="0"/>
-          <w:numId w:val="60"/>
-        </w:numPr>
-      </w:pPr>
-      <w:r>
-        <w:t xml:space="preserve">The </w:t>
-      </w:r>
-      <w:r>
-        <w:t>approach</w:t>
-      </w:r>
-      <w:r>
-        <w:t xml:space="preserve"> (Caching Dynamic Content)</w:t>
-      </w:r>
-      <w:r>
-        <w:t xml:space="preserve"> is the same</w:t>
-      </w:r>
-      <w:r>
-        <w:t xml:space="preserve"> (as Dynamic Caching) that is </w:t>
-      </w:r>
-      <w:r>
-        <w:t>cache then network but the</w:t>
-      </w:r>
-      <w:r>
-        <w:t xml:space="preserve"> </w:t>
-      </w:r>
-      <w:r>
-        <w:t xml:space="preserve">nature and format </w:t>
-      </w:r>
-      <w:r>
-        <w:t xml:space="preserve">of </w:t>
-      </w:r>
-      <w:r>
-        <w:t>data</w:t>
-      </w:r>
-      <w:r>
-        <w:t xml:space="preserve"> </w:t>
-      </w:r>
-      <w:r>
-        <w:t>is different and therefore</w:t>
-      </w:r>
-      <w:r>
-        <w:t xml:space="preserve"> </w:t>
-      </w:r>
-      <w:r>
-        <w:t>we might want to store it differently.</w:t>
-      </w:r>
-      <w:r>
-        <w:t xml:space="preserve"> </w:t>
-      </w:r>
-    </w:p>
-    <w:p>
-      <w:pPr>
-        <w:pStyle w:val="ListParagraph"/>
-        <w:numPr>
-          <w:ilvl w:val="0"/>
-          <w:numId w:val="60"/>
-        </w:numPr>
-      </w:pPr>
-      <w:r>
-        <w:t xml:space="preserve">Of course, we can use </w:t>
-      </w:r>
-      <w:proofErr w:type="spellStart"/>
-      <w:r>
-        <w:t>indexedDB</w:t>
-      </w:r>
-      <w:proofErr w:type="spellEnd"/>
-      <w:r>
-        <w:t xml:space="preserve"> not only with the cache then network approach, you can basically use it</w:t>
-      </w:r>
-      <w:r>
-        <w:t xml:space="preserve"> </w:t>
-      </w:r>
-      <w:r>
-        <w:t>whenever you use th</w:t>
-      </w:r>
-      <w:r>
-        <w:t>e cache API, just for JSON data.</w:t>
+        <w:t xml:space="preserve"> not only with the cache then network approach, you can basically use it whenever you use the cache API, just for JSON data.</w:t>
       </w:r>
     </w:p>
     <w:p>
@@ -16325,67 +16052,229 @@
         </w:numPr>
       </w:pPr>
       <w:r>
-        <w:t>Transactional simply means that if one of the actions in a given transaction</w:t>
+        <w:t>Transactional simply means that if one of the actions in a given transaction fails, none of the actions are applied to keep database integrity.</w:t>
+      </w:r>
+    </w:p>
+    <w:p>
+      <w:pPr>
+        <w:pStyle w:val="ListParagraph"/>
+        <w:numPr>
+          <w:ilvl w:val="0"/>
+          <w:numId w:val="61"/>
+        </w:numPr>
+      </w:pPr>
+      <w:r>
+        <w:t>This is because you want to ensure that the database doesn't enter some invalid state thereafter so therefore you have this transactional approach, every operation of a given transaction has to succeed for the whole transaction to succeed.</w:t>
+      </w:r>
+    </w:p>
+    <w:p>
+      <w:pPr>
+        <w:pStyle w:val="ListParagraph"/>
+        <w:numPr>
+          <w:ilvl w:val="0"/>
+          <w:numId w:val="61"/>
+        </w:numPr>
+      </w:pPr>
+      <w:r>
+        <w:t>You can store significant amounts of unstructured data including files and blobs.</w:t>
+      </w:r>
+      <w:r>
+        <w:t xml:space="preserve"> So e.g. If you have some data which is like a title, description and a content of a text field but you also have an image of the post or course or whatever you're storing in </w:t>
+      </w:r>
+      <w:proofErr w:type="spellStart"/>
+      <w:r>
+        <w:t>indexedDB</w:t>
+      </w:r>
+      <w:proofErr w:type="spellEnd"/>
+      <w:r>
+        <w:t>, you can store that file directly in the database.</w:t>
+      </w:r>
+      <w:r>
+        <w:t xml:space="preserve"> And unstructured data just means you don't have to define a schema upfront, you can store whichever data in whichever structure you want to store.</w:t>
+      </w:r>
+    </w:p>
+    <w:p>
+      <w:pPr>
+        <w:pStyle w:val="ListParagraph"/>
+        <w:numPr>
+          <w:ilvl w:val="0"/>
+          <w:numId w:val="61"/>
+        </w:numPr>
+      </w:pPr>
+      <w:r>
+        <w:t xml:space="preserve">Due to this key-value nature, it's basically like a </w:t>
+      </w:r>
+      <w:proofErr w:type="spellStart"/>
+      <w:r>
+        <w:t>Javascript</w:t>
+      </w:r>
+      <w:proofErr w:type="spellEnd"/>
+      <w:r>
+        <w:t xml:space="preserve"> object. You can have nested objects, nested properties, you can have arrays in there, </w:t>
+      </w:r>
+      <w:proofErr w:type="gramStart"/>
+      <w:r>
+        <w:t>you</w:t>
+      </w:r>
+      <w:proofErr w:type="gramEnd"/>
+      <w:r>
+        <w:t xml:space="preserve"> can store all of that in </w:t>
+      </w:r>
+      <w:proofErr w:type="spellStart"/>
+      <w:r>
+        <w:t>indexedDB</w:t>
+      </w:r>
+      <w:proofErr w:type="spellEnd"/>
+      <w:r>
+        <w:t>.</w:t>
+      </w:r>
+    </w:p>
+    <w:p>
+      <w:pPr>
+        <w:pStyle w:val="ListParagraph"/>
+        <w:numPr>
+          <w:ilvl w:val="0"/>
+          <w:numId w:val="61"/>
+        </w:numPr>
+      </w:pPr>
+      <w:proofErr w:type="spellStart"/>
+      <w:r>
+        <w:t>IndexedDB</w:t>
+      </w:r>
+      <w:proofErr w:type="spellEnd"/>
+      <w:r>
+        <w:t xml:space="preserve"> can also be accessed asynchronously. Now this is important because whilst you can access it synchronously too, due to it being accessible asynchronously, you can use it in a service worker because remember, service workers are all about listening events, they have this asynchronous nature, therefore it's synchronous only code can't be run in service workers.</w:t>
+      </w:r>
+    </w:p>
+    <w:p>
+      <w:pPr>
+        <w:pStyle w:val="ListParagraph"/>
+        <w:numPr>
+          <w:ilvl w:val="0"/>
+          <w:numId w:val="61"/>
+        </w:numPr>
+      </w:pPr>
+      <w:r>
+        <w:lastRenderedPageBreak/>
+        <w:t xml:space="preserve">You can use it from both your normal </w:t>
+      </w:r>
+      <w:proofErr w:type="spellStart"/>
+      <w:r>
+        <w:t>Javascript</w:t>
+      </w:r>
+      <w:proofErr w:type="spellEnd"/>
+      <w:r>
+        <w:t xml:space="preserve"> code which is loaded through your pages as well as through service workers.</w:t>
+      </w:r>
+    </w:p>
+    <w:p>
+      <w:pPr>
+        <w:pStyle w:val="ListParagraph"/>
+        <w:numPr>
+          <w:ilvl w:val="0"/>
+          <w:numId w:val="61"/>
+        </w:numPr>
+      </w:pPr>
+      <w:r>
+        <w:t xml:space="preserve">That as a side note is also the difference to local storage. In the browser there is local storage and session storage, now both of these are accessed synchronously and therefore can't be used in service workers, that's the reason why you typically use </w:t>
+      </w:r>
+      <w:proofErr w:type="spellStart"/>
+      <w:r>
+        <w:t>indexedDB</w:t>
+      </w:r>
+      <w:proofErr w:type="spellEnd"/>
+      <w:r>
+        <w:t>.</w:t>
+      </w:r>
+    </w:p>
+    <w:p>
+      <w:pPr>
+        <w:pStyle w:val="ListParagraph"/>
+        <w:numPr>
+          <w:ilvl w:val="0"/>
+          <w:numId w:val="61"/>
+        </w:numPr>
+      </w:pPr>
+      <w:r>
+        <w:t xml:space="preserve">Inside an </w:t>
+      </w:r>
+      <w:proofErr w:type="spellStart"/>
+      <w:r>
+        <w:t>indexedDB</w:t>
+      </w:r>
+      <w:proofErr w:type="spellEnd"/>
+      <w:r>
+        <w:t>, you can actually have multiple databases but typically, you have one per application. In a given database though, you again have multiple object stores which s is something like a table.</w:t>
+      </w:r>
+      <w:r>
+        <w:t xml:space="preserve"> And since your data can be unstructured and doesn't have to follow a schema, you can basically put whichever data you want into a database and into an object store.</w:t>
+      </w:r>
+    </w:p>
+    <w:p>
+      <w:pPr>
+        <w:pStyle w:val="Heading2"/>
+      </w:pPr>
+      <w:r>
+        <w:t xml:space="preserve">Using </w:t>
+      </w:r>
+      <w:proofErr w:type="spellStart"/>
+      <w:r>
+        <w:t>IndexDB</w:t>
+      </w:r>
+      <w:proofErr w:type="spellEnd"/>
+    </w:p>
+    <w:p>
+      <w:pPr>
+        <w:pStyle w:val="ListParagraph"/>
+        <w:numPr>
+          <w:ilvl w:val="0"/>
+          <w:numId w:val="62"/>
+        </w:numPr>
+      </w:pPr>
+      <w:r>
+        <w:t xml:space="preserve">You can use </w:t>
+      </w:r>
+      <w:proofErr w:type="spellStart"/>
+      <w:r>
+        <w:t>indexedDB</w:t>
+      </w:r>
+      <w:proofErr w:type="spellEnd"/>
+      <w:r>
+        <w:t xml:space="preserve"> just like that. It's a normal browser feature and therefore you can access it directly in </w:t>
+      </w:r>
+      <w:proofErr w:type="spellStart"/>
+      <w:r>
+        <w:t>Javascript</w:t>
+      </w:r>
+      <w:proofErr w:type="spellEnd"/>
+      <w:r>
+        <w:t xml:space="preserve">. </w:t>
+      </w:r>
+    </w:p>
+    <w:p>
+      <w:pPr>
+        <w:pStyle w:val="ListParagraph"/>
+        <w:numPr>
+          <w:ilvl w:val="0"/>
+          <w:numId w:val="62"/>
+        </w:numPr>
+      </w:pPr>
+      <w:r>
+        <w:t xml:space="preserve">The normal </w:t>
+      </w:r>
+      <w:proofErr w:type="spellStart"/>
+      <w:r>
+        <w:t>indexedDB</w:t>
+      </w:r>
+      <w:proofErr w:type="spellEnd"/>
+      <w:r>
+        <w:t xml:space="preserve"> API is a bit clunky and it also uses a lot of callbacks.</w:t>
       </w:r>
       <w:r>
         <w:t xml:space="preserve"> </w:t>
       </w:r>
       <w:r>
-        <w:t>fails, none of the actions are applied to keep database integrity.</w:t>
-      </w:r>
-    </w:p>
-    <w:p>
-      <w:pPr>
-        <w:pStyle w:val="ListParagraph"/>
-        <w:numPr>
-          <w:ilvl w:val="0"/>
-          <w:numId w:val="61"/>
-        </w:numPr>
-      </w:pPr>
-      <w:r>
-        <w:t xml:space="preserve">This is because </w:t>
-      </w:r>
-      <w:r>
-        <w:t>you want to ensure that the database doesn't enter some invalid state thereafter so therefore you have this transactional approach, every operation of a given transaction has to succeed</w:t>
-      </w:r>
-      <w:r>
-        <w:t xml:space="preserve"> </w:t>
-      </w:r>
-      <w:r>
-        <w:t>for the whole transaction to succeed.</w:t>
-      </w:r>
-    </w:p>
-    <w:p>
-      <w:pPr>
-        <w:pStyle w:val="ListParagraph"/>
-        <w:numPr>
-          <w:ilvl w:val="0"/>
-          <w:numId w:val="61"/>
-        </w:numPr>
-      </w:pPr>
-      <w:r>
-        <w:t>Y</w:t>
-      </w:r>
-      <w:r>
-        <w:t>ou can store significant amounts of unstructured data including</w:t>
-      </w:r>
-      <w:r>
-        <w:t xml:space="preserve"> </w:t>
-      </w:r>
-      <w:r>
-        <w:t>files and blobs.</w:t>
-      </w:r>
-      <w:r>
-        <w:t xml:space="preserve"> So e.g. </w:t>
-      </w:r>
-      <w:r>
-        <w:t>If you have some data which is like a title, description and a content of a text field</w:t>
-      </w:r>
-      <w:r>
-        <w:t xml:space="preserve"> </w:t>
-      </w:r>
-      <w:r>
-        <w:t xml:space="preserve">but you also have an image of the post or course or whatever you're storing in </w:t>
+        <w:t xml:space="preserve">It's better if we use a special package wrapping </w:t>
       </w:r>
       <w:proofErr w:type="spellStart"/>
       <w:r>
@@ -16393,84 +16282,58 @@
       </w:r>
       <w:proofErr w:type="spellEnd"/>
       <w:r>
-        <w:t>, you can store</w:t>
-      </w:r>
-      <w:r>
-        <w:t xml:space="preserve"> </w:t>
-      </w:r>
-      <w:r>
-        <w:t>that file directly in the database.</w:t>
-      </w:r>
-      <w:r>
-        <w:t xml:space="preserve"> </w:t>
-      </w:r>
-      <w:r>
-        <w:t>And unstructured data just means y</w:t>
-      </w:r>
-      <w:r>
-        <w:t xml:space="preserve">ou don't have to define a schema </w:t>
-      </w:r>
-      <w:r>
-        <w:t>upfront,</w:t>
-      </w:r>
-      <w:r>
-        <w:t xml:space="preserve"> </w:t>
-      </w:r>
-      <w:r>
-        <w:t>you can store whichever data in whichever structure you want to store.</w:t>
-      </w:r>
-    </w:p>
-    <w:p>
-      <w:pPr>
-        <w:pStyle w:val="ListParagraph"/>
-        <w:numPr>
-          <w:ilvl w:val="0"/>
-          <w:numId w:val="61"/>
-        </w:numPr>
-      </w:pPr>
-      <w:r>
-        <w:t>Due to this key-value nature,</w:t>
-      </w:r>
-      <w:r>
-        <w:t xml:space="preserve"> </w:t>
-      </w:r>
-      <w:r>
-        <w:t>it's basicall</w:t>
-      </w:r>
-      <w:r>
-        <w:t xml:space="preserve">y like a </w:t>
+        <w:t xml:space="preserve">. This is optional and the general way you use </w:t>
       </w:r>
       <w:proofErr w:type="spellStart"/>
       <w:r>
-        <w:t>Javascript</w:t>
+        <w:t>indexedDB</w:t>
       </w:r>
       <w:proofErr w:type="spellEnd"/>
       <w:r>
-        <w:t xml:space="preserve"> object. Y</w:t>
-      </w:r>
-      <w:r>
-        <w:t>ou can have nested objects, nested properties,</w:t>
-      </w:r>
-      <w:r>
-        <w:t xml:space="preserve"> </w:t>
-      </w:r>
-      <w:r>
-        <w:t xml:space="preserve">you can have arrays in there, </w:t>
-      </w:r>
-      <w:proofErr w:type="gramStart"/>
-      <w:r>
-        <w:t>you</w:t>
-      </w:r>
-      <w:proofErr w:type="gramEnd"/>
-      <w:r>
-        <w:t xml:space="preserve"> can store all of that in </w:t>
+        <w:t xml:space="preserve"> won't change but it gives us a nicer way of using it.</w:t>
+      </w:r>
+      <w:r>
+        <w:t xml:space="preserve"> The </w:t>
       </w:r>
       <w:proofErr w:type="spellStart"/>
       <w:r>
+        <w:t>npm</w:t>
+      </w:r>
+      <w:proofErr w:type="spellEnd"/>
+      <w:r>
+        <w:t xml:space="preserve"> package name is ‘</w:t>
+      </w:r>
+      <w:proofErr w:type="spellStart"/>
+      <w:r>
+        <w:t>idb</w:t>
+      </w:r>
+      <w:proofErr w:type="spellEnd"/>
+      <w:r>
+        <w:t>’.</w:t>
+      </w:r>
+      <w:r>
+        <w:t xml:space="preserve"> This ‘</w:t>
+      </w:r>
+      <w:proofErr w:type="spellStart"/>
+      <w:r>
+        <w:t>idb</w:t>
+      </w:r>
+      <w:proofErr w:type="spellEnd"/>
+      <w:r>
+        <w:t xml:space="preserve">’ </w:t>
+      </w:r>
+      <w:r>
+        <w:t xml:space="preserve">package simply wraps </w:t>
+      </w:r>
+      <w:proofErr w:type="spellStart"/>
+      <w:r>
         <w:t>indexedDB</w:t>
       </w:r>
       <w:proofErr w:type="spellEnd"/>
       <w:r>
+        <w:t xml:space="preserve"> and allows you to use promises</w:t>
+      </w:r>
+      <w:r>
         <w:t>.</w:t>
       </w:r>
     </w:p>
@@ -16479,311 +16342,13 @@
         <w:pStyle w:val="ListParagraph"/>
         <w:numPr>
           <w:ilvl w:val="0"/>
-          <w:numId w:val="61"/>
-        </w:numPr>
-      </w:pPr>
-      <w:proofErr w:type="spellStart"/>
-      <w:r>
-        <w:t>IndexedDB</w:t>
-      </w:r>
-      <w:proofErr w:type="spellEnd"/>
-      <w:r>
-        <w:t xml:space="preserve"> can also be accessed asynchronously.</w:t>
-      </w:r>
-      <w:r>
-        <w:t xml:space="preserve"> </w:t>
-      </w:r>
-      <w:r>
-        <w:t>Now this is important because whilst you can access it synchronously too, due to it being accessible asynchronously,</w:t>
-      </w:r>
-      <w:r>
-        <w:t xml:space="preserve"> </w:t>
-      </w:r>
-      <w:r>
-        <w:t>you can use it in a service worker because remember, service workers are all about listening events,</w:t>
-      </w:r>
-      <w:r>
-        <w:t xml:space="preserve"> </w:t>
-      </w:r>
-      <w:r>
-        <w:t>they have this asynchronous nature, therefore it's synchronous only code can't be run in service workers.</w:t>
-      </w:r>
-    </w:p>
-    <w:p>
-      <w:pPr>
-        <w:pStyle w:val="ListParagraph"/>
-        <w:numPr>
-          <w:ilvl w:val="0"/>
-          <w:numId w:val="61"/>
-        </w:numPr>
-      </w:pPr>
-      <w:r>
-        <w:lastRenderedPageBreak/>
-        <w:t>Y</w:t>
-      </w:r>
-      <w:r>
-        <w:t xml:space="preserve">ou can use it from both your normal </w:t>
-      </w:r>
-      <w:proofErr w:type="spellStart"/>
-      <w:r>
-        <w:t>Javascript</w:t>
-      </w:r>
-      <w:proofErr w:type="spellEnd"/>
-      <w:r>
-        <w:t xml:space="preserve"> code which is loaded through your pages as well as through</w:t>
-      </w:r>
-      <w:r>
-        <w:t xml:space="preserve"> </w:t>
-      </w:r>
-      <w:r>
-        <w:t>service workers.</w:t>
-      </w:r>
-    </w:p>
-    <w:p>
-      <w:pPr>
-        <w:pStyle w:val="ListParagraph"/>
-        <w:numPr>
-          <w:ilvl w:val="0"/>
-          <w:numId w:val="61"/>
-        </w:numPr>
-      </w:pPr>
-      <w:r>
-        <w:t>That as a side note is also the difference to local storage.</w:t>
-      </w:r>
-      <w:r>
-        <w:t xml:space="preserve"> In</w:t>
-      </w:r>
-      <w:r>
-        <w:t xml:space="preserve"> the browser there is local storage and session storage,</w:t>
-      </w:r>
-      <w:r>
-        <w:t xml:space="preserve"> </w:t>
-      </w:r>
-      <w:r>
-        <w:t>now both of these are accessed synchronously and therefore can't be used in service workers,</w:t>
-      </w:r>
-      <w:r>
-        <w:t xml:space="preserve"> </w:t>
-      </w:r>
-      <w:r>
-        <w:t xml:space="preserve">that's the reason why you typically use </w:t>
-      </w:r>
-      <w:proofErr w:type="spellStart"/>
-      <w:r>
-        <w:t>indexedDB</w:t>
-      </w:r>
-      <w:proofErr w:type="spellEnd"/>
-      <w:r>
-        <w:t>.</w:t>
-      </w:r>
-    </w:p>
-    <w:p>
-      <w:pPr>
-        <w:pStyle w:val="ListParagraph"/>
-        <w:numPr>
-          <w:ilvl w:val="0"/>
-          <w:numId w:val="61"/>
-        </w:numPr>
-      </w:pPr>
-      <w:r>
-        <w:t xml:space="preserve">Inside an </w:t>
-      </w:r>
-      <w:proofErr w:type="spellStart"/>
-      <w:r>
-        <w:t>indexedDB</w:t>
-      </w:r>
-      <w:proofErr w:type="spellEnd"/>
-      <w:r>
-        <w:t>, you can actually have multiple databases but typically,</w:t>
-      </w:r>
-      <w:r>
-        <w:t xml:space="preserve"> </w:t>
-      </w:r>
-      <w:r>
-        <w:t>you have one per application. In a given database though, you ag</w:t>
-      </w:r>
-      <w:r>
-        <w:t xml:space="preserve">ain have multiple object stores which </w:t>
-      </w:r>
-      <w:r>
-        <w:t>s is something like a table</w:t>
-      </w:r>
-      <w:r>
-        <w:t>.</w:t>
-      </w:r>
-      <w:r>
-        <w:t xml:space="preserve"> A</w:t>
-      </w:r>
-      <w:r>
-        <w:t>nd since your data can be unstructured and doesn't have to follow a schema, you can basically put whichever</w:t>
-      </w:r>
-      <w:r>
-        <w:t xml:space="preserve"> </w:t>
-      </w:r>
-      <w:r>
-        <w:t>data you want into a database and into an object store.</w:t>
-      </w:r>
-    </w:p>
-    <w:p>
-      <w:pPr>
-        <w:pStyle w:val="Heading2"/>
-      </w:pPr>
-      <w:r>
-        <w:t xml:space="preserve">Using </w:t>
-      </w:r>
-      <w:proofErr w:type="spellStart"/>
-      <w:r>
-        <w:t>IndexDB</w:t>
-      </w:r>
-      <w:proofErr w:type="spellEnd"/>
-    </w:p>
-    <w:p>
-      <w:pPr>
-        <w:pStyle w:val="ListParagraph"/>
-        <w:numPr>
-          <w:ilvl w:val="0"/>
           <w:numId w:val="62"/>
         </w:numPr>
       </w:pPr>
       <w:r>
-        <w:t>You c</w:t>
-      </w:r>
-      <w:r>
-        <w:t xml:space="preserve">an use </w:t>
-      </w:r>
-      <w:proofErr w:type="spellStart"/>
-      <w:r>
-        <w:t>indexedDB</w:t>
-      </w:r>
-      <w:proofErr w:type="spellEnd"/>
-      <w:r>
-        <w:t xml:space="preserve"> just like that. I</w:t>
-      </w:r>
-      <w:r>
-        <w:t xml:space="preserve">t's a normal browser feature and therefore you can access it directly in </w:t>
-      </w:r>
-      <w:proofErr w:type="spellStart"/>
-      <w:r>
-        <w:t>Javascript</w:t>
-      </w:r>
-      <w:proofErr w:type="spellEnd"/>
-      <w:r>
-        <w:t>.</w:t>
-      </w:r>
-      <w:r>
-        <w:t xml:space="preserve"> </w:t>
-      </w:r>
-    </w:p>
-    <w:p>
-      <w:pPr>
-        <w:pStyle w:val="ListParagraph"/>
-        <w:numPr>
-          <w:ilvl w:val="0"/>
-          <w:numId w:val="62"/>
-        </w:numPr>
-      </w:pPr>
-      <w:r>
-        <w:t xml:space="preserve">The normal </w:t>
-      </w:r>
-      <w:proofErr w:type="spellStart"/>
-      <w:r>
-        <w:t>indexedDB</w:t>
-      </w:r>
-      <w:proofErr w:type="spellEnd"/>
-      <w:r>
-        <w:t xml:space="preserve"> API is a bit clunky and it also uses a lot of callbacks.</w:t>
-      </w:r>
-      <w:r>
-        <w:t xml:space="preserve"> </w:t>
-      </w:r>
-      <w:r>
-        <w:t>I</w:t>
-      </w:r>
-      <w:r>
-        <w:t>t's better if we use a spe</w:t>
-      </w:r>
-      <w:r>
-        <w:t xml:space="preserve">cial package wrapping </w:t>
-      </w:r>
-      <w:proofErr w:type="spellStart"/>
-      <w:r>
-        <w:t>indexedDB</w:t>
-      </w:r>
-      <w:proofErr w:type="spellEnd"/>
-      <w:r>
-        <w:t>. T</w:t>
-      </w:r>
-      <w:r>
-        <w:t xml:space="preserve">his is optional and the general way you use </w:t>
-      </w:r>
-      <w:proofErr w:type="spellStart"/>
-      <w:r>
-        <w:t>indexedDB</w:t>
-      </w:r>
-      <w:proofErr w:type="spellEnd"/>
-      <w:r>
-        <w:t xml:space="preserve"> won't change but it gives us a nicer</w:t>
-      </w:r>
-      <w:r>
-        <w:t xml:space="preserve"> way of using it.</w:t>
-      </w:r>
-      <w:r>
-        <w:t xml:space="preserve"> The </w:t>
-      </w:r>
-      <w:proofErr w:type="spellStart"/>
-      <w:r>
-        <w:t>npm</w:t>
-      </w:r>
-      <w:proofErr w:type="spellEnd"/>
-      <w:r>
-        <w:t xml:space="preserve"> package name is ‘</w:t>
-      </w:r>
-      <w:proofErr w:type="spellStart"/>
-      <w:r>
-        <w:t>idb</w:t>
-      </w:r>
-      <w:proofErr w:type="spellEnd"/>
-      <w:r>
-        <w:t>’.</w:t>
-      </w:r>
-      <w:r>
-        <w:t xml:space="preserve"> This ‘</w:t>
-      </w:r>
-      <w:proofErr w:type="spellStart"/>
-      <w:r>
-        <w:t>idb</w:t>
-      </w:r>
-      <w:proofErr w:type="spellEnd"/>
-      <w:r>
-        <w:t xml:space="preserve">’ </w:t>
-      </w:r>
-      <w:r>
-        <w:t xml:space="preserve">package simply wraps </w:t>
-      </w:r>
-      <w:proofErr w:type="spellStart"/>
-      <w:r>
-        <w:t>indexedDB</w:t>
-      </w:r>
-      <w:proofErr w:type="spellEnd"/>
-      <w:r>
-        <w:t xml:space="preserve"> and allows you to use promises</w:t>
-      </w:r>
-      <w:r>
-        <w:t>.</w:t>
-      </w:r>
-    </w:p>
-    <w:p>
-      <w:pPr>
-        <w:pStyle w:val="ListParagraph"/>
-        <w:numPr>
-          <w:ilvl w:val="0"/>
-          <w:numId w:val="62"/>
-        </w:numPr>
-      </w:pPr>
-      <w:r>
         <w:t xml:space="preserve">Third party package – </w:t>
       </w:r>
-      <w:hyperlink r:id="rId49" w:history="1">
+      <w:hyperlink r:id="rId49" w:anchor="readme" w:history="1">
         <w:r>
           <w:rPr>
             <w:rStyle w:val="Hyperlink"/>
@@ -16871,16 +16436,7 @@
         </w:numPr>
       </w:pPr>
       <w:r>
-        <w:t>O</w:t>
-      </w:r>
-      <w:r>
-        <w:t>ne easy and good way to handle this</w:t>
-      </w:r>
-      <w:r>
-        <w:t xml:space="preserve"> </w:t>
-      </w:r>
-      <w:r>
-        <w:t xml:space="preserve">is to simply go to the service worker and whenever we write new data into our </w:t>
+        <w:t xml:space="preserve">One easy and good way to handle this is to simply go to the service worker and whenever we write new data into our </w:t>
       </w:r>
       <w:proofErr w:type="spellStart"/>
       <w:r>
@@ -16888,25 +16444,7 @@
       </w:r>
       <w:proofErr w:type="spellEnd"/>
       <w:r>
-        <w:t>, before</w:t>
-      </w:r>
-      <w:r>
-        <w:t xml:space="preserve"> </w:t>
-      </w:r>
-      <w:r>
-        <w:t xml:space="preserve">we do so, we could clear the entire database because we're fetching all the data we </w:t>
-      </w:r>
-      <w:r>
-        <w:t>want to store anyways. S</w:t>
-      </w:r>
-      <w:r>
-        <w:t>o we could clear it and then we're writing all the new entries anyway, so we would have a clear database</w:t>
-      </w:r>
-      <w:r>
-        <w:t xml:space="preserve"> </w:t>
-      </w:r>
-      <w:r>
-        <w:t>and re-populate it every time we get back data.</w:t>
+        <w:t>, before we do so, we could clear the entire database because we're fetching all the data we want to store anyways. So we could clear it and then we're writing all the new entries anyway, so we would have a clear database and re-populate it every time we get back data.</w:t>
       </w:r>
     </w:p>
     <w:p>
@@ -17297,6 +16835,713 @@
     <w:p/>
     <w:p/>
     <w:p/>
+    <w:p>
+      <w:pPr>
+        <w:pStyle w:val="Heading1"/>
+      </w:pPr>
+      <w:r>
+        <w:lastRenderedPageBreak/>
+        <w:t>Background Sync</w:t>
+      </w:r>
+    </w:p>
+    <w:p>
+      <w:pPr>
+        <w:pStyle w:val="ListParagraph"/>
+        <w:numPr>
+          <w:ilvl w:val="0"/>
+          <w:numId w:val="67"/>
+        </w:numPr>
+      </w:pPr>
+      <w:r>
+        <w:t>With background sync, we'll be able to store requests we want to send in our application if we are offline and send them once connectivity is re-established.</w:t>
+      </w:r>
+    </w:p>
+    <w:p>
+      <w:pPr>
+        <w:pStyle w:val="Heading2"/>
+      </w:pPr>
+      <w:r>
+        <w:t>How does Background Sync work</w:t>
+      </w:r>
+    </w:p>
+    <w:p>
+      <w:pPr>
+        <w:ind w:left="360"/>
+      </w:pPr>
+      <w:r>
+        <w:rPr>
+          <w:noProof/>
+        </w:rPr>
+        <w:drawing>
+          <wp:inline distT="0" distB="0" distL="0" distR="0">
+            <wp:extent cx="5943600" cy="3505200"/>
+            <wp:effectExtent l="0" t="0" r="0" b="0"/>
+            <wp:docPr id="19" name="Picture 19"/>
+            <wp:cNvGraphicFramePr>
+              <a:graphicFrameLocks xmlns:a="http://schemas.openxmlformats.org/drawingml/2006/main" noChangeAspect="1"/>
+            </wp:cNvGraphicFramePr>
+            <a:graphic xmlns:a="http://schemas.openxmlformats.org/drawingml/2006/main">
+              <a:graphicData uri="http://schemas.openxmlformats.org/drawingml/2006/picture">
+                <pic:pic xmlns:pic="http://schemas.openxmlformats.org/drawingml/2006/picture">
+                  <pic:nvPicPr>
+                    <pic:cNvPr id="0" name="Picture 1"/>
+                    <pic:cNvPicPr>
+                      <a:picLocks noChangeAspect="1" noChangeArrowheads="1"/>
+                    </pic:cNvPicPr>
+                  </pic:nvPicPr>
+                  <pic:blipFill>
+                    <a:blip r:embed="rId61">
+                      <a:extLst>
+                        <a:ext uri="{28A0092B-C50C-407E-A947-70E740481C1C}">
+                          <a14:useLocalDpi xmlns:a14="http://schemas.microsoft.com/office/drawing/2010/main" val="0"/>
+                        </a:ext>
+                      </a:extLst>
+                    </a:blip>
+                    <a:srcRect/>
+                    <a:stretch>
+                      <a:fillRect/>
+                    </a:stretch>
+                  </pic:blipFill>
+                  <pic:spPr bwMode="auto">
+                    <a:xfrm>
+                      <a:off x="0" y="0"/>
+                      <a:ext cx="5943600" cy="3505200"/>
+                    </a:xfrm>
+                    <a:prstGeom prst="rect">
+                      <a:avLst/>
+                    </a:prstGeom>
+                    <a:noFill/>
+                    <a:ln>
+                      <a:noFill/>
+                    </a:ln>
+                  </pic:spPr>
+                </pic:pic>
+              </a:graphicData>
+            </a:graphic>
+          </wp:inline>
+        </w:drawing>
+      </w:r>
+    </w:p>
+    <w:p>
+      <w:pPr>
+        <w:pStyle w:val="ListParagraph"/>
+        <w:numPr>
+          <w:ilvl w:val="0"/>
+          <w:numId w:val="67"/>
+        </w:numPr>
+      </w:pPr>
+      <w:r>
+        <w:t>B</w:t>
+      </w:r>
+      <w:r>
+        <w:t>ackground synchronization is all about sending data to a server when we have no internet connection.</w:t>
+      </w:r>
+    </w:p>
+    <w:p>
+      <w:pPr>
+        <w:pStyle w:val="ListParagraph"/>
+        <w:numPr>
+          <w:ilvl w:val="0"/>
+          <w:numId w:val="67"/>
+        </w:numPr>
+      </w:pPr>
+      <w:r>
+        <w:t>W</w:t>
+      </w:r>
+      <w:r>
+        <w:t>e can use a service</w:t>
+      </w:r>
+      <w:r>
+        <w:t xml:space="preserve"> worker to register a sync task. S</w:t>
+      </w:r>
+      <w:r>
+        <w:t xml:space="preserve">o basically tell the service worker </w:t>
+      </w:r>
+      <w:r>
+        <w:t>that</w:t>
+      </w:r>
+      <w:r>
+        <w:t xml:space="preserve"> I want to do eventually</w:t>
+      </w:r>
+      <w:r>
+        <w:t xml:space="preserve"> send data, </w:t>
+      </w:r>
+      <w:r>
+        <w:t>please be aware of that and re</w:t>
+      </w:r>
+      <w:r>
+        <w:t>gister it</w:t>
+      </w:r>
+      <w:r>
+        <w:t xml:space="preserve"> as a synchronization task.</w:t>
+      </w:r>
+    </w:p>
+    <w:p>
+      <w:pPr>
+        <w:pStyle w:val="ListParagraph"/>
+        <w:numPr>
+          <w:ilvl w:val="0"/>
+          <w:numId w:val="67"/>
+        </w:numPr>
+      </w:pPr>
+      <w:r>
+        <w:t>W</w:t>
+      </w:r>
+      <w:r>
+        <w:t>e also need to store the data we want to send with the request, with the post or put request or whatever</w:t>
+      </w:r>
+      <w:r>
+        <w:t xml:space="preserve"> </w:t>
+      </w:r>
+      <w:r>
+        <w:t>it is and as this is probably JSON data, even if it were an image it would be possible though, we can</w:t>
+      </w:r>
+      <w:r>
+        <w:t xml:space="preserve"> </w:t>
+      </w:r>
+      <w:r>
+        <w:t xml:space="preserve">store it in an </w:t>
+      </w:r>
+      <w:proofErr w:type="spellStart"/>
+      <w:r>
+        <w:t>indexedDB</w:t>
+      </w:r>
+      <w:proofErr w:type="spellEnd"/>
+      <w:r>
+        <w:t>.</w:t>
+      </w:r>
+    </w:p>
+    <w:p>
+      <w:pPr>
+        <w:pStyle w:val="ListParagraph"/>
+        <w:numPr>
+          <w:ilvl w:val="0"/>
+          <w:numId w:val="67"/>
+        </w:numPr>
+      </w:pPr>
+      <w:r>
+        <w:t>Now if we always had internet connectivity, the service worker will go ahead and execute that task</w:t>
+      </w:r>
+      <w:r>
+        <w:t xml:space="preserve"> </w:t>
+      </w:r>
+      <w:r>
+        <w:t>immediately, so we can take this route even if we know we have internet connection,</w:t>
+      </w:r>
+      <w:r>
+        <w:t xml:space="preserve"> </w:t>
+      </w:r>
+      <w:r>
+        <w:t>it will t</w:t>
+      </w:r>
+      <w:r>
+        <w:t>hen just execute it immediately</w:t>
+      </w:r>
+      <w:r>
+        <w:t>.</w:t>
+      </w:r>
+      <w:r>
+        <w:t xml:space="preserve"> </w:t>
+      </w:r>
+      <w:r>
+        <w:t>However if we didn't have connectivity and it is re-established, it will also work</w:t>
+      </w:r>
+      <w:r>
+        <w:t xml:space="preserve"> in both situations. </w:t>
+      </w:r>
+    </w:p>
+    <w:p>
+      <w:pPr>
+        <w:pStyle w:val="ListParagraph"/>
+        <w:numPr>
+          <w:ilvl w:val="0"/>
+          <w:numId w:val="67"/>
+        </w:numPr>
+      </w:pPr>
+      <w:r>
+        <w:t>S</w:t>
+      </w:r>
+      <w:r>
+        <w:t xml:space="preserve">o </w:t>
+      </w:r>
+      <w:proofErr w:type="gramStart"/>
+      <w:r>
+        <w:t>us having connectivity or us</w:t>
+      </w:r>
+      <w:proofErr w:type="gramEnd"/>
+      <w:r>
+        <w:t xml:space="preserve"> getting connectivity again, a so-called sync event will be executed on</w:t>
+      </w:r>
+      <w:r>
+        <w:t xml:space="preserve"> </w:t>
+      </w:r>
+      <w:r>
+        <w:t>the service worker and you can listen to that event in the service worker.</w:t>
+      </w:r>
+    </w:p>
+    <w:p>
+      <w:pPr>
+        <w:pStyle w:val="ListParagraph"/>
+        <w:numPr>
+          <w:ilvl w:val="0"/>
+          <w:numId w:val="67"/>
+        </w:numPr>
+      </w:pPr>
+      <w:r>
+        <w:lastRenderedPageBreak/>
+        <w:t>Once this event occurs, the service worker will, if we instruct it to do so,</w:t>
+      </w:r>
+      <w:r>
+        <w:t xml:space="preserve"> fetch</w:t>
+      </w:r>
+      <w:r>
+        <w:t xml:space="preserve"> the request data and send the data to the server, so it will then make the request.</w:t>
+      </w:r>
+    </w:p>
+    <w:p>
+      <w:pPr>
+        <w:pStyle w:val="ListParagraph"/>
+        <w:numPr>
+          <w:ilvl w:val="0"/>
+          <w:numId w:val="67"/>
+        </w:numPr>
+      </w:pPr>
+      <w:r>
+        <w:t xml:space="preserve">The </w:t>
+      </w:r>
+      <w:r>
+        <w:rPr>
+          <w:b/>
+        </w:rPr>
+        <w:t>cool thing is</w:t>
+      </w:r>
+      <w:r>
+        <w:t xml:space="preserve"> </w:t>
+      </w:r>
+      <w:r>
+        <w:t xml:space="preserve">this will even work if we </w:t>
+      </w:r>
+      <w:r>
+        <w:t xml:space="preserve">close the tab. </w:t>
+      </w:r>
+      <w:r>
+        <w:t>So our website doesn't h</w:t>
+      </w:r>
+      <w:r>
+        <w:t>ave to be open for this to work, we can just go away. T</w:t>
+      </w:r>
+      <w:r>
+        <w:t>hat is why it's also a good idea to register a sync task even if we do have internet connection</w:t>
+      </w:r>
+      <w:r>
+        <w:t xml:space="preserve"> </w:t>
+      </w:r>
+      <w:r>
+        <w:t>because it'll still execute even if the user immediately closes the browser after hitting a button</w:t>
+      </w:r>
+      <w:r>
+        <w:t xml:space="preserve"> </w:t>
+      </w:r>
+      <w:r>
+        <w:t>or something like that.</w:t>
+      </w:r>
+    </w:p>
+    <w:p>
+      <w:pPr>
+        <w:pStyle w:val="Heading2"/>
+      </w:pPr>
+      <w:r>
+        <w:t>Periodic Sync</w:t>
+      </w:r>
+    </w:p>
+    <w:p>
+      <w:pPr>
+        <w:pStyle w:val="ListParagraph"/>
+        <w:numPr>
+          <w:ilvl w:val="0"/>
+          <w:numId w:val="68"/>
+        </w:numPr>
+      </w:pPr>
+      <w:r>
+        <w:t>P</w:t>
+      </w:r>
+      <w:r>
+        <w:t xml:space="preserve">eriodic sync is all about </w:t>
+      </w:r>
+      <w:r>
+        <w:rPr>
+          <w:b/>
+        </w:rPr>
+        <w:t>getting</w:t>
+      </w:r>
+      <w:r>
+        <w:t xml:space="preserve"> data on a regular basis</w:t>
+      </w:r>
+      <w:r>
+        <w:t xml:space="preserve"> </w:t>
+      </w:r>
+      <w:r>
+        <w:t>from the server.</w:t>
+      </w:r>
+    </w:p>
+    <w:p>
+      <w:pPr>
+        <w:pStyle w:val="ListParagraph"/>
+        <w:numPr>
+          <w:ilvl w:val="0"/>
+          <w:numId w:val="68"/>
+        </w:numPr>
+      </w:pPr>
+      <w:r>
+        <w:t>T</w:t>
+      </w:r>
+      <w:r>
+        <w:t>his could be useful if we have some back-end. Imagine Twitter, the Twitter</w:t>
+      </w:r>
+      <w:r>
+        <w:t xml:space="preserve"> </w:t>
+      </w:r>
+      <w:r>
+        <w:t>API where data changes frequently and it would be nice if our application could get updates in the background</w:t>
+      </w:r>
+      <w:r>
+        <w:t xml:space="preserve"> </w:t>
+      </w:r>
+      <w:r>
+        <w:t>so that the next time the user opens our web app, it already has the fresh data, it doesn't need to fetch</w:t>
+      </w:r>
+      <w:r>
+        <w:t xml:space="preserve"> </w:t>
+      </w:r>
+      <w:r>
+        <w:t>it at the</w:t>
+      </w:r>
+      <w:r>
+        <w:t xml:space="preserve"> point of time we start the app.</w:t>
+      </w:r>
+    </w:p>
+    <w:p>
+      <w:pPr>
+        <w:pStyle w:val="ListParagraph"/>
+        <w:numPr>
+          <w:ilvl w:val="0"/>
+          <w:numId w:val="68"/>
+        </w:numPr>
+        <w:rPr>
+          <w:b/>
+        </w:rPr>
+      </w:pPr>
+      <w:r>
+        <w:rPr>
+          <w:b/>
+        </w:rPr>
+        <w:t>I</w:t>
+      </w:r>
+      <w:r>
+        <w:rPr>
+          <w:b/>
+        </w:rPr>
+        <w:t>t's not relate</w:t>
+      </w:r>
+      <w:r>
+        <w:rPr>
+          <w:b/>
+        </w:rPr>
+        <w:t>d to connectivity issues at all. I</w:t>
+      </w:r>
+      <w:r>
+        <w:rPr>
+          <w:b/>
+        </w:rPr>
+        <w:t>t's about fetching data</w:t>
+      </w:r>
+      <w:r>
+        <w:rPr>
+          <w:b/>
+        </w:rPr>
+        <w:t xml:space="preserve"> </w:t>
+      </w:r>
+      <w:r>
+        <w:rPr>
+          <w:b/>
+        </w:rPr>
+        <w:t>even if your app is not opened.</w:t>
+      </w:r>
+    </w:p>
+    <w:p>
+      <w:pPr>
+        <w:pStyle w:val="Heading3"/>
+      </w:pPr>
+      <w:r>
+        <w:t>How Periodic Sync works</w:t>
+      </w:r>
+    </w:p>
+    <w:p>
+      <w:pPr>
+        <w:ind w:left="360"/>
+      </w:pPr>
+      <w:r>
+        <w:rPr>
+          <w:noProof/>
+        </w:rPr>
+        <w:drawing>
+          <wp:inline distT="0" distB="0" distL="0" distR="0">
+            <wp:extent cx="4114800" cy="3282696"/>
+            <wp:effectExtent l="0" t="0" r="0" b="0"/>
+            <wp:docPr id="20" name="Picture 20"/>
+            <wp:cNvGraphicFramePr>
+              <a:graphicFrameLocks xmlns:a="http://schemas.openxmlformats.org/drawingml/2006/main" noChangeAspect="1"/>
+            </wp:cNvGraphicFramePr>
+            <a:graphic xmlns:a="http://schemas.openxmlformats.org/drawingml/2006/main">
+              <a:graphicData uri="http://schemas.openxmlformats.org/drawingml/2006/picture">
+                <pic:pic xmlns:pic="http://schemas.openxmlformats.org/drawingml/2006/picture">
+                  <pic:nvPicPr>
+                    <pic:cNvPr id="0" name="Picture 2"/>
+                    <pic:cNvPicPr>
+                      <a:picLocks noChangeAspect="1" noChangeArrowheads="1"/>
+                    </pic:cNvPicPr>
+                  </pic:nvPicPr>
+                  <pic:blipFill>
+                    <a:blip r:embed="rId62">
+                      <a:extLst>
+                        <a:ext uri="{28A0092B-C50C-407E-A947-70E740481C1C}">
+                          <a14:useLocalDpi xmlns:a14="http://schemas.microsoft.com/office/drawing/2010/main" val="0"/>
+                        </a:ext>
+                      </a:extLst>
+                    </a:blip>
+                    <a:srcRect/>
+                    <a:stretch>
+                      <a:fillRect/>
+                    </a:stretch>
+                  </pic:blipFill>
+                  <pic:spPr bwMode="auto">
+                    <a:xfrm>
+                      <a:off x="0" y="0"/>
+                      <a:ext cx="4114800" cy="3282696"/>
+                    </a:xfrm>
+                    <a:prstGeom prst="rect">
+                      <a:avLst/>
+                    </a:prstGeom>
+                    <a:noFill/>
+                    <a:ln>
+                      <a:noFill/>
+                    </a:ln>
+                  </pic:spPr>
+                </pic:pic>
+              </a:graphicData>
+            </a:graphic>
+          </wp:inline>
+        </w:drawing>
+      </w:r>
+    </w:p>
+    <w:p>
+      <w:pPr>
+        <w:pStyle w:val="ListParagraph"/>
+        <w:numPr>
+          <w:ilvl w:val="0"/>
+          <w:numId w:val="68"/>
+        </w:numPr>
+      </w:pPr>
+      <w:r>
+        <w:t xml:space="preserve">We will register a periodic sync task with </w:t>
+      </w:r>
+      <w:r>
+        <w:t xml:space="preserve">the service worker. </w:t>
+      </w:r>
+    </w:p>
+    <w:p>
+      <w:pPr>
+        <w:pStyle w:val="ListParagraph"/>
+        <w:numPr>
+          <w:ilvl w:val="0"/>
+          <w:numId w:val="68"/>
+        </w:numPr>
+      </w:pPr>
+      <w:r>
+        <w:t>There we also pass a schedule where we basically say, please update every hour or something like that</w:t>
+      </w:r>
+      <w:r>
+        <w:t>.</w:t>
+      </w:r>
+    </w:p>
+    <w:p>
+      <w:pPr>
+        <w:pStyle w:val="ListParagraph"/>
+        <w:numPr>
+          <w:ilvl w:val="0"/>
+          <w:numId w:val="68"/>
+        </w:numPr>
+      </w:pPr>
+      <w:r>
+        <w:t>A</w:t>
+      </w:r>
+      <w:r>
+        <w:t xml:space="preserve">nd then this schedule will trigger the </w:t>
+      </w:r>
+      <w:r>
+        <w:t>‘</w:t>
+      </w:r>
+      <w:proofErr w:type="spellStart"/>
+      <w:r>
+        <w:t>periodic</w:t>
+      </w:r>
+      <w:r>
+        <w:t>S</w:t>
+      </w:r>
+      <w:r>
+        <w:t>ync</w:t>
+      </w:r>
+      <w:proofErr w:type="spellEnd"/>
+      <w:r>
+        <w:t>’</w:t>
+      </w:r>
+      <w:r>
+        <w:t xml:space="preserve"> event on the service worker to which we can listen</w:t>
+      </w:r>
+      <w:r>
+        <w:t xml:space="preserve"> to</w:t>
+      </w:r>
+      <w:r>
+        <w:t>,</w:t>
+      </w:r>
+      <w:r>
+        <w:t xml:space="preserve"> </w:t>
+      </w:r>
+      <w:proofErr w:type="spellStart"/>
+      <w:r>
+        <w:t>based</w:t>
+      </w:r>
+      <w:proofErr w:type="spellEnd"/>
+      <w:r>
+        <w:t xml:space="preserve"> on the schedule.</w:t>
+      </w:r>
+    </w:p>
+    <w:p>
+      <w:pPr>
+        <w:pStyle w:val="ListParagraph"/>
+        <w:numPr>
+          <w:ilvl w:val="0"/>
+          <w:numId w:val="68"/>
+        </w:numPr>
+      </w:pPr>
+      <w:r>
+        <w:t>So this now then makes the service worker reach out to the server and request new data.</w:t>
+      </w:r>
+    </w:p>
+    <w:p>
+      <w:pPr>
+        <w:pStyle w:val="Heading2"/>
+      </w:pPr>
+      <w:r>
+        <w:lastRenderedPageBreak/>
+        <w:t>Useful Resources</w:t>
+      </w:r>
+    </w:p>
+    <w:p>
+      <w:pPr>
+        <w:pStyle w:val="ListParagraph"/>
+        <w:numPr>
+          <w:ilvl w:val="0"/>
+          <w:numId w:val="69"/>
+        </w:numPr>
+      </w:pPr>
+      <w:r>
+        <w:t xml:space="preserve">Introducing Background Sync: </w:t>
+      </w:r>
+      <w:hyperlink r:id="rId63" w:history="1">
+        <w:r>
+          <w:rPr>
+            <w:rStyle w:val="Hyperlink"/>
+          </w:rPr>
+          <w:t>https://developers.google.com/web/updates/2015/12/background-sync</w:t>
+        </w:r>
+      </w:hyperlink>
+      <w:r>
+        <w:t xml:space="preserve"> </w:t>
+      </w:r>
+    </w:p>
+    <w:p>
+      <w:pPr>
+        <w:pStyle w:val="ListParagraph"/>
+        <w:numPr>
+          <w:ilvl w:val="0"/>
+          <w:numId w:val="69"/>
+        </w:numPr>
+      </w:pPr>
+      <w:r>
+        <w:t xml:space="preserve">A Basic Guide to Background Sync: </w:t>
+      </w:r>
+      <w:r>
+        <w:br/>
+      </w:r>
+      <w:hyperlink r:id="rId64" w:history="1">
+        <w:r>
+          <w:rPr>
+            <w:rStyle w:val="Hyperlink"/>
+          </w:rPr>
+          <w:t>https://ponyfoo.com/articles/backgroundsync</w:t>
+        </w:r>
+      </w:hyperlink>
+      <w:r>
+        <w:t xml:space="preserve"> </w:t>
+      </w:r>
+    </w:p>
+    <w:p>
+      <w:pPr>
+        <w:pStyle w:val="ListParagraph"/>
+        <w:numPr>
+          <w:ilvl w:val="0"/>
+          <w:numId w:val="69"/>
+        </w:numPr>
+      </w:pPr>
+      <w:r>
+        <w:t xml:space="preserve">More about Firebase Cloud Functions: </w:t>
+      </w:r>
+      <w:r>
+        <w:br/>
+      </w:r>
+      <w:hyperlink r:id="rId65" w:history="1">
+        <w:r>
+          <w:rPr>
+            <w:rStyle w:val="Hyperlink"/>
+          </w:rPr>
+          <w:t>https://firebase.google.com/docs/functions/</w:t>
+        </w:r>
+      </w:hyperlink>
+      <w:r>
+        <w:t xml:space="preserve"> </w:t>
+      </w:r>
+    </w:p>
+    <w:p/>
+    <w:p/>
+    <w:p/>
+    <w:p/>
+    <w:p/>
+    <w:p/>
+    <w:p/>
+    <w:p/>
+    <w:p/>
+    <w:p/>
+    <w:p/>
+    <w:p/>
+    <w:p/>
+    <w:p/>
+    <w:p/>
+    <w:p/>
+    <w:p/>
+    <w:p/>
+    <w:p/>
+    <w:p/>
+    <w:p/>
+    <w:p>
+      <w:pPr>
+        <w:pStyle w:val="Heading1"/>
+      </w:pPr>
+      <w:r>
+        <w:lastRenderedPageBreak/>
+        <w:t>Web Push Notifications</w:t>
+      </w:r>
+    </w:p>
     <w:p>
       <w:bookmarkStart w:id="0" w:name="_GoBack"/>
       <w:bookmarkEnd w:id="0"/>
@@ -17323,7 +17568,6 @@
     <w:p/>
     <w:p/>
     <w:p/>
-    <w:p/>
     <w:p>
       <w:pPr>
         <w:pStyle w:val="Heading1"/>
@@ -17354,7 +17598,7 @@
       <w:r>
         <w:br/>
       </w:r>
-      <w:hyperlink r:id="rId61" w:history="1">
+      <w:hyperlink r:id="rId66" w:history="1">
         <w:r>
           <w:rPr>
             <w:rStyle w:val="Hyperlink"/>
@@ -17386,7 +17630,7 @@
       <w:r>
         <w:br/>
       </w:r>
-      <w:hyperlink r:id="rId62" w:history="1">
+      <w:hyperlink r:id="rId67" w:history="1">
         <w:r>
           <w:rPr>
             <w:rStyle w:val="Hyperlink"/>
@@ -17414,7 +17658,7 @@
       <w:r>
         <w:br/>
       </w:r>
-      <w:hyperlink r:id="rId63" w:history="1">
+      <w:hyperlink r:id="rId68" w:history="1">
         <w:r>
           <w:rPr>
             <w:rStyle w:val="Hyperlink"/>
@@ -17442,7 +17686,7 @@
       <w:r>
         <w:br/>
       </w:r>
-      <w:hyperlink r:id="rId64" w:anchor="cache-persistence" w:tgtFrame="_blank" w:history="1">
+      <w:hyperlink r:id="rId69" w:anchor="cache-persistence" w:tgtFrame="_blank" w:history="1">
         <w:r>
           <w:rPr>
             <w:rStyle w:val="Hyperlink"/>
@@ -17466,7 +17710,7 @@
       <w:r>
         <w:br/>
       </w:r>
-      <w:hyperlink r:id="rId65" w:tgtFrame="_blank" w:history="1">
+      <w:hyperlink r:id="rId70" w:tgtFrame="_blank" w:history="1">
         <w:r>
           <w:rPr>
             <w:rStyle w:val="Hyperlink"/>
@@ -17495,7 +17739,7 @@
       <w:r>
         <w:br/>
       </w:r>
-      <w:hyperlink r:id="rId66" w:tgtFrame="_blank" w:history="1">
+      <w:hyperlink r:id="rId71" w:tgtFrame="_blank" w:history="1">
         <w:r>
           <w:rPr>
             <w:rStyle w:val="Hyperlink"/>
@@ -17525,7 +17769,7 @@
         </w:rPr>
         <w:br/>
       </w:r>
-      <w:hyperlink r:id="rId67" w:history="1">
+      <w:hyperlink r:id="rId72" w:history="1">
         <w:r>
           <w:rPr>
             <w:rStyle w:val="Hyperlink"/>
@@ -17727,10 +17971,7 @@
         <w:t>L</w:t>
       </w:r>
       <w:r>
-        <w:t>ocal storage and session storage</w:t>
-      </w:r>
-      <w:r>
-        <w:t xml:space="preserve"> can be accessed synchronously only. </w:t>
+        <w:t xml:space="preserve">ocal storage and session storage can be accessed synchronously only. </w:t>
       </w:r>
       <w:proofErr w:type="spellStart"/>
       <w:r>
@@ -17738,19 +17979,7 @@
       </w:r>
       <w:proofErr w:type="spellEnd"/>
       <w:r>
-        <w:t xml:space="preserve"> can be accessed </w:t>
-      </w:r>
-      <w:r>
-        <w:t>synchronously</w:t>
-      </w:r>
-      <w:r>
-        <w:t xml:space="preserve"> or a</w:t>
-      </w:r>
-      <w:r>
-        <w:t>synchronously</w:t>
-      </w:r>
-      <w:r>
-        <w:t>.</w:t>
+        <w:t xml:space="preserve"> can be accessed synchronously or asynchronously.</w:t>
       </w:r>
     </w:p>
     <w:p>
@@ -18121,6 +18350,119 @@
     </w:lvl>
   </w:abstractNum>
   <w:abstractNum w:abstractNumId="3">
+    <w:nsid w:val="12364815"/>
+    <w:multiLevelType w:val="hybridMultilevel"/>
+    <w:tmpl w:val="262CAC90"/>
+    <w:lvl w:ilvl="0" w:tplc="04090001">
+      <w:start w:val="1"/>
+      <w:numFmt w:val="bullet"/>
+      <w:lvlText w:val=""/>
+      <w:lvlJc w:val="left"/>
+      <w:pPr>
+        <w:ind w:left="720" w:hanging="360"/>
+      </w:pPr>
+      <w:rPr>
+        <w:rFonts w:ascii="Symbol" w:hAnsi="Symbol" w:hint="default"/>
+      </w:rPr>
+    </w:lvl>
+    <w:lvl w:ilvl="1" w:tplc="04090003" w:tentative="1">
+      <w:start w:val="1"/>
+      <w:numFmt w:val="bullet"/>
+      <w:lvlText w:val="o"/>
+      <w:lvlJc w:val="left"/>
+      <w:pPr>
+        <w:ind w:left="1440" w:hanging="360"/>
+      </w:pPr>
+      <w:rPr>
+        <w:rFonts w:ascii="Courier New" w:hAnsi="Courier New" w:cs="Courier New" w:hint="default"/>
+      </w:rPr>
+    </w:lvl>
+    <w:lvl w:ilvl="2" w:tplc="04090005" w:tentative="1">
+      <w:start w:val="1"/>
+      <w:numFmt w:val="bullet"/>
+      <w:lvlText w:val=""/>
+      <w:lvlJc w:val="left"/>
+      <w:pPr>
+        <w:ind w:left="2160" w:hanging="360"/>
+      </w:pPr>
+      <w:rPr>
+        <w:rFonts w:ascii="Wingdings" w:hAnsi="Wingdings" w:hint="default"/>
+      </w:rPr>
+    </w:lvl>
+    <w:lvl w:ilvl="3" w:tplc="04090001" w:tentative="1">
+      <w:start w:val="1"/>
+      <w:numFmt w:val="bullet"/>
+      <w:lvlText w:val=""/>
+      <w:lvlJc w:val="left"/>
+      <w:pPr>
+        <w:ind w:left="2880" w:hanging="360"/>
+      </w:pPr>
+      <w:rPr>
+        <w:rFonts w:ascii="Symbol" w:hAnsi="Symbol" w:hint="default"/>
+      </w:rPr>
+    </w:lvl>
+    <w:lvl w:ilvl="4" w:tplc="04090003" w:tentative="1">
+      <w:start w:val="1"/>
+      <w:numFmt w:val="bullet"/>
+      <w:lvlText w:val="o"/>
+      <w:lvlJc w:val="left"/>
+      <w:pPr>
+        <w:ind w:left="3600" w:hanging="360"/>
+      </w:pPr>
+      <w:rPr>
+        <w:rFonts w:ascii="Courier New" w:hAnsi="Courier New" w:cs="Courier New" w:hint="default"/>
+      </w:rPr>
+    </w:lvl>
+    <w:lvl w:ilvl="5" w:tplc="04090005" w:tentative="1">
+      <w:start w:val="1"/>
+      <w:numFmt w:val="bullet"/>
+      <w:lvlText w:val=""/>
+      <w:lvlJc w:val="left"/>
+      <w:pPr>
+        <w:ind w:left="4320" w:hanging="360"/>
+      </w:pPr>
+      <w:rPr>
+        <w:rFonts w:ascii="Wingdings" w:hAnsi="Wingdings" w:hint="default"/>
+      </w:rPr>
+    </w:lvl>
+    <w:lvl w:ilvl="6" w:tplc="04090001" w:tentative="1">
+      <w:start w:val="1"/>
+      <w:numFmt w:val="bullet"/>
+      <w:lvlText w:val=""/>
+      <w:lvlJc w:val="left"/>
+      <w:pPr>
+        <w:ind w:left="5040" w:hanging="360"/>
+      </w:pPr>
+      <w:rPr>
+        <w:rFonts w:ascii="Symbol" w:hAnsi="Symbol" w:hint="default"/>
+      </w:rPr>
+    </w:lvl>
+    <w:lvl w:ilvl="7" w:tplc="04090003" w:tentative="1">
+      <w:start w:val="1"/>
+      <w:numFmt w:val="bullet"/>
+      <w:lvlText w:val="o"/>
+      <w:lvlJc w:val="left"/>
+      <w:pPr>
+        <w:ind w:left="5760" w:hanging="360"/>
+      </w:pPr>
+      <w:rPr>
+        <w:rFonts w:ascii="Courier New" w:hAnsi="Courier New" w:cs="Courier New" w:hint="default"/>
+      </w:rPr>
+    </w:lvl>
+    <w:lvl w:ilvl="8" w:tplc="04090005" w:tentative="1">
+      <w:start w:val="1"/>
+      <w:numFmt w:val="bullet"/>
+      <w:lvlText w:val=""/>
+      <w:lvlJc w:val="left"/>
+      <w:pPr>
+        <w:ind w:left="6480" w:hanging="360"/>
+      </w:pPr>
+      <w:rPr>
+        <w:rFonts w:ascii="Wingdings" w:hAnsi="Wingdings" w:hint="default"/>
+      </w:rPr>
+    </w:lvl>
+  </w:abstractNum>
+  <w:abstractNum w:abstractNumId="4">
     <w:nsid w:val="14A4186B"/>
     <w:multiLevelType w:val="hybridMultilevel"/>
     <w:tmpl w:val="D278BDAE"/>
@@ -18233,7 +18575,7 @@
       </w:rPr>
     </w:lvl>
   </w:abstractNum>
-  <w:abstractNum w:abstractNumId="4">
+  <w:abstractNum w:abstractNumId="5">
     <w:nsid w:val="14D90B62"/>
     <w:multiLevelType w:val="hybridMultilevel"/>
     <w:tmpl w:val="CDFCE592"/>
@@ -18346,7 +18688,7 @@
       </w:rPr>
     </w:lvl>
   </w:abstractNum>
-  <w:abstractNum w:abstractNumId="5">
+  <w:abstractNum w:abstractNumId="6">
     <w:nsid w:val="15482A40"/>
     <w:multiLevelType w:val="hybridMultilevel"/>
     <w:tmpl w:val="4014ADDA"/>
@@ -18459,7 +18801,7 @@
       </w:rPr>
     </w:lvl>
   </w:abstractNum>
-  <w:abstractNum w:abstractNumId="6">
+  <w:abstractNum w:abstractNumId="7">
     <w:nsid w:val="155E5FC5"/>
     <w:multiLevelType w:val="hybridMultilevel"/>
     <w:tmpl w:val="D0C0D96C"/>
@@ -18572,7 +18914,7 @@
       </w:rPr>
     </w:lvl>
   </w:abstractNum>
-  <w:abstractNum w:abstractNumId="7">
+  <w:abstractNum w:abstractNumId="8">
     <w:nsid w:val="18233E92"/>
     <w:multiLevelType w:val="hybridMultilevel"/>
     <w:tmpl w:val="B088EC88"/>
@@ -18685,7 +19027,7 @@
       </w:rPr>
     </w:lvl>
   </w:abstractNum>
-  <w:abstractNum w:abstractNumId="8">
+  <w:abstractNum w:abstractNumId="9">
     <w:nsid w:val="185B7F99"/>
     <w:multiLevelType w:val="hybridMultilevel"/>
     <w:tmpl w:val="D1346EA6"/>
@@ -18798,7 +19140,7 @@
       </w:rPr>
     </w:lvl>
   </w:abstractNum>
-  <w:abstractNum w:abstractNumId="9">
+  <w:abstractNum w:abstractNumId="10">
     <w:nsid w:val="19CD7535"/>
     <w:multiLevelType w:val="hybridMultilevel"/>
     <w:tmpl w:val="78EEB6A4"/>
@@ -18911,7 +19253,7 @@
       </w:rPr>
     </w:lvl>
   </w:abstractNum>
-  <w:abstractNum w:abstractNumId="10">
+  <w:abstractNum w:abstractNumId="11">
     <w:nsid w:val="1B011C5F"/>
     <w:multiLevelType w:val="hybridMultilevel"/>
     <w:tmpl w:val="2222F3E8"/>
@@ -19024,7 +19366,7 @@
       </w:rPr>
     </w:lvl>
   </w:abstractNum>
-  <w:abstractNum w:abstractNumId="11">
+  <w:abstractNum w:abstractNumId="12">
     <w:nsid w:val="1F8B3D02"/>
     <w:multiLevelType w:val="hybridMultilevel"/>
     <w:tmpl w:val="8C984B96"/>
@@ -19137,7 +19479,7 @@
       </w:rPr>
     </w:lvl>
   </w:abstractNum>
-  <w:abstractNum w:abstractNumId="12">
+  <w:abstractNum w:abstractNumId="13">
     <w:nsid w:val="20910C1B"/>
     <w:multiLevelType w:val="hybridMultilevel"/>
     <w:tmpl w:val="E45C3770"/>
@@ -19250,7 +19592,7 @@
       </w:rPr>
     </w:lvl>
   </w:abstractNum>
-  <w:abstractNum w:abstractNumId="13">
+  <w:abstractNum w:abstractNumId="14">
     <w:nsid w:val="218828E0"/>
     <w:multiLevelType w:val="hybridMultilevel"/>
     <w:tmpl w:val="AC20D370"/>
@@ -19363,7 +19705,7 @@
       </w:rPr>
     </w:lvl>
   </w:abstractNum>
-  <w:abstractNum w:abstractNumId="14">
+  <w:abstractNum w:abstractNumId="15">
     <w:nsid w:val="26AD7D21"/>
     <w:multiLevelType w:val="hybridMultilevel"/>
     <w:tmpl w:val="647EC0E0"/>
@@ -19476,7 +19818,7 @@
       </w:rPr>
     </w:lvl>
   </w:abstractNum>
-  <w:abstractNum w:abstractNumId="15">
+  <w:abstractNum w:abstractNumId="16">
     <w:nsid w:val="28EA5D9E"/>
     <w:multiLevelType w:val="hybridMultilevel"/>
     <w:tmpl w:val="9C82AB08"/>
@@ -19589,7 +19931,7 @@
       </w:rPr>
     </w:lvl>
   </w:abstractNum>
-  <w:abstractNum w:abstractNumId="16">
+  <w:abstractNum w:abstractNumId="17">
     <w:nsid w:val="29B36BD7"/>
     <w:multiLevelType w:val="hybridMultilevel"/>
     <w:tmpl w:val="AD285B7C"/>
@@ -19702,7 +20044,7 @@
       </w:rPr>
     </w:lvl>
   </w:abstractNum>
-  <w:abstractNum w:abstractNumId="17">
+  <w:abstractNum w:abstractNumId="18">
     <w:nsid w:val="2C601C38"/>
     <w:multiLevelType w:val="hybridMultilevel"/>
     <w:tmpl w:val="49523DDC"/>
@@ -19815,7 +20157,120 @@
       </w:rPr>
     </w:lvl>
   </w:abstractNum>
-  <w:abstractNum w:abstractNumId="18">
+  <w:abstractNum w:abstractNumId="19">
+    <w:nsid w:val="2C7B159A"/>
+    <w:multiLevelType w:val="hybridMultilevel"/>
+    <w:tmpl w:val="B352D834"/>
+    <w:lvl w:ilvl="0" w:tplc="04090001">
+      <w:start w:val="1"/>
+      <w:numFmt w:val="bullet"/>
+      <w:lvlText w:val=""/>
+      <w:lvlJc w:val="left"/>
+      <w:pPr>
+        <w:ind w:left="720" w:hanging="360"/>
+      </w:pPr>
+      <w:rPr>
+        <w:rFonts w:ascii="Symbol" w:hAnsi="Symbol" w:hint="default"/>
+      </w:rPr>
+    </w:lvl>
+    <w:lvl w:ilvl="1" w:tplc="04090003" w:tentative="1">
+      <w:start w:val="1"/>
+      <w:numFmt w:val="bullet"/>
+      <w:lvlText w:val="o"/>
+      <w:lvlJc w:val="left"/>
+      <w:pPr>
+        <w:ind w:left="1440" w:hanging="360"/>
+      </w:pPr>
+      <w:rPr>
+        <w:rFonts w:ascii="Courier New" w:hAnsi="Courier New" w:cs="Courier New" w:hint="default"/>
+      </w:rPr>
+    </w:lvl>
+    <w:lvl w:ilvl="2" w:tplc="04090005" w:tentative="1">
+      <w:start w:val="1"/>
+      <w:numFmt w:val="bullet"/>
+      <w:lvlText w:val=""/>
+      <w:lvlJc w:val="left"/>
+      <w:pPr>
+        <w:ind w:left="2160" w:hanging="360"/>
+      </w:pPr>
+      <w:rPr>
+        <w:rFonts w:ascii="Wingdings" w:hAnsi="Wingdings" w:hint="default"/>
+      </w:rPr>
+    </w:lvl>
+    <w:lvl w:ilvl="3" w:tplc="04090001" w:tentative="1">
+      <w:start w:val="1"/>
+      <w:numFmt w:val="bullet"/>
+      <w:lvlText w:val=""/>
+      <w:lvlJc w:val="left"/>
+      <w:pPr>
+        <w:ind w:left="2880" w:hanging="360"/>
+      </w:pPr>
+      <w:rPr>
+        <w:rFonts w:ascii="Symbol" w:hAnsi="Symbol" w:hint="default"/>
+      </w:rPr>
+    </w:lvl>
+    <w:lvl w:ilvl="4" w:tplc="04090003" w:tentative="1">
+      <w:start w:val="1"/>
+      <w:numFmt w:val="bullet"/>
+      <w:lvlText w:val="o"/>
+      <w:lvlJc w:val="left"/>
+      <w:pPr>
+        <w:ind w:left="3600" w:hanging="360"/>
+      </w:pPr>
+      <w:rPr>
+        <w:rFonts w:ascii="Courier New" w:hAnsi="Courier New" w:cs="Courier New" w:hint="default"/>
+      </w:rPr>
+    </w:lvl>
+    <w:lvl w:ilvl="5" w:tplc="04090005" w:tentative="1">
+      <w:start w:val="1"/>
+      <w:numFmt w:val="bullet"/>
+      <w:lvlText w:val=""/>
+      <w:lvlJc w:val="left"/>
+      <w:pPr>
+        <w:ind w:left="4320" w:hanging="360"/>
+      </w:pPr>
+      <w:rPr>
+        <w:rFonts w:ascii="Wingdings" w:hAnsi="Wingdings" w:hint="default"/>
+      </w:rPr>
+    </w:lvl>
+    <w:lvl w:ilvl="6" w:tplc="04090001" w:tentative="1">
+      <w:start w:val="1"/>
+      <w:numFmt w:val="bullet"/>
+      <w:lvlText w:val=""/>
+      <w:lvlJc w:val="left"/>
+      <w:pPr>
+        <w:ind w:left="5040" w:hanging="360"/>
+      </w:pPr>
+      <w:rPr>
+        <w:rFonts w:ascii="Symbol" w:hAnsi="Symbol" w:hint="default"/>
+      </w:rPr>
+    </w:lvl>
+    <w:lvl w:ilvl="7" w:tplc="04090003" w:tentative="1">
+      <w:start w:val="1"/>
+      <w:numFmt w:val="bullet"/>
+      <w:lvlText w:val="o"/>
+      <w:lvlJc w:val="left"/>
+      <w:pPr>
+        <w:ind w:left="5760" w:hanging="360"/>
+      </w:pPr>
+      <w:rPr>
+        <w:rFonts w:ascii="Courier New" w:hAnsi="Courier New" w:cs="Courier New" w:hint="default"/>
+      </w:rPr>
+    </w:lvl>
+    <w:lvl w:ilvl="8" w:tplc="04090005" w:tentative="1">
+      <w:start w:val="1"/>
+      <w:numFmt w:val="bullet"/>
+      <w:lvlText w:val=""/>
+      <w:lvlJc w:val="left"/>
+      <w:pPr>
+        <w:ind w:left="6480" w:hanging="360"/>
+      </w:pPr>
+      <w:rPr>
+        <w:rFonts w:ascii="Wingdings" w:hAnsi="Wingdings" w:hint="default"/>
+      </w:rPr>
+    </w:lvl>
+  </w:abstractNum>
+  <w:abstractNum w:abstractNumId="20">
     <w:nsid w:val="2ED43104"/>
     <w:multiLevelType w:val="hybridMultilevel"/>
     <w:tmpl w:val="23D02A8E"/>
@@ -19928,7 +20383,7 @@
       </w:rPr>
     </w:lvl>
   </w:abstractNum>
-  <w:abstractNum w:abstractNumId="19">
+  <w:abstractNum w:abstractNumId="21">
     <w:nsid w:val="2F5878A9"/>
     <w:multiLevelType w:val="hybridMultilevel"/>
     <w:tmpl w:val="9D544E7C"/>
@@ -20041,7 +20496,7 @@
       </w:rPr>
     </w:lvl>
   </w:abstractNum>
-  <w:abstractNum w:abstractNumId="20">
+  <w:abstractNum w:abstractNumId="22">
     <w:nsid w:val="2FDA73EE"/>
     <w:multiLevelType w:val="hybridMultilevel"/>
     <w:tmpl w:val="9EB86EB6"/>
@@ -20154,7 +20609,7 @@
       </w:rPr>
     </w:lvl>
   </w:abstractNum>
-  <w:abstractNum w:abstractNumId="21">
+  <w:abstractNum w:abstractNumId="23">
     <w:nsid w:val="34294785"/>
     <w:multiLevelType w:val="hybridMultilevel"/>
     <w:tmpl w:val="E0ACB9CC"/>
@@ -20267,7 +20722,7 @@
       </w:rPr>
     </w:lvl>
   </w:abstractNum>
-  <w:abstractNum w:abstractNumId="22">
+  <w:abstractNum w:abstractNumId="24">
     <w:nsid w:val="34CF37B9"/>
     <w:multiLevelType w:val="hybridMultilevel"/>
     <w:tmpl w:val="CC0C768C"/>
@@ -20380,7 +20835,7 @@
       </w:rPr>
     </w:lvl>
   </w:abstractNum>
-  <w:abstractNum w:abstractNumId="23">
+  <w:abstractNum w:abstractNumId="25">
     <w:nsid w:val="34FE336B"/>
     <w:multiLevelType w:val="hybridMultilevel"/>
     <w:tmpl w:val="C0F650A0"/>
@@ -20493,7 +20948,7 @@
       </w:rPr>
     </w:lvl>
   </w:abstractNum>
-  <w:abstractNum w:abstractNumId="24">
+  <w:abstractNum w:abstractNumId="26">
     <w:nsid w:val="352634F2"/>
     <w:multiLevelType w:val="hybridMultilevel"/>
     <w:tmpl w:val="A6AA47FC"/>
@@ -20606,7 +21061,7 @@
       </w:rPr>
     </w:lvl>
   </w:abstractNum>
-  <w:abstractNum w:abstractNumId="25">
+  <w:abstractNum w:abstractNumId="27">
     <w:nsid w:val="36C85DF4"/>
     <w:multiLevelType w:val="hybridMultilevel"/>
     <w:tmpl w:val="7A9C2CCE"/>
@@ -20719,7 +21174,7 @@
       </w:rPr>
     </w:lvl>
   </w:abstractNum>
-  <w:abstractNum w:abstractNumId="26">
+  <w:abstractNum w:abstractNumId="28">
     <w:nsid w:val="37945576"/>
     <w:multiLevelType w:val="hybridMultilevel"/>
     <w:tmpl w:val="C63ED920"/>
@@ -20832,7 +21287,7 @@
       </w:rPr>
     </w:lvl>
   </w:abstractNum>
-  <w:abstractNum w:abstractNumId="27">
+  <w:abstractNum w:abstractNumId="29">
     <w:nsid w:val="38F53EA4"/>
     <w:multiLevelType w:val="hybridMultilevel"/>
     <w:tmpl w:val="C6205B62"/>
@@ -20945,7 +21400,7 @@
       </w:rPr>
     </w:lvl>
   </w:abstractNum>
-  <w:abstractNum w:abstractNumId="28">
+  <w:abstractNum w:abstractNumId="30">
     <w:nsid w:val="390524BD"/>
     <w:multiLevelType w:val="hybridMultilevel"/>
     <w:tmpl w:val="2EC239A6"/>
@@ -21058,7 +21513,7 @@
       </w:rPr>
     </w:lvl>
   </w:abstractNum>
-  <w:abstractNum w:abstractNumId="29">
+  <w:abstractNum w:abstractNumId="31">
     <w:nsid w:val="3B240733"/>
     <w:multiLevelType w:val="hybridMultilevel"/>
     <w:tmpl w:val="CAA80F4C"/>
@@ -21171,7 +21626,7 @@
       </w:rPr>
     </w:lvl>
   </w:abstractNum>
-  <w:abstractNum w:abstractNumId="30">
+  <w:abstractNum w:abstractNumId="32">
     <w:nsid w:val="3B655072"/>
     <w:multiLevelType w:val="hybridMultilevel"/>
     <w:tmpl w:val="CAEE83D8"/>
@@ -21284,7 +21739,7 @@
       </w:rPr>
     </w:lvl>
   </w:abstractNum>
-  <w:abstractNum w:abstractNumId="31">
+  <w:abstractNum w:abstractNumId="33">
     <w:nsid w:val="3DCB4281"/>
     <w:multiLevelType w:val="hybridMultilevel"/>
     <w:tmpl w:val="FC74A362"/>
@@ -21397,7 +21852,7 @@
       </w:rPr>
     </w:lvl>
   </w:abstractNum>
-  <w:abstractNum w:abstractNumId="32">
+  <w:abstractNum w:abstractNumId="34">
     <w:nsid w:val="404A2786"/>
     <w:multiLevelType w:val="hybridMultilevel"/>
     <w:tmpl w:val="10107708"/>
@@ -21510,7 +21965,7 @@
       </w:rPr>
     </w:lvl>
   </w:abstractNum>
-  <w:abstractNum w:abstractNumId="33">
+  <w:abstractNum w:abstractNumId="35">
     <w:nsid w:val="427658D2"/>
     <w:multiLevelType w:val="hybridMultilevel"/>
     <w:tmpl w:val="6A663536"/>
@@ -21623,7 +22078,7 @@
       </w:rPr>
     </w:lvl>
   </w:abstractNum>
-  <w:abstractNum w:abstractNumId="34">
+  <w:abstractNum w:abstractNumId="36">
     <w:nsid w:val="43FC677B"/>
     <w:multiLevelType w:val="hybridMultilevel"/>
     <w:tmpl w:val="589CB73C"/>
@@ -21736,7 +22191,7 @@
       </w:rPr>
     </w:lvl>
   </w:abstractNum>
-  <w:abstractNum w:abstractNumId="35">
+  <w:abstractNum w:abstractNumId="37">
     <w:nsid w:val="45284040"/>
     <w:multiLevelType w:val="hybridMultilevel"/>
     <w:tmpl w:val="43CE924E"/>
@@ -21849,7 +22304,7 @@
       </w:rPr>
     </w:lvl>
   </w:abstractNum>
-  <w:abstractNum w:abstractNumId="36">
+  <w:abstractNum w:abstractNumId="38">
     <w:nsid w:val="47F0126A"/>
     <w:multiLevelType w:val="hybridMultilevel"/>
     <w:tmpl w:val="4EDE2390"/>
@@ -21962,7 +22417,7 @@
       </w:rPr>
     </w:lvl>
   </w:abstractNum>
-  <w:abstractNum w:abstractNumId="37">
+  <w:abstractNum w:abstractNumId="39">
     <w:nsid w:val="47FE23A8"/>
     <w:multiLevelType w:val="hybridMultilevel"/>
     <w:tmpl w:val="47CE422E"/>
@@ -22075,7 +22530,7 @@
       </w:rPr>
     </w:lvl>
   </w:abstractNum>
-  <w:abstractNum w:abstractNumId="38">
+  <w:abstractNum w:abstractNumId="40">
     <w:nsid w:val="490F04B8"/>
     <w:multiLevelType w:val="hybridMultilevel"/>
     <w:tmpl w:val="70C010F6"/>
@@ -22188,7 +22643,7 @@
       </w:rPr>
     </w:lvl>
   </w:abstractNum>
-  <w:abstractNum w:abstractNumId="39">
+  <w:abstractNum w:abstractNumId="41">
     <w:nsid w:val="491C74D9"/>
     <w:multiLevelType w:val="hybridMultilevel"/>
     <w:tmpl w:val="00749C1C"/>
@@ -22301,7 +22756,7 @@
       </w:rPr>
     </w:lvl>
   </w:abstractNum>
-  <w:abstractNum w:abstractNumId="40">
+  <w:abstractNum w:abstractNumId="42">
     <w:nsid w:val="4A8803DC"/>
     <w:multiLevelType w:val="hybridMultilevel"/>
     <w:tmpl w:val="872630BA"/>
@@ -22414,7 +22869,7 @@
       </w:rPr>
     </w:lvl>
   </w:abstractNum>
-  <w:abstractNum w:abstractNumId="41">
+  <w:abstractNum w:abstractNumId="43">
     <w:nsid w:val="4BD2002D"/>
     <w:multiLevelType w:val="hybridMultilevel"/>
     <w:tmpl w:val="E58AA666"/>
@@ -22527,7 +22982,7 @@
       </w:rPr>
     </w:lvl>
   </w:abstractNum>
-  <w:abstractNum w:abstractNumId="42">
+  <w:abstractNum w:abstractNumId="44">
     <w:nsid w:val="4CB220A7"/>
     <w:multiLevelType w:val="hybridMultilevel"/>
     <w:tmpl w:val="3B7A22CE"/>
@@ -22640,7 +23095,7 @@
       </w:rPr>
     </w:lvl>
   </w:abstractNum>
-  <w:abstractNum w:abstractNumId="43">
+  <w:abstractNum w:abstractNumId="45">
     <w:nsid w:val="56D7499C"/>
     <w:multiLevelType w:val="hybridMultilevel"/>
     <w:tmpl w:val="268C1F86"/>
@@ -22753,7 +23208,7 @@
       </w:rPr>
     </w:lvl>
   </w:abstractNum>
-  <w:abstractNum w:abstractNumId="44">
+  <w:abstractNum w:abstractNumId="46">
     <w:nsid w:val="58FB5C2F"/>
     <w:multiLevelType w:val="hybridMultilevel"/>
     <w:tmpl w:val="90B62C16"/>
@@ -22866,7 +23321,7 @@
       </w:rPr>
     </w:lvl>
   </w:abstractNum>
-  <w:abstractNum w:abstractNumId="45">
+  <w:abstractNum w:abstractNumId="47">
     <w:nsid w:val="5A314FEC"/>
     <w:multiLevelType w:val="hybridMultilevel"/>
     <w:tmpl w:val="9A88F572"/>
@@ -22952,7 +23407,7 @@
       </w:pPr>
     </w:lvl>
   </w:abstractNum>
-  <w:abstractNum w:abstractNumId="46">
+  <w:abstractNum w:abstractNumId="48">
     <w:nsid w:val="5C6C7124"/>
     <w:multiLevelType w:val="hybridMultilevel"/>
     <w:tmpl w:val="4754F40E"/>
@@ -23065,7 +23520,7 @@
       </w:rPr>
     </w:lvl>
   </w:abstractNum>
-  <w:abstractNum w:abstractNumId="47">
+  <w:abstractNum w:abstractNumId="49">
     <w:nsid w:val="5DE27796"/>
     <w:multiLevelType w:val="multilevel"/>
     <w:tmpl w:val="07744378"/>
@@ -23214,7 +23669,7 @@
       </w:rPr>
     </w:lvl>
   </w:abstractNum>
-  <w:abstractNum w:abstractNumId="48">
+  <w:abstractNum w:abstractNumId="50">
     <w:nsid w:val="604F03AB"/>
     <w:multiLevelType w:val="hybridMultilevel"/>
     <w:tmpl w:val="AA1A3C9C"/>
@@ -23327,7 +23782,7 @@
       </w:rPr>
     </w:lvl>
   </w:abstractNum>
-  <w:abstractNum w:abstractNumId="49">
+  <w:abstractNum w:abstractNumId="51">
     <w:nsid w:val="610D0905"/>
     <w:multiLevelType w:val="hybridMultilevel"/>
     <w:tmpl w:val="4C3287AA"/>
@@ -23440,7 +23895,7 @@
       </w:rPr>
     </w:lvl>
   </w:abstractNum>
-  <w:abstractNum w:abstractNumId="50">
+  <w:abstractNum w:abstractNumId="52">
     <w:nsid w:val="61986130"/>
     <w:multiLevelType w:val="hybridMultilevel"/>
     <w:tmpl w:val="8EB40B32"/>
@@ -23553,7 +24008,7 @@
       </w:rPr>
     </w:lvl>
   </w:abstractNum>
-  <w:abstractNum w:abstractNumId="51">
+  <w:abstractNum w:abstractNumId="53">
     <w:nsid w:val="62A63BFE"/>
     <w:multiLevelType w:val="hybridMultilevel"/>
     <w:tmpl w:val="7FD2092C"/>
@@ -23666,7 +24121,7 @@
       </w:rPr>
     </w:lvl>
   </w:abstractNum>
-  <w:abstractNum w:abstractNumId="52">
+  <w:abstractNum w:abstractNumId="54">
     <w:nsid w:val="62F92890"/>
     <w:multiLevelType w:val="hybridMultilevel"/>
     <w:tmpl w:val="37AAFC16"/>
@@ -23779,7 +24234,7 @@
       </w:rPr>
     </w:lvl>
   </w:abstractNum>
-  <w:abstractNum w:abstractNumId="53">
+  <w:abstractNum w:abstractNumId="55">
     <w:nsid w:val="65E71B79"/>
     <w:multiLevelType w:val="hybridMultilevel"/>
     <w:tmpl w:val="3BCC5574"/>
@@ -23892,7 +24347,120 @@
       </w:rPr>
     </w:lvl>
   </w:abstractNum>
-  <w:abstractNum w:abstractNumId="54">
+  <w:abstractNum w:abstractNumId="56">
+    <w:nsid w:val="67F575BC"/>
+    <w:multiLevelType w:val="hybridMultilevel"/>
+    <w:tmpl w:val="180E2404"/>
+    <w:lvl w:ilvl="0" w:tplc="04090001">
+      <w:start w:val="1"/>
+      <w:numFmt w:val="bullet"/>
+      <w:lvlText w:val=""/>
+      <w:lvlJc w:val="left"/>
+      <w:pPr>
+        <w:ind w:left="720" w:hanging="360"/>
+      </w:pPr>
+      <w:rPr>
+        <w:rFonts w:ascii="Symbol" w:hAnsi="Symbol" w:hint="default"/>
+      </w:rPr>
+    </w:lvl>
+    <w:lvl w:ilvl="1" w:tplc="04090003" w:tentative="1">
+      <w:start w:val="1"/>
+      <w:numFmt w:val="bullet"/>
+      <w:lvlText w:val="o"/>
+      <w:lvlJc w:val="left"/>
+      <w:pPr>
+        <w:ind w:left="1440" w:hanging="360"/>
+      </w:pPr>
+      <w:rPr>
+        <w:rFonts w:ascii="Courier New" w:hAnsi="Courier New" w:cs="Courier New" w:hint="default"/>
+      </w:rPr>
+    </w:lvl>
+    <w:lvl w:ilvl="2" w:tplc="04090005" w:tentative="1">
+      <w:start w:val="1"/>
+      <w:numFmt w:val="bullet"/>
+      <w:lvlText w:val=""/>
+      <w:lvlJc w:val="left"/>
+      <w:pPr>
+        <w:ind w:left="2160" w:hanging="360"/>
+      </w:pPr>
+      <w:rPr>
+        <w:rFonts w:ascii="Wingdings" w:hAnsi="Wingdings" w:hint="default"/>
+      </w:rPr>
+    </w:lvl>
+    <w:lvl w:ilvl="3" w:tplc="04090001" w:tentative="1">
+      <w:start w:val="1"/>
+      <w:numFmt w:val="bullet"/>
+      <w:lvlText w:val=""/>
+      <w:lvlJc w:val="left"/>
+      <w:pPr>
+        <w:ind w:left="2880" w:hanging="360"/>
+      </w:pPr>
+      <w:rPr>
+        <w:rFonts w:ascii="Symbol" w:hAnsi="Symbol" w:hint="default"/>
+      </w:rPr>
+    </w:lvl>
+    <w:lvl w:ilvl="4" w:tplc="04090003" w:tentative="1">
+      <w:start w:val="1"/>
+      <w:numFmt w:val="bullet"/>
+      <w:lvlText w:val="o"/>
+      <w:lvlJc w:val="left"/>
+      <w:pPr>
+        <w:ind w:left="3600" w:hanging="360"/>
+      </w:pPr>
+      <w:rPr>
+        <w:rFonts w:ascii="Courier New" w:hAnsi="Courier New" w:cs="Courier New" w:hint="default"/>
+      </w:rPr>
+    </w:lvl>
+    <w:lvl w:ilvl="5" w:tplc="04090005" w:tentative="1">
+      <w:start w:val="1"/>
+      <w:numFmt w:val="bullet"/>
+      <w:lvlText w:val=""/>
+      <w:lvlJc w:val="left"/>
+      <w:pPr>
+        <w:ind w:left="4320" w:hanging="360"/>
+      </w:pPr>
+      <w:rPr>
+        <w:rFonts w:ascii="Wingdings" w:hAnsi="Wingdings" w:hint="default"/>
+      </w:rPr>
+    </w:lvl>
+    <w:lvl w:ilvl="6" w:tplc="04090001" w:tentative="1">
+      <w:start w:val="1"/>
+      <w:numFmt w:val="bullet"/>
+      <w:lvlText w:val=""/>
+      <w:lvlJc w:val="left"/>
+      <w:pPr>
+        <w:ind w:left="5040" w:hanging="360"/>
+      </w:pPr>
+      <w:rPr>
+        <w:rFonts w:ascii="Symbol" w:hAnsi="Symbol" w:hint="default"/>
+      </w:rPr>
+    </w:lvl>
+    <w:lvl w:ilvl="7" w:tplc="04090003" w:tentative="1">
+      <w:start w:val="1"/>
+      <w:numFmt w:val="bullet"/>
+      <w:lvlText w:val="o"/>
+      <w:lvlJc w:val="left"/>
+      <w:pPr>
+        <w:ind w:left="5760" w:hanging="360"/>
+      </w:pPr>
+      <w:rPr>
+        <w:rFonts w:ascii="Courier New" w:hAnsi="Courier New" w:cs="Courier New" w:hint="default"/>
+      </w:rPr>
+    </w:lvl>
+    <w:lvl w:ilvl="8" w:tplc="04090005" w:tentative="1">
+      <w:start w:val="1"/>
+      <w:numFmt w:val="bullet"/>
+      <w:lvlText w:val=""/>
+      <w:lvlJc w:val="left"/>
+      <w:pPr>
+        <w:ind w:left="6480" w:hanging="360"/>
+      </w:pPr>
+      <w:rPr>
+        <w:rFonts w:ascii="Wingdings" w:hAnsi="Wingdings" w:hint="default"/>
+      </w:rPr>
+    </w:lvl>
+  </w:abstractNum>
+  <w:abstractNum w:abstractNumId="57">
     <w:nsid w:val="68CD3EEE"/>
     <w:multiLevelType w:val="hybridMultilevel"/>
     <w:tmpl w:val="E01C5224"/>
@@ -24005,7 +24573,7 @@
       </w:rPr>
     </w:lvl>
   </w:abstractNum>
-  <w:abstractNum w:abstractNumId="55">
+  <w:abstractNum w:abstractNumId="58">
     <w:nsid w:val="6AE51B38"/>
     <w:multiLevelType w:val="hybridMultilevel"/>
     <w:tmpl w:val="AFA60F58"/>
@@ -24118,7 +24686,7 @@
       </w:rPr>
     </w:lvl>
   </w:abstractNum>
-  <w:abstractNum w:abstractNumId="56">
+  <w:abstractNum w:abstractNumId="59">
     <w:nsid w:val="6BCC3BBB"/>
     <w:multiLevelType w:val="multilevel"/>
     <w:tmpl w:val="501A6D78"/>
@@ -24267,7 +24835,7 @@
       </w:rPr>
     </w:lvl>
   </w:abstractNum>
-  <w:abstractNum w:abstractNumId="57">
+  <w:abstractNum w:abstractNumId="60">
     <w:nsid w:val="6DE36A16"/>
     <w:multiLevelType w:val="hybridMultilevel"/>
     <w:tmpl w:val="3DD0C60A"/>
@@ -24380,7 +24948,7 @@
       </w:rPr>
     </w:lvl>
   </w:abstractNum>
-  <w:abstractNum w:abstractNumId="58">
+  <w:abstractNum w:abstractNumId="61">
     <w:nsid w:val="716D2AD0"/>
     <w:multiLevelType w:val="hybridMultilevel"/>
     <w:tmpl w:val="32C2B7B0"/>
@@ -24493,7 +25061,7 @@
       </w:rPr>
     </w:lvl>
   </w:abstractNum>
-  <w:abstractNum w:abstractNumId="59">
+  <w:abstractNum w:abstractNumId="62">
     <w:nsid w:val="72271A28"/>
     <w:multiLevelType w:val="hybridMultilevel"/>
     <w:tmpl w:val="4B8CA2DE"/>
@@ -24606,7 +25174,7 @@
       </w:rPr>
     </w:lvl>
   </w:abstractNum>
-  <w:abstractNum w:abstractNumId="60">
+  <w:abstractNum w:abstractNumId="63">
     <w:nsid w:val="73043EAC"/>
     <w:multiLevelType w:val="hybridMultilevel"/>
     <w:tmpl w:val="3A72A704"/>
@@ -24719,7 +25287,7 @@
       </w:rPr>
     </w:lvl>
   </w:abstractNum>
-  <w:abstractNum w:abstractNumId="61">
+  <w:abstractNum w:abstractNumId="64">
     <w:nsid w:val="73BF42D4"/>
     <w:multiLevelType w:val="hybridMultilevel"/>
     <w:tmpl w:val="F9A6D91E"/>
@@ -24832,7 +25400,7 @@
       </w:rPr>
     </w:lvl>
   </w:abstractNum>
-  <w:abstractNum w:abstractNumId="62">
+  <w:abstractNum w:abstractNumId="65">
     <w:nsid w:val="751030B3"/>
     <w:multiLevelType w:val="hybridMultilevel"/>
     <w:tmpl w:val="7E38A67A"/>
@@ -24945,7 +25513,7 @@
       </w:rPr>
     </w:lvl>
   </w:abstractNum>
-  <w:abstractNum w:abstractNumId="63">
+  <w:abstractNum w:abstractNumId="66">
     <w:nsid w:val="78E53B5F"/>
     <w:multiLevelType w:val="hybridMultilevel"/>
     <w:tmpl w:val="76D8B5B0"/>
@@ -25058,7 +25626,7 @@
       </w:rPr>
     </w:lvl>
   </w:abstractNum>
-  <w:abstractNum w:abstractNumId="64">
+  <w:abstractNum w:abstractNumId="67">
     <w:nsid w:val="79493C52"/>
     <w:multiLevelType w:val="hybridMultilevel"/>
     <w:tmpl w:val="AB3CA9E6"/>
@@ -25171,7 +25739,7 @@
       </w:rPr>
     </w:lvl>
   </w:abstractNum>
-  <w:abstractNum w:abstractNumId="65">
+  <w:abstractNum w:abstractNumId="68">
     <w:nsid w:val="79516258"/>
     <w:multiLevelType w:val="hybridMultilevel"/>
     <w:tmpl w:val="302A0A36"/>
@@ -25285,202 +25853,211 @@
     </w:lvl>
   </w:abstractNum>
   <w:num w:numId="1">
-    <w:abstractNumId w:val="38"/>
+    <w:abstractNumId w:val="40"/>
   </w:num>
   <w:num w:numId="2">
-    <w:abstractNumId w:val="45"/>
+    <w:abstractNumId w:val="47"/>
   </w:num>
   <w:num w:numId="3">
-    <w:abstractNumId w:val="35"/>
+    <w:abstractNumId w:val="37"/>
   </w:num>
   <w:num w:numId="4">
-    <w:abstractNumId w:val="4"/>
+    <w:abstractNumId w:val="5"/>
   </w:num>
   <w:num w:numId="5">
-    <w:abstractNumId w:val="57"/>
+    <w:abstractNumId w:val="60"/>
   </w:num>
   <w:num w:numId="6">
     <w:abstractNumId w:val="0"/>
   </w:num>
   <w:num w:numId="7">
-    <w:abstractNumId w:val="54"/>
+    <w:abstractNumId w:val="57"/>
   </w:num>
   <w:num w:numId="8">
-    <w:abstractNumId w:val="43"/>
+    <w:abstractNumId w:val="45"/>
   </w:num>
   <w:num w:numId="9">
-    <w:abstractNumId w:val="25"/>
+    <w:abstractNumId w:val="27"/>
   </w:num>
   <w:num w:numId="10">
-    <w:abstractNumId w:val="10"/>
+    <w:abstractNumId w:val="11"/>
   </w:num>
   <w:num w:numId="11">
-    <w:abstractNumId w:val="37"/>
+    <w:abstractNumId w:val="39"/>
   </w:num>
   <w:num w:numId="12">
-    <w:abstractNumId w:val="15"/>
+    <w:abstractNumId w:val="16"/>
   </w:num>
   <w:num w:numId="13">
-    <w:abstractNumId w:val="32"/>
+    <w:abstractNumId w:val="34"/>
   </w:num>
   <w:num w:numId="14">
     <w:abstractNumId w:val="1"/>
   </w:num>
   <w:num w:numId="15">
-    <w:abstractNumId w:val="51"/>
+    <w:abstractNumId w:val="53"/>
   </w:num>
   <w:num w:numId="16">
+    <w:abstractNumId w:val="25"/>
+  </w:num>
+  <w:num w:numId="17">
+    <w:abstractNumId w:val="21"/>
+  </w:num>
+  <w:num w:numId="18">
+    <w:abstractNumId w:val="35"/>
+  </w:num>
+  <w:num w:numId="19">
+    <w:abstractNumId w:val="64"/>
+  </w:num>
+  <w:num w:numId="20">
+    <w:abstractNumId w:val="20"/>
+  </w:num>
+  <w:num w:numId="21">
+    <w:abstractNumId w:val="14"/>
+  </w:num>
+  <w:num w:numId="22">
+    <w:abstractNumId w:val="50"/>
+  </w:num>
+  <w:num w:numId="23">
+    <w:abstractNumId w:val="68"/>
+  </w:num>
+  <w:num w:numId="24">
     <w:abstractNumId w:val="23"/>
   </w:num>
-  <w:num w:numId="17">
-    <w:abstractNumId w:val="19"/>
+  <w:num w:numId="25">
+    <w:abstractNumId w:val="44"/>
   </w:num>
-  <w:num w:numId="18">
-    <w:abstractNumId w:val="33"/>
+  <w:num w:numId="26">
+    <w:abstractNumId w:val="66"/>
   </w:num>
-  <w:num w:numId="19">
-    <w:abstractNumId w:val="61"/>
+  <w:num w:numId="27">
+    <w:abstractNumId w:val="26"/>
   </w:num>
-  <w:num w:numId="20">
-    <w:abstractNumId w:val="18"/>
+  <w:num w:numId="28">
+    <w:abstractNumId w:val="41"/>
   </w:num>
-  <w:num w:numId="21">
-    <w:abstractNumId w:val="13"/>
+  <w:num w:numId="29">
+    <w:abstractNumId w:val="32"/>
   </w:num>
-  <w:num w:numId="22">
+  <w:num w:numId="30">
+    <w:abstractNumId w:val="52"/>
+  </w:num>
+  <w:num w:numId="31">
+    <w:abstractNumId w:val="29"/>
+  </w:num>
+  <w:num w:numId="32">
+    <w:abstractNumId w:val="46"/>
+  </w:num>
+  <w:num w:numId="33">
+    <w:abstractNumId w:val="12"/>
+  </w:num>
+  <w:num w:numId="34">
+    <w:abstractNumId w:val="30"/>
+  </w:num>
+  <w:num w:numId="35">
+    <w:abstractNumId w:val="43"/>
+  </w:num>
+  <w:num w:numId="36">
+    <w:abstractNumId w:val="24"/>
+  </w:num>
+  <w:num w:numId="37">
+    <w:abstractNumId w:val="65"/>
+  </w:num>
+  <w:num w:numId="38">
+    <w:abstractNumId w:val="58"/>
+  </w:num>
+  <w:num w:numId="39">
+    <w:abstractNumId w:val="10"/>
+  </w:num>
+  <w:num w:numId="40">
+    <w:abstractNumId w:val="54"/>
+  </w:num>
+  <w:num w:numId="41">
     <w:abstractNumId w:val="48"/>
   </w:num>
-  <w:num w:numId="23">
-    <w:abstractNumId w:val="65"/>
+  <w:num w:numId="42">
+    <w:abstractNumId w:val="4"/>
   </w:num>
-  <w:num w:numId="24">
-    <w:abstractNumId w:val="21"/>
+  <w:num w:numId="43">
+    <w:abstractNumId w:val="59"/>
   </w:num>
-  <w:num w:numId="25">
-    <w:abstractNumId w:val="42"/>
+  <w:num w:numId="44">
+    <w:abstractNumId w:val="36"/>
   </w:num>
-  <w:num w:numId="26">
-    <w:abstractNumId w:val="63"/>
+  <w:num w:numId="45">
+    <w:abstractNumId w:val="15"/>
   </w:num>
-  <w:num w:numId="27">
-    <w:abstractNumId w:val="24"/>
-  </w:num>
-  <w:num w:numId="28">
-    <w:abstractNumId w:val="39"/>
-  </w:num>
-  <w:num w:numId="29">
-    <w:abstractNumId w:val="30"/>
-  </w:num>
-  <w:num w:numId="30">
-    <w:abstractNumId w:val="50"/>
-  </w:num>
-  <w:num w:numId="31">
-    <w:abstractNumId w:val="27"/>
-  </w:num>
-  <w:num w:numId="32">
-    <w:abstractNumId w:val="44"/>
-  </w:num>
-  <w:num w:numId="33">
-    <w:abstractNumId w:val="11"/>
-  </w:num>
-  <w:num w:numId="34">
-    <w:abstractNumId w:val="28"/>
-  </w:num>
-  <w:num w:numId="35">
-    <w:abstractNumId w:val="41"/>
-  </w:num>
-  <w:num w:numId="36">
-    <w:abstractNumId w:val="22"/>
-  </w:num>
-  <w:num w:numId="37">
-    <w:abstractNumId w:val="62"/>
-  </w:num>
-  <w:num w:numId="38">
+  <w:num w:numId="46">
     <w:abstractNumId w:val="55"/>
   </w:num>
-  <w:num w:numId="39">
+  <w:num w:numId="47">
+    <w:abstractNumId w:val="38"/>
+  </w:num>
+  <w:num w:numId="48">
     <w:abstractNumId w:val="9"/>
   </w:num>
-  <w:num w:numId="40">
-    <w:abstractNumId w:val="52"/>
-  </w:num>
-  <w:num w:numId="41">
-    <w:abstractNumId w:val="46"/>
-  </w:num>
-  <w:num w:numId="42">
-    <w:abstractNumId w:val="3"/>
-  </w:num>
-  <w:num w:numId="43">
-    <w:abstractNumId w:val="56"/>
-  </w:num>
-  <w:num w:numId="44">
-    <w:abstractNumId w:val="34"/>
-  </w:num>
-  <w:num w:numId="45">
-    <w:abstractNumId w:val="14"/>
-  </w:num>
-  <w:num w:numId="46">
-    <w:abstractNumId w:val="53"/>
-  </w:num>
-  <w:num w:numId="47">
-    <w:abstractNumId w:val="36"/>
-  </w:num>
-  <w:num w:numId="48">
-    <w:abstractNumId w:val="8"/>
-  </w:num>
   <w:num w:numId="49">
-    <w:abstractNumId w:val="26"/>
+    <w:abstractNumId w:val="28"/>
   </w:num>
   <w:num w:numId="50">
     <w:abstractNumId w:val="2"/>
   </w:num>
   <w:num w:numId="51">
-    <w:abstractNumId w:val="12"/>
+    <w:abstractNumId w:val="13"/>
   </w:num>
   <w:num w:numId="52">
+    <w:abstractNumId w:val="18"/>
+  </w:num>
+  <w:num w:numId="53">
+    <w:abstractNumId w:val="31"/>
+  </w:num>
+  <w:num w:numId="54">
+    <w:abstractNumId w:val="6"/>
+  </w:num>
+  <w:num w:numId="55">
+    <w:abstractNumId w:val="33"/>
+  </w:num>
+  <w:num w:numId="56">
+    <w:abstractNumId w:val="8"/>
+  </w:num>
+  <w:num w:numId="57">
+    <w:abstractNumId w:val="51"/>
+  </w:num>
+  <w:num w:numId="58">
+    <w:abstractNumId w:val="22"/>
+  </w:num>
+  <w:num w:numId="59">
+    <w:abstractNumId w:val="67"/>
+  </w:num>
+  <w:num w:numId="60">
+    <w:abstractNumId w:val="61"/>
+  </w:num>
+  <w:num w:numId="61">
+    <w:abstractNumId w:val="63"/>
+  </w:num>
+  <w:num w:numId="62">
+    <w:abstractNumId w:val="7"/>
+  </w:num>
+  <w:num w:numId="63">
+    <w:abstractNumId w:val="42"/>
+  </w:num>
+  <w:num w:numId="64">
+    <w:abstractNumId w:val="49"/>
+  </w:num>
+  <w:num w:numId="65">
+    <w:abstractNumId w:val="62"/>
+  </w:num>
+  <w:num w:numId="66">
     <w:abstractNumId w:val="17"/>
   </w:num>
-  <w:num w:numId="53">
-    <w:abstractNumId w:val="29"/>
+  <w:num w:numId="67">
+    <w:abstractNumId w:val="3"/>
   </w:num>
-  <w:num w:numId="54">
-    <w:abstractNumId w:val="5"/>
+  <w:num w:numId="68">
+    <w:abstractNumId w:val="19"/>
   </w:num>
-  <w:num w:numId="55">
-    <w:abstractNumId w:val="31"/>
-  </w:num>
-  <w:num w:numId="56">
-    <w:abstractNumId w:val="7"/>
-  </w:num>
-  <w:num w:numId="57">
-    <w:abstractNumId w:val="49"/>
-  </w:num>
-  <w:num w:numId="58">
-    <w:abstractNumId w:val="20"/>
-  </w:num>
-  <w:num w:numId="59">
-    <w:abstractNumId w:val="64"/>
-  </w:num>
-  <w:num w:numId="60">
-    <w:abstractNumId w:val="58"/>
-  </w:num>
-  <w:num w:numId="61">
-    <w:abstractNumId w:val="60"/>
-  </w:num>
-  <w:num w:numId="62">
-    <w:abstractNumId w:val="6"/>
-  </w:num>
-  <w:num w:numId="63">
-    <w:abstractNumId w:val="40"/>
-  </w:num>
-  <w:num w:numId="64">
-    <w:abstractNumId w:val="47"/>
-  </w:num>
-  <w:num w:numId="65">
-    <w:abstractNumId w:val="59"/>
-  </w:num>
-  <w:num w:numId="66">
-    <w:abstractNumId w:val="16"/>
+  <w:num w:numId="69">
+    <w:abstractNumId w:val="56"/>
   </w:num>
   <w:numIdMacAtCleanup w:val="66"/>
 </w:numbering>
@@ -27048,7 +27625,7 @@
 </file>
 
 <file path=customXml/itemProps1.xml><?xml version="1.0" encoding="utf-8"?>
-<ds:datastoreItem xmlns:ds="http://schemas.openxmlformats.org/officeDocument/2006/customXml" ds:itemID="{4F8ECAAE-0382-4D2C-8EA8-5E769ACD750D}">
+<ds:datastoreItem xmlns:ds="http://schemas.openxmlformats.org/officeDocument/2006/customXml" ds:itemID="{548DD3B5-878D-428B-82DC-BAD37FFB6733}">
   <ds:schemaRefs>
     <ds:schemaRef ds:uri="http://schemas.openxmlformats.org/officeDocument/2006/bibliography"/>
   </ds:schemaRefs>

</xml_diff>

<commit_message>
Notes till - Native Device Features
</commit_message>
<xml_diff>
--- a/Resources/PWA - Notes.docx
+++ b/Resources/PWA - Notes.docx
@@ -17225,15 +17225,7 @@
         <w:t>,</w:t>
       </w:r>
       <w:r>
-        <w:t xml:space="preserve"> </w:t>
-      </w:r>
-      <w:proofErr w:type="spellStart"/>
-      <w:r>
-        <w:t>based</w:t>
-      </w:r>
-      <w:proofErr w:type="spellEnd"/>
-      <w:r>
-        <w:t xml:space="preserve"> on the schedule.</w:t>
+        <w:t xml:space="preserve"> based on the schedule.</w:t>
       </w:r>
     </w:p>
     <w:p>
@@ -17951,15 +17943,7 @@
         <w:t xml:space="preserve"> event there.</w:t>
       </w:r>
       <w:r>
-        <w:t xml:space="preserve"> That's </w:t>
-      </w:r>
-      <w:proofErr w:type="spellStart"/>
-      <w:r>
-        <w:t>a</w:t>
-      </w:r>
-      <w:proofErr w:type="spellEnd"/>
-      <w:r>
-        <w:t xml:space="preserve"> special event we can listen to with the event listener in the service worker and then in the service worker, we can display a notification in our web app.</w:t>
+        <w:t xml:space="preserve"> That's a special event we can listen to with the event listener in the service worker and then in the service worker, we can display a notification in our web app.</w:t>
       </w:r>
     </w:p>
     <w:p>
@@ -18654,28 +18638,7 @@
       </w:r>
       <w:proofErr w:type="gramEnd"/>
       <w:r>
-        <w:t xml:space="preserve"> – </w:t>
-      </w:r>
-      <w:r>
-        <w:t>The data opt</w:t>
-      </w:r>
-      <w:r>
-        <w:t xml:space="preserve">ion is a useful option to pass </w:t>
-      </w:r>
-      <w:r>
-        <w:t>some extra metadata,</w:t>
-      </w:r>
-      <w:r>
-        <w:t xml:space="preserve"> </w:t>
-      </w:r>
-      <w:r>
-        <w:t>data you can later use upon interaction with your notification to the notification and you could pass</w:t>
-      </w:r>
-      <w:r>
-        <w:t xml:space="preserve"> </w:t>
-      </w:r>
-      <w:r>
-        <w:t>any data you want, as many properties as you want.</w:t>
+        <w:t xml:space="preserve"> – The data option is a useful option to pass some extra metadata, data you can later use upon interaction with your notification to the notification and you could pass any data you want, as many properties as you want.</w:t>
       </w:r>
       <w:r>
         <w:t xml:space="preserve"> Then in the </w:t>
@@ -19691,8 +19654,189 @@
       </w:r>
     </w:p>
     <w:p>
+      <w:pPr>
+        <w:pStyle w:val="ListParagraph"/>
+        <w:numPr>
+          <w:ilvl w:val="0"/>
+          <w:numId w:val="84"/>
+        </w:numPr>
+      </w:pPr>
+      <w:r>
+        <w:t>Let's dive into native device features and how we can use them in our web app.</w:t>
+      </w:r>
+    </w:p>
+    <w:p>
+      <w:pPr>
+        <w:pStyle w:val="ListParagraph"/>
+        <w:numPr>
+          <w:ilvl w:val="0"/>
+          <w:numId w:val="84"/>
+        </w:numPr>
+      </w:pPr>
+      <w:r>
+        <w:t xml:space="preserve">Previously, these features were basically only available in native Android and </w:t>
+      </w:r>
+      <w:proofErr w:type="spellStart"/>
+      <w:r>
+        <w:t>iOS</w:t>
+      </w:r>
+      <w:proofErr w:type="spellEnd"/>
+      <w:r>
+        <w:t xml:space="preserve"> apps, now we can also access some of them through the web. Of course always in a progressive way as not all browsers support this.</w:t>
+      </w:r>
+    </w:p>
+    <w:p>
+      <w:pPr>
+        <w:pStyle w:val="ListParagraph"/>
+        <w:numPr>
+          <w:ilvl w:val="0"/>
+          <w:numId w:val="84"/>
+        </w:numPr>
+      </w:pPr>
+      <w:r>
+        <w:t xml:space="preserve">Here we going to use Camera and </w:t>
+      </w:r>
+      <w:proofErr w:type="spellStart"/>
+      <w:r>
+        <w:t>Geolocation</w:t>
+      </w:r>
+      <w:proofErr w:type="spellEnd"/>
+      <w:r>
+        <w:t xml:space="preserve"> features of Native device.</w:t>
+      </w:r>
+    </w:p>
+    <w:p>
+      <w:pPr>
+        <w:pStyle w:val="ListParagraph"/>
+        <w:numPr>
+          <w:ilvl w:val="0"/>
+          <w:numId w:val="84"/>
+        </w:numPr>
+      </w:pPr>
+      <w:proofErr w:type="spellStart"/>
+      <w:r>
+        <w:t>G</w:t>
+      </w:r>
+      <w:r>
+        <w:t>eolocation</w:t>
+      </w:r>
+      <w:proofErr w:type="spellEnd"/>
+      <w:r>
+        <w:t xml:space="preserve"> API allows you to no</w:t>
+      </w:r>
+      <w:r>
+        <w:t xml:space="preserve">t only get the current position but </w:t>
+      </w:r>
+      <w:r>
+        <w:t xml:space="preserve">also watch a position to follow the user, to </w:t>
+      </w:r>
+      <w:r>
+        <w:t>show that on a map or something.</w:t>
+      </w:r>
       <w:bookmarkStart w:id="1" w:name="_GoBack"/>
       <w:bookmarkEnd w:id="1"/>
+    </w:p>
+    <w:p>
+      <w:pPr>
+        <w:pStyle w:val="Heading2"/>
+      </w:pPr>
+      <w:r>
+        <w:t xml:space="preserve">Useful Resources: </w:t>
+      </w:r>
+    </w:p>
+    <w:p>
+      <w:pPr>
+        <w:pStyle w:val="ListParagraph"/>
+        <w:numPr>
+          <w:ilvl w:val="0"/>
+          <w:numId w:val="85"/>
+        </w:numPr>
+      </w:pPr>
+      <w:r>
+        <w:t xml:space="preserve">More about the Media Stream API on MDN: </w:t>
+      </w:r>
+      <w:r>
+        <w:br/>
+      </w:r>
+      <w:hyperlink r:id="rId77" w:history="1">
+        <w:r>
+          <w:rPr>
+            <w:rStyle w:val="Hyperlink"/>
+          </w:rPr>
+          <w:t>https://developer.mozilla.org/en-US/docs/Web/API/Media_Streams_API/Constraints</w:t>
+        </w:r>
+      </w:hyperlink>
+      <w:r>
+        <w:t xml:space="preserve"> </w:t>
+      </w:r>
+    </w:p>
+    <w:p>
+      <w:pPr>
+        <w:pStyle w:val="ListParagraph"/>
+        <w:numPr>
+          <w:ilvl w:val="0"/>
+          <w:numId w:val="85"/>
+        </w:numPr>
+      </w:pPr>
+      <w:r>
+        <w:t xml:space="preserve">More about </w:t>
+      </w:r>
+      <w:proofErr w:type="spellStart"/>
+      <w:r>
+        <w:t>getUserMedia</w:t>
+      </w:r>
+      <w:proofErr w:type="spellEnd"/>
+      <w:r>
+        <w:t xml:space="preserve">: </w:t>
+      </w:r>
+      <w:r>
+        <w:br/>
+      </w:r>
+      <w:hyperlink r:id="rId78" w:history="1">
+        <w:r>
+          <w:rPr>
+            <w:rStyle w:val="Hyperlink"/>
+          </w:rPr>
+          <w:t>https://developer.mozilla.org/en-US/docs/Web/API/MediaDevices/getUserMedia</w:t>
+        </w:r>
+      </w:hyperlink>
+      <w:r>
+        <w:t xml:space="preserve"> </w:t>
+      </w:r>
+    </w:p>
+    <w:p>
+      <w:pPr>
+        <w:pStyle w:val="ListParagraph"/>
+        <w:numPr>
+          <w:ilvl w:val="0"/>
+          <w:numId w:val="85"/>
+        </w:numPr>
+      </w:pPr>
+      <w:r>
+        <w:t xml:space="preserve">How to use </w:t>
+      </w:r>
+      <w:proofErr w:type="spellStart"/>
+      <w:r>
+        <w:t>geolocation</w:t>
+      </w:r>
+      <w:proofErr w:type="spellEnd"/>
+      <w:r>
+        <w:t xml:space="preserve">: </w:t>
+      </w:r>
+      <w:r>
+        <w:br/>
+      </w:r>
+      <w:hyperlink r:id="rId79" w:history="1">
+        <w:r>
+          <w:rPr>
+            <w:rStyle w:val="Hyperlink"/>
+          </w:rPr>
+          <w:t>https://developer.mozilla.org/en-US/docs/Web/API/Geolocation/Using_geolocation</w:t>
+        </w:r>
+      </w:hyperlink>
+      <w:r>
+        <w:t xml:space="preserve"> </w:t>
+      </w:r>
     </w:p>
     <w:p/>
     <w:p/>
@@ -19713,9 +19857,6 @@
     <w:p/>
     <w:p/>
     <w:p/>
-    <w:p/>
-    <w:p/>
-    <w:p/>
     <w:p>
       <w:pPr>
         <w:pStyle w:val="Heading1"/>
@@ -19723,7 +19864,6 @@
       <w:bookmarkStart w:id="2" w:name="_Toc60666887"/>
       <w:bookmarkStart w:id="3" w:name="_Toc62489510"/>
       <w:r>
-        <w:lastRenderedPageBreak/>
         <w:t>T</w:t>
       </w:r>
       <w:r>
@@ -19746,7 +19886,7 @@
       <w:r>
         <w:br/>
       </w:r>
-      <w:hyperlink r:id="rId77" w:history="1">
+      <w:hyperlink r:id="rId80" w:history="1">
         <w:r>
           <w:rPr>
             <w:rStyle w:val="Hyperlink"/>
@@ -19778,7 +19918,7 @@
       <w:r>
         <w:br/>
       </w:r>
-      <w:hyperlink r:id="rId78" w:history="1">
+      <w:hyperlink r:id="rId81" w:history="1">
         <w:r>
           <w:rPr>
             <w:rStyle w:val="Hyperlink"/>
@@ -19806,7 +19946,7 @@
       <w:r>
         <w:br/>
       </w:r>
-      <w:hyperlink r:id="rId79" w:history="1">
+      <w:hyperlink r:id="rId82" w:history="1">
         <w:r>
           <w:rPr>
             <w:rStyle w:val="Hyperlink"/>
@@ -19834,7 +19974,7 @@
       <w:r>
         <w:br/>
       </w:r>
-      <w:hyperlink r:id="rId80" w:anchor="cache-persistence" w:tgtFrame="_blank" w:history="1">
+      <w:hyperlink r:id="rId83" w:anchor="cache-persistence" w:tgtFrame="_blank" w:history="1">
         <w:r>
           <w:rPr>
             <w:rStyle w:val="Hyperlink"/>
@@ -19858,7 +19998,7 @@
       <w:r>
         <w:br/>
       </w:r>
-      <w:hyperlink r:id="rId81" w:tgtFrame="_blank" w:history="1">
+      <w:hyperlink r:id="rId84" w:tgtFrame="_blank" w:history="1">
         <w:r>
           <w:rPr>
             <w:rStyle w:val="Hyperlink"/>
@@ -19887,7 +20027,7 @@
       <w:r>
         <w:br/>
       </w:r>
-      <w:hyperlink r:id="rId82" w:tgtFrame="_blank" w:history="1">
+      <w:hyperlink r:id="rId85" w:tgtFrame="_blank" w:history="1">
         <w:r>
           <w:rPr>
             <w:rStyle w:val="Hyperlink"/>
@@ -19917,7 +20057,7 @@
         </w:rPr>
         <w:br/>
       </w:r>
-      <w:hyperlink r:id="rId83" w:history="1">
+      <w:hyperlink r:id="rId86" w:history="1">
         <w:r>
           <w:rPr>
             <w:rStyle w:val="Hyperlink"/>
@@ -20104,6 +20244,7 @@
         </w:numPr>
       </w:pPr>
       <w:r>
+        <w:lastRenderedPageBreak/>
         <w:t>Service Worker file will and should never be cached otherwise we would never get latest Service Worker changes from server.</w:t>
       </w:r>
     </w:p>
@@ -20994,6 +21135,119 @@
     </w:lvl>
   </w:abstractNum>
   <w:abstractNum w:abstractNumId="7">
+    <w:nsid w:val="11A87F29"/>
+    <w:multiLevelType w:val="hybridMultilevel"/>
+    <w:tmpl w:val="20EC59F8"/>
+    <w:lvl w:ilvl="0" w:tplc="04090001">
+      <w:start w:val="1"/>
+      <w:numFmt w:val="bullet"/>
+      <w:lvlText w:val=""/>
+      <w:lvlJc w:val="left"/>
+      <w:pPr>
+        <w:ind w:left="720" w:hanging="360"/>
+      </w:pPr>
+      <w:rPr>
+        <w:rFonts w:ascii="Symbol" w:hAnsi="Symbol" w:hint="default"/>
+      </w:rPr>
+    </w:lvl>
+    <w:lvl w:ilvl="1" w:tplc="04090003" w:tentative="1">
+      <w:start w:val="1"/>
+      <w:numFmt w:val="bullet"/>
+      <w:lvlText w:val="o"/>
+      <w:lvlJc w:val="left"/>
+      <w:pPr>
+        <w:ind w:left="1440" w:hanging="360"/>
+      </w:pPr>
+      <w:rPr>
+        <w:rFonts w:ascii="Courier New" w:hAnsi="Courier New" w:cs="Courier New" w:hint="default"/>
+      </w:rPr>
+    </w:lvl>
+    <w:lvl w:ilvl="2" w:tplc="04090005" w:tentative="1">
+      <w:start w:val="1"/>
+      <w:numFmt w:val="bullet"/>
+      <w:lvlText w:val=""/>
+      <w:lvlJc w:val="left"/>
+      <w:pPr>
+        <w:ind w:left="2160" w:hanging="360"/>
+      </w:pPr>
+      <w:rPr>
+        <w:rFonts w:ascii="Wingdings" w:hAnsi="Wingdings" w:hint="default"/>
+      </w:rPr>
+    </w:lvl>
+    <w:lvl w:ilvl="3" w:tplc="04090001" w:tentative="1">
+      <w:start w:val="1"/>
+      <w:numFmt w:val="bullet"/>
+      <w:lvlText w:val=""/>
+      <w:lvlJc w:val="left"/>
+      <w:pPr>
+        <w:ind w:left="2880" w:hanging="360"/>
+      </w:pPr>
+      <w:rPr>
+        <w:rFonts w:ascii="Symbol" w:hAnsi="Symbol" w:hint="default"/>
+      </w:rPr>
+    </w:lvl>
+    <w:lvl w:ilvl="4" w:tplc="04090003" w:tentative="1">
+      <w:start w:val="1"/>
+      <w:numFmt w:val="bullet"/>
+      <w:lvlText w:val="o"/>
+      <w:lvlJc w:val="left"/>
+      <w:pPr>
+        <w:ind w:left="3600" w:hanging="360"/>
+      </w:pPr>
+      <w:rPr>
+        <w:rFonts w:ascii="Courier New" w:hAnsi="Courier New" w:cs="Courier New" w:hint="default"/>
+      </w:rPr>
+    </w:lvl>
+    <w:lvl w:ilvl="5" w:tplc="04090005" w:tentative="1">
+      <w:start w:val="1"/>
+      <w:numFmt w:val="bullet"/>
+      <w:lvlText w:val=""/>
+      <w:lvlJc w:val="left"/>
+      <w:pPr>
+        <w:ind w:left="4320" w:hanging="360"/>
+      </w:pPr>
+      <w:rPr>
+        <w:rFonts w:ascii="Wingdings" w:hAnsi="Wingdings" w:hint="default"/>
+      </w:rPr>
+    </w:lvl>
+    <w:lvl w:ilvl="6" w:tplc="04090001" w:tentative="1">
+      <w:start w:val="1"/>
+      <w:numFmt w:val="bullet"/>
+      <w:lvlText w:val=""/>
+      <w:lvlJc w:val="left"/>
+      <w:pPr>
+        <w:ind w:left="5040" w:hanging="360"/>
+      </w:pPr>
+      <w:rPr>
+        <w:rFonts w:ascii="Symbol" w:hAnsi="Symbol" w:hint="default"/>
+      </w:rPr>
+    </w:lvl>
+    <w:lvl w:ilvl="7" w:tplc="04090003" w:tentative="1">
+      <w:start w:val="1"/>
+      <w:numFmt w:val="bullet"/>
+      <w:lvlText w:val="o"/>
+      <w:lvlJc w:val="left"/>
+      <w:pPr>
+        <w:ind w:left="5760" w:hanging="360"/>
+      </w:pPr>
+      <w:rPr>
+        <w:rFonts w:ascii="Courier New" w:hAnsi="Courier New" w:cs="Courier New" w:hint="default"/>
+      </w:rPr>
+    </w:lvl>
+    <w:lvl w:ilvl="8" w:tplc="04090005" w:tentative="1">
+      <w:start w:val="1"/>
+      <w:numFmt w:val="bullet"/>
+      <w:lvlText w:val=""/>
+      <w:lvlJc w:val="left"/>
+      <w:pPr>
+        <w:ind w:left="6480" w:hanging="360"/>
+      </w:pPr>
+      <w:rPr>
+        <w:rFonts w:ascii="Wingdings" w:hAnsi="Wingdings" w:hint="default"/>
+      </w:rPr>
+    </w:lvl>
+  </w:abstractNum>
+  <w:abstractNum w:abstractNumId="8">
     <w:nsid w:val="12364815"/>
     <w:multiLevelType w:val="hybridMultilevel"/>
     <w:tmpl w:val="262CAC90"/>
@@ -21106,7 +21360,7 @@
       </w:rPr>
     </w:lvl>
   </w:abstractNum>
-  <w:abstractNum w:abstractNumId="8">
+  <w:abstractNum w:abstractNumId="9">
     <w:nsid w:val="14A4186B"/>
     <w:multiLevelType w:val="hybridMultilevel"/>
     <w:tmpl w:val="D278BDAE"/>
@@ -21219,7 +21473,7 @@
       </w:rPr>
     </w:lvl>
   </w:abstractNum>
-  <w:abstractNum w:abstractNumId="9">
+  <w:abstractNum w:abstractNumId="10">
     <w:nsid w:val="14D90B62"/>
     <w:multiLevelType w:val="hybridMultilevel"/>
     <w:tmpl w:val="CDFCE592"/>
@@ -21332,7 +21586,7 @@
       </w:rPr>
     </w:lvl>
   </w:abstractNum>
-  <w:abstractNum w:abstractNumId="10">
+  <w:abstractNum w:abstractNumId="11">
     <w:nsid w:val="15482A40"/>
     <w:multiLevelType w:val="hybridMultilevel"/>
     <w:tmpl w:val="4014ADDA"/>
@@ -21445,7 +21699,7 @@
       </w:rPr>
     </w:lvl>
   </w:abstractNum>
-  <w:abstractNum w:abstractNumId="11">
+  <w:abstractNum w:abstractNumId="12">
     <w:nsid w:val="155E5FC5"/>
     <w:multiLevelType w:val="hybridMultilevel"/>
     <w:tmpl w:val="D0C0D96C"/>
@@ -21558,7 +21812,7 @@
       </w:rPr>
     </w:lvl>
   </w:abstractNum>
-  <w:abstractNum w:abstractNumId="12">
+  <w:abstractNum w:abstractNumId="13">
     <w:nsid w:val="18233E92"/>
     <w:multiLevelType w:val="hybridMultilevel"/>
     <w:tmpl w:val="B088EC88"/>
@@ -21671,7 +21925,7 @@
       </w:rPr>
     </w:lvl>
   </w:abstractNum>
-  <w:abstractNum w:abstractNumId="13">
+  <w:abstractNum w:abstractNumId="14">
     <w:nsid w:val="185B7F99"/>
     <w:multiLevelType w:val="hybridMultilevel"/>
     <w:tmpl w:val="D1346EA6"/>
@@ -21784,7 +22038,7 @@
       </w:rPr>
     </w:lvl>
   </w:abstractNum>
-  <w:abstractNum w:abstractNumId="14">
+  <w:abstractNum w:abstractNumId="15">
     <w:nsid w:val="19CD7535"/>
     <w:multiLevelType w:val="hybridMultilevel"/>
     <w:tmpl w:val="78EEB6A4"/>
@@ -21897,7 +22151,7 @@
       </w:rPr>
     </w:lvl>
   </w:abstractNum>
-  <w:abstractNum w:abstractNumId="15">
+  <w:abstractNum w:abstractNumId="16">
     <w:nsid w:val="1B011C5F"/>
     <w:multiLevelType w:val="hybridMultilevel"/>
     <w:tmpl w:val="2222F3E8"/>
@@ -22010,7 +22264,7 @@
       </w:rPr>
     </w:lvl>
   </w:abstractNum>
-  <w:abstractNum w:abstractNumId="16">
+  <w:abstractNum w:abstractNumId="17">
     <w:nsid w:val="1C884FA7"/>
     <w:multiLevelType w:val="hybridMultilevel"/>
     <w:tmpl w:val="0684362E"/>
@@ -22123,7 +22377,7 @@
       </w:rPr>
     </w:lvl>
   </w:abstractNum>
-  <w:abstractNum w:abstractNumId="17">
+  <w:abstractNum w:abstractNumId="18">
     <w:nsid w:val="1F8B3D02"/>
     <w:multiLevelType w:val="hybridMultilevel"/>
     <w:tmpl w:val="8C984B96"/>
@@ -22236,7 +22490,7 @@
       </w:rPr>
     </w:lvl>
   </w:abstractNum>
-  <w:abstractNum w:abstractNumId="18">
+  <w:abstractNum w:abstractNumId="19">
     <w:nsid w:val="20910C1B"/>
     <w:multiLevelType w:val="hybridMultilevel"/>
     <w:tmpl w:val="E45C3770"/>
@@ -22349,7 +22603,7 @@
       </w:rPr>
     </w:lvl>
   </w:abstractNum>
-  <w:abstractNum w:abstractNumId="19">
+  <w:abstractNum w:abstractNumId="20">
     <w:nsid w:val="218828E0"/>
     <w:multiLevelType w:val="hybridMultilevel"/>
     <w:tmpl w:val="AC20D370"/>
@@ -22462,7 +22716,7 @@
       </w:rPr>
     </w:lvl>
   </w:abstractNum>
-  <w:abstractNum w:abstractNumId="20">
+  <w:abstractNum w:abstractNumId="21">
     <w:nsid w:val="25E90B90"/>
     <w:multiLevelType w:val="hybridMultilevel"/>
     <w:tmpl w:val="70CA5CEE"/>
@@ -22575,7 +22829,7 @@
       </w:rPr>
     </w:lvl>
   </w:abstractNum>
-  <w:abstractNum w:abstractNumId="21">
+  <w:abstractNum w:abstractNumId="22">
     <w:nsid w:val="26AD7D21"/>
     <w:multiLevelType w:val="hybridMultilevel"/>
     <w:tmpl w:val="647EC0E0"/>
@@ -22688,7 +22942,7 @@
       </w:rPr>
     </w:lvl>
   </w:abstractNum>
-  <w:abstractNum w:abstractNumId="22">
+  <w:abstractNum w:abstractNumId="23">
     <w:nsid w:val="28EA5D9E"/>
     <w:multiLevelType w:val="hybridMultilevel"/>
     <w:tmpl w:val="9C82AB08"/>
@@ -22801,7 +23055,7 @@
       </w:rPr>
     </w:lvl>
   </w:abstractNum>
-  <w:abstractNum w:abstractNumId="23">
+  <w:abstractNum w:abstractNumId="24">
     <w:nsid w:val="29B36BD7"/>
     <w:multiLevelType w:val="hybridMultilevel"/>
     <w:tmpl w:val="AD285B7C"/>
@@ -22914,7 +23168,7 @@
       </w:rPr>
     </w:lvl>
   </w:abstractNum>
-  <w:abstractNum w:abstractNumId="24">
+  <w:abstractNum w:abstractNumId="25">
     <w:nsid w:val="2C601C38"/>
     <w:multiLevelType w:val="hybridMultilevel"/>
     <w:tmpl w:val="49523DDC"/>
@@ -23027,7 +23281,7 @@
       </w:rPr>
     </w:lvl>
   </w:abstractNum>
-  <w:abstractNum w:abstractNumId="25">
+  <w:abstractNum w:abstractNumId="26">
     <w:nsid w:val="2C7B159A"/>
     <w:multiLevelType w:val="hybridMultilevel"/>
     <w:tmpl w:val="B352D834"/>
@@ -23140,7 +23394,7 @@
       </w:rPr>
     </w:lvl>
   </w:abstractNum>
-  <w:abstractNum w:abstractNumId="26">
+  <w:abstractNum w:abstractNumId="27">
     <w:nsid w:val="2ED43104"/>
     <w:multiLevelType w:val="hybridMultilevel"/>
     <w:tmpl w:val="23D02A8E"/>
@@ -23253,7 +23507,7 @@
       </w:rPr>
     </w:lvl>
   </w:abstractNum>
-  <w:abstractNum w:abstractNumId="27">
+  <w:abstractNum w:abstractNumId="28">
     <w:nsid w:val="2F5878A9"/>
     <w:multiLevelType w:val="hybridMultilevel"/>
     <w:tmpl w:val="9D544E7C"/>
@@ -23366,7 +23620,7 @@
       </w:rPr>
     </w:lvl>
   </w:abstractNum>
-  <w:abstractNum w:abstractNumId="28">
+  <w:abstractNum w:abstractNumId="29">
     <w:nsid w:val="2FDA73EE"/>
     <w:multiLevelType w:val="hybridMultilevel"/>
     <w:tmpl w:val="9EB86EB6"/>
@@ -23479,7 +23733,7 @@
       </w:rPr>
     </w:lvl>
   </w:abstractNum>
-  <w:abstractNum w:abstractNumId="29">
+  <w:abstractNum w:abstractNumId="30">
     <w:nsid w:val="34294785"/>
     <w:multiLevelType w:val="hybridMultilevel"/>
     <w:tmpl w:val="E0ACB9CC"/>
@@ -23592,7 +23846,7 @@
       </w:rPr>
     </w:lvl>
   </w:abstractNum>
-  <w:abstractNum w:abstractNumId="30">
+  <w:abstractNum w:abstractNumId="31">
     <w:nsid w:val="34CF37B9"/>
     <w:multiLevelType w:val="hybridMultilevel"/>
     <w:tmpl w:val="CC0C768C"/>
@@ -23705,7 +23959,7 @@
       </w:rPr>
     </w:lvl>
   </w:abstractNum>
-  <w:abstractNum w:abstractNumId="31">
+  <w:abstractNum w:abstractNumId="32">
     <w:nsid w:val="34FE336B"/>
     <w:multiLevelType w:val="hybridMultilevel"/>
     <w:tmpl w:val="C0F650A0"/>
@@ -23818,7 +24072,7 @@
       </w:rPr>
     </w:lvl>
   </w:abstractNum>
-  <w:abstractNum w:abstractNumId="32">
+  <w:abstractNum w:abstractNumId="33">
     <w:nsid w:val="352634F2"/>
     <w:multiLevelType w:val="hybridMultilevel"/>
     <w:tmpl w:val="A6AA47FC"/>
@@ -23931,7 +24185,7 @@
       </w:rPr>
     </w:lvl>
   </w:abstractNum>
-  <w:abstractNum w:abstractNumId="33">
+  <w:abstractNum w:abstractNumId="34">
     <w:nsid w:val="36C85DF4"/>
     <w:multiLevelType w:val="hybridMultilevel"/>
     <w:tmpl w:val="7A9C2CCE"/>
@@ -24044,7 +24298,7 @@
       </w:rPr>
     </w:lvl>
   </w:abstractNum>
-  <w:abstractNum w:abstractNumId="34">
+  <w:abstractNum w:abstractNumId="35">
     <w:nsid w:val="37945576"/>
     <w:multiLevelType w:val="hybridMultilevel"/>
     <w:tmpl w:val="C63ED920"/>
@@ -24157,7 +24411,7 @@
       </w:rPr>
     </w:lvl>
   </w:abstractNum>
-  <w:abstractNum w:abstractNumId="35">
+  <w:abstractNum w:abstractNumId="36">
     <w:nsid w:val="38F53EA4"/>
     <w:multiLevelType w:val="hybridMultilevel"/>
     <w:tmpl w:val="C6205B62"/>
@@ -24270,7 +24524,7 @@
       </w:rPr>
     </w:lvl>
   </w:abstractNum>
-  <w:abstractNum w:abstractNumId="36">
+  <w:abstractNum w:abstractNumId="37">
     <w:nsid w:val="390524BD"/>
     <w:multiLevelType w:val="hybridMultilevel"/>
     <w:tmpl w:val="2EC239A6"/>
@@ -24383,7 +24637,7 @@
       </w:rPr>
     </w:lvl>
   </w:abstractNum>
-  <w:abstractNum w:abstractNumId="37">
+  <w:abstractNum w:abstractNumId="38">
     <w:nsid w:val="3B240733"/>
     <w:multiLevelType w:val="hybridMultilevel"/>
     <w:tmpl w:val="CAA80F4C"/>
@@ -24496,7 +24750,7 @@
       </w:rPr>
     </w:lvl>
   </w:abstractNum>
-  <w:abstractNum w:abstractNumId="38">
+  <w:abstractNum w:abstractNumId="39">
     <w:nsid w:val="3B655072"/>
     <w:multiLevelType w:val="hybridMultilevel"/>
     <w:tmpl w:val="CAEE83D8"/>
@@ -24609,7 +24863,7 @@
       </w:rPr>
     </w:lvl>
   </w:abstractNum>
-  <w:abstractNum w:abstractNumId="39">
+  <w:abstractNum w:abstractNumId="40">
     <w:nsid w:val="3BA323B9"/>
     <w:multiLevelType w:val="hybridMultilevel"/>
     <w:tmpl w:val="738C5EF0"/>
@@ -24722,7 +24976,7 @@
       </w:rPr>
     </w:lvl>
   </w:abstractNum>
-  <w:abstractNum w:abstractNumId="40">
+  <w:abstractNum w:abstractNumId="41">
     <w:nsid w:val="3DCB4281"/>
     <w:multiLevelType w:val="hybridMultilevel"/>
     <w:tmpl w:val="FC74A362"/>
@@ -24835,7 +25089,7 @@
       </w:rPr>
     </w:lvl>
   </w:abstractNum>
-  <w:abstractNum w:abstractNumId="41">
+  <w:abstractNum w:abstractNumId="42">
     <w:nsid w:val="404A2786"/>
     <w:multiLevelType w:val="hybridMultilevel"/>
     <w:tmpl w:val="10107708"/>
@@ -24948,7 +25202,7 @@
       </w:rPr>
     </w:lvl>
   </w:abstractNum>
-  <w:abstractNum w:abstractNumId="42">
+  <w:abstractNum w:abstractNumId="43">
     <w:nsid w:val="427658D2"/>
     <w:multiLevelType w:val="hybridMultilevel"/>
     <w:tmpl w:val="6A663536"/>
@@ -25061,7 +25315,7 @@
       </w:rPr>
     </w:lvl>
   </w:abstractNum>
-  <w:abstractNum w:abstractNumId="43">
+  <w:abstractNum w:abstractNumId="44">
     <w:nsid w:val="43FC677B"/>
     <w:multiLevelType w:val="hybridMultilevel"/>
     <w:tmpl w:val="589CB73C"/>
@@ -25174,7 +25428,7 @@
       </w:rPr>
     </w:lvl>
   </w:abstractNum>
-  <w:abstractNum w:abstractNumId="44">
+  <w:abstractNum w:abstractNumId="45">
     <w:nsid w:val="45284040"/>
     <w:multiLevelType w:val="hybridMultilevel"/>
     <w:tmpl w:val="43CE924E"/>
@@ -25287,7 +25541,7 @@
       </w:rPr>
     </w:lvl>
   </w:abstractNum>
-  <w:abstractNum w:abstractNumId="45">
+  <w:abstractNum w:abstractNumId="46">
     <w:nsid w:val="47F0126A"/>
     <w:multiLevelType w:val="hybridMultilevel"/>
     <w:tmpl w:val="4EDE2390"/>
@@ -25400,7 +25654,7 @@
       </w:rPr>
     </w:lvl>
   </w:abstractNum>
-  <w:abstractNum w:abstractNumId="46">
+  <w:abstractNum w:abstractNumId="47">
     <w:nsid w:val="47FE23A8"/>
     <w:multiLevelType w:val="hybridMultilevel"/>
     <w:tmpl w:val="47CE422E"/>
@@ -25513,7 +25767,7 @@
       </w:rPr>
     </w:lvl>
   </w:abstractNum>
-  <w:abstractNum w:abstractNumId="47">
+  <w:abstractNum w:abstractNumId="48">
     <w:nsid w:val="490F04B8"/>
     <w:multiLevelType w:val="hybridMultilevel"/>
     <w:tmpl w:val="70C010F6"/>
@@ -25626,7 +25880,7 @@
       </w:rPr>
     </w:lvl>
   </w:abstractNum>
-  <w:abstractNum w:abstractNumId="48">
+  <w:abstractNum w:abstractNumId="49">
     <w:nsid w:val="491C74D9"/>
     <w:multiLevelType w:val="hybridMultilevel"/>
     <w:tmpl w:val="00749C1C"/>
@@ -25739,7 +25993,7 @@
       </w:rPr>
     </w:lvl>
   </w:abstractNum>
-  <w:abstractNum w:abstractNumId="49">
+  <w:abstractNum w:abstractNumId="50">
     <w:nsid w:val="4A8803DC"/>
     <w:multiLevelType w:val="hybridMultilevel"/>
     <w:tmpl w:val="872630BA"/>
@@ -25852,7 +26106,7 @@
       </w:rPr>
     </w:lvl>
   </w:abstractNum>
-  <w:abstractNum w:abstractNumId="50">
+  <w:abstractNum w:abstractNumId="51">
     <w:nsid w:val="4BD2002D"/>
     <w:multiLevelType w:val="hybridMultilevel"/>
     <w:tmpl w:val="E58AA666"/>
@@ -25965,7 +26219,7 @@
       </w:rPr>
     </w:lvl>
   </w:abstractNum>
-  <w:abstractNum w:abstractNumId="51">
+  <w:abstractNum w:abstractNumId="52">
     <w:nsid w:val="4CB220A7"/>
     <w:multiLevelType w:val="hybridMultilevel"/>
     <w:tmpl w:val="3B7A22CE"/>
@@ -26078,7 +26332,7 @@
       </w:rPr>
     </w:lvl>
   </w:abstractNum>
-  <w:abstractNum w:abstractNumId="52">
+  <w:abstractNum w:abstractNumId="53">
     <w:nsid w:val="518C38A3"/>
     <w:multiLevelType w:val="hybridMultilevel"/>
     <w:tmpl w:val="ECB460D4"/>
@@ -26191,7 +26445,7 @@
       </w:rPr>
     </w:lvl>
   </w:abstractNum>
-  <w:abstractNum w:abstractNumId="53">
+  <w:abstractNum w:abstractNumId="54">
     <w:nsid w:val="54784AFC"/>
     <w:multiLevelType w:val="hybridMultilevel"/>
     <w:tmpl w:val="E5AA5D90"/>
@@ -26304,7 +26558,7 @@
       </w:rPr>
     </w:lvl>
   </w:abstractNum>
-  <w:abstractNum w:abstractNumId="54">
+  <w:abstractNum w:abstractNumId="55">
     <w:nsid w:val="56BF325F"/>
     <w:multiLevelType w:val="hybridMultilevel"/>
     <w:tmpl w:val="4C605018"/>
@@ -26417,7 +26671,7 @@
       </w:rPr>
     </w:lvl>
   </w:abstractNum>
-  <w:abstractNum w:abstractNumId="55">
+  <w:abstractNum w:abstractNumId="56">
     <w:nsid w:val="56D7499C"/>
     <w:multiLevelType w:val="hybridMultilevel"/>
     <w:tmpl w:val="268C1F86"/>
@@ -26530,7 +26784,7 @@
       </w:rPr>
     </w:lvl>
   </w:abstractNum>
-  <w:abstractNum w:abstractNumId="56">
+  <w:abstractNum w:abstractNumId="57">
     <w:nsid w:val="572D1C28"/>
     <w:multiLevelType w:val="hybridMultilevel"/>
     <w:tmpl w:val="E4DA3504"/>
@@ -26643,7 +26897,7 @@
       </w:rPr>
     </w:lvl>
   </w:abstractNum>
-  <w:abstractNum w:abstractNumId="57">
+  <w:abstractNum w:abstractNumId="58">
     <w:nsid w:val="58FB5C2F"/>
     <w:multiLevelType w:val="hybridMultilevel"/>
     <w:tmpl w:val="90B62C16"/>
@@ -26756,7 +27010,7 @@
       </w:rPr>
     </w:lvl>
   </w:abstractNum>
-  <w:abstractNum w:abstractNumId="58">
+  <w:abstractNum w:abstractNumId="59">
     <w:nsid w:val="5A314FEC"/>
     <w:multiLevelType w:val="hybridMultilevel"/>
     <w:tmpl w:val="9A88F572"/>
@@ -26842,7 +27096,7 @@
       </w:pPr>
     </w:lvl>
   </w:abstractNum>
-  <w:abstractNum w:abstractNumId="59">
+  <w:abstractNum w:abstractNumId="60">
     <w:nsid w:val="5C6C7124"/>
     <w:multiLevelType w:val="hybridMultilevel"/>
     <w:tmpl w:val="4754F40E"/>
@@ -26955,7 +27209,7 @@
       </w:rPr>
     </w:lvl>
   </w:abstractNum>
-  <w:abstractNum w:abstractNumId="60">
+  <w:abstractNum w:abstractNumId="61">
     <w:nsid w:val="5DD20943"/>
     <w:multiLevelType w:val="hybridMultilevel"/>
     <w:tmpl w:val="13BE9FBC"/>
@@ -27068,7 +27322,7 @@
       </w:rPr>
     </w:lvl>
   </w:abstractNum>
-  <w:abstractNum w:abstractNumId="61">
+  <w:abstractNum w:abstractNumId="62">
     <w:nsid w:val="5DE27796"/>
     <w:multiLevelType w:val="multilevel"/>
     <w:tmpl w:val="07744378"/>
@@ -27217,7 +27471,7 @@
       </w:rPr>
     </w:lvl>
   </w:abstractNum>
-  <w:abstractNum w:abstractNumId="62">
+  <w:abstractNum w:abstractNumId="63">
     <w:nsid w:val="604F03AB"/>
     <w:multiLevelType w:val="hybridMultilevel"/>
     <w:tmpl w:val="AA1A3C9C"/>
@@ -27330,7 +27584,7 @@
       </w:rPr>
     </w:lvl>
   </w:abstractNum>
-  <w:abstractNum w:abstractNumId="63">
+  <w:abstractNum w:abstractNumId="64">
     <w:nsid w:val="610D0905"/>
     <w:multiLevelType w:val="hybridMultilevel"/>
     <w:tmpl w:val="4C3287AA"/>
@@ -27443,7 +27697,7 @@
       </w:rPr>
     </w:lvl>
   </w:abstractNum>
-  <w:abstractNum w:abstractNumId="64">
+  <w:abstractNum w:abstractNumId="65">
     <w:nsid w:val="61986130"/>
     <w:multiLevelType w:val="hybridMultilevel"/>
     <w:tmpl w:val="8EB40B32"/>
@@ -27556,7 +27810,7 @@
       </w:rPr>
     </w:lvl>
   </w:abstractNum>
-  <w:abstractNum w:abstractNumId="65">
+  <w:abstractNum w:abstractNumId="66">
     <w:nsid w:val="62A63BFE"/>
     <w:multiLevelType w:val="hybridMultilevel"/>
     <w:tmpl w:val="7FD2092C"/>
@@ -27669,7 +27923,7 @@
       </w:rPr>
     </w:lvl>
   </w:abstractNum>
-  <w:abstractNum w:abstractNumId="66">
+  <w:abstractNum w:abstractNumId="67">
     <w:nsid w:val="62F92890"/>
     <w:multiLevelType w:val="hybridMultilevel"/>
     <w:tmpl w:val="37AAFC16"/>
@@ -27782,7 +28036,120 @@
       </w:rPr>
     </w:lvl>
   </w:abstractNum>
-  <w:abstractNum w:abstractNumId="67">
+  <w:abstractNum w:abstractNumId="68">
+    <w:nsid w:val="633E12F9"/>
+    <w:multiLevelType w:val="hybridMultilevel"/>
+    <w:tmpl w:val="FC8C3A36"/>
+    <w:lvl w:ilvl="0" w:tplc="04090001">
+      <w:start w:val="1"/>
+      <w:numFmt w:val="bullet"/>
+      <w:lvlText w:val=""/>
+      <w:lvlJc w:val="left"/>
+      <w:pPr>
+        <w:ind w:left="720" w:hanging="360"/>
+      </w:pPr>
+      <w:rPr>
+        <w:rFonts w:ascii="Symbol" w:hAnsi="Symbol" w:hint="default"/>
+      </w:rPr>
+    </w:lvl>
+    <w:lvl w:ilvl="1" w:tplc="04090003" w:tentative="1">
+      <w:start w:val="1"/>
+      <w:numFmt w:val="bullet"/>
+      <w:lvlText w:val="o"/>
+      <w:lvlJc w:val="left"/>
+      <w:pPr>
+        <w:ind w:left="1440" w:hanging="360"/>
+      </w:pPr>
+      <w:rPr>
+        <w:rFonts w:ascii="Courier New" w:hAnsi="Courier New" w:cs="Courier New" w:hint="default"/>
+      </w:rPr>
+    </w:lvl>
+    <w:lvl w:ilvl="2" w:tplc="04090005" w:tentative="1">
+      <w:start w:val="1"/>
+      <w:numFmt w:val="bullet"/>
+      <w:lvlText w:val=""/>
+      <w:lvlJc w:val="left"/>
+      <w:pPr>
+        <w:ind w:left="2160" w:hanging="360"/>
+      </w:pPr>
+      <w:rPr>
+        <w:rFonts w:ascii="Wingdings" w:hAnsi="Wingdings" w:hint="default"/>
+      </w:rPr>
+    </w:lvl>
+    <w:lvl w:ilvl="3" w:tplc="04090001" w:tentative="1">
+      <w:start w:val="1"/>
+      <w:numFmt w:val="bullet"/>
+      <w:lvlText w:val=""/>
+      <w:lvlJc w:val="left"/>
+      <w:pPr>
+        <w:ind w:left="2880" w:hanging="360"/>
+      </w:pPr>
+      <w:rPr>
+        <w:rFonts w:ascii="Symbol" w:hAnsi="Symbol" w:hint="default"/>
+      </w:rPr>
+    </w:lvl>
+    <w:lvl w:ilvl="4" w:tplc="04090003" w:tentative="1">
+      <w:start w:val="1"/>
+      <w:numFmt w:val="bullet"/>
+      <w:lvlText w:val="o"/>
+      <w:lvlJc w:val="left"/>
+      <w:pPr>
+        <w:ind w:left="3600" w:hanging="360"/>
+      </w:pPr>
+      <w:rPr>
+        <w:rFonts w:ascii="Courier New" w:hAnsi="Courier New" w:cs="Courier New" w:hint="default"/>
+      </w:rPr>
+    </w:lvl>
+    <w:lvl w:ilvl="5" w:tplc="04090005" w:tentative="1">
+      <w:start w:val="1"/>
+      <w:numFmt w:val="bullet"/>
+      <w:lvlText w:val=""/>
+      <w:lvlJc w:val="left"/>
+      <w:pPr>
+        <w:ind w:left="4320" w:hanging="360"/>
+      </w:pPr>
+      <w:rPr>
+        <w:rFonts w:ascii="Wingdings" w:hAnsi="Wingdings" w:hint="default"/>
+      </w:rPr>
+    </w:lvl>
+    <w:lvl w:ilvl="6" w:tplc="04090001" w:tentative="1">
+      <w:start w:val="1"/>
+      <w:numFmt w:val="bullet"/>
+      <w:lvlText w:val=""/>
+      <w:lvlJc w:val="left"/>
+      <w:pPr>
+        <w:ind w:left="5040" w:hanging="360"/>
+      </w:pPr>
+      <w:rPr>
+        <w:rFonts w:ascii="Symbol" w:hAnsi="Symbol" w:hint="default"/>
+      </w:rPr>
+    </w:lvl>
+    <w:lvl w:ilvl="7" w:tplc="04090003" w:tentative="1">
+      <w:start w:val="1"/>
+      <w:numFmt w:val="bullet"/>
+      <w:lvlText w:val="o"/>
+      <w:lvlJc w:val="left"/>
+      <w:pPr>
+        <w:ind w:left="5760" w:hanging="360"/>
+      </w:pPr>
+      <w:rPr>
+        <w:rFonts w:ascii="Courier New" w:hAnsi="Courier New" w:cs="Courier New" w:hint="default"/>
+      </w:rPr>
+    </w:lvl>
+    <w:lvl w:ilvl="8" w:tplc="04090005" w:tentative="1">
+      <w:start w:val="1"/>
+      <w:numFmt w:val="bullet"/>
+      <w:lvlText w:val=""/>
+      <w:lvlJc w:val="left"/>
+      <w:pPr>
+        <w:ind w:left="6480" w:hanging="360"/>
+      </w:pPr>
+      <w:rPr>
+        <w:rFonts w:ascii="Wingdings" w:hAnsi="Wingdings" w:hint="default"/>
+      </w:rPr>
+    </w:lvl>
+  </w:abstractNum>
+  <w:abstractNum w:abstractNumId="69">
     <w:nsid w:val="63B90131"/>
     <w:multiLevelType w:val="hybridMultilevel"/>
     <w:tmpl w:val="623AC518"/>
@@ -27895,7 +28262,7 @@
       </w:rPr>
     </w:lvl>
   </w:abstractNum>
-  <w:abstractNum w:abstractNumId="68">
+  <w:abstractNum w:abstractNumId="70">
     <w:nsid w:val="65E71B79"/>
     <w:multiLevelType w:val="hybridMultilevel"/>
     <w:tmpl w:val="3BCC5574"/>
@@ -28008,7 +28375,7 @@
       </w:rPr>
     </w:lvl>
   </w:abstractNum>
-  <w:abstractNum w:abstractNumId="69">
+  <w:abstractNum w:abstractNumId="71">
     <w:nsid w:val="67F575BC"/>
     <w:multiLevelType w:val="hybridMultilevel"/>
     <w:tmpl w:val="180E2404"/>
@@ -28121,7 +28488,7 @@
       </w:rPr>
     </w:lvl>
   </w:abstractNum>
-  <w:abstractNum w:abstractNumId="70">
+  <w:abstractNum w:abstractNumId="72">
     <w:nsid w:val="68CD3EEE"/>
     <w:multiLevelType w:val="hybridMultilevel"/>
     <w:tmpl w:val="E01C5224"/>
@@ -28234,7 +28601,7 @@
       </w:rPr>
     </w:lvl>
   </w:abstractNum>
-  <w:abstractNum w:abstractNumId="71">
+  <w:abstractNum w:abstractNumId="73">
     <w:nsid w:val="6AE51B38"/>
     <w:multiLevelType w:val="hybridMultilevel"/>
     <w:tmpl w:val="AFA60F58"/>
@@ -28347,7 +28714,7 @@
       </w:rPr>
     </w:lvl>
   </w:abstractNum>
-  <w:abstractNum w:abstractNumId="72">
+  <w:abstractNum w:abstractNumId="74">
     <w:nsid w:val="6BCC3BBB"/>
     <w:multiLevelType w:val="multilevel"/>
     <w:tmpl w:val="501A6D78"/>
@@ -28496,7 +28863,7 @@
       </w:rPr>
     </w:lvl>
   </w:abstractNum>
-  <w:abstractNum w:abstractNumId="73">
+  <w:abstractNum w:abstractNumId="75">
     <w:nsid w:val="6DE36A16"/>
     <w:multiLevelType w:val="hybridMultilevel"/>
     <w:tmpl w:val="3DD0C60A"/>
@@ -28609,7 +28976,7 @@
       </w:rPr>
     </w:lvl>
   </w:abstractNum>
-  <w:abstractNum w:abstractNumId="74">
+  <w:abstractNum w:abstractNumId="76">
     <w:nsid w:val="716D2AD0"/>
     <w:multiLevelType w:val="hybridMultilevel"/>
     <w:tmpl w:val="32C2B7B0"/>
@@ -28722,7 +29089,7 @@
       </w:rPr>
     </w:lvl>
   </w:abstractNum>
-  <w:abstractNum w:abstractNumId="75">
+  <w:abstractNum w:abstractNumId="77">
     <w:nsid w:val="72271A28"/>
     <w:multiLevelType w:val="hybridMultilevel"/>
     <w:tmpl w:val="4B8CA2DE"/>
@@ -28835,7 +29202,7 @@
       </w:rPr>
     </w:lvl>
   </w:abstractNum>
-  <w:abstractNum w:abstractNumId="76">
+  <w:abstractNum w:abstractNumId="78">
     <w:nsid w:val="73043EAC"/>
     <w:multiLevelType w:val="hybridMultilevel"/>
     <w:tmpl w:val="3A72A704"/>
@@ -28948,7 +29315,7 @@
       </w:rPr>
     </w:lvl>
   </w:abstractNum>
-  <w:abstractNum w:abstractNumId="77">
+  <w:abstractNum w:abstractNumId="79">
     <w:nsid w:val="73BF42D4"/>
     <w:multiLevelType w:val="hybridMultilevel"/>
     <w:tmpl w:val="F9A6D91E"/>
@@ -29061,7 +29428,7 @@
       </w:rPr>
     </w:lvl>
   </w:abstractNum>
-  <w:abstractNum w:abstractNumId="78">
+  <w:abstractNum w:abstractNumId="80">
     <w:nsid w:val="751030B3"/>
     <w:multiLevelType w:val="hybridMultilevel"/>
     <w:tmpl w:val="7E38A67A"/>
@@ -29174,7 +29541,7 @@
       </w:rPr>
     </w:lvl>
   </w:abstractNum>
-  <w:abstractNum w:abstractNumId="79">
+  <w:abstractNum w:abstractNumId="81">
     <w:nsid w:val="76DA58DB"/>
     <w:multiLevelType w:val="hybridMultilevel"/>
     <w:tmpl w:val="08643FCC"/>
@@ -29287,7 +29654,7 @@
       </w:rPr>
     </w:lvl>
   </w:abstractNum>
-  <w:abstractNum w:abstractNumId="80">
+  <w:abstractNum w:abstractNumId="82">
     <w:nsid w:val="78E53B5F"/>
     <w:multiLevelType w:val="hybridMultilevel"/>
     <w:tmpl w:val="76D8B5B0"/>
@@ -29400,7 +29767,7 @@
       </w:rPr>
     </w:lvl>
   </w:abstractNum>
-  <w:abstractNum w:abstractNumId="81">
+  <w:abstractNum w:abstractNumId="83">
     <w:nsid w:val="79493C52"/>
     <w:multiLevelType w:val="hybridMultilevel"/>
     <w:tmpl w:val="AB3CA9E6"/>
@@ -29513,7 +29880,7 @@
       </w:rPr>
     </w:lvl>
   </w:abstractNum>
-  <w:abstractNum w:abstractNumId="82">
+  <w:abstractNum w:abstractNumId="84">
     <w:nsid w:val="79516258"/>
     <w:multiLevelType w:val="hybridMultilevel"/>
     <w:tmpl w:val="302A0A36"/>
@@ -29627,217 +29994,217 @@
     </w:lvl>
   </w:abstractNum>
   <w:num w:numId="1">
-    <w:abstractNumId w:val="47"/>
+    <w:abstractNumId w:val="48"/>
   </w:num>
   <w:num w:numId="2">
-    <w:abstractNumId w:val="58"/>
+    <w:abstractNumId w:val="59"/>
   </w:num>
   <w:num w:numId="3">
-    <w:abstractNumId w:val="44"/>
+    <w:abstractNumId w:val="45"/>
   </w:num>
   <w:num w:numId="4">
-    <w:abstractNumId w:val="9"/>
+    <w:abstractNumId w:val="10"/>
   </w:num>
   <w:num w:numId="5">
-    <w:abstractNumId w:val="73"/>
+    <w:abstractNumId w:val="75"/>
   </w:num>
   <w:num w:numId="6">
     <w:abstractNumId w:val="0"/>
   </w:num>
   <w:num w:numId="7">
-    <w:abstractNumId w:val="70"/>
+    <w:abstractNumId w:val="72"/>
   </w:num>
   <w:num w:numId="8">
-    <w:abstractNumId w:val="55"/>
+    <w:abstractNumId w:val="56"/>
   </w:num>
   <w:num w:numId="9">
-    <w:abstractNumId w:val="33"/>
+    <w:abstractNumId w:val="34"/>
   </w:num>
   <w:num w:numId="10">
-    <w:abstractNumId w:val="15"/>
+    <w:abstractNumId w:val="16"/>
   </w:num>
   <w:num w:numId="11">
-    <w:abstractNumId w:val="46"/>
+    <w:abstractNumId w:val="47"/>
   </w:num>
   <w:num w:numId="12">
-    <w:abstractNumId w:val="22"/>
+    <w:abstractNumId w:val="23"/>
   </w:num>
   <w:num w:numId="13">
-    <w:abstractNumId w:val="41"/>
+    <w:abstractNumId w:val="42"/>
   </w:num>
   <w:num w:numId="14">
     <w:abstractNumId w:val="2"/>
   </w:num>
   <w:num w:numId="15">
+    <w:abstractNumId w:val="66"/>
+  </w:num>
+  <w:num w:numId="16">
+    <w:abstractNumId w:val="32"/>
+  </w:num>
+  <w:num w:numId="17">
+    <w:abstractNumId w:val="28"/>
+  </w:num>
+  <w:num w:numId="18">
+    <w:abstractNumId w:val="43"/>
+  </w:num>
+  <w:num w:numId="19">
+    <w:abstractNumId w:val="79"/>
+  </w:num>
+  <w:num w:numId="20">
+    <w:abstractNumId w:val="27"/>
+  </w:num>
+  <w:num w:numId="21">
+    <w:abstractNumId w:val="20"/>
+  </w:num>
+  <w:num w:numId="22">
+    <w:abstractNumId w:val="63"/>
+  </w:num>
+  <w:num w:numId="23">
+    <w:abstractNumId w:val="84"/>
+  </w:num>
+  <w:num w:numId="24">
+    <w:abstractNumId w:val="30"/>
+  </w:num>
+  <w:num w:numId="25">
+    <w:abstractNumId w:val="52"/>
+  </w:num>
+  <w:num w:numId="26">
+    <w:abstractNumId w:val="82"/>
+  </w:num>
+  <w:num w:numId="27">
+    <w:abstractNumId w:val="33"/>
+  </w:num>
+  <w:num w:numId="28">
+    <w:abstractNumId w:val="49"/>
+  </w:num>
+  <w:num w:numId="29">
+    <w:abstractNumId w:val="39"/>
+  </w:num>
+  <w:num w:numId="30">
     <w:abstractNumId w:val="65"/>
   </w:num>
-  <w:num w:numId="16">
+  <w:num w:numId="31">
+    <w:abstractNumId w:val="36"/>
+  </w:num>
+  <w:num w:numId="32">
+    <w:abstractNumId w:val="58"/>
+  </w:num>
+  <w:num w:numId="33">
+    <w:abstractNumId w:val="18"/>
+  </w:num>
+  <w:num w:numId="34">
+    <w:abstractNumId w:val="37"/>
+  </w:num>
+  <w:num w:numId="35">
+    <w:abstractNumId w:val="51"/>
+  </w:num>
+  <w:num w:numId="36">
     <w:abstractNumId w:val="31"/>
   </w:num>
-  <w:num w:numId="17">
-    <w:abstractNumId w:val="27"/>
-  </w:num>
-  <w:num w:numId="18">
-    <w:abstractNumId w:val="42"/>
-  </w:num>
-  <w:num w:numId="19">
-    <w:abstractNumId w:val="77"/>
-  </w:num>
-  <w:num w:numId="20">
-    <w:abstractNumId w:val="26"/>
-  </w:num>
-  <w:num w:numId="21">
-    <w:abstractNumId w:val="19"/>
-  </w:num>
-  <w:num w:numId="22">
-    <w:abstractNumId w:val="62"/>
-  </w:num>
-  <w:num w:numId="23">
-    <w:abstractNumId w:val="82"/>
-  </w:num>
-  <w:num w:numId="24">
-    <w:abstractNumId w:val="29"/>
-  </w:num>
-  <w:num w:numId="25">
-    <w:abstractNumId w:val="51"/>
-  </w:num>
-  <w:num w:numId="26">
+  <w:num w:numId="37">
     <w:abstractNumId w:val="80"/>
   </w:num>
-  <w:num w:numId="27">
-    <w:abstractNumId w:val="32"/>
-  </w:num>
-  <w:num w:numId="28">
-    <w:abstractNumId w:val="48"/>
-  </w:num>
-  <w:num w:numId="29">
-    <w:abstractNumId w:val="38"/>
-  </w:num>
-  <w:num w:numId="30">
-    <w:abstractNumId w:val="64"/>
-  </w:num>
-  <w:num w:numId="31">
-    <w:abstractNumId w:val="35"/>
-  </w:num>
-  <w:num w:numId="32">
-    <w:abstractNumId w:val="57"/>
-  </w:num>
-  <w:num w:numId="33">
-    <w:abstractNumId w:val="17"/>
-  </w:num>
-  <w:num w:numId="34">
-    <w:abstractNumId w:val="36"/>
-  </w:num>
-  <w:num w:numId="35">
-    <w:abstractNumId w:val="50"/>
-  </w:num>
-  <w:num w:numId="36">
-    <w:abstractNumId w:val="30"/>
-  </w:num>
-  <w:num w:numId="37">
-    <w:abstractNumId w:val="78"/>
-  </w:num>
   <w:num w:numId="38">
-    <w:abstractNumId w:val="71"/>
+    <w:abstractNumId w:val="73"/>
   </w:num>
   <w:num w:numId="39">
+    <w:abstractNumId w:val="15"/>
+  </w:num>
+  <w:num w:numId="40">
+    <w:abstractNumId w:val="67"/>
+  </w:num>
+  <w:num w:numId="41">
+    <w:abstractNumId w:val="60"/>
+  </w:num>
+  <w:num w:numId="42">
+    <w:abstractNumId w:val="9"/>
+  </w:num>
+  <w:num w:numId="43">
+    <w:abstractNumId w:val="74"/>
+  </w:num>
+  <w:num w:numId="44">
+    <w:abstractNumId w:val="44"/>
+  </w:num>
+  <w:num w:numId="45">
+    <w:abstractNumId w:val="22"/>
+  </w:num>
+  <w:num w:numId="46">
+    <w:abstractNumId w:val="70"/>
+  </w:num>
+  <w:num w:numId="47">
+    <w:abstractNumId w:val="46"/>
+  </w:num>
+  <w:num w:numId="48">
     <w:abstractNumId w:val="14"/>
   </w:num>
-  <w:num w:numId="40">
-    <w:abstractNumId w:val="66"/>
-  </w:num>
-  <w:num w:numId="41">
-    <w:abstractNumId w:val="59"/>
-  </w:num>
-  <w:num w:numId="42">
-    <w:abstractNumId w:val="8"/>
-  </w:num>
-  <w:num w:numId="43">
-    <w:abstractNumId w:val="72"/>
-  </w:num>
-  <w:num w:numId="44">
-    <w:abstractNumId w:val="43"/>
-  </w:num>
-  <w:num w:numId="45">
-    <w:abstractNumId w:val="21"/>
-  </w:num>
-  <w:num w:numId="46">
-    <w:abstractNumId w:val="68"/>
-  </w:num>
-  <w:num w:numId="47">
-    <w:abstractNumId w:val="45"/>
-  </w:num>
-  <w:num w:numId="48">
-    <w:abstractNumId w:val="13"/>
-  </w:num>
   <w:num w:numId="49">
-    <w:abstractNumId w:val="34"/>
+    <w:abstractNumId w:val="35"/>
   </w:num>
   <w:num w:numId="50">
     <w:abstractNumId w:val="3"/>
   </w:num>
   <w:num w:numId="51">
-    <w:abstractNumId w:val="18"/>
+    <w:abstractNumId w:val="19"/>
   </w:num>
   <w:num w:numId="52">
+    <w:abstractNumId w:val="25"/>
+  </w:num>
+  <w:num w:numId="53">
+    <w:abstractNumId w:val="38"/>
+  </w:num>
+  <w:num w:numId="54">
+    <w:abstractNumId w:val="11"/>
+  </w:num>
+  <w:num w:numId="55">
+    <w:abstractNumId w:val="41"/>
+  </w:num>
+  <w:num w:numId="56">
+    <w:abstractNumId w:val="13"/>
+  </w:num>
+  <w:num w:numId="57">
+    <w:abstractNumId w:val="64"/>
+  </w:num>
+  <w:num w:numId="58">
+    <w:abstractNumId w:val="29"/>
+  </w:num>
+  <w:num w:numId="59">
+    <w:abstractNumId w:val="83"/>
+  </w:num>
+  <w:num w:numId="60">
+    <w:abstractNumId w:val="76"/>
+  </w:num>
+  <w:num w:numId="61">
+    <w:abstractNumId w:val="78"/>
+  </w:num>
+  <w:num w:numId="62">
+    <w:abstractNumId w:val="12"/>
+  </w:num>
+  <w:num w:numId="63">
+    <w:abstractNumId w:val="50"/>
+  </w:num>
+  <w:num w:numId="64">
+    <w:abstractNumId w:val="62"/>
+  </w:num>
+  <w:num w:numId="65">
+    <w:abstractNumId w:val="77"/>
+  </w:num>
+  <w:num w:numId="66">
     <w:abstractNumId w:val="24"/>
   </w:num>
-  <w:num w:numId="53">
-    <w:abstractNumId w:val="37"/>
-  </w:num>
-  <w:num w:numId="54">
-    <w:abstractNumId w:val="10"/>
-  </w:num>
-  <w:num w:numId="55">
-    <w:abstractNumId w:val="40"/>
-  </w:num>
-  <w:num w:numId="56">
-    <w:abstractNumId w:val="12"/>
-  </w:num>
-  <w:num w:numId="57">
-    <w:abstractNumId w:val="63"/>
-  </w:num>
-  <w:num w:numId="58">
-    <w:abstractNumId w:val="28"/>
-  </w:num>
-  <w:num w:numId="59">
-    <w:abstractNumId w:val="81"/>
-  </w:num>
-  <w:num w:numId="60">
-    <w:abstractNumId w:val="74"/>
-  </w:num>
-  <w:num w:numId="61">
-    <w:abstractNumId w:val="76"/>
-  </w:num>
-  <w:num w:numId="62">
-    <w:abstractNumId w:val="11"/>
-  </w:num>
-  <w:num w:numId="63">
-    <w:abstractNumId w:val="49"/>
-  </w:num>
-  <w:num w:numId="64">
-    <w:abstractNumId w:val="61"/>
-  </w:num>
-  <w:num w:numId="65">
-    <w:abstractNumId w:val="75"/>
-  </w:num>
-  <w:num w:numId="66">
-    <w:abstractNumId w:val="23"/>
-  </w:num>
   <w:num w:numId="67">
-    <w:abstractNumId w:val="7"/>
+    <w:abstractNumId w:val="8"/>
   </w:num>
   <w:num w:numId="68">
-    <w:abstractNumId w:val="25"/>
+    <w:abstractNumId w:val="26"/>
   </w:num>
   <w:num w:numId="69">
-    <w:abstractNumId w:val="69"/>
+    <w:abstractNumId w:val="71"/>
   </w:num>
   <w:num w:numId="70">
-    <w:abstractNumId w:val="53"/>
+    <w:abstractNumId w:val="54"/>
   </w:num>
   <w:num w:numId="71">
-    <w:abstractNumId w:val="60"/>
+    <w:abstractNumId w:val="61"/>
   </w:num>
   <w:num w:numId="72">
     <w:abstractNumId w:val="6"/>
@@ -29849,31 +30216,37 @@
     <w:abstractNumId w:val="5"/>
   </w:num>
   <w:num w:numId="75">
-    <w:abstractNumId w:val="20"/>
+    <w:abstractNumId w:val="21"/>
   </w:num>
   <w:num w:numId="76">
-    <w:abstractNumId w:val="79"/>
+    <w:abstractNumId w:val="81"/>
   </w:num>
   <w:num w:numId="77">
-    <w:abstractNumId w:val="56"/>
+    <w:abstractNumId w:val="57"/>
   </w:num>
   <w:num w:numId="78">
-    <w:abstractNumId w:val="39"/>
+    <w:abstractNumId w:val="40"/>
   </w:num>
   <w:num w:numId="79">
-    <w:abstractNumId w:val="54"/>
+    <w:abstractNumId w:val="55"/>
   </w:num>
   <w:num w:numId="80">
-    <w:abstractNumId w:val="52"/>
+    <w:abstractNumId w:val="53"/>
   </w:num>
   <w:num w:numId="81">
-    <w:abstractNumId w:val="16"/>
+    <w:abstractNumId w:val="17"/>
   </w:num>
   <w:num w:numId="82">
-    <w:abstractNumId w:val="67"/>
+    <w:abstractNumId w:val="69"/>
   </w:num>
   <w:num w:numId="83">
     <w:abstractNumId w:val="4"/>
+  </w:num>
+  <w:num w:numId="84">
+    <w:abstractNumId w:val="7"/>
+  </w:num>
+  <w:num w:numId="85">
+    <w:abstractNumId w:val="68"/>
   </w:num>
   <w:numIdMacAtCleanup w:val="83"/>
 </w:numbering>
@@ -31441,7 +31814,7 @@
 </file>
 
 <file path=customXml/itemProps1.xml><?xml version="1.0" encoding="utf-8"?>
-<ds:datastoreItem xmlns:ds="http://schemas.openxmlformats.org/officeDocument/2006/customXml" ds:itemID="{6297C95D-3584-400C-848D-5E4171D770B0}">
+<ds:datastoreItem xmlns:ds="http://schemas.openxmlformats.org/officeDocument/2006/customXml" ds:itemID="{70EBDB4D-E7D1-40B7-9203-359EBEF881FA}">
   <ds:schemaRefs>
     <ds:schemaRef ds:uri="http://schemas.openxmlformats.org/officeDocument/2006/bibliography"/>
   </ds:schemaRefs>

</xml_diff>